<commit_message>
Cập nhật báo cáo: khảo sát khách hàng và ước lượng
</commit_message>
<xml_diff>
--- a/MyProjectMgnt.docx
+++ b/MyProjectMgnt.docx
@@ -1,6 +1,6 @@
 
 <file path=word/document.xml><?xml version="1.0" encoding="utf-8"?>
-<w:document xmlns:wpc="http://schemas.microsoft.com/office/word/2010/wordprocessingCanvas" xmlns:cx="http://schemas.microsoft.com/office/drawing/2014/chartex" xmlns:cx1="http://schemas.microsoft.com/office/drawing/2015/9/8/chartex" xmlns:mc="http://schemas.openxmlformats.org/markup-compatibility/2006" xmlns:o="urn:schemas-microsoft-com:office:office" xmlns:r="http://schemas.openxmlformats.org/officeDocument/2006/relationships" xmlns:m="http://schemas.openxmlformats.org/officeDocument/2006/math" xmlns:v="urn:schemas-microsoft-com:vml" xmlns:wp14="http://schemas.microsoft.com/office/word/2010/wordprocessingDrawing" xmlns:wp="http://schemas.openxmlformats.org/drawingml/2006/wordprocessingDrawing" xmlns:w10="urn:schemas-microsoft-com:office:word" xmlns:w="http://schemas.openxmlformats.org/wordprocessingml/2006/main" xmlns:w14="http://schemas.microsoft.com/office/word/2010/wordml" xmlns:w15="http://schemas.microsoft.com/office/word/2012/wordml" xmlns:w16se="http://schemas.microsoft.com/office/word/2015/wordml/symex" xmlns:wpg="http://schemas.microsoft.com/office/word/2010/wordprocessingGroup" xmlns:wpi="http://schemas.microsoft.com/office/word/2010/wordprocessingInk" xmlns:wne="http://schemas.microsoft.com/office/word/2006/wordml" xmlns:wps="http://schemas.microsoft.com/office/word/2010/wordprocessingShape" mc:Ignorable="w14 w15 w16se wp14">
+<w:document xmlns:wpc="http://schemas.microsoft.com/office/word/2010/wordprocessingCanvas" xmlns:cx="http://schemas.microsoft.com/office/drawing/2014/chartex" xmlns:cx1="http://schemas.microsoft.com/office/drawing/2015/9/8/chartex" xmlns:cx2="http://schemas.microsoft.com/office/drawing/2015/10/21/chartex" xmlns:cx3="http://schemas.microsoft.com/office/drawing/2016/5/9/chartex" xmlns:cx4="http://schemas.microsoft.com/office/drawing/2016/5/10/chartex" xmlns:cx5="http://schemas.microsoft.com/office/drawing/2016/5/11/chartex" xmlns:cx6="http://schemas.microsoft.com/office/drawing/2016/5/12/chartex" xmlns:cx7="http://schemas.microsoft.com/office/drawing/2016/5/13/chartex" xmlns:cx8="http://schemas.microsoft.com/office/drawing/2016/5/14/chartex" xmlns:mc="http://schemas.openxmlformats.org/markup-compatibility/2006" xmlns:aink="http://schemas.microsoft.com/office/drawing/2016/ink" xmlns:am3d="http://schemas.microsoft.com/office/drawing/2017/model3d" xmlns:o="urn:schemas-microsoft-com:office:office" xmlns:r="http://schemas.openxmlformats.org/officeDocument/2006/relationships" xmlns:m="http://schemas.openxmlformats.org/officeDocument/2006/math" xmlns:v="urn:schemas-microsoft-com:vml" xmlns:wp14="http://schemas.microsoft.com/office/word/2010/wordprocessingDrawing" xmlns:wp="http://schemas.openxmlformats.org/drawingml/2006/wordprocessingDrawing" xmlns:w10="urn:schemas-microsoft-com:office:word" xmlns:w="http://schemas.openxmlformats.org/wordprocessingml/2006/main" xmlns:w14="http://schemas.microsoft.com/office/word/2010/wordml" xmlns:w15="http://schemas.microsoft.com/office/word/2012/wordml" xmlns:w16cid="http://schemas.microsoft.com/office/word/2016/wordml/cid" xmlns:w16se="http://schemas.microsoft.com/office/word/2015/wordml/symex" xmlns:wpg="http://schemas.microsoft.com/office/word/2010/wordprocessingGroup" xmlns:wpi="http://schemas.microsoft.com/office/word/2010/wordprocessingInk" xmlns:wne="http://schemas.microsoft.com/office/word/2006/wordml" xmlns:wps="http://schemas.microsoft.com/office/word/2010/wordprocessingShape" mc:Ignorable="w14 w15 w16se w16cid wp14">
   <w:background w:color="FFFFFF"/>
   <w:body>
     <w:p>
@@ -3839,7 +3839,7 @@
     </w:p>
     <w:p>
       <w:r>
-        <w:t xml:space="preserve">Robot dò đường: </w:t>
+        <w:t>Trang web confession: dành cho mọi người có thể đọc và tạo các confession 1 cách ẩn danh.</w:t>
       </w:r>
     </w:p>
     <w:p>
@@ -3938,131 +3938,248 @@
       </w:pPr>
       <w:bookmarkStart w:id="5" w:name="_Toc527975130"/>
       <w:r>
+        <w:t>Khảo sát dự án</w:t>
+      </w:r>
+      <w:bookmarkEnd w:id="5"/>
+    </w:p>
+    <w:p>
+      <w:pPr>
+        <w:pStyle w:val="Heading2"/>
+      </w:pPr>
+      <w:bookmarkStart w:id="6" w:name="_Toc527975131"/>
+      <w:r>
+        <w:t>Yêu cầu khách hàng</w:t>
+      </w:r>
+      <w:bookmarkEnd w:id="6"/>
+    </w:p>
+    <w:p>
+      <w:r>
+        <w:t>Khách hàng yêu cầu 1 trang web cho phép đọc các confession. Cho phép đăng bài 1 cách ẩn danh. Khách hàng cũng muốn có 1 trang quản trị để phê duyệt các bài viết.</w:t>
+      </w:r>
+    </w:p>
+    <w:p>
+      <w:pPr>
+        <w:pStyle w:val="Heading2"/>
+      </w:pPr>
+      <w:bookmarkStart w:id="7" w:name="_Toc527975132"/>
+      <w:r>
+        <w:t xml:space="preserve">Mô hình </w:t>
+      </w:r>
+      <w:r>
+        <w:t>hoạt động</w:t>
+      </w:r>
+      <w:r>
+        <w:t xml:space="preserve"> hiện thời</w:t>
+      </w:r>
+      <w:r>
+        <w:t xml:space="preserve"> – nghiệp vụ</w:t>
+      </w:r>
+      <w:bookmarkEnd w:id="7"/>
+    </w:p>
+    <w:p>
+      <w:pPr>
+        <w:pStyle w:val="Heading2"/>
+      </w:pPr>
+      <w:bookmarkStart w:id="8" w:name="_Toc527975133"/>
+      <w:r>
+        <w:t>Mô hình hoạt động dự kiến sau khi áp dụng sản phẩm mới</w:t>
+      </w:r>
+      <w:bookmarkEnd w:id="8"/>
+    </w:p>
+    <w:p>
+      <w:pPr>
+        <w:pStyle w:val="Heading2"/>
+      </w:pPr>
+      <w:bookmarkStart w:id="9" w:name="_Toc527975134"/>
+      <w:r>
+        <w:t>Phân tích ưu điểm/nhược điểm/lợi ích khách hàng</w:t>
+      </w:r>
+      <w:bookmarkEnd w:id="9"/>
+    </w:p>
+    <w:p>
+      <w:pPr>
+        <w:pStyle w:val="Heading1"/>
+      </w:pPr>
+      <w:bookmarkStart w:id="10" w:name="_Toc527975135"/>
+      <w:r>
+        <w:t>Ước lượng</w:t>
+      </w:r>
+      <w:bookmarkEnd w:id="10"/>
+    </w:p>
+    <w:p>
+      <w:pPr>
+        <w:pStyle w:val="Heading2"/>
+      </w:pPr>
+      <w:bookmarkStart w:id="11" w:name="_Toc527975136"/>
+      <w:r>
+        <w:t>Ước lượng tính năng</w:t>
+      </w:r>
+      <w:bookmarkEnd w:id="11"/>
+    </w:p>
+    <w:p>
+      <w:r>
+        <w:t>Các tính năng:</w:t>
+      </w:r>
+    </w:p>
+    <w:p>
+      <w:pPr>
+        <w:pStyle w:val="ListParagraph"/>
+        <w:numPr>
+          <w:ilvl w:val="0"/>
+          <w:numId w:val="33"/>
+        </w:numPr>
+      </w:pPr>
+      <w:r>
+        <w:t>Đọc bài đăng</w:t>
+      </w:r>
+    </w:p>
+    <w:p>
+      <w:pPr>
+        <w:pStyle w:val="ListParagraph"/>
+        <w:numPr>
+          <w:ilvl w:val="0"/>
+          <w:numId w:val="33"/>
+        </w:numPr>
+      </w:pPr>
+      <w:r>
         <w:lastRenderedPageBreak/>
-        <w:t>Khảo sát dự án</w:t>
-      </w:r>
-      <w:bookmarkEnd w:id="5"/>
+        <w:t>Gửi bài đăng</w:t>
+      </w:r>
+    </w:p>
+    <w:p>
+      <w:pPr>
+        <w:pStyle w:val="ListParagraph"/>
+        <w:numPr>
+          <w:ilvl w:val="0"/>
+          <w:numId w:val="33"/>
+        </w:numPr>
+      </w:pPr>
+      <w:r>
+        <w:t>Phê duyệt bài đăng</w:t>
+      </w:r>
+    </w:p>
+    <w:p>
+      <w:pPr>
+        <w:pStyle w:val="ListParagraph"/>
+        <w:numPr>
+          <w:ilvl w:val="0"/>
+          <w:numId w:val="33"/>
+        </w:numPr>
+      </w:pPr>
+      <w:r>
+        <w:t>Tìm kiếm bài đăng</w:t>
+      </w:r>
     </w:p>
     <w:p>
       <w:pPr>
         <w:pStyle w:val="Heading2"/>
       </w:pPr>
-      <w:bookmarkStart w:id="6" w:name="_Toc527975131"/>
-      <w:r>
-        <w:t>Yêu cầu khách hàng</w:t>
-      </w:r>
-      <w:bookmarkEnd w:id="6"/>
+      <w:bookmarkStart w:id="12" w:name="_Toc527975137"/>
+      <w:r>
+        <w:t>Ước lượng cách tích hợp hệ thống</w:t>
+      </w:r>
+      <w:bookmarkEnd w:id="12"/>
     </w:p>
     <w:p>
       <w:pPr>
         <w:pStyle w:val="Heading2"/>
       </w:pPr>
-      <w:bookmarkStart w:id="7" w:name="_Toc527975132"/>
-      <w:r>
-        <w:t xml:space="preserve">Mô hình </w:t>
-      </w:r>
-      <w:r>
-        <w:t>hoạt động</w:t>
-      </w:r>
-      <w:r>
-        <w:t xml:space="preserve"> hiện thời</w:t>
-      </w:r>
-      <w:r>
-        <w:t xml:space="preserve"> – nghiệp vụ</w:t>
-      </w:r>
-      <w:bookmarkStart w:id="8" w:name="_GoBack"/>
-      <w:bookmarkEnd w:id="7"/>
-      <w:bookmarkEnd w:id="8"/>
+      <w:bookmarkStart w:id="13" w:name="_Toc527975138"/>
+      <w:r>
+        <w:t>Ước lượng thời gian</w:t>
+      </w:r>
+      <w:bookmarkEnd w:id="13"/>
+    </w:p>
+    <w:p>
+      <w:r>
+        <w:t>Dự án kéo dài khoảng 3</w:t>
+      </w:r>
+      <w:bookmarkStart w:id="14" w:name="_GoBack"/>
+      <w:bookmarkEnd w:id="14"/>
+      <w:r>
+        <w:t xml:space="preserve"> tháng.</w:t>
+      </w:r>
     </w:p>
     <w:p>
       <w:pPr>
         <w:pStyle w:val="Heading2"/>
       </w:pPr>
-      <w:bookmarkStart w:id="9" w:name="_Toc527975133"/>
-      <w:r>
-        <w:t>Mô hình hoạt động dự kiến sau khi áp dụng sản phẩm mới</w:t>
-      </w:r>
-      <w:bookmarkEnd w:id="9"/>
+      <w:bookmarkStart w:id="15" w:name="_Toc527975139"/>
+      <w:r>
+        <w:t>Ước lượng rủi ro</w:t>
+      </w:r>
+      <w:bookmarkEnd w:id="15"/>
+    </w:p>
+    <w:p>
+      <w:r>
+        <w:t>Không có rủi ro gì.</w:t>
+      </w:r>
     </w:p>
     <w:p>
       <w:pPr>
         <w:pStyle w:val="Heading2"/>
       </w:pPr>
-      <w:bookmarkStart w:id="10" w:name="_Toc527975134"/>
-      <w:r>
-        <w:t>Phân tích ưu điểm/nhược điểm/lợi ích khách hàng</w:t>
-      </w:r>
-      <w:bookmarkEnd w:id="10"/>
-    </w:p>
-    <w:p>
-      <w:pPr>
-        <w:pStyle w:val="Heading1"/>
-      </w:pPr>
-      <w:bookmarkStart w:id="11" w:name="_Toc527975135"/>
-      <w:r>
-        <w:t>Ước lượng</w:t>
-      </w:r>
-      <w:bookmarkEnd w:id="11"/>
+      <w:bookmarkStart w:id="16" w:name="_Toc527975140"/>
+      <w:r>
+        <w:t>Xác định các hạng mục kiểm thử</w:t>
+      </w:r>
+      <w:bookmarkEnd w:id="16"/>
+    </w:p>
+    <w:p>
+      <w:r>
+        <w:t>Kiểm thử các chức năng sau:</w:t>
+      </w:r>
+    </w:p>
+    <w:p>
+      <w:pPr>
+        <w:pStyle w:val="ListParagraph"/>
+        <w:numPr>
+          <w:ilvl w:val="0"/>
+          <w:numId w:val="33"/>
+        </w:numPr>
+      </w:pPr>
+      <w:r>
+        <w:t>Gửi bài đăng</w:t>
+      </w:r>
+    </w:p>
+    <w:p>
+      <w:pPr>
+        <w:pStyle w:val="ListParagraph"/>
+        <w:numPr>
+          <w:ilvl w:val="0"/>
+          <w:numId w:val="33"/>
+        </w:numPr>
+      </w:pPr>
+      <w:r>
+        <w:t>Phê duyệt bài đăng</w:t>
+      </w:r>
+    </w:p>
+    <w:p>
+      <w:pPr>
+        <w:pStyle w:val="ListParagraph"/>
+        <w:numPr>
+          <w:ilvl w:val="0"/>
+          <w:numId w:val="33"/>
+        </w:numPr>
+      </w:pPr>
+      <w:r>
+        <w:t>Tìm kiếm bài đăng</w:t>
+      </w:r>
     </w:p>
     <w:p>
       <w:pPr>
         <w:pStyle w:val="Heading2"/>
       </w:pPr>
-      <w:bookmarkStart w:id="12" w:name="_Toc527975136"/>
-      <w:r>
-        <w:t>Ước lượng tính năng</w:t>
-      </w:r>
-      <w:bookmarkEnd w:id="12"/>
-    </w:p>
-    <w:p>
-      <w:pPr>
-        <w:pStyle w:val="Heading2"/>
-      </w:pPr>
-      <w:bookmarkStart w:id="13" w:name="_Toc527975137"/>
-      <w:r>
-        <w:t>Ước lượng cách tích hợp hệ thống</w:t>
-      </w:r>
-      <w:bookmarkEnd w:id="13"/>
-    </w:p>
-    <w:p>
-      <w:pPr>
-        <w:pStyle w:val="Heading2"/>
-      </w:pPr>
-      <w:bookmarkStart w:id="14" w:name="_Toc527975138"/>
-      <w:r>
-        <w:t>Ước lượng thời gian</w:t>
-      </w:r>
-      <w:bookmarkEnd w:id="14"/>
-    </w:p>
-    <w:p>
-      <w:pPr>
-        <w:pStyle w:val="Heading2"/>
-      </w:pPr>
-      <w:bookmarkStart w:id="15" w:name="_Toc527975139"/>
-      <w:r>
-        <w:t>Ước lượng rủi ro</w:t>
-      </w:r>
-      <w:bookmarkEnd w:id="15"/>
-    </w:p>
-    <w:p>
-      <w:pPr>
-        <w:pStyle w:val="Heading2"/>
-      </w:pPr>
-      <w:bookmarkStart w:id="16" w:name="_Toc527975140"/>
-      <w:r>
-        <w:t>Xác định các hạng mục kiểm thử</w:t>
-      </w:r>
-      <w:bookmarkEnd w:id="16"/>
-    </w:p>
-    <w:p>
-      <w:pPr>
-        <w:pStyle w:val="Heading2"/>
-      </w:pPr>
       <w:bookmarkStart w:id="17" w:name="_Toc527975141"/>
       <w:r>
         <w:t>Ước lượng cách thức triển khai/cài đặt</w:t>
       </w:r>
       <w:bookmarkEnd w:id="17"/>
+    </w:p>
+    <w:p>
+      <w:r>
+        <w:t>Cài đặt trên hosting của khách hàng.</w:t>
+      </w:r>
     </w:p>
     <w:p>
       <w:pPr>
@@ -4449,7 +4566,7 @@
 </file>
 
 <file path=word/endnotes.xml><?xml version="1.0" encoding="utf-8"?>
-<w:endnotes xmlns:wpc="http://schemas.microsoft.com/office/word/2010/wordprocessingCanvas" xmlns:cx="http://schemas.microsoft.com/office/drawing/2014/chartex" xmlns:cx1="http://schemas.microsoft.com/office/drawing/2015/9/8/chartex" xmlns:mc="http://schemas.openxmlformats.org/markup-compatibility/2006" xmlns:o="urn:schemas-microsoft-com:office:office" xmlns:r="http://schemas.openxmlformats.org/officeDocument/2006/relationships" xmlns:m="http://schemas.openxmlformats.org/officeDocument/2006/math" xmlns:v="urn:schemas-microsoft-com:vml" xmlns:wp14="http://schemas.microsoft.com/office/word/2010/wordprocessingDrawing" xmlns:wp="http://schemas.openxmlformats.org/drawingml/2006/wordprocessingDrawing" xmlns:w10="urn:schemas-microsoft-com:office:word" xmlns:w="http://schemas.openxmlformats.org/wordprocessingml/2006/main" xmlns:w14="http://schemas.microsoft.com/office/word/2010/wordml" xmlns:w15="http://schemas.microsoft.com/office/word/2012/wordml" xmlns:w16se="http://schemas.microsoft.com/office/word/2015/wordml/symex" xmlns:wpg="http://schemas.microsoft.com/office/word/2010/wordprocessingGroup" xmlns:wpi="http://schemas.microsoft.com/office/word/2010/wordprocessingInk" xmlns:wne="http://schemas.microsoft.com/office/word/2006/wordml" xmlns:wps="http://schemas.microsoft.com/office/word/2010/wordprocessingShape" mc:Ignorable="w14 w15 w16se wp14">
+<w:endnotes xmlns:wpc="http://schemas.microsoft.com/office/word/2010/wordprocessingCanvas" xmlns:cx="http://schemas.microsoft.com/office/drawing/2014/chartex" xmlns:cx1="http://schemas.microsoft.com/office/drawing/2015/9/8/chartex" xmlns:cx2="http://schemas.microsoft.com/office/drawing/2015/10/21/chartex" xmlns:cx3="http://schemas.microsoft.com/office/drawing/2016/5/9/chartex" xmlns:cx4="http://schemas.microsoft.com/office/drawing/2016/5/10/chartex" xmlns:cx5="http://schemas.microsoft.com/office/drawing/2016/5/11/chartex" xmlns:cx6="http://schemas.microsoft.com/office/drawing/2016/5/12/chartex" xmlns:cx7="http://schemas.microsoft.com/office/drawing/2016/5/13/chartex" xmlns:cx8="http://schemas.microsoft.com/office/drawing/2016/5/14/chartex" xmlns:mc="http://schemas.openxmlformats.org/markup-compatibility/2006" xmlns:aink="http://schemas.microsoft.com/office/drawing/2016/ink" xmlns:am3d="http://schemas.microsoft.com/office/drawing/2017/model3d" xmlns:o="urn:schemas-microsoft-com:office:office" xmlns:r="http://schemas.openxmlformats.org/officeDocument/2006/relationships" xmlns:m="http://schemas.openxmlformats.org/officeDocument/2006/math" xmlns:v="urn:schemas-microsoft-com:vml" xmlns:wp14="http://schemas.microsoft.com/office/word/2010/wordprocessingDrawing" xmlns:wp="http://schemas.openxmlformats.org/drawingml/2006/wordprocessingDrawing" xmlns:w10="urn:schemas-microsoft-com:office:word" xmlns:w="http://schemas.openxmlformats.org/wordprocessingml/2006/main" xmlns:w14="http://schemas.microsoft.com/office/word/2010/wordml" xmlns:w15="http://schemas.microsoft.com/office/word/2012/wordml" xmlns:w16cid="http://schemas.microsoft.com/office/word/2016/wordml/cid" xmlns:w16se="http://schemas.microsoft.com/office/word/2015/wordml/symex" xmlns:wpg="http://schemas.microsoft.com/office/word/2010/wordprocessingGroup" xmlns:wpi="http://schemas.microsoft.com/office/word/2010/wordprocessingInk" xmlns:wne="http://schemas.microsoft.com/office/word/2006/wordml" xmlns:wps="http://schemas.microsoft.com/office/word/2010/wordprocessingShape" mc:Ignorable="w14 w15 w16se w16cid wp14">
   <w:endnote w:type="separator" w:id="-1">
     <w:p>
       <w:r>
@@ -4470,7 +4587,7 @@
 </file>
 
 <file path=word/footer1.xml><?xml version="1.0" encoding="utf-8"?>
-<w:ftr xmlns:wpc="http://schemas.microsoft.com/office/word/2010/wordprocessingCanvas" xmlns:cx="http://schemas.microsoft.com/office/drawing/2014/chartex" xmlns:cx1="http://schemas.microsoft.com/office/drawing/2015/9/8/chartex" xmlns:mc="http://schemas.openxmlformats.org/markup-compatibility/2006" xmlns:o="urn:schemas-microsoft-com:office:office" xmlns:r="http://schemas.openxmlformats.org/officeDocument/2006/relationships" xmlns:m="http://schemas.openxmlformats.org/officeDocument/2006/math" xmlns:v="urn:schemas-microsoft-com:vml" xmlns:wp14="http://schemas.microsoft.com/office/word/2010/wordprocessingDrawing" xmlns:wp="http://schemas.openxmlformats.org/drawingml/2006/wordprocessingDrawing" xmlns:w10="urn:schemas-microsoft-com:office:word" xmlns:w="http://schemas.openxmlformats.org/wordprocessingml/2006/main" xmlns:w14="http://schemas.microsoft.com/office/word/2010/wordml" xmlns:w15="http://schemas.microsoft.com/office/word/2012/wordml" xmlns:w16se="http://schemas.microsoft.com/office/word/2015/wordml/symex" xmlns:wpg="http://schemas.microsoft.com/office/word/2010/wordprocessingGroup" xmlns:wpi="http://schemas.microsoft.com/office/word/2010/wordprocessingInk" xmlns:wne="http://schemas.microsoft.com/office/word/2006/wordml" xmlns:wps="http://schemas.microsoft.com/office/word/2010/wordprocessingShape" mc:Ignorable="w14 w15 w16se wp14">
+<w:ftr xmlns:wpc="http://schemas.microsoft.com/office/word/2010/wordprocessingCanvas" xmlns:cx="http://schemas.microsoft.com/office/drawing/2014/chartex" xmlns:cx1="http://schemas.microsoft.com/office/drawing/2015/9/8/chartex" xmlns:cx2="http://schemas.microsoft.com/office/drawing/2015/10/21/chartex" xmlns:cx3="http://schemas.microsoft.com/office/drawing/2016/5/9/chartex" xmlns:cx4="http://schemas.microsoft.com/office/drawing/2016/5/10/chartex" xmlns:cx5="http://schemas.microsoft.com/office/drawing/2016/5/11/chartex" xmlns:cx6="http://schemas.microsoft.com/office/drawing/2016/5/12/chartex" xmlns:cx7="http://schemas.microsoft.com/office/drawing/2016/5/13/chartex" xmlns:cx8="http://schemas.microsoft.com/office/drawing/2016/5/14/chartex" xmlns:mc="http://schemas.openxmlformats.org/markup-compatibility/2006" xmlns:aink="http://schemas.microsoft.com/office/drawing/2016/ink" xmlns:am3d="http://schemas.microsoft.com/office/drawing/2017/model3d" xmlns:o="urn:schemas-microsoft-com:office:office" xmlns:r="http://schemas.openxmlformats.org/officeDocument/2006/relationships" xmlns:m="http://schemas.openxmlformats.org/officeDocument/2006/math" xmlns:v="urn:schemas-microsoft-com:vml" xmlns:wp14="http://schemas.microsoft.com/office/word/2010/wordprocessingDrawing" xmlns:wp="http://schemas.openxmlformats.org/drawingml/2006/wordprocessingDrawing" xmlns:w10="urn:schemas-microsoft-com:office:word" xmlns:w="http://schemas.openxmlformats.org/wordprocessingml/2006/main" xmlns:w14="http://schemas.microsoft.com/office/word/2010/wordml" xmlns:w15="http://schemas.microsoft.com/office/word/2012/wordml" xmlns:w16cid="http://schemas.microsoft.com/office/word/2016/wordml/cid" xmlns:w16se="http://schemas.microsoft.com/office/word/2015/wordml/symex" xmlns:wpg="http://schemas.microsoft.com/office/word/2010/wordprocessingGroup" xmlns:wpi="http://schemas.microsoft.com/office/word/2010/wordprocessingInk" xmlns:wne="http://schemas.microsoft.com/office/word/2006/wordml" xmlns:wps="http://schemas.microsoft.com/office/word/2010/wordprocessingShape" mc:Ignorable="w14 w15 w16se w16cid wp14">
   <w:p>
     <w:pPr>
       <w:pStyle w:val="Footer"/>
@@ -4499,7 +4616,7 @@
 </file>
 
 <file path=word/footer2.xml><?xml version="1.0" encoding="utf-8"?>
-<w:ftr xmlns:wpc="http://schemas.microsoft.com/office/word/2010/wordprocessingCanvas" xmlns:cx="http://schemas.microsoft.com/office/drawing/2014/chartex" xmlns:cx1="http://schemas.microsoft.com/office/drawing/2015/9/8/chartex" xmlns:mc="http://schemas.openxmlformats.org/markup-compatibility/2006" xmlns:o="urn:schemas-microsoft-com:office:office" xmlns:r="http://schemas.openxmlformats.org/officeDocument/2006/relationships" xmlns:m="http://schemas.openxmlformats.org/officeDocument/2006/math" xmlns:v="urn:schemas-microsoft-com:vml" xmlns:wp14="http://schemas.microsoft.com/office/word/2010/wordprocessingDrawing" xmlns:wp="http://schemas.openxmlformats.org/drawingml/2006/wordprocessingDrawing" xmlns:w10="urn:schemas-microsoft-com:office:word" xmlns:w="http://schemas.openxmlformats.org/wordprocessingml/2006/main" xmlns:w14="http://schemas.microsoft.com/office/word/2010/wordml" xmlns:w15="http://schemas.microsoft.com/office/word/2012/wordml" xmlns:w16se="http://schemas.microsoft.com/office/word/2015/wordml/symex" xmlns:wpg="http://schemas.microsoft.com/office/word/2010/wordprocessingGroup" xmlns:wpi="http://schemas.microsoft.com/office/word/2010/wordprocessingInk" xmlns:wne="http://schemas.microsoft.com/office/word/2006/wordml" xmlns:wps="http://schemas.microsoft.com/office/word/2010/wordprocessingShape" mc:Ignorable="w14 w15 w16se wp14">
+<w:ftr xmlns:wpc="http://schemas.microsoft.com/office/word/2010/wordprocessingCanvas" xmlns:cx="http://schemas.microsoft.com/office/drawing/2014/chartex" xmlns:cx1="http://schemas.microsoft.com/office/drawing/2015/9/8/chartex" xmlns:cx2="http://schemas.microsoft.com/office/drawing/2015/10/21/chartex" xmlns:cx3="http://schemas.microsoft.com/office/drawing/2016/5/9/chartex" xmlns:cx4="http://schemas.microsoft.com/office/drawing/2016/5/10/chartex" xmlns:cx5="http://schemas.microsoft.com/office/drawing/2016/5/11/chartex" xmlns:cx6="http://schemas.microsoft.com/office/drawing/2016/5/12/chartex" xmlns:cx7="http://schemas.microsoft.com/office/drawing/2016/5/13/chartex" xmlns:cx8="http://schemas.microsoft.com/office/drawing/2016/5/14/chartex" xmlns:mc="http://schemas.openxmlformats.org/markup-compatibility/2006" xmlns:aink="http://schemas.microsoft.com/office/drawing/2016/ink" xmlns:am3d="http://schemas.microsoft.com/office/drawing/2017/model3d" xmlns:o="urn:schemas-microsoft-com:office:office" xmlns:r="http://schemas.openxmlformats.org/officeDocument/2006/relationships" xmlns:m="http://schemas.openxmlformats.org/officeDocument/2006/math" xmlns:v="urn:schemas-microsoft-com:vml" xmlns:wp14="http://schemas.microsoft.com/office/word/2010/wordprocessingDrawing" xmlns:wp="http://schemas.openxmlformats.org/drawingml/2006/wordprocessingDrawing" xmlns:w10="urn:schemas-microsoft-com:office:word" xmlns:w="http://schemas.openxmlformats.org/wordprocessingml/2006/main" xmlns:w14="http://schemas.microsoft.com/office/word/2010/wordml" xmlns:w15="http://schemas.microsoft.com/office/word/2012/wordml" xmlns:w16cid="http://schemas.microsoft.com/office/word/2016/wordml/cid" xmlns:w16se="http://schemas.microsoft.com/office/word/2015/wordml/symex" xmlns:wpg="http://schemas.microsoft.com/office/word/2010/wordprocessingGroup" xmlns:wpi="http://schemas.microsoft.com/office/word/2010/wordprocessingInk" xmlns:wne="http://schemas.microsoft.com/office/word/2006/wordml" xmlns:wps="http://schemas.microsoft.com/office/word/2010/wordprocessingShape" mc:Ignorable="w14 w15 w16se w16cid wp14">
   <w:p>
     <w:pPr>
       <w:pStyle w:val="Footer"/>
@@ -4639,14 +4756,14 @@
 </file>
 
 <file path=word/footer3.xml><?xml version="1.0" encoding="utf-8"?>
-<w:ftr xmlns:wpc="http://schemas.microsoft.com/office/word/2010/wordprocessingCanvas" xmlns:cx="http://schemas.microsoft.com/office/drawing/2014/chartex" xmlns:cx1="http://schemas.microsoft.com/office/drawing/2015/9/8/chartex" xmlns:mc="http://schemas.openxmlformats.org/markup-compatibility/2006" xmlns:o="urn:schemas-microsoft-com:office:office" xmlns:r="http://schemas.openxmlformats.org/officeDocument/2006/relationships" xmlns:m="http://schemas.openxmlformats.org/officeDocument/2006/math" xmlns:v="urn:schemas-microsoft-com:vml" xmlns:wp14="http://schemas.microsoft.com/office/word/2010/wordprocessingDrawing" xmlns:wp="http://schemas.openxmlformats.org/drawingml/2006/wordprocessingDrawing" xmlns:w10="urn:schemas-microsoft-com:office:word" xmlns:w="http://schemas.openxmlformats.org/wordprocessingml/2006/main" xmlns:w14="http://schemas.microsoft.com/office/word/2010/wordml" xmlns:w15="http://schemas.microsoft.com/office/word/2012/wordml" xmlns:w16se="http://schemas.microsoft.com/office/word/2015/wordml/symex" xmlns:wpg="http://schemas.microsoft.com/office/word/2010/wordprocessingGroup" xmlns:wpi="http://schemas.microsoft.com/office/word/2010/wordprocessingInk" xmlns:wne="http://schemas.microsoft.com/office/word/2006/wordml" xmlns:wps="http://schemas.microsoft.com/office/word/2010/wordprocessingShape" mc:Ignorable="w14 w15 w16se wp14">
+<w:ftr xmlns:wpc="http://schemas.microsoft.com/office/word/2010/wordprocessingCanvas" xmlns:cx="http://schemas.microsoft.com/office/drawing/2014/chartex" xmlns:cx1="http://schemas.microsoft.com/office/drawing/2015/9/8/chartex" xmlns:cx2="http://schemas.microsoft.com/office/drawing/2015/10/21/chartex" xmlns:cx3="http://schemas.microsoft.com/office/drawing/2016/5/9/chartex" xmlns:cx4="http://schemas.microsoft.com/office/drawing/2016/5/10/chartex" xmlns:cx5="http://schemas.microsoft.com/office/drawing/2016/5/11/chartex" xmlns:cx6="http://schemas.microsoft.com/office/drawing/2016/5/12/chartex" xmlns:cx7="http://schemas.microsoft.com/office/drawing/2016/5/13/chartex" xmlns:cx8="http://schemas.microsoft.com/office/drawing/2016/5/14/chartex" xmlns:mc="http://schemas.openxmlformats.org/markup-compatibility/2006" xmlns:aink="http://schemas.microsoft.com/office/drawing/2016/ink" xmlns:am3d="http://schemas.microsoft.com/office/drawing/2017/model3d" xmlns:o="urn:schemas-microsoft-com:office:office" xmlns:r="http://schemas.openxmlformats.org/officeDocument/2006/relationships" xmlns:m="http://schemas.openxmlformats.org/officeDocument/2006/math" xmlns:v="urn:schemas-microsoft-com:vml" xmlns:wp14="http://schemas.microsoft.com/office/word/2010/wordprocessingDrawing" xmlns:wp="http://schemas.openxmlformats.org/drawingml/2006/wordprocessingDrawing" xmlns:w10="urn:schemas-microsoft-com:office:word" xmlns:w="http://schemas.openxmlformats.org/wordprocessingml/2006/main" xmlns:w14="http://schemas.microsoft.com/office/word/2010/wordml" xmlns:w15="http://schemas.microsoft.com/office/word/2012/wordml" xmlns:w16cid="http://schemas.microsoft.com/office/word/2016/wordml/cid" xmlns:w16se="http://schemas.microsoft.com/office/word/2015/wordml/symex" xmlns:wpg="http://schemas.microsoft.com/office/word/2010/wordprocessingGroup" xmlns:wpi="http://schemas.microsoft.com/office/word/2010/wordprocessingInk" xmlns:wne="http://schemas.microsoft.com/office/word/2006/wordml" xmlns:wps="http://schemas.microsoft.com/office/word/2010/wordprocessingShape" mc:Ignorable="w14 w15 w16se w16cid wp14">
   <w:p/>
   <w:p/>
 </w:ftr>
 </file>
 
 <file path=word/footer4.xml><?xml version="1.0" encoding="utf-8"?>
-<w:ftr xmlns:wpc="http://schemas.microsoft.com/office/word/2010/wordprocessingCanvas" xmlns:cx="http://schemas.microsoft.com/office/drawing/2014/chartex" xmlns:cx1="http://schemas.microsoft.com/office/drawing/2015/9/8/chartex" xmlns:mc="http://schemas.openxmlformats.org/markup-compatibility/2006" xmlns:o="urn:schemas-microsoft-com:office:office" xmlns:r="http://schemas.openxmlformats.org/officeDocument/2006/relationships" xmlns:m="http://schemas.openxmlformats.org/officeDocument/2006/math" xmlns:v="urn:schemas-microsoft-com:vml" xmlns:wp14="http://schemas.microsoft.com/office/word/2010/wordprocessingDrawing" xmlns:wp="http://schemas.openxmlformats.org/drawingml/2006/wordprocessingDrawing" xmlns:w10="urn:schemas-microsoft-com:office:word" xmlns:w="http://schemas.openxmlformats.org/wordprocessingml/2006/main" xmlns:w14="http://schemas.microsoft.com/office/word/2010/wordml" xmlns:w15="http://schemas.microsoft.com/office/word/2012/wordml" xmlns:w16se="http://schemas.microsoft.com/office/word/2015/wordml/symex" xmlns:wpg="http://schemas.microsoft.com/office/word/2010/wordprocessingGroup" xmlns:wpi="http://schemas.microsoft.com/office/word/2010/wordprocessingInk" xmlns:wne="http://schemas.microsoft.com/office/word/2006/wordml" xmlns:wps="http://schemas.microsoft.com/office/word/2010/wordprocessingShape" mc:Ignorable="w14 w15 w16se wp14">
+<w:ftr xmlns:wpc="http://schemas.microsoft.com/office/word/2010/wordprocessingCanvas" xmlns:cx="http://schemas.microsoft.com/office/drawing/2014/chartex" xmlns:cx1="http://schemas.microsoft.com/office/drawing/2015/9/8/chartex" xmlns:cx2="http://schemas.microsoft.com/office/drawing/2015/10/21/chartex" xmlns:cx3="http://schemas.microsoft.com/office/drawing/2016/5/9/chartex" xmlns:cx4="http://schemas.microsoft.com/office/drawing/2016/5/10/chartex" xmlns:cx5="http://schemas.microsoft.com/office/drawing/2016/5/11/chartex" xmlns:cx6="http://schemas.microsoft.com/office/drawing/2016/5/12/chartex" xmlns:cx7="http://schemas.microsoft.com/office/drawing/2016/5/13/chartex" xmlns:cx8="http://schemas.microsoft.com/office/drawing/2016/5/14/chartex" xmlns:mc="http://schemas.openxmlformats.org/markup-compatibility/2006" xmlns:aink="http://schemas.microsoft.com/office/drawing/2016/ink" xmlns:am3d="http://schemas.microsoft.com/office/drawing/2017/model3d" xmlns:o="urn:schemas-microsoft-com:office:office" xmlns:r="http://schemas.openxmlformats.org/officeDocument/2006/relationships" xmlns:m="http://schemas.openxmlformats.org/officeDocument/2006/math" xmlns:v="urn:schemas-microsoft-com:vml" xmlns:wp14="http://schemas.microsoft.com/office/word/2010/wordprocessingDrawing" xmlns:wp="http://schemas.openxmlformats.org/drawingml/2006/wordprocessingDrawing" xmlns:w10="urn:schemas-microsoft-com:office:word" xmlns:w="http://schemas.openxmlformats.org/wordprocessingml/2006/main" xmlns:w14="http://schemas.microsoft.com/office/word/2010/wordml" xmlns:w15="http://schemas.microsoft.com/office/word/2012/wordml" xmlns:w16cid="http://schemas.microsoft.com/office/word/2016/wordml/cid" xmlns:w16se="http://schemas.microsoft.com/office/word/2015/wordml/symex" xmlns:wpg="http://schemas.microsoft.com/office/word/2010/wordprocessingGroup" xmlns:wpi="http://schemas.microsoft.com/office/word/2010/wordprocessingInk" xmlns:wne="http://schemas.microsoft.com/office/word/2006/wordml" xmlns:wps="http://schemas.microsoft.com/office/word/2010/wordprocessingShape" mc:Ignorable="w14 w15 w16se w16cid wp14">
   <w:p>
     <w:pPr>
       <w:pStyle w:val="Footer"/>
@@ -4773,13 +4890,13 @@
 </file>
 
 <file path=word/footer5.xml><?xml version="1.0" encoding="utf-8"?>
-<w:ftr xmlns:wpc="http://schemas.microsoft.com/office/word/2010/wordprocessingCanvas" xmlns:cx="http://schemas.microsoft.com/office/drawing/2014/chartex" xmlns:cx1="http://schemas.microsoft.com/office/drawing/2015/9/8/chartex" xmlns:mc="http://schemas.openxmlformats.org/markup-compatibility/2006" xmlns:o="urn:schemas-microsoft-com:office:office" xmlns:r="http://schemas.openxmlformats.org/officeDocument/2006/relationships" xmlns:m="http://schemas.openxmlformats.org/officeDocument/2006/math" xmlns:v="urn:schemas-microsoft-com:vml" xmlns:wp14="http://schemas.microsoft.com/office/word/2010/wordprocessingDrawing" xmlns:wp="http://schemas.openxmlformats.org/drawingml/2006/wordprocessingDrawing" xmlns:w10="urn:schemas-microsoft-com:office:word" xmlns:w="http://schemas.openxmlformats.org/wordprocessingml/2006/main" xmlns:w14="http://schemas.microsoft.com/office/word/2010/wordml" xmlns:w15="http://schemas.microsoft.com/office/word/2012/wordml" xmlns:w16se="http://schemas.microsoft.com/office/word/2015/wordml/symex" xmlns:wpg="http://schemas.microsoft.com/office/word/2010/wordprocessingGroup" xmlns:wpi="http://schemas.microsoft.com/office/word/2010/wordprocessingInk" xmlns:wne="http://schemas.microsoft.com/office/word/2006/wordml" xmlns:wps="http://schemas.microsoft.com/office/word/2010/wordprocessingShape" mc:Ignorable="w14 w15 w16se wp14">
+<w:ftr xmlns:wpc="http://schemas.microsoft.com/office/word/2010/wordprocessingCanvas" xmlns:cx="http://schemas.microsoft.com/office/drawing/2014/chartex" xmlns:cx1="http://schemas.microsoft.com/office/drawing/2015/9/8/chartex" xmlns:cx2="http://schemas.microsoft.com/office/drawing/2015/10/21/chartex" xmlns:cx3="http://schemas.microsoft.com/office/drawing/2016/5/9/chartex" xmlns:cx4="http://schemas.microsoft.com/office/drawing/2016/5/10/chartex" xmlns:cx5="http://schemas.microsoft.com/office/drawing/2016/5/11/chartex" xmlns:cx6="http://schemas.microsoft.com/office/drawing/2016/5/12/chartex" xmlns:cx7="http://schemas.microsoft.com/office/drawing/2016/5/13/chartex" xmlns:cx8="http://schemas.microsoft.com/office/drawing/2016/5/14/chartex" xmlns:mc="http://schemas.openxmlformats.org/markup-compatibility/2006" xmlns:aink="http://schemas.microsoft.com/office/drawing/2016/ink" xmlns:am3d="http://schemas.microsoft.com/office/drawing/2017/model3d" xmlns:o="urn:schemas-microsoft-com:office:office" xmlns:r="http://schemas.openxmlformats.org/officeDocument/2006/relationships" xmlns:m="http://schemas.openxmlformats.org/officeDocument/2006/math" xmlns:v="urn:schemas-microsoft-com:vml" xmlns:wp14="http://schemas.microsoft.com/office/word/2010/wordprocessingDrawing" xmlns:wp="http://schemas.openxmlformats.org/drawingml/2006/wordprocessingDrawing" xmlns:w10="urn:schemas-microsoft-com:office:word" xmlns:w="http://schemas.openxmlformats.org/wordprocessingml/2006/main" xmlns:w14="http://schemas.microsoft.com/office/word/2010/wordml" xmlns:w15="http://schemas.microsoft.com/office/word/2012/wordml" xmlns:w16cid="http://schemas.microsoft.com/office/word/2016/wordml/cid" xmlns:w16se="http://schemas.microsoft.com/office/word/2015/wordml/symex" xmlns:wpg="http://schemas.microsoft.com/office/word/2010/wordprocessingGroup" xmlns:wpi="http://schemas.microsoft.com/office/word/2010/wordprocessingInk" xmlns:wne="http://schemas.microsoft.com/office/word/2006/wordml" xmlns:wps="http://schemas.microsoft.com/office/word/2010/wordprocessingShape" mc:Ignorable="w14 w15 w16se w16cid wp14">
   <w:p/>
 </w:ftr>
 </file>
 
 <file path=word/footnotes.xml><?xml version="1.0" encoding="utf-8"?>
-<w:footnotes xmlns:wpc="http://schemas.microsoft.com/office/word/2010/wordprocessingCanvas" xmlns:cx="http://schemas.microsoft.com/office/drawing/2014/chartex" xmlns:cx1="http://schemas.microsoft.com/office/drawing/2015/9/8/chartex" xmlns:mc="http://schemas.openxmlformats.org/markup-compatibility/2006" xmlns:o="urn:schemas-microsoft-com:office:office" xmlns:r="http://schemas.openxmlformats.org/officeDocument/2006/relationships" xmlns:m="http://schemas.openxmlformats.org/officeDocument/2006/math" xmlns:v="urn:schemas-microsoft-com:vml" xmlns:wp14="http://schemas.microsoft.com/office/word/2010/wordprocessingDrawing" xmlns:wp="http://schemas.openxmlformats.org/drawingml/2006/wordprocessingDrawing" xmlns:w10="urn:schemas-microsoft-com:office:word" xmlns:w="http://schemas.openxmlformats.org/wordprocessingml/2006/main" xmlns:w14="http://schemas.microsoft.com/office/word/2010/wordml" xmlns:w15="http://schemas.microsoft.com/office/word/2012/wordml" xmlns:w16se="http://schemas.microsoft.com/office/word/2015/wordml/symex" xmlns:wpg="http://schemas.microsoft.com/office/word/2010/wordprocessingGroup" xmlns:wpi="http://schemas.microsoft.com/office/word/2010/wordprocessingInk" xmlns:wne="http://schemas.microsoft.com/office/word/2006/wordml" xmlns:wps="http://schemas.microsoft.com/office/word/2010/wordprocessingShape" mc:Ignorable="w14 w15 w16se wp14">
+<w:footnotes xmlns:wpc="http://schemas.microsoft.com/office/word/2010/wordprocessingCanvas" xmlns:cx="http://schemas.microsoft.com/office/drawing/2014/chartex" xmlns:cx1="http://schemas.microsoft.com/office/drawing/2015/9/8/chartex" xmlns:cx2="http://schemas.microsoft.com/office/drawing/2015/10/21/chartex" xmlns:cx3="http://schemas.microsoft.com/office/drawing/2016/5/9/chartex" xmlns:cx4="http://schemas.microsoft.com/office/drawing/2016/5/10/chartex" xmlns:cx5="http://schemas.microsoft.com/office/drawing/2016/5/11/chartex" xmlns:cx6="http://schemas.microsoft.com/office/drawing/2016/5/12/chartex" xmlns:cx7="http://schemas.microsoft.com/office/drawing/2016/5/13/chartex" xmlns:cx8="http://schemas.microsoft.com/office/drawing/2016/5/14/chartex" xmlns:mc="http://schemas.openxmlformats.org/markup-compatibility/2006" xmlns:aink="http://schemas.microsoft.com/office/drawing/2016/ink" xmlns:am3d="http://schemas.microsoft.com/office/drawing/2017/model3d" xmlns:o="urn:schemas-microsoft-com:office:office" xmlns:r="http://schemas.openxmlformats.org/officeDocument/2006/relationships" xmlns:m="http://schemas.openxmlformats.org/officeDocument/2006/math" xmlns:v="urn:schemas-microsoft-com:vml" xmlns:wp14="http://schemas.microsoft.com/office/word/2010/wordprocessingDrawing" xmlns:wp="http://schemas.openxmlformats.org/drawingml/2006/wordprocessingDrawing" xmlns:w10="urn:schemas-microsoft-com:office:word" xmlns:w="http://schemas.openxmlformats.org/wordprocessingml/2006/main" xmlns:w14="http://schemas.microsoft.com/office/word/2010/wordml" xmlns:w15="http://schemas.microsoft.com/office/word/2012/wordml" xmlns:w16cid="http://schemas.microsoft.com/office/word/2016/wordml/cid" xmlns:w16se="http://schemas.microsoft.com/office/word/2015/wordml/symex" xmlns:wpg="http://schemas.microsoft.com/office/word/2010/wordprocessingGroup" xmlns:wpi="http://schemas.microsoft.com/office/word/2010/wordprocessingInk" xmlns:wne="http://schemas.microsoft.com/office/word/2006/wordml" xmlns:wps="http://schemas.microsoft.com/office/word/2010/wordprocessingShape" mc:Ignorable="w14 w15 w16se w16cid wp14">
   <w:footnote w:type="separator" w:id="-1">
     <w:p>
       <w:r>
@@ -4800,7 +4917,7 @@
 </file>
 
 <file path=word/header1.xml><?xml version="1.0" encoding="utf-8"?>
-<w:hdr xmlns:wpc="http://schemas.microsoft.com/office/word/2010/wordprocessingCanvas" xmlns:cx="http://schemas.microsoft.com/office/drawing/2014/chartex" xmlns:cx1="http://schemas.microsoft.com/office/drawing/2015/9/8/chartex" xmlns:mc="http://schemas.openxmlformats.org/markup-compatibility/2006" xmlns:o="urn:schemas-microsoft-com:office:office" xmlns:r="http://schemas.openxmlformats.org/officeDocument/2006/relationships" xmlns:m="http://schemas.openxmlformats.org/officeDocument/2006/math" xmlns:v="urn:schemas-microsoft-com:vml" xmlns:wp14="http://schemas.microsoft.com/office/word/2010/wordprocessingDrawing" xmlns:wp="http://schemas.openxmlformats.org/drawingml/2006/wordprocessingDrawing" xmlns:w10="urn:schemas-microsoft-com:office:word" xmlns:w="http://schemas.openxmlformats.org/wordprocessingml/2006/main" xmlns:w14="http://schemas.microsoft.com/office/word/2010/wordml" xmlns:w15="http://schemas.microsoft.com/office/word/2012/wordml" xmlns:w16se="http://schemas.microsoft.com/office/word/2015/wordml/symex" xmlns:wpg="http://schemas.microsoft.com/office/word/2010/wordprocessingGroup" xmlns:wpi="http://schemas.microsoft.com/office/word/2010/wordprocessingInk" xmlns:wne="http://schemas.microsoft.com/office/word/2006/wordml" xmlns:wps="http://schemas.microsoft.com/office/word/2010/wordprocessingShape" mc:Ignorable="w14 w15 w16se wp14">
+<w:hdr xmlns:wpc="http://schemas.microsoft.com/office/word/2010/wordprocessingCanvas" xmlns:cx="http://schemas.microsoft.com/office/drawing/2014/chartex" xmlns:cx1="http://schemas.microsoft.com/office/drawing/2015/9/8/chartex" xmlns:cx2="http://schemas.microsoft.com/office/drawing/2015/10/21/chartex" xmlns:cx3="http://schemas.microsoft.com/office/drawing/2016/5/9/chartex" xmlns:cx4="http://schemas.microsoft.com/office/drawing/2016/5/10/chartex" xmlns:cx5="http://schemas.microsoft.com/office/drawing/2016/5/11/chartex" xmlns:cx6="http://schemas.microsoft.com/office/drawing/2016/5/12/chartex" xmlns:cx7="http://schemas.microsoft.com/office/drawing/2016/5/13/chartex" xmlns:cx8="http://schemas.microsoft.com/office/drawing/2016/5/14/chartex" xmlns:mc="http://schemas.openxmlformats.org/markup-compatibility/2006" xmlns:aink="http://schemas.microsoft.com/office/drawing/2016/ink" xmlns:am3d="http://schemas.microsoft.com/office/drawing/2017/model3d" xmlns:o="urn:schemas-microsoft-com:office:office" xmlns:r="http://schemas.openxmlformats.org/officeDocument/2006/relationships" xmlns:m="http://schemas.openxmlformats.org/officeDocument/2006/math" xmlns:v="urn:schemas-microsoft-com:vml" xmlns:wp14="http://schemas.microsoft.com/office/word/2010/wordprocessingDrawing" xmlns:wp="http://schemas.openxmlformats.org/drawingml/2006/wordprocessingDrawing" xmlns:w10="urn:schemas-microsoft-com:office:word" xmlns:w="http://schemas.openxmlformats.org/wordprocessingml/2006/main" xmlns:w14="http://schemas.microsoft.com/office/word/2010/wordml" xmlns:w15="http://schemas.microsoft.com/office/word/2012/wordml" xmlns:w16cid="http://schemas.microsoft.com/office/word/2016/wordml/cid" xmlns:w16se="http://schemas.microsoft.com/office/word/2015/wordml/symex" xmlns:wpg="http://schemas.microsoft.com/office/word/2010/wordprocessingGroup" xmlns:wpi="http://schemas.microsoft.com/office/word/2010/wordprocessingInk" xmlns:wne="http://schemas.microsoft.com/office/word/2006/wordml" xmlns:wps="http://schemas.microsoft.com/office/word/2010/wordprocessingShape" mc:Ignorable="w14 w15 w16se w16cid wp14">
   <w:p>
     <w:pPr>
       <w:pStyle w:val="Header"/>
@@ -4832,13 +4949,13 @@
 </file>
 
 <file path=word/header2.xml><?xml version="1.0" encoding="utf-8"?>
-<w:hdr xmlns:wpc="http://schemas.microsoft.com/office/word/2010/wordprocessingCanvas" xmlns:cx="http://schemas.microsoft.com/office/drawing/2014/chartex" xmlns:cx1="http://schemas.microsoft.com/office/drawing/2015/9/8/chartex" xmlns:mc="http://schemas.openxmlformats.org/markup-compatibility/2006" xmlns:o="urn:schemas-microsoft-com:office:office" xmlns:r="http://schemas.openxmlformats.org/officeDocument/2006/relationships" xmlns:m="http://schemas.openxmlformats.org/officeDocument/2006/math" xmlns:v="urn:schemas-microsoft-com:vml" xmlns:wp14="http://schemas.microsoft.com/office/word/2010/wordprocessingDrawing" xmlns:wp="http://schemas.openxmlformats.org/drawingml/2006/wordprocessingDrawing" xmlns:w10="urn:schemas-microsoft-com:office:word" xmlns:w="http://schemas.openxmlformats.org/wordprocessingml/2006/main" xmlns:w14="http://schemas.microsoft.com/office/word/2010/wordml" xmlns:w15="http://schemas.microsoft.com/office/word/2012/wordml" xmlns:w16se="http://schemas.microsoft.com/office/word/2015/wordml/symex" xmlns:wpg="http://schemas.microsoft.com/office/word/2010/wordprocessingGroup" xmlns:wpi="http://schemas.microsoft.com/office/word/2010/wordprocessingInk" xmlns:wne="http://schemas.microsoft.com/office/word/2006/wordml" xmlns:wps="http://schemas.microsoft.com/office/word/2010/wordprocessingShape" mc:Ignorable="w14 w15 w16se wp14">
+<w:hdr xmlns:wpc="http://schemas.microsoft.com/office/word/2010/wordprocessingCanvas" xmlns:cx="http://schemas.microsoft.com/office/drawing/2014/chartex" xmlns:cx1="http://schemas.microsoft.com/office/drawing/2015/9/8/chartex" xmlns:cx2="http://schemas.microsoft.com/office/drawing/2015/10/21/chartex" xmlns:cx3="http://schemas.microsoft.com/office/drawing/2016/5/9/chartex" xmlns:cx4="http://schemas.microsoft.com/office/drawing/2016/5/10/chartex" xmlns:cx5="http://schemas.microsoft.com/office/drawing/2016/5/11/chartex" xmlns:cx6="http://schemas.microsoft.com/office/drawing/2016/5/12/chartex" xmlns:cx7="http://schemas.microsoft.com/office/drawing/2016/5/13/chartex" xmlns:cx8="http://schemas.microsoft.com/office/drawing/2016/5/14/chartex" xmlns:mc="http://schemas.openxmlformats.org/markup-compatibility/2006" xmlns:aink="http://schemas.microsoft.com/office/drawing/2016/ink" xmlns:am3d="http://schemas.microsoft.com/office/drawing/2017/model3d" xmlns:o="urn:schemas-microsoft-com:office:office" xmlns:r="http://schemas.openxmlformats.org/officeDocument/2006/relationships" xmlns:m="http://schemas.openxmlformats.org/officeDocument/2006/math" xmlns:v="urn:schemas-microsoft-com:vml" xmlns:wp14="http://schemas.microsoft.com/office/word/2010/wordprocessingDrawing" xmlns:wp="http://schemas.openxmlformats.org/drawingml/2006/wordprocessingDrawing" xmlns:w10="urn:schemas-microsoft-com:office:word" xmlns:w="http://schemas.openxmlformats.org/wordprocessingml/2006/main" xmlns:w14="http://schemas.microsoft.com/office/word/2010/wordml" xmlns:w15="http://schemas.microsoft.com/office/word/2012/wordml" xmlns:w16cid="http://schemas.microsoft.com/office/word/2016/wordml/cid" xmlns:w16se="http://schemas.microsoft.com/office/word/2015/wordml/symex" xmlns:wpg="http://schemas.microsoft.com/office/word/2010/wordprocessingGroup" xmlns:wpi="http://schemas.microsoft.com/office/word/2010/wordprocessingInk" xmlns:wne="http://schemas.microsoft.com/office/word/2006/wordml" xmlns:wps="http://schemas.microsoft.com/office/word/2010/wordprocessingShape" mc:Ignorable="w14 w15 w16se w16cid wp14">
   <w:p/>
 </w:hdr>
 </file>
 
 <file path=word/header3.xml><?xml version="1.0" encoding="utf-8"?>
-<w:hdr xmlns:wpc="http://schemas.microsoft.com/office/word/2010/wordprocessingCanvas" xmlns:cx="http://schemas.microsoft.com/office/drawing/2014/chartex" xmlns:cx1="http://schemas.microsoft.com/office/drawing/2015/9/8/chartex" xmlns:mc="http://schemas.openxmlformats.org/markup-compatibility/2006" xmlns:o="urn:schemas-microsoft-com:office:office" xmlns:r="http://schemas.openxmlformats.org/officeDocument/2006/relationships" xmlns:m="http://schemas.openxmlformats.org/officeDocument/2006/math" xmlns:v="urn:schemas-microsoft-com:vml" xmlns:wp14="http://schemas.microsoft.com/office/word/2010/wordprocessingDrawing" xmlns:wp="http://schemas.openxmlformats.org/drawingml/2006/wordprocessingDrawing" xmlns:w10="urn:schemas-microsoft-com:office:word" xmlns:w="http://schemas.openxmlformats.org/wordprocessingml/2006/main" xmlns:w14="http://schemas.microsoft.com/office/word/2010/wordml" xmlns:w15="http://schemas.microsoft.com/office/word/2012/wordml" xmlns:w16se="http://schemas.microsoft.com/office/word/2015/wordml/symex" xmlns:wpg="http://schemas.microsoft.com/office/word/2010/wordprocessingGroup" xmlns:wpi="http://schemas.microsoft.com/office/word/2010/wordprocessingInk" xmlns:wne="http://schemas.microsoft.com/office/word/2006/wordml" xmlns:wps="http://schemas.microsoft.com/office/word/2010/wordprocessingShape" mc:Ignorable="w14 w15 w16se wp14">
+<w:hdr xmlns:wpc="http://schemas.microsoft.com/office/word/2010/wordprocessingCanvas" xmlns:cx="http://schemas.microsoft.com/office/drawing/2014/chartex" xmlns:cx1="http://schemas.microsoft.com/office/drawing/2015/9/8/chartex" xmlns:cx2="http://schemas.microsoft.com/office/drawing/2015/10/21/chartex" xmlns:cx3="http://schemas.microsoft.com/office/drawing/2016/5/9/chartex" xmlns:cx4="http://schemas.microsoft.com/office/drawing/2016/5/10/chartex" xmlns:cx5="http://schemas.microsoft.com/office/drawing/2016/5/11/chartex" xmlns:cx6="http://schemas.microsoft.com/office/drawing/2016/5/12/chartex" xmlns:cx7="http://schemas.microsoft.com/office/drawing/2016/5/13/chartex" xmlns:cx8="http://schemas.microsoft.com/office/drawing/2016/5/14/chartex" xmlns:mc="http://schemas.openxmlformats.org/markup-compatibility/2006" xmlns:aink="http://schemas.microsoft.com/office/drawing/2016/ink" xmlns:am3d="http://schemas.microsoft.com/office/drawing/2017/model3d" xmlns:o="urn:schemas-microsoft-com:office:office" xmlns:r="http://schemas.openxmlformats.org/officeDocument/2006/relationships" xmlns:m="http://schemas.openxmlformats.org/officeDocument/2006/math" xmlns:v="urn:schemas-microsoft-com:vml" xmlns:wp14="http://schemas.microsoft.com/office/word/2010/wordprocessingDrawing" xmlns:wp="http://schemas.openxmlformats.org/drawingml/2006/wordprocessingDrawing" xmlns:w10="urn:schemas-microsoft-com:office:word" xmlns:w="http://schemas.openxmlformats.org/wordprocessingml/2006/main" xmlns:w14="http://schemas.microsoft.com/office/word/2010/wordml" xmlns:w15="http://schemas.microsoft.com/office/word/2012/wordml" xmlns:w16cid="http://schemas.microsoft.com/office/word/2016/wordml/cid" xmlns:w16se="http://schemas.microsoft.com/office/word/2015/wordml/symex" xmlns:wpg="http://schemas.microsoft.com/office/word/2010/wordprocessingGroup" xmlns:wpi="http://schemas.microsoft.com/office/word/2010/wordprocessingInk" xmlns:wne="http://schemas.microsoft.com/office/word/2006/wordml" xmlns:wps="http://schemas.microsoft.com/office/word/2010/wordprocessingShape" mc:Ignorable="w14 w15 w16se w16cid wp14">
   <w:p>
     <w:pPr>
       <w:pStyle w:val="Header"/>
@@ -5175,13 +5292,13 @@
 </file>
 
 <file path=word/header4.xml><?xml version="1.0" encoding="utf-8"?>
-<w:hdr xmlns:wpc="http://schemas.microsoft.com/office/word/2010/wordprocessingCanvas" xmlns:cx="http://schemas.microsoft.com/office/drawing/2014/chartex" xmlns:cx1="http://schemas.microsoft.com/office/drawing/2015/9/8/chartex" xmlns:mc="http://schemas.openxmlformats.org/markup-compatibility/2006" xmlns:o="urn:schemas-microsoft-com:office:office" xmlns:r="http://schemas.openxmlformats.org/officeDocument/2006/relationships" xmlns:m="http://schemas.openxmlformats.org/officeDocument/2006/math" xmlns:v="urn:schemas-microsoft-com:vml" xmlns:wp14="http://schemas.microsoft.com/office/word/2010/wordprocessingDrawing" xmlns:wp="http://schemas.openxmlformats.org/drawingml/2006/wordprocessingDrawing" xmlns:w10="urn:schemas-microsoft-com:office:word" xmlns:w="http://schemas.openxmlformats.org/wordprocessingml/2006/main" xmlns:w14="http://schemas.microsoft.com/office/word/2010/wordml" xmlns:w15="http://schemas.microsoft.com/office/word/2012/wordml" xmlns:w16se="http://schemas.microsoft.com/office/word/2015/wordml/symex" xmlns:wpg="http://schemas.microsoft.com/office/word/2010/wordprocessingGroup" xmlns:wpi="http://schemas.microsoft.com/office/word/2010/wordprocessingInk" xmlns:wne="http://schemas.microsoft.com/office/word/2006/wordml" xmlns:wps="http://schemas.microsoft.com/office/word/2010/wordprocessingShape" mc:Ignorable="w14 w15 w16se wp14">
+<w:hdr xmlns:wpc="http://schemas.microsoft.com/office/word/2010/wordprocessingCanvas" xmlns:cx="http://schemas.microsoft.com/office/drawing/2014/chartex" xmlns:cx1="http://schemas.microsoft.com/office/drawing/2015/9/8/chartex" xmlns:cx2="http://schemas.microsoft.com/office/drawing/2015/10/21/chartex" xmlns:cx3="http://schemas.microsoft.com/office/drawing/2016/5/9/chartex" xmlns:cx4="http://schemas.microsoft.com/office/drawing/2016/5/10/chartex" xmlns:cx5="http://schemas.microsoft.com/office/drawing/2016/5/11/chartex" xmlns:cx6="http://schemas.microsoft.com/office/drawing/2016/5/12/chartex" xmlns:cx7="http://schemas.microsoft.com/office/drawing/2016/5/13/chartex" xmlns:cx8="http://schemas.microsoft.com/office/drawing/2016/5/14/chartex" xmlns:mc="http://schemas.openxmlformats.org/markup-compatibility/2006" xmlns:aink="http://schemas.microsoft.com/office/drawing/2016/ink" xmlns:am3d="http://schemas.microsoft.com/office/drawing/2017/model3d" xmlns:o="urn:schemas-microsoft-com:office:office" xmlns:r="http://schemas.openxmlformats.org/officeDocument/2006/relationships" xmlns:m="http://schemas.openxmlformats.org/officeDocument/2006/math" xmlns:v="urn:schemas-microsoft-com:vml" xmlns:wp14="http://schemas.microsoft.com/office/word/2010/wordprocessingDrawing" xmlns:wp="http://schemas.openxmlformats.org/drawingml/2006/wordprocessingDrawing" xmlns:w10="urn:schemas-microsoft-com:office:word" xmlns:w="http://schemas.openxmlformats.org/wordprocessingml/2006/main" xmlns:w14="http://schemas.microsoft.com/office/word/2010/wordml" xmlns:w15="http://schemas.microsoft.com/office/word/2012/wordml" xmlns:w16cid="http://schemas.microsoft.com/office/word/2016/wordml/cid" xmlns:w16se="http://schemas.microsoft.com/office/word/2015/wordml/symex" xmlns:wpg="http://schemas.microsoft.com/office/word/2010/wordprocessingGroup" xmlns:wpi="http://schemas.microsoft.com/office/word/2010/wordprocessingInk" xmlns:wne="http://schemas.microsoft.com/office/word/2006/wordml" xmlns:wps="http://schemas.microsoft.com/office/word/2010/wordprocessingShape" mc:Ignorable="w14 w15 w16se w16cid wp14">
   <w:p/>
 </w:hdr>
 </file>
 
 <file path=word/numbering.xml><?xml version="1.0" encoding="utf-8"?>
-<w:numbering xmlns:wpc="http://schemas.microsoft.com/office/word/2010/wordprocessingCanvas" xmlns:cx="http://schemas.microsoft.com/office/drawing/2014/chartex" xmlns:cx1="http://schemas.microsoft.com/office/drawing/2015/9/8/chartex" xmlns:mc="http://schemas.openxmlformats.org/markup-compatibility/2006" xmlns:o="urn:schemas-microsoft-com:office:office" xmlns:r="http://schemas.openxmlformats.org/officeDocument/2006/relationships" xmlns:m="http://schemas.openxmlformats.org/officeDocument/2006/math" xmlns:v="urn:schemas-microsoft-com:vml" xmlns:wp14="http://schemas.microsoft.com/office/word/2010/wordprocessingDrawing" xmlns:wp="http://schemas.openxmlformats.org/drawingml/2006/wordprocessingDrawing" xmlns:w10="urn:schemas-microsoft-com:office:word" xmlns:w="http://schemas.openxmlformats.org/wordprocessingml/2006/main" xmlns:w14="http://schemas.microsoft.com/office/word/2010/wordml" xmlns:w15="http://schemas.microsoft.com/office/word/2012/wordml" xmlns:w16se="http://schemas.microsoft.com/office/word/2015/wordml/symex" xmlns:wpg="http://schemas.microsoft.com/office/word/2010/wordprocessingGroup" xmlns:wpi="http://schemas.microsoft.com/office/word/2010/wordprocessingInk" xmlns:wne="http://schemas.microsoft.com/office/word/2006/wordml" xmlns:wps="http://schemas.microsoft.com/office/word/2010/wordprocessingShape" mc:Ignorable="w14 w15 w16se wp14">
+<w:numbering xmlns:wpc="http://schemas.microsoft.com/office/word/2010/wordprocessingCanvas" xmlns:cx="http://schemas.microsoft.com/office/drawing/2014/chartex" xmlns:cx1="http://schemas.microsoft.com/office/drawing/2015/9/8/chartex" xmlns:cx2="http://schemas.microsoft.com/office/drawing/2015/10/21/chartex" xmlns:cx3="http://schemas.microsoft.com/office/drawing/2016/5/9/chartex" xmlns:cx4="http://schemas.microsoft.com/office/drawing/2016/5/10/chartex" xmlns:cx5="http://schemas.microsoft.com/office/drawing/2016/5/11/chartex" xmlns:cx6="http://schemas.microsoft.com/office/drawing/2016/5/12/chartex" xmlns:cx7="http://schemas.microsoft.com/office/drawing/2016/5/13/chartex" xmlns:cx8="http://schemas.microsoft.com/office/drawing/2016/5/14/chartex" xmlns:mc="http://schemas.openxmlformats.org/markup-compatibility/2006" xmlns:aink="http://schemas.microsoft.com/office/drawing/2016/ink" xmlns:am3d="http://schemas.microsoft.com/office/drawing/2017/model3d" xmlns:o="urn:schemas-microsoft-com:office:office" xmlns:r="http://schemas.openxmlformats.org/officeDocument/2006/relationships" xmlns:m="http://schemas.openxmlformats.org/officeDocument/2006/math" xmlns:v="urn:schemas-microsoft-com:vml" xmlns:wp14="http://schemas.microsoft.com/office/word/2010/wordprocessingDrawing" xmlns:wp="http://schemas.openxmlformats.org/drawingml/2006/wordprocessingDrawing" xmlns:w10="urn:schemas-microsoft-com:office:word" xmlns:w="http://schemas.openxmlformats.org/wordprocessingml/2006/main" xmlns:w14="http://schemas.microsoft.com/office/word/2010/wordml" xmlns:w15="http://schemas.microsoft.com/office/word/2012/wordml" xmlns:w16cid="http://schemas.microsoft.com/office/word/2016/wordml/cid" xmlns:w16se="http://schemas.microsoft.com/office/word/2015/wordml/symex" xmlns:wpg="http://schemas.microsoft.com/office/word/2010/wordprocessingGroup" xmlns:wpi="http://schemas.microsoft.com/office/word/2010/wordprocessingInk" xmlns:wne="http://schemas.microsoft.com/office/word/2006/wordml" xmlns:wps="http://schemas.microsoft.com/office/word/2010/wordprocessingShape" mc:Ignorable="w14 w15 w16se w16cid wp14">
   <w:abstractNum w:abstractNumId="0" w15:restartNumberingAfterBreak="0">
     <w:nsid w:val="00000001"/>
     <w:multiLevelType w:val="multilevel"/>
@@ -7093,6 +7210,119 @@
     </w:lvl>
   </w:abstractNum>
   <w:abstractNum w:abstractNumId="27" w15:restartNumberingAfterBreak="0">
+    <w:nsid w:val="38B70A24"/>
+    <w:multiLevelType w:val="hybridMultilevel"/>
+    <w:tmpl w:val="65F02708"/>
+    <w:lvl w:ilvl="0" w:tplc="04090001">
+      <w:start w:val="1"/>
+      <w:numFmt w:val="bullet"/>
+      <w:lvlText w:val=""/>
+      <w:lvlJc w:val="left"/>
+      <w:pPr>
+        <w:ind w:left="720" w:hanging="360"/>
+      </w:pPr>
+      <w:rPr>
+        <w:rFonts w:ascii="Symbol" w:hAnsi="Symbol" w:hint="default"/>
+      </w:rPr>
+    </w:lvl>
+    <w:lvl w:ilvl="1" w:tplc="04090003" w:tentative="1">
+      <w:start w:val="1"/>
+      <w:numFmt w:val="bullet"/>
+      <w:lvlText w:val="o"/>
+      <w:lvlJc w:val="left"/>
+      <w:pPr>
+        <w:ind w:left="1440" w:hanging="360"/>
+      </w:pPr>
+      <w:rPr>
+        <w:rFonts w:ascii="Courier New" w:hAnsi="Courier New" w:cs="Courier New" w:hint="default"/>
+      </w:rPr>
+    </w:lvl>
+    <w:lvl w:ilvl="2" w:tplc="04090005" w:tentative="1">
+      <w:start w:val="1"/>
+      <w:numFmt w:val="bullet"/>
+      <w:lvlText w:val=""/>
+      <w:lvlJc w:val="left"/>
+      <w:pPr>
+        <w:ind w:left="2160" w:hanging="360"/>
+      </w:pPr>
+      <w:rPr>
+        <w:rFonts w:ascii="Wingdings" w:hAnsi="Wingdings" w:hint="default"/>
+      </w:rPr>
+    </w:lvl>
+    <w:lvl w:ilvl="3" w:tplc="04090001" w:tentative="1">
+      <w:start w:val="1"/>
+      <w:numFmt w:val="bullet"/>
+      <w:lvlText w:val=""/>
+      <w:lvlJc w:val="left"/>
+      <w:pPr>
+        <w:ind w:left="2880" w:hanging="360"/>
+      </w:pPr>
+      <w:rPr>
+        <w:rFonts w:ascii="Symbol" w:hAnsi="Symbol" w:hint="default"/>
+      </w:rPr>
+    </w:lvl>
+    <w:lvl w:ilvl="4" w:tplc="04090003" w:tentative="1">
+      <w:start w:val="1"/>
+      <w:numFmt w:val="bullet"/>
+      <w:lvlText w:val="o"/>
+      <w:lvlJc w:val="left"/>
+      <w:pPr>
+        <w:ind w:left="3600" w:hanging="360"/>
+      </w:pPr>
+      <w:rPr>
+        <w:rFonts w:ascii="Courier New" w:hAnsi="Courier New" w:cs="Courier New" w:hint="default"/>
+      </w:rPr>
+    </w:lvl>
+    <w:lvl w:ilvl="5" w:tplc="04090005" w:tentative="1">
+      <w:start w:val="1"/>
+      <w:numFmt w:val="bullet"/>
+      <w:lvlText w:val=""/>
+      <w:lvlJc w:val="left"/>
+      <w:pPr>
+        <w:ind w:left="4320" w:hanging="360"/>
+      </w:pPr>
+      <w:rPr>
+        <w:rFonts w:ascii="Wingdings" w:hAnsi="Wingdings" w:hint="default"/>
+      </w:rPr>
+    </w:lvl>
+    <w:lvl w:ilvl="6" w:tplc="04090001" w:tentative="1">
+      <w:start w:val="1"/>
+      <w:numFmt w:val="bullet"/>
+      <w:lvlText w:val=""/>
+      <w:lvlJc w:val="left"/>
+      <w:pPr>
+        <w:ind w:left="5040" w:hanging="360"/>
+      </w:pPr>
+      <w:rPr>
+        <w:rFonts w:ascii="Symbol" w:hAnsi="Symbol" w:hint="default"/>
+      </w:rPr>
+    </w:lvl>
+    <w:lvl w:ilvl="7" w:tplc="04090003" w:tentative="1">
+      <w:start w:val="1"/>
+      <w:numFmt w:val="bullet"/>
+      <w:lvlText w:val="o"/>
+      <w:lvlJc w:val="left"/>
+      <w:pPr>
+        <w:ind w:left="5760" w:hanging="360"/>
+      </w:pPr>
+      <w:rPr>
+        <w:rFonts w:ascii="Courier New" w:hAnsi="Courier New" w:cs="Courier New" w:hint="default"/>
+      </w:rPr>
+    </w:lvl>
+    <w:lvl w:ilvl="8" w:tplc="04090005" w:tentative="1">
+      <w:start w:val="1"/>
+      <w:numFmt w:val="bullet"/>
+      <w:lvlText w:val=""/>
+      <w:lvlJc w:val="left"/>
+      <w:pPr>
+        <w:ind w:left="6480" w:hanging="360"/>
+      </w:pPr>
+      <w:rPr>
+        <w:rFonts w:ascii="Wingdings" w:hAnsi="Wingdings" w:hint="default"/>
+      </w:rPr>
+    </w:lvl>
+  </w:abstractNum>
+  <w:abstractNum w:abstractNumId="28" w15:restartNumberingAfterBreak="0">
     <w:nsid w:val="3A2B4E87"/>
     <w:multiLevelType w:val="multilevel"/>
     <w:tmpl w:val="AC12CE28"/>
@@ -7208,7 +7438,7 @@
       </w:pPr>
     </w:lvl>
   </w:abstractNum>
-  <w:abstractNum w:abstractNumId="28" w15:restartNumberingAfterBreak="0">
+  <w:abstractNum w:abstractNumId="29" w15:restartNumberingAfterBreak="0">
     <w:nsid w:val="58B72105"/>
     <w:multiLevelType w:val="multilevel"/>
     <w:tmpl w:val="D960FB60"/>
@@ -7357,7 +7587,7 @@
       </w:rPr>
     </w:lvl>
   </w:abstractNum>
-  <w:abstractNum w:abstractNumId="29" w15:restartNumberingAfterBreak="0">
+  <w:abstractNum w:abstractNumId="30" w15:restartNumberingAfterBreak="0">
     <w:nsid w:val="67C1146D"/>
     <w:multiLevelType w:val="hybridMultilevel"/>
     <w:tmpl w:val="7DA8282E"/>
@@ -7497,7 +7727,7 @@
       </w:rPr>
     </w:lvl>
   </w:abstractNum>
-  <w:abstractNum w:abstractNumId="30" w15:restartNumberingAfterBreak="0">
+  <w:abstractNum w:abstractNumId="31" w15:restartNumberingAfterBreak="0">
     <w:nsid w:val="79405515"/>
     <w:multiLevelType w:val="hybridMultilevel"/>
     <w:tmpl w:val="B588D586"/>
@@ -7613,7 +7843,7 @@
       </w:pPr>
     </w:lvl>
   </w:abstractNum>
-  <w:abstractNum w:abstractNumId="31" w15:restartNumberingAfterBreak="0">
+  <w:abstractNum w:abstractNumId="32" w15:restartNumberingAfterBreak="0">
     <w:nsid w:val="795348F1"/>
     <w:multiLevelType w:val="multilevel"/>
     <w:tmpl w:val="00000011"/>
@@ -7784,10 +8014,10 @@
     <w:abstractNumId w:val="22"/>
   </w:num>
   <w:num w:numId="20">
-    <w:abstractNumId w:val="31"/>
+    <w:abstractNumId w:val="32"/>
   </w:num>
   <w:num w:numId="21">
-    <w:abstractNumId w:val="30"/>
+    <w:abstractNumId w:val="31"/>
   </w:num>
   <w:num w:numId="22">
     <w:abstractNumId w:val="21"/>
@@ -7805,10 +8035,10 @@
     <w:abstractNumId w:val="24"/>
   </w:num>
   <w:num w:numId="27">
-    <w:abstractNumId w:val="29"/>
+    <w:abstractNumId w:val="30"/>
   </w:num>
   <w:num w:numId="28">
-    <w:abstractNumId w:val="27"/>
+    <w:abstractNumId w:val="28"/>
   </w:num>
   <w:num w:numId="29">
     <w:abstractNumId w:val="20"/>
@@ -7817,16 +8047,19 @@
     <w:abstractNumId w:val="18"/>
   </w:num>
   <w:num w:numId="31">
-    <w:abstractNumId w:val="28"/>
+    <w:abstractNumId w:val="29"/>
   </w:num>
   <w:num w:numId="32">
     <w:abstractNumId w:val="25"/>
+  </w:num>
+  <w:num w:numId="33">
+    <w:abstractNumId w:val="27"/>
   </w:num>
 </w:numbering>
 </file>
 
 <file path=word/styles.xml><?xml version="1.0" encoding="utf-8"?>
-<w:styles xmlns:mc="http://schemas.openxmlformats.org/markup-compatibility/2006" xmlns:r="http://schemas.openxmlformats.org/officeDocument/2006/relationships" xmlns:w="http://schemas.openxmlformats.org/wordprocessingml/2006/main" xmlns:w14="http://schemas.microsoft.com/office/word/2010/wordml" xmlns:w15="http://schemas.microsoft.com/office/word/2012/wordml" xmlns:w16se="http://schemas.microsoft.com/office/word/2015/wordml/symex" mc:Ignorable="w14 w15 w16se">
+<w:styles xmlns:mc="http://schemas.openxmlformats.org/markup-compatibility/2006" xmlns:r="http://schemas.openxmlformats.org/officeDocument/2006/relationships" xmlns:w="http://schemas.openxmlformats.org/wordprocessingml/2006/main" xmlns:w14="http://schemas.microsoft.com/office/word/2010/wordml" xmlns:w15="http://schemas.microsoft.com/office/word/2012/wordml" xmlns:w16cid="http://schemas.microsoft.com/office/word/2016/wordml/cid" xmlns:w16se="http://schemas.microsoft.com/office/word/2015/wordml/symex" mc:Ignorable="w14 w15 w16se w16cid">
   <w:docDefaults>
     <w:rPrDefault>
       <w:rPr>
@@ -7836,7 +8069,7 @@
     </w:rPrDefault>
     <w:pPrDefault/>
   </w:docDefaults>
-  <w:latentStyles w:defLockedState="0" w:defUIPriority="0" w:defSemiHidden="0" w:defUnhideWhenUsed="0" w:defQFormat="0" w:count="371">
+  <w:latentStyles w:defLockedState="0" w:defUIPriority="0" w:defSemiHidden="0" w:defUnhideWhenUsed="0" w:defQFormat="0" w:count="375">
     <w:lsdException w:name="Normal" w:qFormat="1"/>
     <w:lsdException w:name="heading 1" w:qFormat="1"/>
     <w:lsdException w:name="heading 2" w:qFormat="1"/>
@@ -7935,7 +8168,6 @@
     <w:lsdException w:name="HTML Sample" w:semiHidden="1" w:unhideWhenUsed="1"/>
     <w:lsdException w:name="HTML Typewriter" w:semiHidden="1" w:unhideWhenUsed="1"/>
     <w:lsdException w:name="HTML Variable" w:semiHidden="1" w:unhideWhenUsed="1"/>
-    <w:lsdException w:name="Normal Table" w:semiHidden="1" w:unhideWhenUsed="1"/>
     <w:lsdException w:name="annotation subject" w:semiHidden="1" w:unhideWhenUsed="1"/>
     <w:lsdException w:name="No List" w:semiHidden="1" w:unhideWhenUsed="1"/>
     <w:lsdException w:name="Outline List 1" w:semiHidden="1" w:unhideWhenUsed="1"/>
@@ -7979,10 +8211,8 @@
     <w:lsdException w:name="Table Elegant" w:semiHidden="1" w:unhideWhenUsed="1"/>
     <w:lsdException w:name="Table Professional" w:semiHidden="1" w:unhideWhenUsed="1"/>
     <w:lsdException w:name="Table Subtle 1" w:semiHidden="1" w:unhideWhenUsed="1"/>
-    <w:lsdException w:name="Table Subtle 2" w:semiHidden="1" w:unhideWhenUsed="1"/>
     <w:lsdException w:name="Table Web 1" w:semiHidden="1" w:unhideWhenUsed="1"/>
     <w:lsdException w:name="Table Web 2" w:semiHidden="1" w:unhideWhenUsed="1"/>
-    <w:lsdException w:name="Table Web 3" w:semiHidden="1" w:unhideWhenUsed="1"/>
     <w:lsdException w:name="Table Theme" w:semiHidden="1" w:unhideWhenUsed="1"/>
     <w:lsdException w:name="Placeholder Text" w:semiHidden="1" w:uiPriority="99"/>
     <w:lsdException w:name="No Spacing" w:uiPriority="1" w:qFormat="1"/>
@@ -8199,6 +8429,10 @@
     <w:lsdException w:name="List Table 5 Dark Accent 6" w:uiPriority="50"/>
     <w:lsdException w:name="List Table 6 Colorful Accent 6" w:uiPriority="51"/>
     <w:lsdException w:name="List Table 7 Colorful Accent 6" w:uiPriority="52"/>
+    <w:lsdException w:name="Mention" w:semiHidden="1" w:uiPriority="99" w:unhideWhenUsed="1"/>
+    <w:lsdException w:name="Smart Hyperlink" w:semiHidden="1" w:uiPriority="99" w:unhideWhenUsed="1"/>
+    <w:lsdException w:name="Hashtag" w:semiHidden="1" w:uiPriority="99" w:unhideWhenUsed="1"/>
+    <w:lsdException w:name="Unresolved Mention" w:semiHidden="1" w:uiPriority="99" w:unhideWhenUsed="1"/>
   </w:latentStyles>
   <w:style w:type="paragraph" w:default="1" w:styleId="Normal">
     <w:name w:val="Normal"/>
@@ -9459,7 +9693,7 @@
 </file>
 
 <file path=customXml/itemProps1.xml><?xml version="1.0" encoding="utf-8"?>
-<ds:datastoreItem xmlns:ds="http://schemas.openxmlformats.org/officeDocument/2006/customXml" ds:itemID="{F99DB451-34EB-49B6-9E89-F3BA0CD34078}">
+<ds:datastoreItem xmlns:ds="http://schemas.openxmlformats.org/officeDocument/2006/customXml" ds:itemID="{3D9278C9-343F-403E-8551-6452A0419884}">
   <ds:schemaRefs>
     <ds:schemaRef ds:uri="http://schemas.openxmlformats.org/officeDocument/2006/bibliography"/>
   </ds:schemaRefs>

</xml_diff>

<commit_message>
Cập nhật nhân sự dự án
</commit_message>
<xml_diff>
--- a/MyProjectMgnt.docx
+++ b/MyProjectMgnt.docx
@@ -253,47 +253,7 @@
           <w:sz w:val="58"/>
           <w:szCs w:val="48"/>
         </w:rPr>
-        <w:fldChar w:fldCharType="begin"/>
-      </w:r>
-      <w:r>
-        <w:rPr>
-          <w:rFonts w:cs="Arial"/>
-          <w:b/>
-          <w:color w:val="951B13"/>
-          <w:sz w:val="58"/>
-          <w:szCs w:val="48"/>
-        </w:rPr>
-        <w:instrText xml:space="preserve"> TITLE   \* MERGEFORMAT </w:instrText>
-      </w:r>
-      <w:r>
-        <w:rPr>
-          <w:rFonts w:cs="Arial"/>
-          <w:b/>
-          <w:color w:val="951B13"/>
-          <w:sz w:val="58"/>
-          <w:szCs w:val="48"/>
-        </w:rPr>
-        <w:fldChar w:fldCharType="separate"/>
-      </w:r>
-      <w:r>
-        <w:rPr>
-          <w:rFonts w:cs="Arial"/>
-          <w:b/>
-          <w:color w:val="951B13"/>
-          <w:sz w:val="58"/>
-          <w:szCs w:val="48"/>
-        </w:rPr>
-        <w:t>Document Title</w:t>
-      </w:r>
-      <w:r>
-        <w:rPr>
-          <w:rFonts w:cs="Arial"/>
-          <w:b/>
-          <w:color w:val="951B13"/>
-          <w:sz w:val="58"/>
-          <w:szCs w:val="48"/>
-        </w:rPr>
-        <w:fldChar w:fldCharType="end"/>
+        <w:t>Báo cáo dự án</w:t>
       </w:r>
     </w:p>
     <w:p>
@@ -314,39 +274,7 @@
           <w:i/>
           <w:sz w:val="42"/>
         </w:rPr>
-        <w:fldChar w:fldCharType="begin"/>
-      </w:r>
-      <w:r>
-        <w:rPr>
-          <w:b/>
-          <w:i/>
-          <w:sz w:val="42"/>
-        </w:rPr>
-        <w:instrText xml:space="preserve"> SUBJECT   \* MERGEFORMAT </w:instrText>
-      </w:r>
-      <w:r>
-        <w:rPr>
-          <w:b/>
-          <w:i/>
-          <w:sz w:val="42"/>
-        </w:rPr>
-        <w:fldChar w:fldCharType="separate"/>
-      </w:r>
-      <w:r>
-        <w:rPr>
-          <w:b/>
-          <w:i/>
-          <w:sz w:val="42"/>
-        </w:rPr>
-        <w:t>Document Subject</w:t>
-      </w:r>
-      <w:r>
-        <w:rPr>
-          <w:b/>
-          <w:i/>
-          <w:sz w:val="42"/>
-        </w:rPr>
-        <w:fldChar w:fldCharType="end"/>
+        <w:t>Báo cáo dự án</w:t>
       </w:r>
     </w:p>
     <w:p>
@@ -429,7 +357,7 @@
           <w:color w:val="951B13"/>
         </w:rPr>
         <w:lastRenderedPageBreak/>
-        <w:t>Table of contents</w:t>
+        <w:t>MỤC LỤC</w:t>
       </w:r>
     </w:p>
     <w:p>
@@ -3310,7 +3238,7 @@
               <w:cnfStyle w:val="000000000000" w:firstRow="0" w:lastRow="0" w:firstColumn="0" w:lastColumn="0" w:oddVBand="0" w:evenVBand="0" w:oddHBand="0" w:evenHBand="0" w:firstRowFirstColumn="0" w:firstRowLastColumn="0" w:lastRowFirstColumn="0" w:lastRowLastColumn="0"/>
             </w:pPr>
             <w:r>
-              <w:t>0.4</w:t>
+              <w:t>1.0</w:t>
             </w:r>
           </w:p>
         </w:tc>
@@ -3322,6 +3250,9 @@
             <w:pPr>
               <w:cnfStyle w:val="000000000000" w:firstRow="0" w:lastRow="0" w:firstColumn="0" w:lastColumn="0" w:oddVBand="0" w:evenVBand="0" w:oddHBand="0" w:evenHBand="0" w:firstRowFirstColumn="0" w:firstRowLastColumn="0" w:lastRowFirstColumn="0" w:lastRowLastColumn="0"/>
             </w:pPr>
+            <w:r>
+              <w:t>Lê Ngọc Long</w:t>
+            </w:r>
           </w:p>
         </w:tc>
         <w:tc>
@@ -3332,6 +3263,77 @@
             <w:pPr>
               <w:cnfStyle w:val="000000000000" w:firstRow="0" w:lastRow="0" w:firstColumn="0" w:lastColumn="0" w:oddVBand="0" w:evenVBand="0" w:oddHBand="0" w:evenHBand="0" w:firstRowFirstColumn="0" w:firstRowLastColumn="0" w:lastRowFirstColumn="0" w:lastRowLastColumn="0"/>
             </w:pPr>
+            <w:r>
+              <w:t>Long Lê Ngọc</w:t>
+            </w:r>
+          </w:p>
+        </w:tc>
+      </w:tr>
+      <w:tr>
+        <w:trPr>
+          <w:trHeight w:val="540"/>
+        </w:trPr>
+        <w:tc>
+          <w:tcPr>
+            <w:cnfStyle w:val="001000000000" w:firstRow="0" w:lastRow="0" w:firstColumn="1" w:lastColumn="0" w:oddVBand="0" w:evenVBand="0" w:oddHBand="0" w:evenHBand="0" w:firstRowFirstColumn="0" w:firstRowLastColumn="0" w:lastRowFirstColumn="0" w:lastRowLastColumn="0"/>
+            <w:tcW w:w="1495" w:type="dxa"/>
+          </w:tcPr>
+          <w:p>
+            <w:r>
+              <w:t>08/12/2018</w:t>
+            </w:r>
+          </w:p>
+        </w:tc>
+        <w:tc>
+          <w:tcPr>
+            <w:tcW w:w="3095" w:type="dxa"/>
+          </w:tcPr>
+          <w:p>
+            <w:pPr>
+              <w:cnfStyle w:val="000000000000" w:firstRow="0" w:lastRow="0" w:firstColumn="0" w:lastColumn="0" w:oddVBand="0" w:evenVBand="0" w:oddHBand="0" w:evenHBand="0" w:firstRowFirstColumn="0" w:firstRowLastColumn="0" w:lastRowFirstColumn="0" w:lastRowLastColumn="0"/>
+            </w:pPr>
+            <w:r>
+              <w:t>Cập nhật ước lượng</w:t>
+            </w:r>
+          </w:p>
+        </w:tc>
+        <w:tc>
+          <w:tcPr>
+            <w:tcW w:w="1148" w:type="dxa"/>
+          </w:tcPr>
+          <w:p>
+            <w:pPr>
+              <w:cnfStyle w:val="000000000000" w:firstRow="0" w:lastRow="0" w:firstColumn="0" w:lastColumn="0" w:oddVBand="0" w:evenVBand="0" w:oddHBand="0" w:evenHBand="0" w:firstRowFirstColumn="0" w:firstRowLastColumn="0" w:lastRowFirstColumn="0" w:lastRowLastColumn="0"/>
+            </w:pPr>
+            <w:r>
+              <w:t>2.0</w:t>
+            </w:r>
+          </w:p>
+        </w:tc>
+        <w:tc>
+          <w:tcPr>
+            <w:tcW w:w="1552" w:type="dxa"/>
+          </w:tcPr>
+          <w:p>
+            <w:pPr>
+              <w:cnfStyle w:val="000000000000" w:firstRow="0" w:lastRow="0" w:firstColumn="0" w:lastColumn="0" w:oddVBand="0" w:evenVBand="0" w:oddHBand="0" w:evenHBand="0" w:firstRowFirstColumn="0" w:firstRowLastColumn="0" w:lastRowFirstColumn="0" w:lastRowLastColumn="0"/>
+            </w:pPr>
+            <w:r>
+              <w:t>Long Lê Ngọc</w:t>
+            </w:r>
+          </w:p>
+        </w:tc>
+        <w:tc>
+          <w:tcPr>
+            <w:tcW w:w="1440" w:type="dxa"/>
+          </w:tcPr>
+          <w:p>
+            <w:pPr>
+              <w:cnfStyle w:val="000000000000" w:firstRow="0" w:lastRow="0" w:firstColumn="0" w:lastColumn="0" w:oddVBand="0" w:evenVBand="0" w:oddHBand="0" w:evenHBand="0" w:firstRowFirstColumn="0" w:firstRowLastColumn="0" w:lastRowFirstColumn="0" w:lastRowLastColumn="0"/>
+            </w:pPr>
+            <w:r>
+              <w:t>Lê Ngọc Long</w:t>
+            </w:r>
           </w:p>
         </w:tc>
       </w:tr>
@@ -3364,64 +3366,6 @@
             <w:pPr>
               <w:cnfStyle w:val="000000000000" w:firstRow="0" w:lastRow="0" w:firstColumn="0" w:lastColumn="0" w:oddVBand="0" w:evenVBand="0" w:oddHBand="0" w:evenHBand="0" w:firstRowFirstColumn="0" w:firstRowLastColumn="0" w:lastRowFirstColumn="0" w:lastRowLastColumn="0"/>
             </w:pPr>
-            <w:r>
-              <w:t>0.6</w:t>
-            </w:r>
-          </w:p>
-        </w:tc>
-        <w:tc>
-          <w:tcPr>
-            <w:tcW w:w="1552" w:type="dxa"/>
-          </w:tcPr>
-          <w:p>
-            <w:pPr>
-              <w:cnfStyle w:val="000000000000" w:firstRow="0" w:lastRow="0" w:firstColumn="0" w:lastColumn="0" w:oddVBand="0" w:evenVBand="0" w:oddHBand="0" w:evenHBand="0" w:firstRowFirstColumn="0" w:firstRowLastColumn="0" w:lastRowFirstColumn="0" w:lastRowLastColumn="0"/>
-            </w:pPr>
-          </w:p>
-        </w:tc>
-        <w:tc>
-          <w:tcPr>
-            <w:tcW w:w="1440" w:type="dxa"/>
-          </w:tcPr>
-          <w:p>
-            <w:pPr>
-              <w:cnfStyle w:val="000000000000" w:firstRow="0" w:lastRow="0" w:firstColumn="0" w:lastColumn="0" w:oddVBand="0" w:evenVBand="0" w:oddHBand="0" w:evenHBand="0" w:firstRowFirstColumn="0" w:firstRowLastColumn="0" w:lastRowFirstColumn="0" w:lastRowLastColumn="0"/>
-            </w:pPr>
-          </w:p>
-        </w:tc>
-      </w:tr>
-      <w:tr>
-        <w:trPr>
-          <w:trHeight w:val="540"/>
-        </w:trPr>
-        <w:tc>
-          <w:tcPr>
-            <w:cnfStyle w:val="001000000000" w:firstRow="0" w:lastRow="0" w:firstColumn="1" w:lastColumn="0" w:oddVBand="0" w:evenVBand="0" w:oddHBand="0" w:evenHBand="0" w:firstRowFirstColumn="0" w:firstRowLastColumn="0" w:lastRowFirstColumn="0" w:lastRowLastColumn="0"/>
-            <w:tcW w:w="1495" w:type="dxa"/>
-          </w:tcPr>
-          <w:p/>
-        </w:tc>
-        <w:tc>
-          <w:tcPr>
-            <w:tcW w:w="3095" w:type="dxa"/>
-          </w:tcPr>
-          <w:p>
-            <w:pPr>
-              <w:cnfStyle w:val="000000000000" w:firstRow="0" w:lastRow="0" w:firstColumn="0" w:lastColumn="0" w:oddVBand="0" w:evenVBand="0" w:oddHBand="0" w:evenHBand="0" w:firstRowFirstColumn="0" w:firstRowLastColumn="0" w:lastRowFirstColumn="0" w:lastRowLastColumn="0"/>
-            </w:pPr>
-          </w:p>
-        </w:tc>
-        <w:tc>
-          <w:tcPr>
-            <w:tcW w:w="1148" w:type="dxa"/>
-          </w:tcPr>
-          <w:p>
-            <w:pPr>
-              <w:cnfStyle w:val="000000000000" w:firstRow="0" w:lastRow="0" w:firstColumn="0" w:lastColumn="0" w:oddVBand="0" w:evenVBand="0" w:oddHBand="0" w:evenHBand="0" w:firstRowFirstColumn="0" w:firstRowLastColumn="0" w:lastRowFirstColumn="0" w:lastRowLastColumn="0"/>
-            </w:pPr>
-            <w:r>
-              <w:t>0.9</w:t>
-            </w:r>
           </w:p>
         </w:tc>
         <w:tc>
@@ -3903,30 +3847,72 @@
     </w:p>
     <w:p>
       <w:r>
-        <w:t xml:space="preserve">Giám đốc: Hưng, tài chính, nhân sự, </w:t>
-      </w:r>
-      <w:r>
-        <w:t>yêu càu cơ bản: đẹp, tròn, vàng</w:t>
-      </w:r>
-    </w:p>
-    <w:p>
-      <w:r>
-        <w:t>Trung: IT, chi tiết, báo tiến đôj</w:t>
-      </w:r>
-    </w:p>
-    <w:p>
-      <w:r>
-        <w:t>Phiên dịch: Bích</w:t>
-      </w:r>
-    </w:p>
-    <w:p>
+        <w:t>Phía công ty:</w:t>
+      </w:r>
+    </w:p>
+    <w:p>
+      <w:pPr>
+        <w:pStyle w:val="ListParagraph"/>
+        <w:numPr>
+          <w:ilvl w:val="0"/>
+          <w:numId w:val="34"/>
+        </w:numPr>
+      </w:pPr>
+      <w:r>
+        <w:t>Nguyễn Thị Linh: Giám đốc tài chính, quản lý tài chính dự án</w:t>
+      </w:r>
+    </w:p>
+    <w:p>
+      <w:pPr>
+        <w:pStyle w:val="ListParagraph"/>
+        <w:numPr>
+          <w:ilvl w:val="0"/>
+          <w:numId w:val="34"/>
+        </w:numPr>
+      </w:pPr>
       <w:r>
         <w:t>Trần Đức Cường</w:t>
       </w:r>
-    </w:p>
-    <w:p>
+      <w:r>
+        <w:t xml:space="preserve">: </w:t>
+      </w:r>
+      <w:r>
+        <w:t>IT, chi tiết, báo tiến độ</w:t>
+      </w:r>
+    </w:p>
+    <w:p>
+      <w:pPr>
+        <w:pStyle w:val="ListParagraph"/>
+        <w:numPr>
+          <w:ilvl w:val="0"/>
+          <w:numId w:val="34"/>
+        </w:numPr>
+      </w:pPr>
       <w:r>
         <w:t>Phạm Duy Mạnh</w:t>
+      </w:r>
+      <w:r>
+        <w:t xml:space="preserve">: </w:t>
+      </w:r>
+    </w:p>
+    <w:p>
+      <w:pPr>
+        <w:ind w:left="60"/>
+      </w:pPr>
+      <w:r>
+        <w:t>Phía khách hàng:</w:t>
+      </w:r>
+    </w:p>
+    <w:p>
+      <w:pPr>
+        <w:pStyle w:val="ListParagraph"/>
+        <w:numPr>
+          <w:ilvl w:val="0"/>
+          <w:numId w:val="34"/>
+        </w:numPr>
+      </w:pPr>
+      <w:r>
+        <w:t>Lê Ngọc Long: Đảm bảo chất lượng sản phẩm.</w:t>
       </w:r>
     </w:p>
     <w:p/>
@@ -3977,6 +3963,11 @@
       <w:bookmarkEnd w:id="7"/>
     </w:p>
     <w:p>
+      <w:r>
+        <w:t>Mô tả hoạt động của 1 trang confession bình thường hiện nay:</w:t>
+      </w:r>
+    </w:p>
+    <w:p>
       <w:pPr>
         <w:pStyle w:val="Heading2"/>
       </w:pPr>
@@ -3987,6 +3978,11 @@
       <w:bookmarkEnd w:id="8"/>
     </w:p>
     <w:p>
+      <w:r>
+        <w:t xml:space="preserve">Mô tả hoạt động của trang sau khi sử dụng hệ thống website mới: </w:t>
+      </w:r>
+    </w:p>
+    <w:p>
       <w:pPr>
         <w:pStyle w:val="Heading2"/>
       </w:pPr>
@@ -3997,11 +3993,22 @@
       <w:bookmarkEnd w:id="9"/>
     </w:p>
     <w:p>
+      <w:r>
+        <w:t>Phân tích ưu điể, nhược điểm của sản phẩm.</w:t>
+      </w:r>
+    </w:p>
+    <w:p>
+      <w:r>
+        <w:t xml:space="preserve">Lợi ích của khách hàng: </w:t>
+      </w:r>
+    </w:p>
+    <w:p>
       <w:pPr>
         <w:pStyle w:val="Heading1"/>
       </w:pPr>
       <w:bookmarkStart w:id="10" w:name="_Toc527975135"/>
       <w:r>
+        <w:lastRenderedPageBreak/>
         <w:t>Ước lượng</w:t>
       </w:r>
       <w:bookmarkEnd w:id="10"/>
@@ -4042,7 +4049,6 @@
         </w:numPr>
       </w:pPr>
       <w:r>
-        <w:lastRenderedPageBreak/>
         <w:t>Gửi bài đăng</w:t>
       </w:r>
     </w:p>
@@ -4076,7 +4082,12 @@
       </w:pPr>
       <w:bookmarkStart w:id="12" w:name="_Toc527975137"/>
       <w:r>
-        <w:t>Ước lượng cách tích hợp hệ thống</w:t>
+        <w:t>Ước lượng cách</w:t>
+      </w:r>
+      <w:bookmarkStart w:id="13" w:name="_GoBack"/>
+      <w:bookmarkEnd w:id="13"/>
+      <w:r>
+        <w:t xml:space="preserve"> tích hợp hệ thống</w:t>
       </w:r>
       <w:bookmarkEnd w:id="12"/>
     </w:p>
@@ -4084,20 +4095,15 @@
       <w:pPr>
         <w:pStyle w:val="Heading2"/>
       </w:pPr>
-      <w:bookmarkStart w:id="13" w:name="_Toc527975138"/>
+      <w:bookmarkStart w:id="14" w:name="_Toc527975138"/>
       <w:r>
         <w:t>Ước lượng thời gian</w:t>
       </w:r>
-      <w:bookmarkEnd w:id="13"/>
-    </w:p>
-    <w:p>
-      <w:r>
-        <w:t>Dự án kéo dài khoảng 3</w:t>
-      </w:r>
-      <w:bookmarkStart w:id="14" w:name="_GoBack"/>
       <w:bookmarkEnd w:id="14"/>
-      <w:r>
-        <w:t xml:space="preserve"> tháng.</w:t>
+    </w:p>
+    <w:p>
+      <w:r>
+        <w:t>Dự án kéo dài khoảng 3 tháng.</w:t>
       </w:r>
     </w:p>
     <w:p>
@@ -7439,6 +7445,119 @@
     </w:lvl>
   </w:abstractNum>
   <w:abstractNum w:abstractNumId="29" w15:restartNumberingAfterBreak="0">
+    <w:nsid w:val="3CF96541"/>
+    <w:multiLevelType w:val="hybridMultilevel"/>
+    <w:tmpl w:val="7B7A9652"/>
+    <w:lvl w:ilvl="0" w:tplc="8D9617BA">
+      <w:start w:val="2"/>
+      <w:numFmt w:val="bullet"/>
+      <w:lvlText w:val="-"/>
+      <w:lvlJc w:val="left"/>
+      <w:pPr>
+        <w:ind w:left="420" w:hanging="360"/>
+      </w:pPr>
+      <w:rPr>
+        <w:rFonts w:ascii="Tahoma" w:eastAsia="MS Mincho" w:hAnsi="Tahoma" w:cs="Tahoma" w:hint="default"/>
+      </w:rPr>
+    </w:lvl>
+    <w:lvl w:ilvl="1" w:tplc="04090003" w:tentative="1">
+      <w:start w:val="1"/>
+      <w:numFmt w:val="bullet"/>
+      <w:lvlText w:val="o"/>
+      <w:lvlJc w:val="left"/>
+      <w:pPr>
+        <w:ind w:left="1140" w:hanging="360"/>
+      </w:pPr>
+      <w:rPr>
+        <w:rFonts w:ascii="Courier New" w:hAnsi="Courier New" w:cs="Courier New" w:hint="default"/>
+      </w:rPr>
+    </w:lvl>
+    <w:lvl w:ilvl="2" w:tplc="04090005" w:tentative="1">
+      <w:start w:val="1"/>
+      <w:numFmt w:val="bullet"/>
+      <w:lvlText w:val=""/>
+      <w:lvlJc w:val="left"/>
+      <w:pPr>
+        <w:ind w:left="1860" w:hanging="360"/>
+      </w:pPr>
+      <w:rPr>
+        <w:rFonts w:ascii="Wingdings" w:hAnsi="Wingdings" w:hint="default"/>
+      </w:rPr>
+    </w:lvl>
+    <w:lvl w:ilvl="3" w:tplc="04090001" w:tentative="1">
+      <w:start w:val="1"/>
+      <w:numFmt w:val="bullet"/>
+      <w:lvlText w:val=""/>
+      <w:lvlJc w:val="left"/>
+      <w:pPr>
+        <w:ind w:left="2580" w:hanging="360"/>
+      </w:pPr>
+      <w:rPr>
+        <w:rFonts w:ascii="Symbol" w:hAnsi="Symbol" w:hint="default"/>
+      </w:rPr>
+    </w:lvl>
+    <w:lvl w:ilvl="4" w:tplc="04090003" w:tentative="1">
+      <w:start w:val="1"/>
+      <w:numFmt w:val="bullet"/>
+      <w:lvlText w:val="o"/>
+      <w:lvlJc w:val="left"/>
+      <w:pPr>
+        <w:ind w:left="3300" w:hanging="360"/>
+      </w:pPr>
+      <w:rPr>
+        <w:rFonts w:ascii="Courier New" w:hAnsi="Courier New" w:cs="Courier New" w:hint="default"/>
+      </w:rPr>
+    </w:lvl>
+    <w:lvl w:ilvl="5" w:tplc="04090005" w:tentative="1">
+      <w:start w:val="1"/>
+      <w:numFmt w:val="bullet"/>
+      <w:lvlText w:val=""/>
+      <w:lvlJc w:val="left"/>
+      <w:pPr>
+        <w:ind w:left="4020" w:hanging="360"/>
+      </w:pPr>
+      <w:rPr>
+        <w:rFonts w:ascii="Wingdings" w:hAnsi="Wingdings" w:hint="default"/>
+      </w:rPr>
+    </w:lvl>
+    <w:lvl w:ilvl="6" w:tplc="04090001" w:tentative="1">
+      <w:start w:val="1"/>
+      <w:numFmt w:val="bullet"/>
+      <w:lvlText w:val=""/>
+      <w:lvlJc w:val="left"/>
+      <w:pPr>
+        <w:ind w:left="4740" w:hanging="360"/>
+      </w:pPr>
+      <w:rPr>
+        <w:rFonts w:ascii="Symbol" w:hAnsi="Symbol" w:hint="default"/>
+      </w:rPr>
+    </w:lvl>
+    <w:lvl w:ilvl="7" w:tplc="04090003" w:tentative="1">
+      <w:start w:val="1"/>
+      <w:numFmt w:val="bullet"/>
+      <w:lvlText w:val="o"/>
+      <w:lvlJc w:val="left"/>
+      <w:pPr>
+        <w:ind w:left="5460" w:hanging="360"/>
+      </w:pPr>
+      <w:rPr>
+        <w:rFonts w:ascii="Courier New" w:hAnsi="Courier New" w:cs="Courier New" w:hint="default"/>
+      </w:rPr>
+    </w:lvl>
+    <w:lvl w:ilvl="8" w:tplc="04090005" w:tentative="1">
+      <w:start w:val="1"/>
+      <w:numFmt w:val="bullet"/>
+      <w:lvlText w:val=""/>
+      <w:lvlJc w:val="left"/>
+      <w:pPr>
+        <w:ind w:left="6180" w:hanging="360"/>
+      </w:pPr>
+      <w:rPr>
+        <w:rFonts w:ascii="Wingdings" w:hAnsi="Wingdings" w:hint="default"/>
+      </w:rPr>
+    </w:lvl>
+  </w:abstractNum>
+  <w:abstractNum w:abstractNumId="30" w15:restartNumberingAfterBreak="0">
     <w:nsid w:val="58B72105"/>
     <w:multiLevelType w:val="multilevel"/>
     <w:tmpl w:val="D960FB60"/>
@@ -7587,7 +7706,7 @@
       </w:rPr>
     </w:lvl>
   </w:abstractNum>
-  <w:abstractNum w:abstractNumId="30" w15:restartNumberingAfterBreak="0">
+  <w:abstractNum w:abstractNumId="31" w15:restartNumberingAfterBreak="0">
     <w:nsid w:val="67C1146D"/>
     <w:multiLevelType w:val="hybridMultilevel"/>
     <w:tmpl w:val="7DA8282E"/>
@@ -7727,7 +7846,7 @@
       </w:rPr>
     </w:lvl>
   </w:abstractNum>
-  <w:abstractNum w:abstractNumId="31" w15:restartNumberingAfterBreak="0">
+  <w:abstractNum w:abstractNumId="32" w15:restartNumberingAfterBreak="0">
     <w:nsid w:val="79405515"/>
     <w:multiLevelType w:val="hybridMultilevel"/>
     <w:tmpl w:val="B588D586"/>
@@ -7843,7 +7962,7 @@
       </w:pPr>
     </w:lvl>
   </w:abstractNum>
-  <w:abstractNum w:abstractNumId="32" w15:restartNumberingAfterBreak="0">
+  <w:abstractNum w:abstractNumId="33" w15:restartNumberingAfterBreak="0">
     <w:nsid w:val="795348F1"/>
     <w:multiLevelType w:val="multilevel"/>
     <w:tmpl w:val="00000011"/>
@@ -8014,10 +8133,10 @@
     <w:abstractNumId w:val="22"/>
   </w:num>
   <w:num w:numId="20">
-    <w:abstractNumId w:val="32"/>
+    <w:abstractNumId w:val="33"/>
   </w:num>
   <w:num w:numId="21">
-    <w:abstractNumId w:val="31"/>
+    <w:abstractNumId w:val="32"/>
   </w:num>
   <w:num w:numId="22">
     <w:abstractNumId w:val="21"/>
@@ -8035,7 +8154,7 @@
     <w:abstractNumId w:val="24"/>
   </w:num>
   <w:num w:numId="27">
-    <w:abstractNumId w:val="30"/>
+    <w:abstractNumId w:val="31"/>
   </w:num>
   <w:num w:numId="28">
     <w:abstractNumId w:val="28"/>
@@ -8047,13 +8166,16 @@
     <w:abstractNumId w:val="18"/>
   </w:num>
   <w:num w:numId="31">
-    <w:abstractNumId w:val="29"/>
+    <w:abstractNumId w:val="30"/>
   </w:num>
   <w:num w:numId="32">
     <w:abstractNumId w:val="25"/>
   </w:num>
   <w:num w:numId="33">
     <w:abstractNumId w:val="27"/>
+  </w:num>
+  <w:num w:numId="34">
+    <w:abstractNumId w:val="29"/>
   </w:num>
 </w:numbering>
 </file>
@@ -8168,6 +8290,7 @@
     <w:lsdException w:name="HTML Sample" w:semiHidden="1" w:unhideWhenUsed="1"/>
     <w:lsdException w:name="HTML Typewriter" w:semiHidden="1" w:unhideWhenUsed="1"/>
     <w:lsdException w:name="HTML Variable" w:semiHidden="1" w:unhideWhenUsed="1"/>
+    <w:lsdException w:name="Normal Table" w:semiHidden="1" w:unhideWhenUsed="1"/>
     <w:lsdException w:name="annotation subject" w:semiHidden="1" w:unhideWhenUsed="1"/>
     <w:lsdException w:name="No List" w:semiHidden="1" w:unhideWhenUsed="1"/>
     <w:lsdException w:name="Outline List 1" w:semiHidden="1" w:unhideWhenUsed="1"/>
@@ -8211,8 +8334,10 @@
     <w:lsdException w:name="Table Elegant" w:semiHidden="1" w:unhideWhenUsed="1"/>
     <w:lsdException w:name="Table Professional" w:semiHidden="1" w:unhideWhenUsed="1"/>
     <w:lsdException w:name="Table Subtle 1" w:semiHidden="1" w:unhideWhenUsed="1"/>
+    <w:lsdException w:name="Table Subtle 2" w:semiHidden="1" w:unhideWhenUsed="1"/>
     <w:lsdException w:name="Table Web 1" w:semiHidden="1" w:unhideWhenUsed="1"/>
     <w:lsdException w:name="Table Web 2" w:semiHidden="1" w:unhideWhenUsed="1"/>
+    <w:lsdException w:name="Table Web 3" w:semiHidden="1" w:unhideWhenUsed="1"/>
     <w:lsdException w:name="Table Theme" w:semiHidden="1" w:unhideWhenUsed="1"/>
     <w:lsdException w:name="Placeholder Text" w:semiHidden="1" w:uiPriority="99"/>
     <w:lsdException w:name="No Spacing" w:uiPriority="1" w:qFormat="1"/>
@@ -9693,7 +9818,7 @@
 </file>
 
 <file path=customXml/itemProps1.xml><?xml version="1.0" encoding="utf-8"?>
-<ds:datastoreItem xmlns:ds="http://schemas.openxmlformats.org/officeDocument/2006/customXml" ds:itemID="{3D9278C9-343F-403E-8551-6452A0419884}">
+<ds:datastoreItem xmlns:ds="http://schemas.openxmlformats.org/officeDocument/2006/customXml" ds:itemID="{007A0871-A87A-43A4-843F-41FEFA3B79CD}">
   <ds:schemaRefs>
     <ds:schemaRef ds:uri="http://schemas.openxmlformats.org/officeDocument/2006/bibliography"/>
   </ds:schemaRefs>

</xml_diff>

<commit_message>
Thêm mô tả database: mô tả bảng admin
</commit_message>
<xml_diff>
--- a/MyProjectMgnt.docx
+++ b/MyProjectMgnt.docx
@@ -3402,8 +3402,6 @@
             <w:r>
               <w:t>Long Lê Ngọc</w:t>
             </w:r>
-            <w:bookmarkStart w:id="0" w:name="_GoBack"/>
-            <w:bookmarkEnd w:id="0"/>
           </w:p>
         </w:tc>
       </w:tr>
@@ -3792,12 +3790,12 @@
       <w:pPr>
         <w:pStyle w:val="Heading1"/>
       </w:pPr>
-      <w:bookmarkStart w:id="1" w:name="_Toc527975125"/>
+      <w:bookmarkStart w:id="0" w:name="_Toc527975125"/>
       <w:r>
         <w:lastRenderedPageBreak/>
         <w:t>Giới thiệu dự án</w:t>
       </w:r>
-      <w:bookmarkEnd w:id="1"/>
+      <w:bookmarkEnd w:id="0"/>
     </w:p>
     <w:p>
       <w:r>
@@ -3808,21 +3806,21 @@
       <w:pPr>
         <w:pStyle w:val="Heading1"/>
       </w:pPr>
-      <w:bookmarkStart w:id="2" w:name="_Toc527975126"/>
+      <w:bookmarkStart w:id="1" w:name="_Toc527975126"/>
       <w:r>
         <w:t>Các nhân sự tham gia dự án</w:t>
       </w:r>
-      <w:bookmarkEnd w:id="2"/>
+      <w:bookmarkEnd w:id="1"/>
     </w:p>
     <w:p>
       <w:pPr>
         <w:pStyle w:val="Heading2"/>
       </w:pPr>
-      <w:bookmarkStart w:id="3" w:name="_Toc527975127"/>
+      <w:bookmarkStart w:id="2" w:name="_Toc527975127"/>
       <w:r>
         <w:t>Thông tin liên hệ phía khách hàng</w:t>
       </w:r>
-      <w:bookmarkEnd w:id="3"/>
+      <w:bookmarkEnd w:id="2"/>
     </w:p>
     <w:p>
       <w:r>
@@ -3839,11 +3837,11 @@
       <w:pPr>
         <w:pStyle w:val="Heading2"/>
       </w:pPr>
-      <w:bookmarkStart w:id="4" w:name="_Toc527975128"/>
+      <w:bookmarkStart w:id="3" w:name="_Toc527975128"/>
       <w:r>
         <w:t>Thông tin liên hệ phía công ty</w:t>
       </w:r>
-      <w:bookmarkEnd w:id="4"/>
+      <w:bookmarkEnd w:id="3"/>
     </w:p>
     <w:p>
       <w:r>
@@ -3857,11 +3855,11 @@
       <w:pPr>
         <w:pStyle w:val="Heading2"/>
       </w:pPr>
-      <w:bookmarkStart w:id="5" w:name="_Toc527975129"/>
+      <w:bookmarkStart w:id="4" w:name="_Toc527975129"/>
       <w:r>
         <w:t>Phân chia vai trò của thành viên dự án và khách hàng</w:t>
       </w:r>
-      <w:bookmarkEnd w:id="5"/>
+      <w:bookmarkEnd w:id="4"/>
     </w:p>
     <w:p>
       <w:r>
@@ -3937,21 +3935,21 @@
       <w:pPr>
         <w:pStyle w:val="Heading1"/>
       </w:pPr>
-      <w:bookmarkStart w:id="6" w:name="_Toc527975130"/>
+      <w:bookmarkStart w:id="5" w:name="_Toc527975130"/>
       <w:r>
         <w:t>Khảo sát dự án</w:t>
       </w:r>
-      <w:bookmarkEnd w:id="6"/>
+      <w:bookmarkEnd w:id="5"/>
     </w:p>
     <w:p>
       <w:pPr>
         <w:pStyle w:val="Heading2"/>
       </w:pPr>
-      <w:bookmarkStart w:id="7" w:name="_Toc527975131"/>
+      <w:bookmarkStart w:id="6" w:name="_Toc527975131"/>
       <w:r>
         <w:t>Yêu cầu khách hàng</w:t>
       </w:r>
-      <w:bookmarkEnd w:id="7"/>
+      <w:bookmarkEnd w:id="6"/>
     </w:p>
     <w:p>
       <w:r>
@@ -3962,7 +3960,7 @@
       <w:pPr>
         <w:pStyle w:val="Heading2"/>
       </w:pPr>
-      <w:bookmarkStart w:id="8" w:name="_Toc527975132"/>
+      <w:bookmarkStart w:id="7" w:name="_Toc527975132"/>
       <w:r>
         <w:t xml:space="preserve">Mô hình </w:t>
       </w:r>
@@ -3975,7 +3973,7 @@
       <w:r>
         <w:t xml:space="preserve"> – nghiệp vụ</w:t>
       </w:r>
-      <w:bookmarkEnd w:id="8"/>
+      <w:bookmarkEnd w:id="7"/>
     </w:p>
     <w:p>
       <w:r>
@@ -3986,11 +3984,11 @@
       <w:pPr>
         <w:pStyle w:val="Heading2"/>
       </w:pPr>
-      <w:bookmarkStart w:id="9" w:name="_Toc527975133"/>
+      <w:bookmarkStart w:id="8" w:name="_Toc527975133"/>
       <w:r>
         <w:t>Mô hình hoạt động dự kiến sau khi áp dụng sản phẩm mới</w:t>
       </w:r>
-      <w:bookmarkEnd w:id="9"/>
+      <w:bookmarkEnd w:id="8"/>
     </w:p>
     <w:p>
       <w:r>
@@ -4001,11 +3999,11 @@
       <w:pPr>
         <w:pStyle w:val="Heading2"/>
       </w:pPr>
-      <w:bookmarkStart w:id="10" w:name="_Toc527975134"/>
+      <w:bookmarkStart w:id="9" w:name="_Toc527975134"/>
       <w:r>
         <w:t>Phân tích ưu điểm/nhược điểm/lợi ích khách hàng</w:t>
       </w:r>
-      <w:bookmarkEnd w:id="10"/>
+      <w:bookmarkEnd w:id="9"/>
     </w:p>
     <w:p>
       <w:r>
@@ -4021,22 +4019,22 @@
       <w:pPr>
         <w:pStyle w:val="Heading1"/>
       </w:pPr>
-      <w:bookmarkStart w:id="11" w:name="_Toc527975135"/>
+      <w:bookmarkStart w:id="10" w:name="_Toc527975135"/>
       <w:r>
         <w:lastRenderedPageBreak/>
         <w:t>Ước lượng</w:t>
       </w:r>
-      <w:bookmarkEnd w:id="11"/>
+      <w:bookmarkEnd w:id="10"/>
     </w:p>
     <w:p>
       <w:pPr>
         <w:pStyle w:val="Heading2"/>
       </w:pPr>
-      <w:bookmarkStart w:id="12" w:name="_Toc527975136"/>
+      <w:bookmarkStart w:id="11" w:name="_Toc527975136"/>
       <w:r>
         <w:t>Ước lượng tính năng</w:t>
       </w:r>
-      <w:bookmarkEnd w:id="12"/>
+      <w:bookmarkEnd w:id="11"/>
     </w:p>
     <w:p>
       <w:r>
@@ -4095,21 +4093,21 @@
       <w:pPr>
         <w:pStyle w:val="Heading2"/>
       </w:pPr>
-      <w:bookmarkStart w:id="13" w:name="_Toc527975137"/>
+      <w:bookmarkStart w:id="12" w:name="_Toc527975137"/>
       <w:r>
         <w:t>Ước lượng cách tích hợp hệ thống</w:t>
       </w:r>
-      <w:bookmarkEnd w:id="13"/>
+      <w:bookmarkEnd w:id="12"/>
     </w:p>
     <w:p>
       <w:pPr>
         <w:pStyle w:val="Heading2"/>
       </w:pPr>
-      <w:bookmarkStart w:id="14" w:name="_Toc527975138"/>
+      <w:bookmarkStart w:id="13" w:name="_Toc527975138"/>
       <w:r>
         <w:t>Ước lượng thời gian</w:t>
       </w:r>
-      <w:bookmarkEnd w:id="14"/>
+      <w:bookmarkEnd w:id="13"/>
     </w:p>
     <w:p>
       <w:r>
@@ -4120,11 +4118,11 @@
       <w:pPr>
         <w:pStyle w:val="Heading2"/>
       </w:pPr>
-      <w:bookmarkStart w:id="15" w:name="_Toc527975139"/>
+      <w:bookmarkStart w:id="14" w:name="_Toc527975139"/>
       <w:r>
         <w:t>Ước lượng rủi ro</w:t>
       </w:r>
-      <w:bookmarkEnd w:id="15"/>
+      <w:bookmarkEnd w:id="14"/>
     </w:p>
     <w:p>
       <w:r>
@@ -4135,11 +4133,11 @@
       <w:pPr>
         <w:pStyle w:val="Heading2"/>
       </w:pPr>
-      <w:bookmarkStart w:id="16" w:name="_Toc527975140"/>
+      <w:bookmarkStart w:id="15" w:name="_Toc527975140"/>
       <w:r>
         <w:t>Xác định các hạng mục kiểm thử</w:t>
       </w:r>
-      <w:bookmarkEnd w:id="16"/>
+      <w:bookmarkEnd w:id="15"/>
     </w:p>
     <w:p>
       <w:r>
@@ -4186,11 +4184,11 @@
       <w:pPr>
         <w:pStyle w:val="Heading2"/>
       </w:pPr>
-      <w:bookmarkStart w:id="17" w:name="_Toc527975141"/>
+      <w:bookmarkStart w:id="16" w:name="_Toc527975141"/>
       <w:r>
         <w:t>Ước lượng cách thức triển khai/cài đặt</w:t>
       </w:r>
-      <w:bookmarkEnd w:id="17"/>
+      <w:bookmarkEnd w:id="16"/>
     </w:p>
     <w:p>
       <w:r>
@@ -4201,11 +4199,11 @@
       <w:pPr>
         <w:pStyle w:val="Heading1"/>
       </w:pPr>
-      <w:bookmarkStart w:id="18" w:name="_Toc527975142"/>
+      <w:bookmarkStart w:id="17" w:name="_Toc527975142"/>
       <w:r>
         <w:t>Ước lượng giá thành</w:t>
       </w:r>
-      <w:bookmarkEnd w:id="18"/>
+      <w:bookmarkEnd w:id="17"/>
     </w:p>
     <w:p>
       <w:pPr>
@@ -4280,14 +4278,14 @@
       <w:pPr>
         <w:pStyle w:val="Heading1"/>
       </w:pPr>
-      <w:bookmarkStart w:id="19" w:name="_Toc527975143"/>
+      <w:bookmarkStart w:id="18" w:name="_Toc527975143"/>
       <w:r>
         <w:t>Phân chia các giai đoạn</w:t>
       </w:r>
       <w:r>
         <w:t xml:space="preserve"> chính</w:t>
       </w:r>
-      <w:bookmarkEnd w:id="19"/>
+      <w:bookmarkEnd w:id="18"/>
     </w:p>
     <w:p>
       <w:pPr>
@@ -4360,12 +4358,12 @@
       <w:pPr>
         <w:pStyle w:val="Heading1"/>
       </w:pPr>
-      <w:bookmarkStart w:id="20" w:name="_Toc527975144"/>
+      <w:bookmarkStart w:id="19" w:name="_Toc527975144"/>
       <w:r>
         <w:lastRenderedPageBreak/>
         <w:t>Phân tích thiết kế</w:t>
       </w:r>
-      <w:bookmarkEnd w:id="20"/>
+      <w:bookmarkEnd w:id="19"/>
       <w:r>
         <w:t xml:space="preserve"> </w:t>
       </w:r>
@@ -4377,14 +4375,14 @@
           <w:lang w:eastAsia="en-US" w:bidi="ar-SA"/>
         </w:rPr>
       </w:pPr>
-      <w:bookmarkStart w:id="21" w:name="_Toc527975145"/>
+      <w:bookmarkStart w:id="20" w:name="_Toc527975145"/>
       <w:r>
         <w:rPr>
           <w:lang w:eastAsia="en-US" w:bidi="ar-SA"/>
         </w:rPr>
         <w:t>Mô hình tích hợp phần cứng/phần mềm</w:t>
       </w:r>
-      <w:bookmarkEnd w:id="21"/>
+      <w:bookmarkEnd w:id="20"/>
     </w:p>
     <w:p>
       <w:pPr>
@@ -4393,14 +4391,14 @@
           <w:lang w:eastAsia="en-US" w:bidi="ar-SA"/>
         </w:rPr>
       </w:pPr>
-      <w:bookmarkStart w:id="22" w:name="_Toc527975146"/>
+      <w:bookmarkStart w:id="21" w:name="_Toc527975146"/>
       <w:r>
         <w:rPr>
           <w:lang w:eastAsia="en-US" w:bidi="ar-SA"/>
         </w:rPr>
         <w:t>Giao diện</w:t>
       </w:r>
-      <w:bookmarkEnd w:id="22"/>
+      <w:bookmarkEnd w:id="21"/>
     </w:p>
     <w:p>
       <w:pPr>
@@ -4409,14 +4407,540 @@
           <w:lang w:eastAsia="en-US" w:bidi="ar-SA"/>
         </w:rPr>
       </w:pPr>
-      <w:bookmarkStart w:id="23" w:name="_Toc527975147"/>
+      <w:bookmarkStart w:id="22" w:name="_Toc527975147"/>
       <w:r>
         <w:rPr>
           <w:lang w:eastAsia="en-US" w:bidi="ar-SA"/>
         </w:rPr>
         <w:t>Cơ sở dữ liệu</w:t>
       </w:r>
-      <w:bookmarkEnd w:id="23"/>
+      <w:bookmarkEnd w:id="22"/>
+    </w:p>
+    <w:p>
+      <w:pPr>
+        <w:rPr>
+          <w:lang w:eastAsia="en-US" w:bidi="ar-SA"/>
+        </w:rPr>
+      </w:pPr>
+      <w:r>
+        <w:rPr>
+          <w:lang w:eastAsia="en-US" w:bidi="ar-SA"/>
+        </w:rPr>
+        <w:t>Phần mềm sử dụng hệ quản trị cơ sở dữ liệu mysql. Bao gồm các bảng:</w:t>
+      </w:r>
+    </w:p>
+    <w:p>
+      <w:pPr>
+        <w:rPr>
+          <w:lang w:eastAsia="en-US" w:bidi="ar-SA"/>
+        </w:rPr>
+      </w:pPr>
+    </w:p>
+    <w:p>
+      <w:pPr>
+        <w:rPr>
+          <w:lang w:eastAsia="en-US" w:bidi="ar-SA"/>
+        </w:rPr>
+      </w:pPr>
+      <w:r>
+        <w:rPr>
+          <w:lang w:eastAsia="en-US" w:bidi="ar-SA"/>
+        </w:rPr>
+        <w:t>Admin</w:t>
+      </w:r>
+    </w:p>
+    <w:tbl>
+      <w:tblPr>
+        <w:tblStyle w:val="TableGrid"/>
+        <w:tblW w:w="0" w:type="auto"/>
+        <w:tblLook w:val="04A0" w:firstRow="1" w:lastRow="0" w:firstColumn="1" w:lastColumn="0" w:noHBand="0" w:noVBand="1"/>
+      </w:tblPr>
+      <w:tblGrid>
+        <w:gridCol w:w="2915"/>
+        <w:gridCol w:w="2915"/>
+        <w:gridCol w:w="2917"/>
+      </w:tblGrid>
+      <w:tr>
+        <w:trPr>
+          <w:trHeight w:val="294"/>
+        </w:trPr>
+        <w:tc>
+          <w:tcPr>
+            <w:tcW w:w="2915" w:type="dxa"/>
+          </w:tcPr>
+          <w:p>
+            <w:pPr>
+              <w:rPr>
+                <w:lang w:eastAsia="en-US" w:bidi="ar-SA"/>
+              </w:rPr>
+            </w:pPr>
+            <w:r>
+              <w:rPr>
+                <w:lang w:eastAsia="en-US" w:bidi="ar-SA"/>
+              </w:rPr>
+              <w:t>Tên cột</w:t>
+            </w:r>
+          </w:p>
+        </w:tc>
+        <w:tc>
+          <w:tcPr>
+            <w:tcW w:w="2915" w:type="dxa"/>
+          </w:tcPr>
+          <w:p>
+            <w:pPr>
+              <w:rPr>
+                <w:lang w:eastAsia="en-US" w:bidi="ar-SA"/>
+              </w:rPr>
+            </w:pPr>
+            <w:r>
+              <w:rPr>
+                <w:lang w:eastAsia="en-US" w:bidi="ar-SA"/>
+              </w:rPr>
+              <w:t>Kiểu</w:t>
+            </w:r>
+          </w:p>
+        </w:tc>
+        <w:tc>
+          <w:tcPr>
+            <w:tcW w:w="2917" w:type="dxa"/>
+          </w:tcPr>
+          <w:p>
+            <w:pPr>
+              <w:rPr>
+                <w:lang w:eastAsia="en-US" w:bidi="ar-SA"/>
+              </w:rPr>
+            </w:pPr>
+            <w:r>
+              <w:rPr>
+                <w:lang w:eastAsia="en-US" w:bidi="ar-SA"/>
+              </w:rPr>
+              <w:t>Mô tả</w:t>
+            </w:r>
+          </w:p>
+        </w:tc>
+      </w:tr>
+      <w:tr>
+        <w:trPr>
+          <w:trHeight w:val="294"/>
+        </w:trPr>
+        <w:tc>
+          <w:tcPr>
+            <w:tcW w:w="2915" w:type="dxa"/>
+          </w:tcPr>
+          <w:p>
+            <w:pPr>
+              <w:rPr>
+                <w:lang w:eastAsia="en-US" w:bidi="ar-SA"/>
+              </w:rPr>
+            </w:pPr>
+            <w:r>
+              <w:rPr>
+                <w:lang w:eastAsia="en-US" w:bidi="ar-SA"/>
+              </w:rPr>
+              <w:t>Id</w:t>
+            </w:r>
+          </w:p>
+        </w:tc>
+        <w:tc>
+          <w:tcPr>
+            <w:tcW w:w="2915" w:type="dxa"/>
+          </w:tcPr>
+          <w:p>
+            <w:pPr>
+              <w:rPr>
+                <w:lang w:eastAsia="en-US" w:bidi="ar-SA"/>
+              </w:rPr>
+            </w:pPr>
+            <w:r>
+              <w:rPr>
+                <w:lang w:eastAsia="en-US" w:bidi="ar-SA"/>
+              </w:rPr>
+              <w:t>mediumint</w:t>
+            </w:r>
+          </w:p>
+        </w:tc>
+        <w:tc>
+          <w:tcPr>
+            <w:tcW w:w="2917" w:type="dxa"/>
+          </w:tcPr>
+          <w:p>
+            <w:pPr>
+              <w:rPr>
+                <w:lang w:eastAsia="en-US" w:bidi="ar-SA"/>
+              </w:rPr>
+            </w:pPr>
+            <w:r>
+              <w:rPr>
+                <w:lang w:eastAsia="en-US" w:bidi="ar-SA"/>
+              </w:rPr>
+              <w:t>Khóa chính</w:t>
+            </w:r>
+          </w:p>
+        </w:tc>
+      </w:tr>
+      <w:tr>
+        <w:trPr>
+          <w:trHeight w:val="294"/>
+        </w:trPr>
+        <w:tc>
+          <w:tcPr>
+            <w:tcW w:w="2915" w:type="dxa"/>
+          </w:tcPr>
+          <w:p>
+            <w:pPr>
+              <w:rPr>
+                <w:lang w:eastAsia="en-US" w:bidi="ar-SA"/>
+              </w:rPr>
+            </w:pPr>
+            <w:r>
+              <w:rPr>
+                <w:lang w:eastAsia="en-US" w:bidi="ar-SA"/>
+              </w:rPr>
+              <w:t>name</w:t>
+            </w:r>
+          </w:p>
+        </w:tc>
+        <w:tc>
+          <w:tcPr>
+            <w:tcW w:w="2915" w:type="dxa"/>
+          </w:tcPr>
+          <w:p>
+            <w:pPr>
+              <w:rPr>
+                <w:lang w:eastAsia="en-US" w:bidi="ar-SA"/>
+              </w:rPr>
+            </w:pPr>
+            <w:r>
+              <w:rPr>
+                <w:lang w:eastAsia="en-US" w:bidi="ar-SA"/>
+              </w:rPr>
+              <w:t>varchar</w:t>
+            </w:r>
+          </w:p>
+        </w:tc>
+        <w:tc>
+          <w:tcPr>
+            <w:tcW w:w="2917" w:type="dxa"/>
+          </w:tcPr>
+          <w:p>
+            <w:pPr>
+              <w:rPr>
+                <w:lang w:eastAsia="en-US" w:bidi="ar-SA"/>
+              </w:rPr>
+            </w:pPr>
+            <w:r>
+              <w:rPr>
+                <w:lang w:eastAsia="en-US" w:bidi="ar-SA"/>
+              </w:rPr>
+              <w:t>Tên</w:t>
+            </w:r>
+          </w:p>
+        </w:tc>
+      </w:tr>
+      <w:tr>
+        <w:trPr>
+          <w:trHeight w:val="294"/>
+        </w:trPr>
+        <w:tc>
+          <w:tcPr>
+            <w:tcW w:w="2915" w:type="dxa"/>
+          </w:tcPr>
+          <w:p>
+            <w:pPr>
+              <w:rPr>
+                <w:lang w:eastAsia="en-US" w:bidi="ar-SA"/>
+              </w:rPr>
+            </w:pPr>
+            <w:r>
+              <w:rPr>
+                <w:lang w:eastAsia="en-US" w:bidi="ar-SA"/>
+              </w:rPr>
+              <w:t>email</w:t>
+            </w:r>
+          </w:p>
+        </w:tc>
+        <w:tc>
+          <w:tcPr>
+            <w:tcW w:w="2915" w:type="dxa"/>
+          </w:tcPr>
+          <w:p>
+            <w:pPr>
+              <w:rPr>
+                <w:lang w:eastAsia="en-US" w:bidi="ar-SA"/>
+              </w:rPr>
+            </w:pPr>
+            <w:r>
+              <w:rPr>
+                <w:lang w:eastAsia="en-US" w:bidi="ar-SA"/>
+              </w:rPr>
+              <w:t>varchar</w:t>
+            </w:r>
+          </w:p>
+        </w:tc>
+        <w:tc>
+          <w:tcPr>
+            <w:tcW w:w="2917" w:type="dxa"/>
+          </w:tcPr>
+          <w:p>
+            <w:pPr>
+              <w:rPr>
+                <w:lang w:eastAsia="en-US" w:bidi="ar-SA"/>
+              </w:rPr>
+            </w:pPr>
+            <w:r>
+              <w:rPr>
+                <w:lang w:eastAsia="en-US" w:bidi="ar-SA"/>
+              </w:rPr>
+              <w:t>Địa chỉ email</w:t>
+            </w:r>
+          </w:p>
+        </w:tc>
+      </w:tr>
+      <w:tr>
+        <w:trPr>
+          <w:trHeight w:val="294"/>
+        </w:trPr>
+        <w:tc>
+          <w:tcPr>
+            <w:tcW w:w="2915" w:type="dxa"/>
+          </w:tcPr>
+          <w:p>
+            <w:pPr>
+              <w:rPr>
+                <w:lang w:eastAsia="en-US" w:bidi="ar-SA"/>
+              </w:rPr>
+            </w:pPr>
+            <w:r>
+              <w:rPr>
+                <w:lang w:eastAsia="en-US" w:bidi="ar-SA"/>
+              </w:rPr>
+              <w:t>password</w:t>
+            </w:r>
+          </w:p>
+        </w:tc>
+        <w:tc>
+          <w:tcPr>
+            <w:tcW w:w="2915" w:type="dxa"/>
+          </w:tcPr>
+          <w:p>
+            <w:pPr>
+              <w:rPr>
+                <w:lang w:eastAsia="en-US" w:bidi="ar-SA"/>
+              </w:rPr>
+            </w:pPr>
+            <w:r>
+              <w:rPr>
+                <w:lang w:eastAsia="en-US" w:bidi="ar-SA"/>
+              </w:rPr>
+              <w:t>varchar</w:t>
+            </w:r>
+          </w:p>
+        </w:tc>
+        <w:tc>
+          <w:tcPr>
+            <w:tcW w:w="2917" w:type="dxa"/>
+          </w:tcPr>
+          <w:p>
+            <w:pPr>
+              <w:rPr>
+                <w:lang w:eastAsia="en-US" w:bidi="ar-SA"/>
+              </w:rPr>
+            </w:pPr>
+            <w:r>
+              <w:rPr>
+                <w:lang w:eastAsia="en-US" w:bidi="ar-SA"/>
+              </w:rPr>
+              <w:t>Mật khẩu</w:t>
+            </w:r>
+          </w:p>
+        </w:tc>
+      </w:tr>
+      <w:tr>
+        <w:trPr>
+          <w:trHeight w:val="294"/>
+        </w:trPr>
+        <w:tc>
+          <w:tcPr>
+            <w:tcW w:w="2915" w:type="dxa"/>
+          </w:tcPr>
+          <w:p>
+            <w:pPr>
+              <w:rPr>
+                <w:lang w:eastAsia="en-US" w:bidi="ar-SA"/>
+              </w:rPr>
+            </w:pPr>
+            <w:r>
+              <w:rPr>
+                <w:lang w:eastAsia="en-US" w:bidi="ar-SA"/>
+              </w:rPr>
+              <w:t>avatar</w:t>
+            </w:r>
+          </w:p>
+        </w:tc>
+        <w:tc>
+          <w:tcPr>
+            <w:tcW w:w="2915" w:type="dxa"/>
+          </w:tcPr>
+          <w:p>
+            <w:pPr>
+              <w:rPr>
+                <w:lang w:eastAsia="en-US" w:bidi="ar-SA"/>
+              </w:rPr>
+            </w:pPr>
+            <w:r>
+              <w:rPr>
+                <w:lang w:eastAsia="en-US" w:bidi="ar-SA"/>
+              </w:rPr>
+              <w:t>varchar</w:t>
+            </w:r>
+          </w:p>
+        </w:tc>
+        <w:tc>
+          <w:tcPr>
+            <w:tcW w:w="2917" w:type="dxa"/>
+          </w:tcPr>
+          <w:p>
+            <w:pPr>
+              <w:rPr>
+                <w:lang w:eastAsia="en-US" w:bidi="ar-SA"/>
+              </w:rPr>
+            </w:pPr>
+            <w:r>
+              <w:rPr>
+                <w:lang w:eastAsia="en-US" w:bidi="ar-SA"/>
+              </w:rPr>
+              <w:t>Ảnh đại diện</w:t>
+            </w:r>
+          </w:p>
+        </w:tc>
+      </w:tr>
+      <w:tr>
+        <w:trPr>
+          <w:trHeight w:val="294"/>
+        </w:trPr>
+        <w:tc>
+          <w:tcPr>
+            <w:tcW w:w="2915" w:type="dxa"/>
+          </w:tcPr>
+          <w:p>
+            <w:pPr>
+              <w:rPr>
+                <w:lang w:eastAsia="en-US" w:bidi="ar-SA"/>
+              </w:rPr>
+            </w:pPr>
+            <w:r>
+              <w:rPr>
+                <w:lang w:eastAsia="en-US" w:bidi="ar-SA"/>
+              </w:rPr>
+              <w:t>date_created</w:t>
+            </w:r>
+          </w:p>
+        </w:tc>
+        <w:tc>
+          <w:tcPr>
+            <w:tcW w:w="2915" w:type="dxa"/>
+          </w:tcPr>
+          <w:p>
+            <w:pPr>
+              <w:rPr>
+                <w:lang w:eastAsia="en-US" w:bidi="ar-SA"/>
+              </w:rPr>
+            </w:pPr>
+            <w:r>
+              <w:rPr>
+                <w:lang w:eastAsia="en-US" w:bidi="ar-SA"/>
+              </w:rPr>
+              <w:t>datetime</w:t>
+            </w:r>
+          </w:p>
+        </w:tc>
+        <w:tc>
+          <w:tcPr>
+            <w:tcW w:w="2917" w:type="dxa"/>
+          </w:tcPr>
+          <w:p>
+            <w:pPr>
+              <w:rPr>
+                <w:lang w:eastAsia="en-US" w:bidi="ar-SA"/>
+              </w:rPr>
+            </w:pPr>
+            <w:r>
+              <w:rPr>
+                <w:lang w:eastAsia="en-US" w:bidi="ar-SA"/>
+              </w:rPr>
+              <w:t>Ngày tạo</w:t>
+            </w:r>
+          </w:p>
+        </w:tc>
+      </w:tr>
+      <w:tr>
+        <w:trPr>
+          <w:trHeight w:val="294"/>
+        </w:trPr>
+        <w:tc>
+          <w:tcPr>
+            <w:tcW w:w="2915" w:type="dxa"/>
+          </w:tcPr>
+          <w:p>
+            <w:pPr>
+              <w:rPr>
+                <w:lang w:eastAsia="en-US" w:bidi="ar-SA"/>
+              </w:rPr>
+            </w:pPr>
+            <w:r>
+              <w:rPr>
+                <w:lang w:eastAsia="en-US" w:bidi="ar-SA"/>
+              </w:rPr>
+              <w:t>last_update</w:t>
+            </w:r>
+          </w:p>
+        </w:tc>
+        <w:tc>
+          <w:tcPr>
+            <w:tcW w:w="2915" w:type="dxa"/>
+          </w:tcPr>
+          <w:p>
+            <w:pPr>
+              <w:rPr>
+                <w:lang w:eastAsia="en-US" w:bidi="ar-SA"/>
+              </w:rPr>
+            </w:pPr>
+            <w:r>
+              <w:rPr>
+                <w:lang w:eastAsia="en-US" w:bidi="ar-SA"/>
+              </w:rPr>
+              <w:t>timestamp</w:t>
+            </w:r>
+          </w:p>
+        </w:tc>
+        <w:tc>
+          <w:tcPr>
+            <w:tcW w:w="2917" w:type="dxa"/>
+          </w:tcPr>
+          <w:p>
+            <w:pPr>
+              <w:rPr>
+                <w:lang w:eastAsia="en-US" w:bidi="ar-SA"/>
+              </w:rPr>
+            </w:pPr>
+            <w:r>
+              <w:rPr>
+                <w:lang w:eastAsia="en-US" w:bidi="ar-SA"/>
+              </w:rPr>
+              <w:t>Thời gian lần cuối sửa đỗi</w:t>
+            </w:r>
+            <w:bookmarkStart w:id="23" w:name="_GoBack"/>
+            <w:bookmarkEnd w:id="23"/>
+          </w:p>
+        </w:tc>
+      </w:tr>
+    </w:tbl>
+    <w:p>
+      <w:pPr>
+        <w:rPr>
+          <w:lang w:eastAsia="en-US" w:bidi="ar-SA"/>
+        </w:rPr>
+      </w:pPr>
     </w:p>
     <w:p>
       <w:pPr>
@@ -9537,6 +10061,21 @@
       </w:rPr>
     </w:tblStylePr>
   </w:style>
+  <w:style w:type="table" w:styleId="TableGrid">
+    <w:name w:val="Table Grid"/>
+    <w:basedOn w:val="TableNormal"/>
+    <w:rsid w:val="00227A72"/>
+    <w:tblPr>
+      <w:tblBorders>
+        <w:top w:val="single" w:sz="4" w:space="0" w:color="auto"/>
+        <w:left w:val="single" w:sz="4" w:space="0" w:color="auto"/>
+        <w:bottom w:val="single" w:sz="4" w:space="0" w:color="auto"/>
+        <w:right w:val="single" w:sz="4" w:space="0" w:color="auto"/>
+        <w:insideH w:val="single" w:sz="4" w:space="0" w:color="auto"/>
+        <w:insideV w:val="single" w:sz="4" w:space="0" w:color="auto"/>
+      </w:tblBorders>
+    </w:tblPr>
+  </w:style>
 </w:styles>
 </file>
 
@@ -9828,7 +10367,7 @@
 </file>
 
 <file path=customXml/itemProps1.xml><?xml version="1.0" encoding="utf-8"?>
-<ds:datastoreItem xmlns:ds="http://schemas.openxmlformats.org/officeDocument/2006/customXml" ds:itemID="{73D3A49E-A8E1-43EC-BE7B-E6CCC9FC5CF9}">
+<ds:datastoreItem xmlns:ds="http://schemas.openxmlformats.org/officeDocument/2006/customXml" ds:itemID="{D743A276-EAA3-411C-9DBA-5AA71070C56E}">
   <ds:schemaRefs>
     <ds:schemaRef ds:uri="http://schemas.openxmlformats.org/officeDocument/2006/bibliography"/>
   </ds:schemaRefs>

</xml_diff>

<commit_message>
Thêm mô tả database: mô tả tất cả các bảng còn lại
</commit_message>
<xml_diff>
--- a/MyProjectMgnt.docx
+++ b/MyProjectMgnt.docx
@@ -3414,7 +3414,11 @@
             <w:cnfStyle w:val="001000000000" w:firstRow="0" w:lastRow="0" w:firstColumn="1" w:lastColumn="0" w:oddVBand="0" w:evenVBand="0" w:oddHBand="0" w:evenHBand="0" w:firstRowFirstColumn="0" w:firstRowLastColumn="0" w:lastRowFirstColumn="0" w:lastRowLastColumn="0"/>
             <w:tcW w:w="1495" w:type="dxa"/>
           </w:tcPr>
-          <w:p/>
+          <w:p>
+            <w:r>
+              <w:t>14/12/2018</w:t>
+            </w:r>
+          </w:p>
         </w:tc>
         <w:tc>
           <w:tcPr>
@@ -3424,6 +3428,9 @@
             <w:pPr>
               <w:cnfStyle w:val="000000000000" w:firstRow="0" w:lastRow="0" w:firstColumn="0" w:lastColumn="0" w:oddVBand="0" w:evenVBand="0" w:oddHBand="0" w:evenHBand="0" w:firstRowFirstColumn="0" w:firstRowLastColumn="0" w:lastRowFirstColumn="0" w:lastRowLastColumn="0"/>
             </w:pPr>
+            <w:r>
+              <w:t>Cập nhật mô tả database</w:t>
+            </w:r>
           </w:p>
         </w:tc>
         <w:tc>
@@ -3434,6 +3441,9 @@
             <w:pPr>
               <w:cnfStyle w:val="000000000000" w:firstRow="0" w:lastRow="0" w:firstColumn="0" w:lastColumn="0" w:oddVBand="0" w:evenVBand="0" w:oddHBand="0" w:evenHBand="0" w:firstRowFirstColumn="0" w:firstRowLastColumn="0" w:lastRowFirstColumn="0" w:lastRowLastColumn="0"/>
             </w:pPr>
+            <w:r>
+              <w:t>2.5</w:t>
+            </w:r>
           </w:p>
         </w:tc>
         <w:tc>
@@ -3444,6 +3454,14 @@
             <w:pPr>
               <w:cnfStyle w:val="000000000000" w:firstRow="0" w:lastRow="0" w:firstColumn="0" w:lastColumn="0" w:oddVBand="0" w:evenVBand="0" w:oddHBand="0" w:evenHBand="0" w:firstRowFirstColumn="0" w:firstRowLastColumn="0" w:lastRowFirstColumn="0" w:lastRowLastColumn="0"/>
             </w:pPr>
+            <w:r>
+              <w:t>Lê Ngọc L</w:t>
+            </w:r>
+            <w:bookmarkStart w:id="0" w:name="_GoBack"/>
+            <w:bookmarkEnd w:id="0"/>
+            <w:r>
+              <w:t>ong</w:t>
+            </w:r>
           </w:p>
         </w:tc>
         <w:tc>
@@ -3454,6 +3472,9 @@
             <w:pPr>
               <w:cnfStyle w:val="000000000000" w:firstRow="0" w:lastRow="0" w:firstColumn="0" w:lastColumn="0" w:oddVBand="0" w:evenVBand="0" w:oddHBand="0" w:evenHBand="0" w:firstRowFirstColumn="0" w:firstRowLastColumn="0" w:lastRowFirstColumn="0" w:lastRowLastColumn="0"/>
             </w:pPr>
+            <w:r>
+              <w:t>Long Lê Ngọc</w:t>
+            </w:r>
           </w:p>
         </w:tc>
       </w:tr>
@@ -3790,12 +3811,12 @@
       <w:pPr>
         <w:pStyle w:val="Heading1"/>
       </w:pPr>
-      <w:bookmarkStart w:id="0" w:name="_Toc527975125"/>
+      <w:bookmarkStart w:id="1" w:name="_Toc527975125"/>
       <w:r>
         <w:lastRenderedPageBreak/>
         <w:t>Giới thiệu dự án</w:t>
       </w:r>
-      <w:bookmarkEnd w:id="0"/>
+      <w:bookmarkEnd w:id="1"/>
     </w:p>
     <w:p>
       <w:r>
@@ -3806,21 +3827,21 @@
       <w:pPr>
         <w:pStyle w:val="Heading1"/>
       </w:pPr>
-      <w:bookmarkStart w:id="1" w:name="_Toc527975126"/>
+      <w:bookmarkStart w:id="2" w:name="_Toc527975126"/>
       <w:r>
         <w:t>Các nhân sự tham gia dự án</w:t>
       </w:r>
-      <w:bookmarkEnd w:id="1"/>
+      <w:bookmarkEnd w:id="2"/>
     </w:p>
     <w:p>
       <w:pPr>
         <w:pStyle w:val="Heading2"/>
       </w:pPr>
-      <w:bookmarkStart w:id="2" w:name="_Toc527975127"/>
+      <w:bookmarkStart w:id="3" w:name="_Toc527975127"/>
       <w:r>
         <w:t>Thông tin liên hệ phía khách hàng</w:t>
       </w:r>
-      <w:bookmarkEnd w:id="2"/>
+      <w:bookmarkEnd w:id="3"/>
     </w:p>
     <w:p>
       <w:r>
@@ -3837,11 +3858,11 @@
       <w:pPr>
         <w:pStyle w:val="Heading2"/>
       </w:pPr>
-      <w:bookmarkStart w:id="3" w:name="_Toc527975128"/>
+      <w:bookmarkStart w:id="4" w:name="_Toc527975128"/>
       <w:r>
         <w:t>Thông tin liên hệ phía công ty</w:t>
       </w:r>
-      <w:bookmarkEnd w:id="3"/>
+      <w:bookmarkEnd w:id="4"/>
     </w:p>
     <w:p>
       <w:r>
@@ -3855,11 +3876,11 @@
       <w:pPr>
         <w:pStyle w:val="Heading2"/>
       </w:pPr>
-      <w:bookmarkStart w:id="4" w:name="_Toc527975129"/>
+      <w:bookmarkStart w:id="5" w:name="_Toc527975129"/>
       <w:r>
         <w:t>Phân chia vai trò của thành viên dự án và khách hàng</w:t>
       </w:r>
-      <w:bookmarkEnd w:id="4"/>
+      <w:bookmarkEnd w:id="5"/>
     </w:p>
     <w:p>
       <w:r>
@@ -3935,21 +3956,21 @@
       <w:pPr>
         <w:pStyle w:val="Heading1"/>
       </w:pPr>
-      <w:bookmarkStart w:id="5" w:name="_Toc527975130"/>
+      <w:bookmarkStart w:id="6" w:name="_Toc527975130"/>
       <w:r>
         <w:t>Khảo sát dự án</w:t>
       </w:r>
-      <w:bookmarkEnd w:id="5"/>
+      <w:bookmarkEnd w:id="6"/>
     </w:p>
     <w:p>
       <w:pPr>
         <w:pStyle w:val="Heading2"/>
       </w:pPr>
-      <w:bookmarkStart w:id="6" w:name="_Toc527975131"/>
+      <w:bookmarkStart w:id="7" w:name="_Toc527975131"/>
       <w:r>
         <w:t>Yêu cầu khách hàng</w:t>
       </w:r>
-      <w:bookmarkEnd w:id="6"/>
+      <w:bookmarkEnd w:id="7"/>
     </w:p>
     <w:p>
       <w:r>
@@ -3960,7 +3981,7 @@
       <w:pPr>
         <w:pStyle w:val="Heading2"/>
       </w:pPr>
-      <w:bookmarkStart w:id="7" w:name="_Toc527975132"/>
+      <w:bookmarkStart w:id="8" w:name="_Toc527975132"/>
       <w:r>
         <w:t xml:space="preserve">Mô hình </w:t>
       </w:r>
@@ -3973,7 +3994,7 @@
       <w:r>
         <w:t xml:space="preserve"> – nghiệp vụ</w:t>
       </w:r>
-      <w:bookmarkEnd w:id="7"/>
+      <w:bookmarkEnd w:id="8"/>
     </w:p>
     <w:p>
       <w:r>
@@ -3984,11 +4005,11 @@
       <w:pPr>
         <w:pStyle w:val="Heading2"/>
       </w:pPr>
-      <w:bookmarkStart w:id="8" w:name="_Toc527975133"/>
+      <w:bookmarkStart w:id="9" w:name="_Toc527975133"/>
       <w:r>
         <w:t>Mô hình hoạt động dự kiến sau khi áp dụng sản phẩm mới</w:t>
       </w:r>
-      <w:bookmarkEnd w:id="8"/>
+      <w:bookmarkEnd w:id="9"/>
     </w:p>
     <w:p>
       <w:r>
@@ -3999,11 +4020,11 @@
       <w:pPr>
         <w:pStyle w:val="Heading2"/>
       </w:pPr>
-      <w:bookmarkStart w:id="9" w:name="_Toc527975134"/>
+      <w:bookmarkStart w:id="10" w:name="_Toc527975134"/>
       <w:r>
         <w:t>Phân tích ưu điểm/nhược điểm/lợi ích khách hàng</w:t>
       </w:r>
-      <w:bookmarkEnd w:id="9"/>
+      <w:bookmarkEnd w:id="10"/>
     </w:p>
     <w:p>
       <w:r>
@@ -4019,22 +4040,22 @@
       <w:pPr>
         <w:pStyle w:val="Heading1"/>
       </w:pPr>
-      <w:bookmarkStart w:id="10" w:name="_Toc527975135"/>
+      <w:bookmarkStart w:id="11" w:name="_Toc527975135"/>
       <w:r>
         <w:lastRenderedPageBreak/>
         <w:t>Ước lượng</w:t>
       </w:r>
-      <w:bookmarkEnd w:id="10"/>
+      <w:bookmarkEnd w:id="11"/>
     </w:p>
     <w:p>
       <w:pPr>
         <w:pStyle w:val="Heading2"/>
       </w:pPr>
-      <w:bookmarkStart w:id="11" w:name="_Toc527975136"/>
+      <w:bookmarkStart w:id="12" w:name="_Toc527975136"/>
       <w:r>
         <w:t>Ước lượng tính năng</w:t>
       </w:r>
-      <w:bookmarkEnd w:id="11"/>
+      <w:bookmarkEnd w:id="12"/>
     </w:p>
     <w:p>
       <w:r>
@@ -4093,21 +4114,21 @@
       <w:pPr>
         <w:pStyle w:val="Heading2"/>
       </w:pPr>
-      <w:bookmarkStart w:id="12" w:name="_Toc527975137"/>
+      <w:bookmarkStart w:id="13" w:name="_Toc527975137"/>
       <w:r>
         <w:t>Ước lượng cách tích hợp hệ thống</w:t>
       </w:r>
-      <w:bookmarkEnd w:id="12"/>
+      <w:bookmarkEnd w:id="13"/>
     </w:p>
     <w:p>
       <w:pPr>
         <w:pStyle w:val="Heading2"/>
       </w:pPr>
-      <w:bookmarkStart w:id="13" w:name="_Toc527975138"/>
+      <w:bookmarkStart w:id="14" w:name="_Toc527975138"/>
       <w:r>
         <w:t>Ước lượng thời gian</w:t>
       </w:r>
-      <w:bookmarkEnd w:id="13"/>
+      <w:bookmarkEnd w:id="14"/>
     </w:p>
     <w:p>
       <w:r>
@@ -4118,11 +4139,11 @@
       <w:pPr>
         <w:pStyle w:val="Heading2"/>
       </w:pPr>
-      <w:bookmarkStart w:id="14" w:name="_Toc527975139"/>
+      <w:bookmarkStart w:id="15" w:name="_Toc527975139"/>
       <w:r>
         <w:t>Ước lượng rủi ro</w:t>
       </w:r>
-      <w:bookmarkEnd w:id="14"/>
+      <w:bookmarkEnd w:id="15"/>
     </w:p>
     <w:p>
       <w:r>
@@ -4133,11 +4154,11 @@
       <w:pPr>
         <w:pStyle w:val="Heading2"/>
       </w:pPr>
-      <w:bookmarkStart w:id="15" w:name="_Toc527975140"/>
+      <w:bookmarkStart w:id="16" w:name="_Toc527975140"/>
       <w:r>
         <w:t>Xác định các hạng mục kiểm thử</w:t>
       </w:r>
-      <w:bookmarkEnd w:id="15"/>
+      <w:bookmarkEnd w:id="16"/>
     </w:p>
     <w:p>
       <w:r>
@@ -4184,11 +4205,11 @@
       <w:pPr>
         <w:pStyle w:val="Heading2"/>
       </w:pPr>
-      <w:bookmarkStart w:id="16" w:name="_Toc527975141"/>
+      <w:bookmarkStart w:id="17" w:name="_Toc527975141"/>
       <w:r>
         <w:t>Ước lượng cách thức triển khai/cài đặt</w:t>
       </w:r>
-      <w:bookmarkEnd w:id="16"/>
+      <w:bookmarkEnd w:id="17"/>
     </w:p>
     <w:p>
       <w:r>
@@ -4199,11 +4220,11 @@
       <w:pPr>
         <w:pStyle w:val="Heading1"/>
       </w:pPr>
-      <w:bookmarkStart w:id="17" w:name="_Toc527975142"/>
+      <w:bookmarkStart w:id="18" w:name="_Toc527975142"/>
       <w:r>
         <w:t>Ước lượng giá thành</w:t>
       </w:r>
-      <w:bookmarkEnd w:id="17"/>
+      <w:bookmarkEnd w:id="18"/>
     </w:p>
     <w:p>
       <w:pPr>
@@ -4278,14 +4299,14 @@
       <w:pPr>
         <w:pStyle w:val="Heading1"/>
       </w:pPr>
-      <w:bookmarkStart w:id="18" w:name="_Toc527975143"/>
+      <w:bookmarkStart w:id="19" w:name="_Toc527975143"/>
       <w:r>
         <w:t>Phân chia các giai đoạn</w:t>
       </w:r>
       <w:r>
         <w:t xml:space="preserve"> chính</w:t>
       </w:r>
-      <w:bookmarkEnd w:id="18"/>
+      <w:bookmarkEnd w:id="19"/>
     </w:p>
     <w:p>
       <w:pPr>
@@ -4358,12 +4379,12 @@
       <w:pPr>
         <w:pStyle w:val="Heading1"/>
       </w:pPr>
-      <w:bookmarkStart w:id="19" w:name="_Toc527975144"/>
+      <w:bookmarkStart w:id="20" w:name="_Toc527975144"/>
       <w:r>
         <w:lastRenderedPageBreak/>
         <w:t>Phân tích thiết kế</w:t>
       </w:r>
-      <w:bookmarkEnd w:id="19"/>
+      <w:bookmarkEnd w:id="20"/>
       <w:r>
         <w:t xml:space="preserve"> </w:t>
       </w:r>
@@ -4375,14 +4396,14 @@
           <w:lang w:eastAsia="en-US" w:bidi="ar-SA"/>
         </w:rPr>
       </w:pPr>
-      <w:bookmarkStart w:id="20" w:name="_Toc527975145"/>
+      <w:bookmarkStart w:id="21" w:name="_Toc527975145"/>
       <w:r>
         <w:rPr>
           <w:lang w:eastAsia="en-US" w:bidi="ar-SA"/>
         </w:rPr>
         <w:t>Mô hình tích hợp phần cứng/phần mềm</w:t>
       </w:r>
-      <w:bookmarkEnd w:id="20"/>
+      <w:bookmarkEnd w:id="21"/>
     </w:p>
     <w:p>
       <w:pPr>
@@ -4391,14 +4412,14 @@
           <w:lang w:eastAsia="en-US" w:bidi="ar-SA"/>
         </w:rPr>
       </w:pPr>
-      <w:bookmarkStart w:id="21" w:name="_Toc527975146"/>
+      <w:bookmarkStart w:id="22" w:name="_Toc527975146"/>
       <w:r>
         <w:rPr>
           <w:lang w:eastAsia="en-US" w:bidi="ar-SA"/>
         </w:rPr>
         <w:t>Giao diện</w:t>
       </w:r>
-      <w:bookmarkEnd w:id="21"/>
+      <w:bookmarkEnd w:id="22"/>
     </w:p>
     <w:p>
       <w:pPr>
@@ -4407,14 +4428,14 @@
           <w:lang w:eastAsia="en-US" w:bidi="ar-SA"/>
         </w:rPr>
       </w:pPr>
-      <w:bookmarkStart w:id="22" w:name="_Toc527975147"/>
+      <w:bookmarkStart w:id="23" w:name="_Toc527975147"/>
       <w:r>
         <w:rPr>
           <w:lang w:eastAsia="en-US" w:bidi="ar-SA"/>
         </w:rPr>
         <w:t>Cơ sở dữ liệu</w:t>
       </w:r>
-      <w:bookmarkEnd w:id="22"/>
+      <w:bookmarkEnd w:id="23"/>
     </w:p>
     <w:p>
       <w:pPr>
@@ -4444,9 +4465,16 @@
       </w:pPr>
       <w:r>
         <w:rPr>
+          <w:b/>
           <w:lang w:eastAsia="en-US" w:bidi="ar-SA"/>
         </w:rPr>
         <w:t>Admin</w:t>
+      </w:r>
+      <w:r>
+        <w:rPr>
+          <w:lang w:eastAsia="en-US" w:bidi="ar-SA"/>
+        </w:rPr>
+        <w:t>: Lưu trữ thông tin của admin</w:t>
       </w:r>
     </w:p>
     <w:tbl>
@@ -4929,8 +4957,2660 @@
               </w:rPr>
               <w:t>Thời gian lần cuối sửa đỗi</w:t>
             </w:r>
-            <w:bookmarkStart w:id="23" w:name="_GoBack"/>
-            <w:bookmarkEnd w:id="23"/>
+          </w:p>
+        </w:tc>
+      </w:tr>
+    </w:tbl>
+    <w:p>
+      <w:pPr>
+        <w:rPr>
+          <w:lang w:eastAsia="en-US" w:bidi="ar-SA"/>
+        </w:rPr>
+      </w:pPr>
+    </w:p>
+    <w:p>
+      <w:pPr>
+        <w:rPr>
+          <w:lang w:eastAsia="en-US" w:bidi="ar-SA"/>
+        </w:rPr>
+      </w:pPr>
+    </w:p>
+    <w:p>
+      <w:pPr>
+        <w:rPr>
+          <w:lang w:eastAsia="en-US" w:bidi="ar-SA"/>
+        </w:rPr>
+      </w:pPr>
+      <w:r>
+        <w:rPr>
+          <w:b/>
+          <w:lang w:eastAsia="en-US" w:bidi="ar-SA"/>
+        </w:rPr>
+        <w:t>User</w:t>
+      </w:r>
+      <w:r>
+        <w:rPr>
+          <w:lang w:eastAsia="en-US" w:bidi="ar-SA"/>
+        </w:rPr>
+        <w:t>: Lưu trữ thông tin của người dùng</w:t>
+      </w:r>
+    </w:p>
+    <w:tbl>
+      <w:tblPr>
+        <w:tblStyle w:val="TableGrid"/>
+        <w:tblW w:w="0" w:type="auto"/>
+        <w:tblLook w:val="04A0" w:firstRow="1" w:lastRow="0" w:firstColumn="1" w:lastColumn="0" w:noHBand="0" w:noVBand="1"/>
+      </w:tblPr>
+      <w:tblGrid>
+        <w:gridCol w:w="2915"/>
+        <w:gridCol w:w="2915"/>
+        <w:gridCol w:w="2917"/>
+      </w:tblGrid>
+      <w:tr>
+        <w:trPr>
+          <w:trHeight w:val="294"/>
+        </w:trPr>
+        <w:tc>
+          <w:tcPr>
+            <w:tcW w:w="2915" w:type="dxa"/>
+          </w:tcPr>
+          <w:p>
+            <w:pPr>
+              <w:rPr>
+                <w:lang w:eastAsia="en-US" w:bidi="ar-SA"/>
+              </w:rPr>
+            </w:pPr>
+            <w:r>
+              <w:rPr>
+                <w:lang w:eastAsia="en-US" w:bidi="ar-SA"/>
+              </w:rPr>
+              <w:t>Tên cột</w:t>
+            </w:r>
+          </w:p>
+        </w:tc>
+        <w:tc>
+          <w:tcPr>
+            <w:tcW w:w="2915" w:type="dxa"/>
+          </w:tcPr>
+          <w:p>
+            <w:pPr>
+              <w:rPr>
+                <w:lang w:eastAsia="en-US" w:bidi="ar-SA"/>
+              </w:rPr>
+            </w:pPr>
+            <w:r>
+              <w:rPr>
+                <w:lang w:eastAsia="en-US" w:bidi="ar-SA"/>
+              </w:rPr>
+              <w:t>Kiểu</w:t>
+            </w:r>
+          </w:p>
+        </w:tc>
+        <w:tc>
+          <w:tcPr>
+            <w:tcW w:w="2917" w:type="dxa"/>
+          </w:tcPr>
+          <w:p>
+            <w:pPr>
+              <w:rPr>
+                <w:lang w:eastAsia="en-US" w:bidi="ar-SA"/>
+              </w:rPr>
+            </w:pPr>
+            <w:r>
+              <w:rPr>
+                <w:lang w:eastAsia="en-US" w:bidi="ar-SA"/>
+              </w:rPr>
+              <w:t>Mô tả</w:t>
+            </w:r>
+          </w:p>
+        </w:tc>
+      </w:tr>
+      <w:tr>
+        <w:trPr>
+          <w:trHeight w:val="294"/>
+        </w:trPr>
+        <w:tc>
+          <w:tcPr>
+            <w:tcW w:w="2915" w:type="dxa"/>
+          </w:tcPr>
+          <w:p>
+            <w:pPr>
+              <w:rPr>
+                <w:lang w:eastAsia="en-US" w:bidi="ar-SA"/>
+              </w:rPr>
+            </w:pPr>
+            <w:r>
+              <w:rPr>
+                <w:lang w:eastAsia="en-US" w:bidi="ar-SA"/>
+              </w:rPr>
+              <w:t>Id</w:t>
+            </w:r>
+          </w:p>
+        </w:tc>
+        <w:tc>
+          <w:tcPr>
+            <w:tcW w:w="2915" w:type="dxa"/>
+          </w:tcPr>
+          <w:p>
+            <w:pPr>
+              <w:rPr>
+                <w:lang w:eastAsia="en-US" w:bidi="ar-SA"/>
+              </w:rPr>
+            </w:pPr>
+            <w:r>
+              <w:rPr>
+                <w:lang w:eastAsia="en-US" w:bidi="ar-SA"/>
+              </w:rPr>
+              <w:t>i</w:t>
+            </w:r>
+            <w:r>
+              <w:rPr>
+                <w:lang w:eastAsia="en-US" w:bidi="ar-SA"/>
+              </w:rPr>
+              <w:t>nt</w:t>
+            </w:r>
+          </w:p>
+        </w:tc>
+        <w:tc>
+          <w:tcPr>
+            <w:tcW w:w="2917" w:type="dxa"/>
+          </w:tcPr>
+          <w:p>
+            <w:pPr>
+              <w:rPr>
+                <w:lang w:eastAsia="en-US" w:bidi="ar-SA"/>
+              </w:rPr>
+            </w:pPr>
+            <w:r>
+              <w:rPr>
+                <w:lang w:eastAsia="en-US" w:bidi="ar-SA"/>
+              </w:rPr>
+              <w:t>Khóa chính</w:t>
+            </w:r>
+          </w:p>
+        </w:tc>
+      </w:tr>
+      <w:tr>
+        <w:trPr>
+          <w:trHeight w:val="294"/>
+        </w:trPr>
+        <w:tc>
+          <w:tcPr>
+            <w:tcW w:w="2915" w:type="dxa"/>
+          </w:tcPr>
+          <w:p>
+            <w:pPr>
+              <w:rPr>
+                <w:lang w:eastAsia="en-US" w:bidi="ar-SA"/>
+              </w:rPr>
+            </w:pPr>
+            <w:r>
+              <w:rPr>
+                <w:lang w:eastAsia="en-US" w:bidi="ar-SA"/>
+              </w:rPr>
+              <w:t>ip</w:t>
+            </w:r>
+          </w:p>
+        </w:tc>
+        <w:tc>
+          <w:tcPr>
+            <w:tcW w:w="2915" w:type="dxa"/>
+          </w:tcPr>
+          <w:p>
+            <w:pPr>
+              <w:rPr>
+                <w:lang w:eastAsia="en-US" w:bidi="ar-SA"/>
+              </w:rPr>
+            </w:pPr>
+            <w:r>
+              <w:rPr>
+                <w:lang w:eastAsia="en-US" w:bidi="ar-SA"/>
+              </w:rPr>
+              <w:t>varchar</w:t>
+            </w:r>
+          </w:p>
+        </w:tc>
+        <w:tc>
+          <w:tcPr>
+            <w:tcW w:w="2917" w:type="dxa"/>
+          </w:tcPr>
+          <w:p>
+            <w:pPr>
+              <w:rPr>
+                <w:lang w:eastAsia="en-US" w:bidi="ar-SA"/>
+              </w:rPr>
+            </w:pPr>
+            <w:r>
+              <w:rPr>
+                <w:lang w:eastAsia="en-US" w:bidi="ar-SA"/>
+              </w:rPr>
+              <w:t>Địa chỉ ip</w:t>
+            </w:r>
+          </w:p>
+        </w:tc>
+      </w:tr>
+      <w:tr>
+        <w:trPr>
+          <w:trHeight w:val="294"/>
+        </w:trPr>
+        <w:tc>
+          <w:tcPr>
+            <w:tcW w:w="2915" w:type="dxa"/>
+          </w:tcPr>
+          <w:p>
+            <w:pPr>
+              <w:rPr>
+                <w:lang w:eastAsia="en-US" w:bidi="ar-SA"/>
+              </w:rPr>
+            </w:pPr>
+            <w:r>
+              <w:rPr>
+                <w:lang w:eastAsia="en-US" w:bidi="ar-SA"/>
+              </w:rPr>
+              <w:t>date_created</w:t>
+            </w:r>
+          </w:p>
+        </w:tc>
+        <w:tc>
+          <w:tcPr>
+            <w:tcW w:w="2915" w:type="dxa"/>
+          </w:tcPr>
+          <w:p>
+            <w:pPr>
+              <w:rPr>
+                <w:lang w:eastAsia="en-US" w:bidi="ar-SA"/>
+              </w:rPr>
+            </w:pPr>
+            <w:r>
+              <w:rPr>
+                <w:lang w:eastAsia="en-US" w:bidi="ar-SA"/>
+              </w:rPr>
+              <w:t>datetime</w:t>
+            </w:r>
+          </w:p>
+        </w:tc>
+        <w:tc>
+          <w:tcPr>
+            <w:tcW w:w="2917" w:type="dxa"/>
+          </w:tcPr>
+          <w:p>
+            <w:pPr>
+              <w:rPr>
+                <w:lang w:eastAsia="en-US" w:bidi="ar-SA"/>
+              </w:rPr>
+            </w:pPr>
+            <w:r>
+              <w:rPr>
+                <w:lang w:eastAsia="en-US" w:bidi="ar-SA"/>
+              </w:rPr>
+              <w:t>Ngày tạo</w:t>
+            </w:r>
+          </w:p>
+        </w:tc>
+      </w:tr>
+      <w:tr>
+        <w:trPr>
+          <w:trHeight w:val="294"/>
+        </w:trPr>
+        <w:tc>
+          <w:tcPr>
+            <w:tcW w:w="2915" w:type="dxa"/>
+          </w:tcPr>
+          <w:p>
+            <w:pPr>
+              <w:rPr>
+                <w:lang w:eastAsia="en-US" w:bidi="ar-SA"/>
+              </w:rPr>
+            </w:pPr>
+            <w:r>
+              <w:rPr>
+                <w:lang w:eastAsia="en-US" w:bidi="ar-SA"/>
+              </w:rPr>
+              <w:t>last_update</w:t>
+            </w:r>
+          </w:p>
+        </w:tc>
+        <w:tc>
+          <w:tcPr>
+            <w:tcW w:w="2915" w:type="dxa"/>
+          </w:tcPr>
+          <w:p>
+            <w:pPr>
+              <w:rPr>
+                <w:lang w:eastAsia="en-US" w:bidi="ar-SA"/>
+              </w:rPr>
+            </w:pPr>
+            <w:r>
+              <w:rPr>
+                <w:lang w:eastAsia="en-US" w:bidi="ar-SA"/>
+              </w:rPr>
+              <w:t>timestamp</w:t>
+            </w:r>
+          </w:p>
+        </w:tc>
+        <w:tc>
+          <w:tcPr>
+            <w:tcW w:w="2917" w:type="dxa"/>
+          </w:tcPr>
+          <w:p>
+            <w:pPr>
+              <w:rPr>
+                <w:lang w:eastAsia="en-US" w:bidi="ar-SA"/>
+              </w:rPr>
+            </w:pPr>
+            <w:r>
+              <w:rPr>
+                <w:lang w:eastAsia="en-US" w:bidi="ar-SA"/>
+              </w:rPr>
+              <w:t>Thời gian lần cuối sửa đỗi</w:t>
+            </w:r>
+          </w:p>
+        </w:tc>
+      </w:tr>
+    </w:tbl>
+    <w:p>
+      <w:pPr>
+        <w:rPr>
+          <w:lang w:eastAsia="en-US" w:bidi="ar-SA"/>
+        </w:rPr>
+      </w:pPr>
+    </w:p>
+    <w:p>
+      <w:pPr>
+        <w:widowControl/>
+        <w:suppressAutoHyphens w:val="0"/>
+        <w:spacing w:after="0" w:line="240" w:lineRule="auto"/>
+        <w:jc w:val="left"/>
+        <w:rPr>
+          <w:lang w:eastAsia="en-US" w:bidi="ar-SA"/>
+        </w:rPr>
+      </w:pPr>
+      <w:r>
+        <w:rPr>
+          <w:lang w:eastAsia="en-US" w:bidi="ar-SA"/>
+        </w:rPr>
+        <w:br w:type="page"/>
+      </w:r>
+    </w:p>
+    <w:p>
+      <w:pPr>
+        <w:rPr>
+          <w:lang w:eastAsia="en-US" w:bidi="ar-SA"/>
+        </w:rPr>
+      </w:pPr>
+      <w:r>
+        <w:rPr>
+          <w:b/>
+          <w:lang w:eastAsia="en-US" w:bidi="ar-SA"/>
+        </w:rPr>
+        <w:lastRenderedPageBreak/>
+        <w:t>Post</w:t>
+      </w:r>
+      <w:r>
+        <w:rPr>
+          <w:lang w:eastAsia="en-US" w:bidi="ar-SA"/>
+        </w:rPr>
+        <w:t>: Lưu trữ thông tin các bài post</w:t>
+      </w:r>
+    </w:p>
+    <w:tbl>
+      <w:tblPr>
+        <w:tblStyle w:val="TableGrid"/>
+        <w:tblW w:w="0" w:type="auto"/>
+        <w:tblLook w:val="04A0" w:firstRow="1" w:lastRow="0" w:firstColumn="1" w:lastColumn="0" w:noHBand="0" w:noVBand="1"/>
+      </w:tblPr>
+      <w:tblGrid>
+        <w:gridCol w:w="2915"/>
+        <w:gridCol w:w="2915"/>
+        <w:gridCol w:w="2917"/>
+      </w:tblGrid>
+      <w:tr>
+        <w:trPr>
+          <w:trHeight w:val="294"/>
+        </w:trPr>
+        <w:tc>
+          <w:tcPr>
+            <w:tcW w:w="2915" w:type="dxa"/>
+          </w:tcPr>
+          <w:p>
+            <w:pPr>
+              <w:rPr>
+                <w:lang w:eastAsia="en-US" w:bidi="ar-SA"/>
+              </w:rPr>
+            </w:pPr>
+            <w:r>
+              <w:rPr>
+                <w:lang w:eastAsia="en-US" w:bidi="ar-SA"/>
+              </w:rPr>
+              <w:t>Tên cột</w:t>
+            </w:r>
+          </w:p>
+        </w:tc>
+        <w:tc>
+          <w:tcPr>
+            <w:tcW w:w="2915" w:type="dxa"/>
+          </w:tcPr>
+          <w:p>
+            <w:pPr>
+              <w:rPr>
+                <w:lang w:eastAsia="en-US" w:bidi="ar-SA"/>
+              </w:rPr>
+            </w:pPr>
+            <w:r>
+              <w:rPr>
+                <w:lang w:eastAsia="en-US" w:bidi="ar-SA"/>
+              </w:rPr>
+              <w:t>Kiểu</w:t>
+            </w:r>
+          </w:p>
+        </w:tc>
+        <w:tc>
+          <w:tcPr>
+            <w:tcW w:w="2917" w:type="dxa"/>
+          </w:tcPr>
+          <w:p>
+            <w:pPr>
+              <w:rPr>
+                <w:lang w:eastAsia="en-US" w:bidi="ar-SA"/>
+              </w:rPr>
+            </w:pPr>
+            <w:r>
+              <w:rPr>
+                <w:lang w:eastAsia="en-US" w:bidi="ar-SA"/>
+              </w:rPr>
+              <w:t>Mô tả</w:t>
+            </w:r>
+          </w:p>
+        </w:tc>
+      </w:tr>
+      <w:tr>
+        <w:trPr>
+          <w:trHeight w:val="294"/>
+        </w:trPr>
+        <w:tc>
+          <w:tcPr>
+            <w:tcW w:w="2915" w:type="dxa"/>
+          </w:tcPr>
+          <w:p>
+            <w:pPr>
+              <w:rPr>
+                <w:lang w:eastAsia="en-US" w:bidi="ar-SA"/>
+              </w:rPr>
+            </w:pPr>
+            <w:r>
+              <w:rPr>
+                <w:lang w:eastAsia="en-US" w:bidi="ar-SA"/>
+              </w:rPr>
+              <w:t>Id</w:t>
+            </w:r>
+          </w:p>
+        </w:tc>
+        <w:tc>
+          <w:tcPr>
+            <w:tcW w:w="2915" w:type="dxa"/>
+          </w:tcPr>
+          <w:p>
+            <w:pPr>
+              <w:rPr>
+                <w:lang w:eastAsia="en-US" w:bidi="ar-SA"/>
+              </w:rPr>
+            </w:pPr>
+            <w:r>
+              <w:rPr>
+                <w:lang w:eastAsia="en-US" w:bidi="ar-SA"/>
+              </w:rPr>
+              <w:t>int</w:t>
+            </w:r>
+          </w:p>
+        </w:tc>
+        <w:tc>
+          <w:tcPr>
+            <w:tcW w:w="2917" w:type="dxa"/>
+          </w:tcPr>
+          <w:p>
+            <w:pPr>
+              <w:rPr>
+                <w:lang w:eastAsia="en-US" w:bidi="ar-SA"/>
+              </w:rPr>
+            </w:pPr>
+            <w:r>
+              <w:rPr>
+                <w:lang w:eastAsia="en-US" w:bidi="ar-SA"/>
+              </w:rPr>
+              <w:t>Khóa chính</w:t>
+            </w:r>
+          </w:p>
+        </w:tc>
+      </w:tr>
+      <w:tr>
+        <w:trPr>
+          <w:trHeight w:val="294"/>
+        </w:trPr>
+        <w:tc>
+          <w:tcPr>
+            <w:tcW w:w="2915" w:type="dxa"/>
+          </w:tcPr>
+          <w:p>
+            <w:pPr>
+              <w:rPr>
+                <w:lang w:eastAsia="en-US" w:bidi="ar-SA"/>
+              </w:rPr>
+            </w:pPr>
+            <w:r>
+              <w:rPr>
+                <w:lang w:eastAsia="en-US" w:bidi="ar-SA"/>
+              </w:rPr>
+              <w:t>content</w:t>
+            </w:r>
+          </w:p>
+        </w:tc>
+        <w:tc>
+          <w:tcPr>
+            <w:tcW w:w="2915" w:type="dxa"/>
+          </w:tcPr>
+          <w:p>
+            <w:pPr>
+              <w:rPr>
+                <w:lang w:eastAsia="en-US" w:bidi="ar-SA"/>
+              </w:rPr>
+            </w:pPr>
+            <w:r>
+              <w:rPr>
+                <w:lang w:eastAsia="en-US" w:bidi="ar-SA"/>
+              </w:rPr>
+              <w:t>text</w:t>
+            </w:r>
+          </w:p>
+        </w:tc>
+        <w:tc>
+          <w:tcPr>
+            <w:tcW w:w="2917" w:type="dxa"/>
+          </w:tcPr>
+          <w:p>
+            <w:pPr>
+              <w:rPr>
+                <w:lang w:eastAsia="en-US" w:bidi="ar-SA"/>
+              </w:rPr>
+            </w:pPr>
+            <w:r>
+              <w:rPr>
+                <w:lang w:eastAsia="en-US" w:bidi="ar-SA"/>
+              </w:rPr>
+              <w:t>Nội dung</w:t>
+            </w:r>
+          </w:p>
+        </w:tc>
+      </w:tr>
+      <w:tr>
+        <w:trPr>
+          <w:trHeight w:val="294"/>
+        </w:trPr>
+        <w:tc>
+          <w:tcPr>
+            <w:tcW w:w="2915" w:type="dxa"/>
+          </w:tcPr>
+          <w:p>
+            <w:pPr>
+              <w:rPr>
+                <w:lang w:eastAsia="en-US" w:bidi="ar-SA"/>
+              </w:rPr>
+            </w:pPr>
+            <w:r>
+              <w:rPr>
+                <w:lang w:eastAsia="en-US" w:bidi="ar-SA"/>
+              </w:rPr>
+              <w:t>approval</w:t>
+            </w:r>
+          </w:p>
+        </w:tc>
+        <w:tc>
+          <w:tcPr>
+            <w:tcW w:w="2915" w:type="dxa"/>
+          </w:tcPr>
+          <w:p>
+            <w:pPr>
+              <w:rPr>
+                <w:lang w:eastAsia="en-US" w:bidi="ar-SA"/>
+              </w:rPr>
+            </w:pPr>
+            <w:r>
+              <w:rPr>
+                <w:lang w:eastAsia="en-US" w:bidi="ar-SA"/>
+              </w:rPr>
+              <w:t>enum('yes','no','not yet')</w:t>
+            </w:r>
+          </w:p>
+        </w:tc>
+        <w:tc>
+          <w:tcPr>
+            <w:tcW w:w="2917" w:type="dxa"/>
+          </w:tcPr>
+          <w:p>
+            <w:pPr>
+              <w:rPr>
+                <w:lang w:eastAsia="en-US" w:bidi="ar-SA"/>
+              </w:rPr>
+            </w:pPr>
+            <w:r>
+              <w:rPr>
+                <w:lang w:eastAsia="en-US" w:bidi="ar-SA"/>
+              </w:rPr>
+              <w:t>Trạng thái phê duyệt</w:t>
+            </w:r>
+          </w:p>
+        </w:tc>
+      </w:tr>
+      <w:tr>
+        <w:trPr>
+          <w:trHeight w:val="294"/>
+        </w:trPr>
+        <w:tc>
+          <w:tcPr>
+            <w:tcW w:w="2915" w:type="dxa"/>
+          </w:tcPr>
+          <w:p>
+            <w:pPr>
+              <w:rPr>
+                <w:lang w:eastAsia="en-US" w:bidi="ar-SA"/>
+              </w:rPr>
+            </w:pPr>
+            <w:r>
+              <w:rPr>
+                <w:lang w:eastAsia="en-US" w:bidi="ar-SA"/>
+              </w:rPr>
+              <w:t>approval_by</w:t>
+            </w:r>
+          </w:p>
+        </w:tc>
+        <w:tc>
+          <w:tcPr>
+            <w:tcW w:w="2915" w:type="dxa"/>
+          </w:tcPr>
+          <w:p>
+            <w:pPr>
+              <w:rPr>
+                <w:lang w:eastAsia="en-US" w:bidi="ar-SA"/>
+              </w:rPr>
+            </w:pPr>
+            <w:r>
+              <w:rPr>
+                <w:lang w:eastAsia="en-US" w:bidi="ar-SA"/>
+              </w:rPr>
+              <w:t>mediumint</w:t>
+            </w:r>
+          </w:p>
+        </w:tc>
+        <w:tc>
+          <w:tcPr>
+            <w:tcW w:w="2917" w:type="dxa"/>
+          </w:tcPr>
+          <w:p>
+            <w:pPr>
+              <w:rPr>
+                <w:lang w:eastAsia="en-US" w:bidi="ar-SA"/>
+              </w:rPr>
+            </w:pPr>
+            <w:r>
+              <w:rPr>
+                <w:lang w:eastAsia="en-US" w:bidi="ar-SA"/>
+              </w:rPr>
+              <w:t>Người phê duyệt</w:t>
+            </w:r>
+          </w:p>
+        </w:tc>
+      </w:tr>
+      <w:tr>
+        <w:trPr>
+          <w:trHeight w:val="294"/>
+        </w:trPr>
+        <w:tc>
+          <w:tcPr>
+            <w:tcW w:w="2915" w:type="dxa"/>
+          </w:tcPr>
+          <w:p>
+            <w:pPr>
+              <w:rPr>
+                <w:lang w:eastAsia="en-US" w:bidi="ar-SA"/>
+              </w:rPr>
+            </w:pPr>
+            <w:r>
+              <w:rPr>
+                <w:lang w:eastAsia="en-US" w:bidi="ar-SA"/>
+              </w:rPr>
+              <w:t>approval_time</w:t>
+            </w:r>
+          </w:p>
+        </w:tc>
+        <w:tc>
+          <w:tcPr>
+            <w:tcW w:w="2915" w:type="dxa"/>
+          </w:tcPr>
+          <w:p>
+            <w:pPr>
+              <w:rPr>
+                <w:lang w:eastAsia="en-US" w:bidi="ar-SA"/>
+              </w:rPr>
+            </w:pPr>
+            <w:r>
+              <w:rPr>
+                <w:lang w:eastAsia="en-US" w:bidi="ar-SA"/>
+              </w:rPr>
+              <w:t>datetime</w:t>
+            </w:r>
+          </w:p>
+        </w:tc>
+        <w:tc>
+          <w:tcPr>
+            <w:tcW w:w="2917" w:type="dxa"/>
+          </w:tcPr>
+          <w:p>
+            <w:pPr>
+              <w:rPr>
+                <w:lang w:eastAsia="en-US" w:bidi="ar-SA"/>
+              </w:rPr>
+            </w:pPr>
+            <w:r>
+              <w:rPr>
+                <w:lang w:eastAsia="en-US" w:bidi="ar-SA"/>
+              </w:rPr>
+              <w:t>Thời gian phê duyệt</w:t>
+            </w:r>
+          </w:p>
+        </w:tc>
+      </w:tr>
+      <w:tr>
+        <w:trPr>
+          <w:trHeight w:val="294"/>
+        </w:trPr>
+        <w:tc>
+          <w:tcPr>
+            <w:tcW w:w="2915" w:type="dxa"/>
+          </w:tcPr>
+          <w:p>
+            <w:pPr>
+              <w:rPr>
+                <w:lang w:eastAsia="en-US" w:bidi="ar-SA"/>
+              </w:rPr>
+            </w:pPr>
+            <w:r>
+              <w:rPr>
+                <w:lang w:eastAsia="en-US" w:bidi="ar-SA"/>
+              </w:rPr>
+              <w:t>view</w:t>
+            </w:r>
+          </w:p>
+        </w:tc>
+        <w:tc>
+          <w:tcPr>
+            <w:tcW w:w="2915" w:type="dxa"/>
+          </w:tcPr>
+          <w:p>
+            <w:pPr>
+              <w:rPr>
+                <w:lang w:eastAsia="en-US" w:bidi="ar-SA"/>
+              </w:rPr>
+            </w:pPr>
+            <w:r>
+              <w:rPr>
+                <w:lang w:eastAsia="en-US" w:bidi="ar-SA"/>
+              </w:rPr>
+              <w:t>int</w:t>
+            </w:r>
+          </w:p>
+        </w:tc>
+        <w:tc>
+          <w:tcPr>
+            <w:tcW w:w="2917" w:type="dxa"/>
+          </w:tcPr>
+          <w:p>
+            <w:pPr>
+              <w:rPr>
+                <w:lang w:eastAsia="en-US" w:bidi="ar-SA"/>
+              </w:rPr>
+            </w:pPr>
+            <w:r>
+              <w:rPr>
+                <w:lang w:eastAsia="en-US" w:bidi="ar-SA"/>
+              </w:rPr>
+              <w:t>Số lần xem</w:t>
+            </w:r>
+          </w:p>
+        </w:tc>
+      </w:tr>
+      <w:tr>
+        <w:trPr>
+          <w:trHeight w:val="294"/>
+        </w:trPr>
+        <w:tc>
+          <w:tcPr>
+            <w:tcW w:w="2915" w:type="dxa"/>
+          </w:tcPr>
+          <w:p>
+            <w:pPr>
+              <w:rPr>
+                <w:lang w:eastAsia="en-US" w:bidi="ar-SA"/>
+              </w:rPr>
+            </w:pPr>
+            <w:r>
+              <w:rPr>
+                <w:lang w:eastAsia="en-US" w:bidi="ar-SA"/>
+              </w:rPr>
+              <w:t>like</w:t>
+            </w:r>
+          </w:p>
+        </w:tc>
+        <w:tc>
+          <w:tcPr>
+            <w:tcW w:w="2915" w:type="dxa"/>
+          </w:tcPr>
+          <w:p>
+            <w:pPr>
+              <w:rPr>
+                <w:lang w:eastAsia="en-US" w:bidi="ar-SA"/>
+              </w:rPr>
+            </w:pPr>
+            <w:r>
+              <w:rPr>
+                <w:lang w:eastAsia="en-US" w:bidi="ar-SA"/>
+              </w:rPr>
+              <w:t>int</w:t>
+            </w:r>
+          </w:p>
+        </w:tc>
+        <w:tc>
+          <w:tcPr>
+            <w:tcW w:w="2917" w:type="dxa"/>
+          </w:tcPr>
+          <w:p>
+            <w:pPr>
+              <w:rPr>
+                <w:lang w:eastAsia="en-US" w:bidi="ar-SA"/>
+              </w:rPr>
+            </w:pPr>
+            <w:r>
+              <w:rPr>
+                <w:lang w:eastAsia="en-US" w:bidi="ar-SA"/>
+              </w:rPr>
+              <w:t>Số lượt like</w:t>
+            </w:r>
+          </w:p>
+        </w:tc>
+      </w:tr>
+      <w:tr>
+        <w:trPr>
+          <w:trHeight w:val="294"/>
+        </w:trPr>
+        <w:tc>
+          <w:tcPr>
+            <w:tcW w:w="2915" w:type="dxa"/>
+          </w:tcPr>
+          <w:p>
+            <w:pPr>
+              <w:rPr>
+                <w:lang w:eastAsia="en-US" w:bidi="ar-SA"/>
+              </w:rPr>
+            </w:pPr>
+            <w:r>
+              <w:rPr>
+                <w:lang w:eastAsia="en-US" w:bidi="ar-SA"/>
+              </w:rPr>
+              <w:t>cmt</w:t>
+            </w:r>
+          </w:p>
+        </w:tc>
+        <w:tc>
+          <w:tcPr>
+            <w:tcW w:w="2915" w:type="dxa"/>
+          </w:tcPr>
+          <w:p>
+            <w:pPr>
+              <w:rPr>
+                <w:lang w:eastAsia="en-US" w:bidi="ar-SA"/>
+              </w:rPr>
+            </w:pPr>
+            <w:r>
+              <w:rPr>
+                <w:lang w:eastAsia="en-US" w:bidi="ar-SA"/>
+              </w:rPr>
+              <w:t>int</w:t>
+            </w:r>
+          </w:p>
+        </w:tc>
+        <w:tc>
+          <w:tcPr>
+            <w:tcW w:w="2917" w:type="dxa"/>
+          </w:tcPr>
+          <w:p>
+            <w:pPr>
+              <w:rPr>
+                <w:lang w:eastAsia="en-US" w:bidi="ar-SA"/>
+              </w:rPr>
+            </w:pPr>
+            <w:r>
+              <w:rPr>
+                <w:lang w:eastAsia="en-US" w:bidi="ar-SA"/>
+              </w:rPr>
+              <w:t>Số bình luận</w:t>
+            </w:r>
+          </w:p>
+        </w:tc>
+      </w:tr>
+      <w:tr>
+        <w:trPr>
+          <w:trHeight w:val="294"/>
+        </w:trPr>
+        <w:tc>
+          <w:tcPr>
+            <w:tcW w:w="2915" w:type="dxa"/>
+          </w:tcPr>
+          <w:p>
+            <w:pPr>
+              <w:rPr>
+                <w:lang w:eastAsia="en-US" w:bidi="ar-SA"/>
+              </w:rPr>
+            </w:pPr>
+            <w:r>
+              <w:rPr>
+                <w:lang w:eastAsia="en-US" w:bidi="ar-SA"/>
+              </w:rPr>
+              <w:t>dislike</w:t>
+            </w:r>
+          </w:p>
+        </w:tc>
+        <w:tc>
+          <w:tcPr>
+            <w:tcW w:w="2915" w:type="dxa"/>
+          </w:tcPr>
+          <w:p>
+            <w:pPr>
+              <w:rPr>
+                <w:lang w:eastAsia="en-US" w:bidi="ar-SA"/>
+              </w:rPr>
+            </w:pPr>
+            <w:r>
+              <w:rPr>
+                <w:lang w:eastAsia="en-US" w:bidi="ar-SA"/>
+              </w:rPr>
+              <w:t>int</w:t>
+            </w:r>
+          </w:p>
+        </w:tc>
+        <w:tc>
+          <w:tcPr>
+            <w:tcW w:w="2917" w:type="dxa"/>
+          </w:tcPr>
+          <w:p>
+            <w:pPr>
+              <w:rPr>
+                <w:lang w:eastAsia="en-US" w:bidi="ar-SA"/>
+              </w:rPr>
+            </w:pPr>
+            <w:r>
+              <w:rPr>
+                <w:lang w:eastAsia="en-US" w:bidi="ar-SA"/>
+              </w:rPr>
+              <w:t>Số lượt dislike</w:t>
+            </w:r>
+          </w:p>
+        </w:tc>
+      </w:tr>
+      <w:tr>
+        <w:trPr>
+          <w:trHeight w:val="294"/>
+        </w:trPr>
+        <w:tc>
+          <w:tcPr>
+            <w:tcW w:w="2915" w:type="dxa"/>
+          </w:tcPr>
+          <w:p>
+            <w:pPr>
+              <w:rPr>
+                <w:lang w:eastAsia="en-US" w:bidi="ar-SA"/>
+              </w:rPr>
+            </w:pPr>
+            <w:r>
+              <w:rPr>
+                <w:lang w:eastAsia="en-US" w:bidi="ar-SA"/>
+              </w:rPr>
+              <w:t>date_created</w:t>
+            </w:r>
+          </w:p>
+        </w:tc>
+        <w:tc>
+          <w:tcPr>
+            <w:tcW w:w="2915" w:type="dxa"/>
+          </w:tcPr>
+          <w:p>
+            <w:pPr>
+              <w:rPr>
+                <w:lang w:eastAsia="en-US" w:bidi="ar-SA"/>
+              </w:rPr>
+            </w:pPr>
+            <w:r>
+              <w:rPr>
+                <w:lang w:eastAsia="en-US" w:bidi="ar-SA"/>
+              </w:rPr>
+              <w:t>datetime</w:t>
+            </w:r>
+          </w:p>
+        </w:tc>
+        <w:tc>
+          <w:tcPr>
+            <w:tcW w:w="2917" w:type="dxa"/>
+          </w:tcPr>
+          <w:p>
+            <w:pPr>
+              <w:rPr>
+                <w:lang w:eastAsia="en-US" w:bidi="ar-SA"/>
+              </w:rPr>
+            </w:pPr>
+            <w:r>
+              <w:rPr>
+                <w:lang w:eastAsia="en-US" w:bidi="ar-SA"/>
+              </w:rPr>
+              <w:t>Ngày tạo</w:t>
+            </w:r>
+          </w:p>
+        </w:tc>
+      </w:tr>
+      <w:tr>
+        <w:trPr>
+          <w:trHeight w:val="294"/>
+        </w:trPr>
+        <w:tc>
+          <w:tcPr>
+            <w:tcW w:w="2915" w:type="dxa"/>
+          </w:tcPr>
+          <w:p>
+            <w:pPr>
+              <w:rPr>
+                <w:lang w:eastAsia="en-US" w:bidi="ar-SA"/>
+              </w:rPr>
+            </w:pPr>
+            <w:r>
+              <w:rPr>
+                <w:lang w:eastAsia="en-US" w:bidi="ar-SA"/>
+              </w:rPr>
+              <w:t>last_update</w:t>
+            </w:r>
+          </w:p>
+        </w:tc>
+        <w:tc>
+          <w:tcPr>
+            <w:tcW w:w="2915" w:type="dxa"/>
+          </w:tcPr>
+          <w:p>
+            <w:pPr>
+              <w:rPr>
+                <w:lang w:eastAsia="en-US" w:bidi="ar-SA"/>
+              </w:rPr>
+            </w:pPr>
+            <w:r>
+              <w:rPr>
+                <w:lang w:eastAsia="en-US" w:bidi="ar-SA"/>
+              </w:rPr>
+              <w:t>timestamp</w:t>
+            </w:r>
+          </w:p>
+        </w:tc>
+        <w:tc>
+          <w:tcPr>
+            <w:tcW w:w="2917" w:type="dxa"/>
+          </w:tcPr>
+          <w:p>
+            <w:pPr>
+              <w:rPr>
+                <w:lang w:eastAsia="en-US" w:bidi="ar-SA"/>
+              </w:rPr>
+            </w:pPr>
+            <w:r>
+              <w:rPr>
+                <w:lang w:eastAsia="en-US" w:bidi="ar-SA"/>
+              </w:rPr>
+              <w:t>Thời gian lần cuối sửa đỗi</w:t>
+            </w:r>
+          </w:p>
+        </w:tc>
+      </w:tr>
+    </w:tbl>
+    <w:p>
+      <w:pPr>
+        <w:rPr>
+          <w:lang w:eastAsia="en-US" w:bidi="ar-SA"/>
+        </w:rPr>
+      </w:pPr>
+    </w:p>
+    <w:p>
+      <w:pPr>
+        <w:rPr>
+          <w:lang w:eastAsia="en-US" w:bidi="ar-SA"/>
+        </w:rPr>
+      </w:pPr>
+    </w:p>
+    <w:p>
+      <w:pPr>
+        <w:rPr>
+          <w:lang w:eastAsia="en-US" w:bidi="ar-SA"/>
+        </w:rPr>
+      </w:pPr>
+      <w:r>
+        <w:rPr>
+          <w:b/>
+          <w:lang w:eastAsia="en-US" w:bidi="ar-SA"/>
+        </w:rPr>
+        <w:t>Comment</w:t>
+      </w:r>
+      <w:r>
+        <w:rPr>
+          <w:lang w:eastAsia="en-US" w:bidi="ar-SA"/>
+        </w:rPr>
+        <w:t>: Lưu trữ thông tin các b</w:t>
+      </w:r>
+      <w:r>
+        <w:rPr>
+          <w:lang w:eastAsia="en-US" w:bidi="ar-SA"/>
+        </w:rPr>
+        <w:t>ình luận của người dùng</w:t>
+      </w:r>
+    </w:p>
+    <w:tbl>
+      <w:tblPr>
+        <w:tblStyle w:val="TableGrid"/>
+        <w:tblW w:w="0" w:type="auto"/>
+        <w:tblLook w:val="04A0" w:firstRow="1" w:lastRow="0" w:firstColumn="1" w:lastColumn="0" w:noHBand="0" w:noVBand="1"/>
+      </w:tblPr>
+      <w:tblGrid>
+        <w:gridCol w:w="2915"/>
+        <w:gridCol w:w="2917"/>
+        <w:gridCol w:w="2917"/>
+      </w:tblGrid>
+      <w:tr>
+        <w:trPr>
+          <w:trHeight w:val="294"/>
+        </w:trPr>
+        <w:tc>
+          <w:tcPr>
+            <w:tcW w:w="2915" w:type="dxa"/>
+          </w:tcPr>
+          <w:p>
+            <w:pPr>
+              <w:rPr>
+                <w:lang w:eastAsia="en-US" w:bidi="ar-SA"/>
+              </w:rPr>
+            </w:pPr>
+            <w:r>
+              <w:rPr>
+                <w:lang w:eastAsia="en-US" w:bidi="ar-SA"/>
+              </w:rPr>
+              <w:t>Tên cột</w:t>
+            </w:r>
+          </w:p>
+        </w:tc>
+        <w:tc>
+          <w:tcPr>
+            <w:tcW w:w="2917" w:type="dxa"/>
+          </w:tcPr>
+          <w:p>
+            <w:pPr>
+              <w:rPr>
+                <w:lang w:eastAsia="en-US" w:bidi="ar-SA"/>
+              </w:rPr>
+            </w:pPr>
+            <w:r>
+              <w:rPr>
+                <w:lang w:eastAsia="en-US" w:bidi="ar-SA"/>
+              </w:rPr>
+              <w:t>Kiểu</w:t>
+            </w:r>
+          </w:p>
+        </w:tc>
+        <w:tc>
+          <w:tcPr>
+            <w:tcW w:w="2917" w:type="dxa"/>
+          </w:tcPr>
+          <w:p>
+            <w:pPr>
+              <w:rPr>
+                <w:lang w:eastAsia="en-US" w:bidi="ar-SA"/>
+              </w:rPr>
+            </w:pPr>
+            <w:r>
+              <w:rPr>
+                <w:lang w:eastAsia="en-US" w:bidi="ar-SA"/>
+              </w:rPr>
+              <w:t>Mô tả</w:t>
+            </w:r>
+          </w:p>
+        </w:tc>
+      </w:tr>
+      <w:tr>
+        <w:trPr>
+          <w:trHeight w:val="294"/>
+        </w:trPr>
+        <w:tc>
+          <w:tcPr>
+            <w:tcW w:w="2915" w:type="dxa"/>
+          </w:tcPr>
+          <w:p>
+            <w:pPr>
+              <w:rPr>
+                <w:lang w:eastAsia="en-US" w:bidi="ar-SA"/>
+              </w:rPr>
+            </w:pPr>
+            <w:r>
+              <w:rPr>
+                <w:lang w:eastAsia="en-US" w:bidi="ar-SA"/>
+              </w:rPr>
+              <w:t>Id</w:t>
+            </w:r>
+          </w:p>
+        </w:tc>
+        <w:tc>
+          <w:tcPr>
+            <w:tcW w:w="2917" w:type="dxa"/>
+          </w:tcPr>
+          <w:p>
+            <w:pPr>
+              <w:rPr>
+                <w:lang w:eastAsia="en-US" w:bidi="ar-SA"/>
+              </w:rPr>
+            </w:pPr>
+            <w:r>
+              <w:rPr>
+                <w:lang w:eastAsia="en-US" w:bidi="ar-SA"/>
+              </w:rPr>
+              <w:t>int</w:t>
+            </w:r>
+          </w:p>
+        </w:tc>
+        <w:tc>
+          <w:tcPr>
+            <w:tcW w:w="2917" w:type="dxa"/>
+          </w:tcPr>
+          <w:p>
+            <w:pPr>
+              <w:rPr>
+                <w:lang w:eastAsia="en-US" w:bidi="ar-SA"/>
+              </w:rPr>
+            </w:pPr>
+            <w:r>
+              <w:rPr>
+                <w:lang w:eastAsia="en-US" w:bidi="ar-SA"/>
+              </w:rPr>
+              <w:t>Khóa chính</w:t>
+            </w:r>
+          </w:p>
+        </w:tc>
+      </w:tr>
+      <w:tr>
+        <w:trPr>
+          <w:trHeight w:val="294"/>
+        </w:trPr>
+        <w:tc>
+          <w:tcPr>
+            <w:tcW w:w="2915" w:type="dxa"/>
+          </w:tcPr>
+          <w:p>
+            <w:pPr>
+              <w:rPr>
+                <w:lang w:eastAsia="en-US" w:bidi="ar-SA"/>
+              </w:rPr>
+            </w:pPr>
+            <w:r>
+              <w:rPr>
+                <w:lang w:eastAsia="en-US" w:bidi="ar-SA"/>
+              </w:rPr>
+              <w:t>content</w:t>
+            </w:r>
+          </w:p>
+        </w:tc>
+        <w:tc>
+          <w:tcPr>
+            <w:tcW w:w="2917" w:type="dxa"/>
+          </w:tcPr>
+          <w:p>
+            <w:pPr>
+              <w:rPr>
+                <w:lang w:eastAsia="en-US" w:bidi="ar-SA"/>
+              </w:rPr>
+            </w:pPr>
+            <w:r>
+              <w:rPr>
+                <w:lang w:eastAsia="en-US" w:bidi="ar-SA"/>
+              </w:rPr>
+              <w:t>text</w:t>
+            </w:r>
+          </w:p>
+        </w:tc>
+        <w:tc>
+          <w:tcPr>
+            <w:tcW w:w="2917" w:type="dxa"/>
+          </w:tcPr>
+          <w:p>
+            <w:pPr>
+              <w:rPr>
+                <w:lang w:eastAsia="en-US" w:bidi="ar-SA"/>
+              </w:rPr>
+            </w:pPr>
+            <w:r>
+              <w:rPr>
+                <w:lang w:eastAsia="en-US" w:bidi="ar-SA"/>
+              </w:rPr>
+              <w:t>Nội dung</w:t>
+            </w:r>
+          </w:p>
+        </w:tc>
+      </w:tr>
+      <w:tr>
+        <w:trPr>
+          <w:trHeight w:val="294"/>
+        </w:trPr>
+        <w:tc>
+          <w:tcPr>
+            <w:tcW w:w="2915" w:type="dxa"/>
+          </w:tcPr>
+          <w:p>
+            <w:pPr>
+              <w:rPr>
+                <w:lang w:eastAsia="en-US" w:bidi="ar-SA"/>
+              </w:rPr>
+            </w:pPr>
+            <w:r>
+              <w:rPr>
+                <w:lang w:eastAsia="en-US" w:bidi="ar-SA"/>
+              </w:rPr>
+              <w:t>post_id</w:t>
+            </w:r>
+          </w:p>
+        </w:tc>
+        <w:tc>
+          <w:tcPr>
+            <w:tcW w:w="2917" w:type="dxa"/>
+          </w:tcPr>
+          <w:p>
+            <w:pPr>
+              <w:rPr>
+                <w:lang w:eastAsia="en-US" w:bidi="ar-SA"/>
+              </w:rPr>
+            </w:pPr>
+            <w:r>
+              <w:rPr>
+                <w:lang w:eastAsia="en-US" w:bidi="ar-SA"/>
+              </w:rPr>
+              <w:t>int</w:t>
+            </w:r>
+          </w:p>
+        </w:tc>
+        <w:tc>
+          <w:tcPr>
+            <w:tcW w:w="2917" w:type="dxa"/>
+          </w:tcPr>
+          <w:p>
+            <w:pPr>
+              <w:rPr>
+                <w:lang w:eastAsia="en-US" w:bidi="ar-SA"/>
+              </w:rPr>
+            </w:pPr>
+            <w:r>
+              <w:rPr>
+                <w:lang w:eastAsia="en-US" w:bidi="ar-SA"/>
+              </w:rPr>
+              <w:t>Id của bài post</w:t>
+            </w:r>
+          </w:p>
+        </w:tc>
+      </w:tr>
+      <w:tr>
+        <w:trPr>
+          <w:trHeight w:val="294"/>
+        </w:trPr>
+        <w:tc>
+          <w:tcPr>
+            <w:tcW w:w="2915" w:type="dxa"/>
+          </w:tcPr>
+          <w:p>
+            <w:pPr>
+              <w:rPr>
+                <w:lang w:eastAsia="en-US" w:bidi="ar-SA"/>
+              </w:rPr>
+            </w:pPr>
+            <w:r>
+              <w:rPr>
+                <w:lang w:eastAsia="en-US" w:bidi="ar-SA"/>
+              </w:rPr>
+              <w:t>user_id</w:t>
+            </w:r>
+          </w:p>
+        </w:tc>
+        <w:tc>
+          <w:tcPr>
+            <w:tcW w:w="2917" w:type="dxa"/>
+          </w:tcPr>
+          <w:p>
+            <w:pPr>
+              <w:rPr>
+                <w:lang w:eastAsia="en-US" w:bidi="ar-SA"/>
+              </w:rPr>
+            </w:pPr>
+            <w:r>
+              <w:rPr>
+                <w:lang w:eastAsia="en-US" w:bidi="ar-SA"/>
+              </w:rPr>
+              <w:t>int</w:t>
+            </w:r>
+          </w:p>
+        </w:tc>
+        <w:tc>
+          <w:tcPr>
+            <w:tcW w:w="2917" w:type="dxa"/>
+          </w:tcPr>
+          <w:p>
+            <w:pPr>
+              <w:rPr>
+                <w:lang w:eastAsia="en-US" w:bidi="ar-SA"/>
+              </w:rPr>
+            </w:pPr>
+            <w:r>
+              <w:rPr>
+                <w:lang w:eastAsia="en-US" w:bidi="ar-SA"/>
+              </w:rPr>
+              <w:t>Id của người bình luận</w:t>
+            </w:r>
+          </w:p>
+        </w:tc>
+      </w:tr>
+      <w:tr>
+        <w:trPr>
+          <w:trHeight w:val="294"/>
+        </w:trPr>
+        <w:tc>
+          <w:tcPr>
+            <w:tcW w:w="2915" w:type="dxa"/>
+          </w:tcPr>
+          <w:p>
+            <w:pPr>
+              <w:rPr>
+                <w:lang w:eastAsia="en-US" w:bidi="ar-SA"/>
+              </w:rPr>
+            </w:pPr>
+            <w:r>
+              <w:rPr>
+                <w:lang w:eastAsia="en-US" w:bidi="ar-SA"/>
+              </w:rPr>
+              <w:t>like</w:t>
+            </w:r>
+          </w:p>
+        </w:tc>
+        <w:tc>
+          <w:tcPr>
+            <w:tcW w:w="2917" w:type="dxa"/>
+          </w:tcPr>
+          <w:p>
+            <w:pPr>
+              <w:rPr>
+                <w:lang w:eastAsia="en-US" w:bidi="ar-SA"/>
+              </w:rPr>
+            </w:pPr>
+            <w:r>
+              <w:rPr>
+                <w:lang w:eastAsia="en-US" w:bidi="ar-SA"/>
+              </w:rPr>
+              <w:t>int</w:t>
+            </w:r>
+          </w:p>
+        </w:tc>
+        <w:tc>
+          <w:tcPr>
+            <w:tcW w:w="2917" w:type="dxa"/>
+          </w:tcPr>
+          <w:p>
+            <w:pPr>
+              <w:rPr>
+                <w:lang w:eastAsia="en-US" w:bidi="ar-SA"/>
+              </w:rPr>
+            </w:pPr>
+            <w:r>
+              <w:rPr>
+                <w:lang w:eastAsia="en-US" w:bidi="ar-SA"/>
+              </w:rPr>
+              <w:t>Số lượt like</w:t>
+            </w:r>
+          </w:p>
+        </w:tc>
+      </w:tr>
+      <w:tr>
+        <w:trPr>
+          <w:trHeight w:val="294"/>
+        </w:trPr>
+        <w:tc>
+          <w:tcPr>
+            <w:tcW w:w="2915" w:type="dxa"/>
+          </w:tcPr>
+          <w:p>
+            <w:pPr>
+              <w:rPr>
+                <w:lang w:eastAsia="en-US" w:bidi="ar-SA"/>
+              </w:rPr>
+            </w:pPr>
+            <w:r>
+              <w:rPr>
+                <w:lang w:eastAsia="en-US" w:bidi="ar-SA"/>
+              </w:rPr>
+              <w:t>dislike</w:t>
+            </w:r>
+          </w:p>
+        </w:tc>
+        <w:tc>
+          <w:tcPr>
+            <w:tcW w:w="2917" w:type="dxa"/>
+          </w:tcPr>
+          <w:p>
+            <w:pPr>
+              <w:rPr>
+                <w:lang w:eastAsia="en-US" w:bidi="ar-SA"/>
+              </w:rPr>
+            </w:pPr>
+            <w:r>
+              <w:rPr>
+                <w:lang w:eastAsia="en-US" w:bidi="ar-SA"/>
+              </w:rPr>
+              <w:t>int</w:t>
+            </w:r>
+          </w:p>
+        </w:tc>
+        <w:tc>
+          <w:tcPr>
+            <w:tcW w:w="2917" w:type="dxa"/>
+          </w:tcPr>
+          <w:p>
+            <w:pPr>
+              <w:rPr>
+                <w:lang w:eastAsia="en-US" w:bidi="ar-SA"/>
+              </w:rPr>
+            </w:pPr>
+            <w:r>
+              <w:rPr>
+                <w:lang w:eastAsia="en-US" w:bidi="ar-SA"/>
+              </w:rPr>
+              <w:t>Số lượt dislike</w:t>
+            </w:r>
+          </w:p>
+        </w:tc>
+      </w:tr>
+      <w:tr>
+        <w:trPr>
+          <w:trHeight w:val="294"/>
+        </w:trPr>
+        <w:tc>
+          <w:tcPr>
+            <w:tcW w:w="2915" w:type="dxa"/>
+          </w:tcPr>
+          <w:p>
+            <w:pPr>
+              <w:rPr>
+                <w:lang w:eastAsia="en-US" w:bidi="ar-SA"/>
+              </w:rPr>
+            </w:pPr>
+            <w:r>
+              <w:rPr>
+                <w:lang w:eastAsia="en-US" w:bidi="ar-SA"/>
+              </w:rPr>
+              <w:t>date_created</w:t>
+            </w:r>
+          </w:p>
+        </w:tc>
+        <w:tc>
+          <w:tcPr>
+            <w:tcW w:w="2917" w:type="dxa"/>
+          </w:tcPr>
+          <w:p>
+            <w:pPr>
+              <w:rPr>
+                <w:lang w:eastAsia="en-US" w:bidi="ar-SA"/>
+              </w:rPr>
+            </w:pPr>
+            <w:r>
+              <w:rPr>
+                <w:lang w:eastAsia="en-US" w:bidi="ar-SA"/>
+              </w:rPr>
+              <w:t>datetime</w:t>
+            </w:r>
+          </w:p>
+        </w:tc>
+        <w:tc>
+          <w:tcPr>
+            <w:tcW w:w="2917" w:type="dxa"/>
+          </w:tcPr>
+          <w:p>
+            <w:pPr>
+              <w:rPr>
+                <w:lang w:eastAsia="en-US" w:bidi="ar-SA"/>
+              </w:rPr>
+            </w:pPr>
+            <w:r>
+              <w:rPr>
+                <w:lang w:eastAsia="en-US" w:bidi="ar-SA"/>
+              </w:rPr>
+              <w:t>Ngày tạo</w:t>
+            </w:r>
+          </w:p>
+        </w:tc>
+      </w:tr>
+      <w:tr>
+        <w:trPr>
+          <w:trHeight w:val="294"/>
+        </w:trPr>
+        <w:tc>
+          <w:tcPr>
+            <w:tcW w:w="2915" w:type="dxa"/>
+          </w:tcPr>
+          <w:p>
+            <w:pPr>
+              <w:rPr>
+                <w:lang w:eastAsia="en-US" w:bidi="ar-SA"/>
+              </w:rPr>
+            </w:pPr>
+            <w:r>
+              <w:rPr>
+                <w:lang w:eastAsia="en-US" w:bidi="ar-SA"/>
+              </w:rPr>
+              <w:t>last_update</w:t>
+            </w:r>
+          </w:p>
+        </w:tc>
+        <w:tc>
+          <w:tcPr>
+            <w:tcW w:w="2917" w:type="dxa"/>
+          </w:tcPr>
+          <w:p>
+            <w:pPr>
+              <w:rPr>
+                <w:lang w:eastAsia="en-US" w:bidi="ar-SA"/>
+              </w:rPr>
+            </w:pPr>
+            <w:r>
+              <w:rPr>
+                <w:lang w:eastAsia="en-US" w:bidi="ar-SA"/>
+              </w:rPr>
+              <w:t>timestamp</w:t>
+            </w:r>
+          </w:p>
+        </w:tc>
+        <w:tc>
+          <w:tcPr>
+            <w:tcW w:w="2917" w:type="dxa"/>
+          </w:tcPr>
+          <w:p>
+            <w:pPr>
+              <w:rPr>
+                <w:lang w:eastAsia="en-US" w:bidi="ar-SA"/>
+              </w:rPr>
+            </w:pPr>
+            <w:r>
+              <w:rPr>
+                <w:lang w:eastAsia="en-US" w:bidi="ar-SA"/>
+              </w:rPr>
+              <w:t>Thời gian lần cuối sửa đỗi</w:t>
+            </w:r>
+          </w:p>
+        </w:tc>
+      </w:tr>
+    </w:tbl>
+    <w:p>
+      <w:pPr>
+        <w:rPr>
+          <w:lang w:eastAsia="en-US" w:bidi="ar-SA"/>
+        </w:rPr>
+      </w:pPr>
+    </w:p>
+    <w:p>
+      <w:pPr>
+        <w:rPr>
+          <w:lang w:eastAsia="en-US" w:bidi="ar-SA"/>
+        </w:rPr>
+      </w:pPr>
+    </w:p>
+    <w:p>
+      <w:pPr>
+        <w:rPr>
+          <w:lang w:eastAsia="en-US" w:bidi="ar-SA"/>
+        </w:rPr>
+      </w:pPr>
+      <w:r>
+        <w:rPr>
+          <w:b/>
+          <w:lang w:eastAsia="en-US" w:bidi="ar-SA"/>
+        </w:rPr>
+        <w:t>U</w:t>
+      </w:r>
+      <w:r>
+        <w:rPr>
+          <w:b/>
+          <w:lang w:eastAsia="en-US" w:bidi="ar-SA"/>
+        </w:rPr>
+        <w:t>ser_</w:t>
+      </w:r>
+      <w:r>
+        <w:rPr>
+          <w:b/>
+          <w:lang w:eastAsia="en-US" w:bidi="ar-SA"/>
+        </w:rPr>
+        <w:t>post</w:t>
+      </w:r>
+      <w:r>
+        <w:rPr>
+          <w:b/>
+          <w:lang w:eastAsia="en-US" w:bidi="ar-SA"/>
+        </w:rPr>
+        <w:t>_reaction</w:t>
+      </w:r>
+      <w:r>
+        <w:rPr>
+          <w:lang w:eastAsia="en-US" w:bidi="ar-SA"/>
+        </w:rPr>
+        <w:t xml:space="preserve">: Lưu trữ thông tin các </w:t>
+      </w:r>
+      <w:r>
+        <w:rPr>
+          <w:lang w:eastAsia="en-US" w:bidi="ar-SA"/>
+        </w:rPr>
+        <w:t>reaction của người dùng đối với các bài post</w:t>
+      </w:r>
+    </w:p>
+    <w:tbl>
+      <w:tblPr>
+        <w:tblStyle w:val="TableGrid"/>
+        <w:tblW w:w="0" w:type="auto"/>
+        <w:tblLook w:val="04A0" w:firstRow="1" w:lastRow="0" w:firstColumn="1" w:lastColumn="0" w:noHBand="0" w:noVBand="1"/>
+      </w:tblPr>
+      <w:tblGrid>
+        <w:gridCol w:w="2915"/>
+        <w:gridCol w:w="2917"/>
+        <w:gridCol w:w="2917"/>
+      </w:tblGrid>
+      <w:tr>
+        <w:trPr>
+          <w:trHeight w:val="294"/>
+        </w:trPr>
+        <w:tc>
+          <w:tcPr>
+            <w:tcW w:w="2915" w:type="dxa"/>
+          </w:tcPr>
+          <w:p>
+            <w:pPr>
+              <w:rPr>
+                <w:lang w:eastAsia="en-US" w:bidi="ar-SA"/>
+              </w:rPr>
+            </w:pPr>
+            <w:r>
+              <w:rPr>
+                <w:lang w:eastAsia="en-US" w:bidi="ar-SA"/>
+              </w:rPr>
+              <w:t>Tên cột</w:t>
+            </w:r>
+          </w:p>
+        </w:tc>
+        <w:tc>
+          <w:tcPr>
+            <w:tcW w:w="2917" w:type="dxa"/>
+          </w:tcPr>
+          <w:p>
+            <w:pPr>
+              <w:rPr>
+                <w:lang w:eastAsia="en-US" w:bidi="ar-SA"/>
+              </w:rPr>
+            </w:pPr>
+            <w:r>
+              <w:rPr>
+                <w:lang w:eastAsia="en-US" w:bidi="ar-SA"/>
+              </w:rPr>
+              <w:t>Kiểu</w:t>
+            </w:r>
+          </w:p>
+        </w:tc>
+        <w:tc>
+          <w:tcPr>
+            <w:tcW w:w="2917" w:type="dxa"/>
+          </w:tcPr>
+          <w:p>
+            <w:pPr>
+              <w:rPr>
+                <w:lang w:eastAsia="en-US" w:bidi="ar-SA"/>
+              </w:rPr>
+            </w:pPr>
+            <w:r>
+              <w:rPr>
+                <w:lang w:eastAsia="en-US" w:bidi="ar-SA"/>
+              </w:rPr>
+              <w:t>Mô tả</w:t>
+            </w:r>
+          </w:p>
+        </w:tc>
+      </w:tr>
+      <w:tr>
+        <w:trPr>
+          <w:trHeight w:val="294"/>
+        </w:trPr>
+        <w:tc>
+          <w:tcPr>
+            <w:tcW w:w="2915" w:type="dxa"/>
+          </w:tcPr>
+          <w:p>
+            <w:pPr>
+              <w:rPr>
+                <w:lang w:eastAsia="en-US" w:bidi="ar-SA"/>
+              </w:rPr>
+            </w:pPr>
+            <w:r>
+              <w:rPr>
+                <w:lang w:eastAsia="en-US" w:bidi="ar-SA"/>
+              </w:rPr>
+              <w:t>Id</w:t>
+            </w:r>
+          </w:p>
+        </w:tc>
+        <w:tc>
+          <w:tcPr>
+            <w:tcW w:w="2917" w:type="dxa"/>
+          </w:tcPr>
+          <w:p>
+            <w:pPr>
+              <w:rPr>
+                <w:lang w:eastAsia="en-US" w:bidi="ar-SA"/>
+              </w:rPr>
+            </w:pPr>
+            <w:r>
+              <w:rPr>
+                <w:lang w:eastAsia="en-US" w:bidi="ar-SA"/>
+              </w:rPr>
+              <w:t>int</w:t>
+            </w:r>
+          </w:p>
+        </w:tc>
+        <w:tc>
+          <w:tcPr>
+            <w:tcW w:w="2917" w:type="dxa"/>
+          </w:tcPr>
+          <w:p>
+            <w:pPr>
+              <w:rPr>
+                <w:lang w:eastAsia="en-US" w:bidi="ar-SA"/>
+              </w:rPr>
+            </w:pPr>
+            <w:r>
+              <w:rPr>
+                <w:lang w:eastAsia="en-US" w:bidi="ar-SA"/>
+              </w:rPr>
+              <w:t>Khóa chính</w:t>
+            </w:r>
+          </w:p>
+        </w:tc>
+      </w:tr>
+      <w:tr>
+        <w:trPr>
+          <w:trHeight w:val="294"/>
+        </w:trPr>
+        <w:tc>
+          <w:tcPr>
+            <w:tcW w:w="2915" w:type="dxa"/>
+          </w:tcPr>
+          <w:p>
+            <w:pPr>
+              <w:rPr>
+                <w:lang w:eastAsia="en-US" w:bidi="ar-SA"/>
+              </w:rPr>
+            </w:pPr>
+            <w:r>
+              <w:rPr>
+                <w:lang w:eastAsia="en-US" w:bidi="ar-SA"/>
+              </w:rPr>
+              <w:t>user_id</w:t>
+            </w:r>
+          </w:p>
+        </w:tc>
+        <w:tc>
+          <w:tcPr>
+            <w:tcW w:w="2917" w:type="dxa"/>
+          </w:tcPr>
+          <w:p>
+            <w:pPr>
+              <w:rPr>
+                <w:lang w:eastAsia="en-US" w:bidi="ar-SA"/>
+              </w:rPr>
+            </w:pPr>
+            <w:r>
+              <w:rPr>
+                <w:lang w:eastAsia="en-US" w:bidi="ar-SA"/>
+              </w:rPr>
+              <w:t>text</w:t>
+            </w:r>
+          </w:p>
+        </w:tc>
+        <w:tc>
+          <w:tcPr>
+            <w:tcW w:w="2917" w:type="dxa"/>
+          </w:tcPr>
+          <w:p>
+            <w:pPr>
+              <w:rPr>
+                <w:lang w:eastAsia="en-US" w:bidi="ar-SA"/>
+              </w:rPr>
+            </w:pPr>
+            <w:r>
+              <w:rPr>
+                <w:lang w:eastAsia="en-US" w:bidi="ar-SA"/>
+              </w:rPr>
+              <w:t>Id của người dùng</w:t>
+            </w:r>
+          </w:p>
+        </w:tc>
+      </w:tr>
+      <w:tr>
+        <w:trPr>
+          <w:trHeight w:val="294"/>
+        </w:trPr>
+        <w:tc>
+          <w:tcPr>
+            <w:tcW w:w="2915" w:type="dxa"/>
+          </w:tcPr>
+          <w:p>
+            <w:pPr>
+              <w:rPr>
+                <w:lang w:eastAsia="en-US" w:bidi="ar-SA"/>
+              </w:rPr>
+            </w:pPr>
+            <w:r>
+              <w:rPr>
+                <w:lang w:eastAsia="en-US" w:bidi="ar-SA"/>
+              </w:rPr>
+              <w:t>post</w:t>
+            </w:r>
+            <w:r>
+              <w:rPr>
+                <w:lang w:eastAsia="en-US" w:bidi="ar-SA"/>
+              </w:rPr>
+              <w:t>_id</w:t>
+            </w:r>
+          </w:p>
+        </w:tc>
+        <w:tc>
+          <w:tcPr>
+            <w:tcW w:w="2917" w:type="dxa"/>
+          </w:tcPr>
+          <w:p>
+            <w:pPr>
+              <w:rPr>
+                <w:lang w:eastAsia="en-US" w:bidi="ar-SA"/>
+              </w:rPr>
+            </w:pPr>
+            <w:r>
+              <w:rPr>
+                <w:lang w:eastAsia="en-US" w:bidi="ar-SA"/>
+              </w:rPr>
+              <w:t>int</w:t>
+            </w:r>
+          </w:p>
+        </w:tc>
+        <w:tc>
+          <w:tcPr>
+            <w:tcW w:w="2917" w:type="dxa"/>
+          </w:tcPr>
+          <w:p>
+            <w:pPr>
+              <w:rPr>
+                <w:lang w:eastAsia="en-US" w:bidi="ar-SA"/>
+              </w:rPr>
+            </w:pPr>
+            <w:r>
+              <w:rPr>
+                <w:lang w:eastAsia="en-US" w:bidi="ar-SA"/>
+              </w:rPr>
+              <w:t>Id của post</w:t>
+            </w:r>
+          </w:p>
+        </w:tc>
+      </w:tr>
+      <w:tr>
+        <w:trPr>
+          <w:trHeight w:val="294"/>
+        </w:trPr>
+        <w:tc>
+          <w:tcPr>
+            <w:tcW w:w="2915" w:type="dxa"/>
+          </w:tcPr>
+          <w:p>
+            <w:pPr>
+              <w:rPr>
+                <w:lang w:eastAsia="en-US" w:bidi="ar-SA"/>
+              </w:rPr>
+            </w:pPr>
+            <w:r>
+              <w:rPr>
+                <w:lang w:eastAsia="en-US" w:bidi="ar-SA"/>
+              </w:rPr>
+              <w:t>reaction</w:t>
+            </w:r>
+          </w:p>
+        </w:tc>
+        <w:tc>
+          <w:tcPr>
+            <w:tcW w:w="2917" w:type="dxa"/>
+          </w:tcPr>
+          <w:p>
+            <w:pPr>
+              <w:rPr>
+                <w:lang w:eastAsia="en-US" w:bidi="ar-SA"/>
+              </w:rPr>
+            </w:pPr>
+            <w:r>
+              <w:rPr>
+                <w:lang w:eastAsia="en-US" w:bidi="ar-SA"/>
+              </w:rPr>
+              <w:t>enum('like','dislike')</w:t>
+            </w:r>
+          </w:p>
+        </w:tc>
+        <w:tc>
+          <w:tcPr>
+            <w:tcW w:w="2917" w:type="dxa"/>
+          </w:tcPr>
+          <w:p>
+            <w:pPr>
+              <w:rPr>
+                <w:lang w:eastAsia="en-US" w:bidi="ar-SA"/>
+              </w:rPr>
+            </w:pPr>
+            <w:r>
+              <w:rPr>
+                <w:lang w:eastAsia="en-US" w:bidi="ar-SA"/>
+              </w:rPr>
+              <w:t>Loại reaction</w:t>
+            </w:r>
+          </w:p>
+        </w:tc>
+      </w:tr>
+      <w:tr>
+        <w:trPr>
+          <w:trHeight w:val="294"/>
+        </w:trPr>
+        <w:tc>
+          <w:tcPr>
+            <w:tcW w:w="2915" w:type="dxa"/>
+          </w:tcPr>
+          <w:p>
+            <w:pPr>
+              <w:rPr>
+                <w:lang w:eastAsia="en-US" w:bidi="ar-SA"/>
+              </w:rPr>
+            </w:pPr>
+            <w:r>
+              <w:rPr>
+                <w:lang w:eastAsia="en-US" w:bidi="ar-SA"/>
+              </w:rPr>
+              <w:t>date_created</w:t>
+            </w:r>
+          </w:p>
+        </w:tc>
+        <w:tc>
+          <w:tcPr>
+            <w:tcW w:w="2917" w:type="dxa"/>
+          </w:tcPr>
+          <w:p>
+            <w:pPr>
+              <w:rPr>
+                <w:lang w:eastAsia="en-US" w:bidi="ar-SA"/>
+              </w:rPr>
+            </w:pPr>
+            <w:r>
+              <w:rPr>
+                <w:lang w:eastAsia="en-US" w:bidi="ar-SA"/>
+              </w:rPr>
+              <w:t>datetime</w:t>
+            </w:r>
+          </w:p>
+        </w:tc>
+        <w:tc>
+          <w:tcPr>
+            <w:tcW w:w="2917" w:type="dxa"/>
+          </w:tcPr>
+          <w:p>
+            <w:pPr>
+              <w:rPr>
+                <w:lang w:eastAsia="en-US" w:bidi="ar-SA"/>
+              </w:rPr>
+            </w:pPr>
+            <w:r>
+              <w:rPr>
+                <w:lang w:eastAsia="en-US" w:bidi="ar-SA"/>
+              </w:rPr>
+              <w:t>Ngày tạo</w:t>
+            </w:r>
+          </w:p>
+        </w:tc>
+      </w:tr>
+      <w:tr>
+        <w:trPr>
+          <w:trHeight w:val="294"/>
+        </w:trPr>
+        <w:tc>
+          <w:tcPr>
+            <w:tcW w:w="2915" w:type="dxa"/>
+          </w:tcPr>
+          <w:p>
+            <w:pPr>
+              <w:rPr>
+                <w:lang w:eastAsia="en-US" w:bidi="ar-SA"/>
+              </w:rPr>
+            </w:pPr>
+            <w:r>
+              <w:rPr>
+                <w:lang w:eastAsia="en-US" w:bidi="ar-SA"/>
+              </w:rPr>
+              <w:lastRenderedPageBreak/>
+              <w:t>last_update</w:t>
+            </w:r>
+          </w:p>
+        </w:tc>
+        <w:tc>
+          <w:tcPr>
+            <w:tcW w:w="2917" w:type="dxa"/>
+          </w:tcPr>
+          <w:p>
+            <w:pPr>
+              <w:rPr>
+                <w:lang w:eastAsia="en-US" w:bidi="ar-SA"/>
+              </w:rPr>
+            </w:pPr>
+            <w:r>
+              <w:rPr>
+                <w:lang w:eastAsia="en-US" w:bidi="ar-SA"/>
+              </w:rPr>
+              <w:t>timestamp</w:t>
+            </w:r>
+          </w:p>
+        </w:tc>
+        <w:tc>
+          <w:tcPr>
+            <w:tcW w:w="2917" w:type="dxa"/>
+          </w:tcPr>
+          <w:p>
+            <w:pPr>
+              <w:rPr>
+                <w:lang w:eastAsia="en-US" w:bidi="ar-SA"/>
+              </w:rPr>
+            </w:pPr>
+            <w:r>
+              <w:rPr>
+                <w:lang w:eastAsia="en-US" w:bidi="ar-SA"/>
+              </w:rPr>
+              <w:t>Thời gian lần cuối sửa đỗi</w:t>
+            </w:r>
+          </w:p>
+        </w:tc>
+      </w:tr>
+    </w:tbl>
+    <w:p>
+      <w:pPr>
+        <w:rPr>
+          <w:lang w:eastAsia="en-US" w:bidi="ar-SA"/>
+        </w:rPr>
+      </w:pPr>
+    </w:p>
+    <w:p>
+      <w:pPr>
+        <w:rPr>
+          <w:lang w:eastAsia="en-US" w:bidi="ar-SA"/>
+        </w:rPr>
+      </w:pPr>
+    </w:p>
+    <w:p>
+      <w:pPr>
+        <w:rPr>
+          <w:lang w:eastAsia="en-US" w:bidi="ar-SA"/>
+        </w:rPr>
+      </w:pPr>
+    </w:p>
+    <w:p>
+      <w:pPr>
+        <w:rPr>
+          <w:lang w:eastAsia="en-US" w:bidi="ar-SA"/>
+        </w:rPr>
+      </w:pPr>
+      <w:r>
+        <w:rPr>
+          <w:b/>
+          <w:lang w:eastAsia="en-US" w:bidi="ar-SA"/>
+        </w:rPr>
+        <w:t>User_cmt_reaction</w:t>
+      </w:r>
+      <w:r>
+        <w:rPr>
+          <w:lang w:eastAsia="en-US" w:bidi="ar-SA"/>
+        </w:rPr>
+        <w:t>: Lưu trữ thông tin các reaction của người dùng đối với các bình luận</w:t>
+      </w:r>
+    </w:p>
+    <w:tbl>
+      <w:tblPr>
+        <w:tblStyle w:val="TableGrid"/>
+        <w:tblW w:w="0" w:type="auto"/>
+        <w:tblLook w:val="04A0" w:firstRow="1" w:lastRow="0" w:firstColumn="1" w:lastColumn="0" w:noHBand="0" w:noVBand="1"/>
+      </w:tblPr>
+      <w:tblGrid>
+        <w:gridCol w:w="2915"/>
+        <w:gridCol w:w="2917"/>
+        <w:gridCol w:w="2917"/>
+      </w:tblGrid>
+      <w:tr>
+        <w:trPr>
+          <w:trHeight w:val="294"/>
+        </w:trPr>
+        <w:tc>
+          <w:tcPr>
+            <w:tcW w:w="2915" w:type="dxa"/>
+          </w:tcPr>
+          <w:p>
+            <w:pPr>
+              <w:rPr>
+                <w:lang w:eastAsia="en-US" w:bidi="ar-SA"/>
+              </w:rPr>
+            </w:pPr>
+            <w:r>
+              <w:rPr>
+                <w:lang w:eastAsia="en-US" w:bidi="ar-SA"/>
+              </w:rPr>
+              <w:t>Tên cột</w:t>
+            </w:r>
+          </w:p>
+        </w:tc>
+        <w:tc>
+          <w:tcPr>
+            <w:tcW w:w="2917" w:type="dxa"/>
+          </w:tcPr>
+          <w:p>
+            <w:pPr>
+              <w:rPr>
+                <w:lang w:eastAsia="en-US" w:bidi="ar-SA"/>
+              </w:rPr>
+            </w:pPr>
+            <w:r>
+              <w:rPr>
+                <w:lang w:eastAsia="en-US" w:bidi="ar-SA"/>
+              </w:rPr>
+              <w:t>Kiểu</w:t>
+            </w:r>
+          </w:p>
+        </w:tc>
+        <w:tc>
+          <w:tcPr>
+            <w:tcW w:w="2917" w:type="dxa"/>
+          </w:tcPr>
+          <w:p>
+            <w:pPr>
+              <w:rPr>
+                <w:lang w:eastAsia="en-US" w:bidi="ar-SA"/>
+              </w:rPr>
+            </w:pPr>
+            <w:r>
+              <w:rPr>
+                <w:lang w:eastAsia="en-US" w:bidi="ar-SA"/>
+              </w:rPr>
+              <w:t>Mô tả</w:t>
+            </w:r>
+          </w:p>
+        </w:tc>
+      </w:tr>
+      <w:tr>
+        <w:trPr>
+          <w:trHeight w:val="294"/>
+        </w:trPr>
+        <w:tc>
+          <w:tcPr>
+            <w:tcW w:w="2915" w:type="dxa"/>
+          </w:tcPr>
+          <w:p>
+            <w:pPr>
+              <w:rPr>
+                <w:lang w:eastAsia="en-US" w:bidi="ar-SA"/>
+              </w:rPr>
+            </w:pPr>
+            <w:r>
+              <w:rPr>
+                <w:lang w:eastAsia="en-US" w:bidi="ar-SA"/>
+              </w:rPr>
+              <w:t>Id</w:t>
+            </w:r>
+          </w:p>
+        </w:tc>
+        <w:tc>
+          <w:tcPr>
+            <w:tcW w:w="2917" w:type="dxa"/>
+          </w:tcPr>
+          <w:p>
+            <w:pPr>
+              <w:rPr>
+                <w:lang w:eastAsia="en-US" w:bidi="ar-SA"/>
+              </w:rPr>
+            </w:pPr>
+            <w:r>
+              <w:rPr>
+                <w:lang w:eastAsia="en-US" w:bidi="ar-SA"/>
+              </w:rPr>
+              <w:t>int</w:t>
+            </w:r>
+          </w:p>
+        </w:tc>
+        <w:tc>
+          <w:tcPr>
+            <w:tcW w:w="2917" w:type="dxa"/>
+          </w:tcPr>
+          <w:p>
+            <w:pPr>
+              <w:rPr>
+                <w:lang w:eastAsia="en-US" w:bidi="ar-SA"/>
+              </w:rPr>
+            </w:pPr>
+            <w:r>
+              <w:rPr>
+                <w:lang w:eastAsia="en-US" w:bidi="ar-SA"/>
+              </w:rPr>
+              <w:t>Khóa chính</w:t>
+            </w:r>
+          </w:p>
+        </w:tc>
+      </w:tr>
+      <w:tr>
+        <w:trPr>
+          <w:trHeight w:val="294"/>
+        </w:trPr>
+        <w:tc>
+          <w:tcPr>
+            <w:tcW w:w="2915" w:type="dxa"/>
+          </w:tcPr>
+          <w:p>
+            <w:pPr>
+              <w:rPr>
+                <w:lang w:eastAsia="en-US" w:bidi="ar-SA"/>
+              </w:rPr>
+            </w:pPr>
+            <w:r>
+              <w:rPr>
+                <w:lang w:eastAsia="en-US" w:bidi="ar-SA"/>
+              </w:rPr>
+              <w:t>user_id</w:t>
+            </w:r>
+          </w:p>
+        </w:tc>
+        <w:tc>
+          <w:tcPr>
+            <w:tcW w:w="2917" w:type="dxa"/>
+          </w:tcPr>
+          <w:p>
+            <w:pPr>
+              <w:rPr>
+                <w:lang w:eastAsia="en-US" w:bidi="ar-SA"/>
+              </w:rPr>
+            </w:pPr>
+            <w:r>
+              <w:rPr>
+                <w:lang w:eastAsia="en-US" w:bidi="ar-SA"/>
+              </w:rPr>
+              <w:t>text</w:t>
+            </w:r>
+          </w:p>
+        </w:tc>
+        <w:tc>
+          <w:tcPr>
+            <w:tcW w:w="2917" w:type="dxa"/>
+          </w:tcPr>
+          <w:p>
+            <w:pPr>
+              <w:rPr>
+                <w:lang w:eastAsia="en-US" w:bidi="ar-SA"/>
+              </w:rPr>
+            </w:pPr>
+            <w:r>
+              <w:rPr>
+                <w:lang w:eastAsia="en-US" w:bidi="ar-SA"/>
+              </w:rPr>
+              <w:t>Id của người dùng</w:t>
+            </w:r>
+          </w:p>
+        </w:tc>
+      </w:tr>
+      <w:tr>
+        <w:trPr>
+          <w:trHeight w:val="294"/>
+        </w:trPr>
+        <w:tc>
+          <w:tcPr>
+            <w:tcW w:w="2915" w:type="dxa"/>
+          </w:tcPr>
+          <w:p>
+            <w:pPr>
+              <w:rPr>
+                <w:lang w:eastAsia="en-US" w:bidi="ar-SA"/>
+              </w:rPr>
+            </w:pPr>
+            <w:r>
+              <w:rPr>
+                <w:lang w:eastAsia="en-US" w:bidi="ar-SA"/>
+              </w:rPr>
+              <w:t>cmt_id</w:t>
+            </w:r>
+          </w:p>
+        </w:tc>
+        <w:tc>
+          <w:tcPr>
+            <w:tcW w:w="2917" w:type="dxa"/>
+          </w:tcPr>
+          <w:p>
+            <w:pPr>
+              <w:rPr>
+                <w:lang w:eastAsia="en-US" w:bidi="ar-SA"/>
+              </w:rPr>
+            </w:pPr>
+            <w:r>
+              <w:rPr>
+                <w:lang w:eastAsia="en-US" w:bidi="ar-SA"/>
+              </w:rPr>
+              <w:t>int</w:t>
+            </w:r>
+          </w:p>
+        </w:tc>
+        <w:tc>
+          <w:tcPr>
+            <w:tcW w:w="2917" w:type="dxa"/>
+          </w:tcPr>
+          <w:p>
+            <w:pPr>
+              <w:rPr>
+                <w:lang w:eastAsia="en-US" w:bidi="ar-SA"/>
+              </w:rPr>
+            </w:pPr>
+            <w:r>
+              <w:rPr>
+                <w:lang w:eastAsia="en-US" w:bidi="ar-SA"/>
+              </w:rPr>
+              <w:t>Id của bình luận</w:t>
+            </w:r>
+          </w:p>
+        </w:tc>
+      </w:tr>
+      <w:tr>
+        <w:trPr>
+          <w:trHeight w:val="294"/>
+        </w:trPr>
+        <w:tc>
+          <w:tcPr>
+            <w:tcW w:w="2915" w:type="dxa"/>
+          </w:tcPr>
+          <w:p>
+            <w:pPr>
+              <w:rPr>
+                <w:lang w:eastAsia="en-US" w:bidi="ar-SA"/>
+              </w:rPr>
+            </w:pPr>
+            <w:r>
+              <w:rPr>
+                <w:lang w:eastAsia="en-US" w:bidi="ar-SA"/>
+              </w:rPr>
+              <w:t>reaction</w:t>
+            </w:r>
+          </w:p>
+        </w:tc>
+        <w:tc>
+          <w:tcPr>
+            <w:tcW w:w="2917" w:type="dxa"/>
+          </w:tcPr>
+          <w:p>
+            <w:pPr>
+              <w:rPr>
+                <w:lang w:eastAsia="en-US" w:bidi="ar-SA"/>
+              </w:rPr>
+            </w:pPr>
+            <w:r>
+              <w:rPr>
+                <w:lang w:eastAsia="en-US" w:bidi="ar-SA"/>
+              </w:rPr>
+              <w:t>enum('like','dislike')</w:t>
+            </w:r>
+          </w:p>
+        </w:tc>
+        <w:tc>
+          <w:tcPr>
+            <w:tcW w:w="2917" w:type="dxa"/>
+          </w:tcPr>
+          <w:p>
+            <w:pPr>
+              <w:rPr>
+                <w:lang w:eastAsia="en-US" w:bidi="ar-SA"/>
+              </w:rPr>
+            </w:pPr>
+            <w:r>
+              <w:rPr>
+                <w:lang w:eastAsia="en-US" w:bidi="ar-SA"/>
+              </w:rPr>
+              <w:t>Loại reaction</w:t>
+            </w:r>
+          </w:p>
+        </w:tc>
+      </w:tr>
+      <w:tr>
+        <w:trPr>
+          <w:trHeight w:val="294"/>
+        </w:trPr>
+        <w:tc>
+          <w:tcPr>
+            <w:tcW w:w="2915" w:type="dxa"/>
+          </w:tcPr>
+          <w:p>
+            <w:pPr>
+              <w:rPr>
+                <w:lang w:eastAsia="en-US" w:bidi="ar-SA"/>
+              </w:rPr>
+            </w:pPr>
+            <w:r>
+              <w:rPr>
+                <w:lang w:eastAsia="en-US" w:bidi="ar-SA"/>
+              </w:rPr>
+              <w:t>date_created</w:t>
+            </w:r>
+          </w:p>
+        </w:tc>
+        <w:tc>
+          <w:tcPr>
+            <w:tcW w:w="2917" w:type="dxa"/>
+          </w:tcPr>
+          <w:p>
+            <w:pPr>
+              <w:rPr>
+                <w:lang w:eastAsia="en-US" w:bidi="ar-SA"/>
+              </w:rPr>
+            </w:pPr>
+            <w:r>
+              <w:rPr>
+                <w:lang w:eastAsia="en-US" w:bidi="ar-SA"/>
+              </w:rPr>
+              <w:t>datetime</w:t>
+            </w:r>
+          </w:p>
+        </w:tc>
+        <w:tc>
+          <w:tcPr>
+            <w:tcW w:w="2917" w:type="dxa"/>
+          </w:tcPr>
+          <w:p>
+            <w:pPr>
+              <w:rPr>
+                <w:lang w:eastAsia="en-US" w:bidi="ar-SA"/>
+              </w:rPr>
+            </w:pPr>
+            <w:r>
+              <w:rPr>
+                <w:lang w:eastAsia="en-US" w:bidi="ar-SA"/>
+              </w:rPr>
+              <w:t>Ngày tạo</w:t>
+            </w:r>
+          </w:p>
+        </w:tc>
+      </w:tr>
+      <w:tr>
+        <w:trPr>
+          <w:trHeight w:val="294"/>
+        </w:trPr>
+        <w:tc>
+          <w:tcPr>
+            <w:tcW w:w="2915" w:type="dxa"/>
+          </w:tcPr>
+          <w:p>
+            <w:pPr>
+              <w:rPr>
+                <w:lang w:eastAsia="en-US" w:bidi="ar-SA"/>
+              </w:rPr>
+            </w:pPr>
+            <w:r>
+              <w:rPr>
+                <w:lang w:eastAsia="en-US" w:bidi="ar-SA"/>
+              </w:rPr>
+              <w:t>last_update</w:t>
+            </w:r>
+          </w:p>
+        </w:tc>
+        <w:tc>
+          <w:tcPr>
+            <w:tcW w:w="2917" w:type="dxa"/>
+          </w:tcPr>
+          <w:p>
+            <w:pPr>
+              <w:rPr>
+                <w:lang w:eastAsia="en-US" w:bidi="ar-SA"/>
+              </w:rPr>
+            </w:pPr>
+            <w:r>
+              <w:rPr>
+                <w:lang w:eastAsia="en-US" w:bidi="ar-SA"/>
+              </w:rPr>
+              <w:t>timestamp</w:t>
+            </w:r>
+          </w:p>
+        </w:tc>
+        <w:tc>
+          <w:tcPr>
+            <w:tcW w:w="2917" w:type="dxa"/>
+          </w:tcPr>
+          <w:p>
+            <w:pPr>
+              <w:rPr>
+                <w:lang w:eastAsia="en-US" w:bidi="ar-SA"/>
+              </w:rPr>
+            </w:pPr>
+            <w:r>
+              <w:rPr>
+                <w:lang w:eastAsia="en-US" w:bidi="ar-SA"/>
+              </w:rPr>
+              <w:t>Thời gian lần cuối sửa đỗi</w:t>
+            </w:r>
           </w:p>
         </w:tc>
       </w:tr>
@@ -10367,7 +13047,7 @@
 </file>
 
 <file path=customXml/itemProps1.xml><?xml version="1.0" encoding="utf-8"?>
-<ds:datastoreItem xmlns:ds="http://schemas.openxmlformats.org/officeDocument/2006/customXml" ds:itemID="{D743A276-EAA3-411C-9DBA-5AA71070C56E}">
+<ds:datastoreItem xmlns:ds="http://schemas.openxmlformats.org/officeDocument/2006/customXml" ds:itemID="{5EA886E6-8913-40CA-8510-2EBA78BD17CD}">
   <ds:schemaRefs>
     <ds:schemaRef ds:uri="http://schemas.openxmlformats.org/officeDocument/2006/bibliography"/>
   </ds:schemaRefs>

</xml_diff>

<commit_message>
Thêm mô tả giao diện
</commit_message>
<xml_diff>
--- a/MyProjectMgnt.docx
+++ b/MyProjectMgnt.docx
@@ -1,6 +1,6 @@
 
 <file path=word/document.xml><?xml version="1.0" encoding="utf-8"?>
-<w:document xmlns:wpc="http://schemas.microsoft.com/office/word/2010/wordprocessingCanvas" xmlns:cx="http://schemas.microsoft.com/office/drawing/2014/chartex" xmlns:mc="http://schemas.openxmlformats.org/markup-compatibility/2006" xmlns:o="urn:schemas-microsoft-com:office:office" xmlns:r="http://schemas.openxmlformats.org/officeDocument/2006/relationships" xmlns:m="http://schemas.openxmlformats.org/officeDocument/2006/math" xmlns:v="urn:schemas-microsoft-com:vml" xmlns:wp14="http://schemas.microsoft.com/office/word/2010/wordprocessingDrawing" xmlns:wp="http://schemas.openxmlformats.org/drawingml/2006/wordprocessingDrawing" xmlns:w10="urn:schemas-microsoft-com:office:word" xmlns:w="http://schemas.openxmlformats.org/wordprocessingml/2006/main" xmlns:w14="http://schemas.microsoft.com/office/word/2010/wordml" xmlns:w15="http://schemas.microsoft.com/office/word/2012/wordml" xmlns:w16se="http://schemas.microsoft.com/office/word/2015/wordml/symex" xmlns:wpg="http://schemas.microsoft.com/office/word/2010/wordprocessingGroup" xmlns:wpi="http://schemas.microsoft.com/office/word/2010/wordprocessingInk" xmlns:wne="http://schemas.microsoft.com/office/word/2006/wordml" xmlns:wps="http://schemas.microsoft.com/office/word/2010/wordprocessingShape" mc:Ignorable="w14 w15 w16se wp14">
+<w:document xmlns:wpc="http://schemas.microsoft.com/office/word/2010/wordprocessingCanvas" xmlns:cx="http://schemas.microsoft.com/office/drawing/2014/chartex" xmlns:cx1="http://schemas.microsoft.com/office/drawing/2015/9/8/chartex" xmlns:cx2="http://schemas.microsoft.com/office/drawing/2015/10/21/chartex" xmlns:cx3="http://schemas.microsoft.com/office/drawing/2016/5/9/chartex" xmlns:cx4="http://schemas.microsoft.com/office/drawing/2016/5/10/chartex" xmlns:cx5="http://schemas.microsoft.com/office/drawing/2016/5/11/chartex" xmlns:cx6="http://schemas.microsoft.com/office/drawing/2016/5/12/chartex" xmlns:cx7="http://schemas.microsoft.com/office/drawing/2016/5/13/chartex" xmlns:cx8="http://schemas.microsoft.com/office/drawing/2016/5/14/chartex" xmlns:mc="http://schemas.openxmlformats.org/markup-compatibility/2006" xmlns:aink="http://schemas.microsoft.com/office/drawing/2016/ink" xmlns:am3d="http://schemas.microsoft.com/office/drawing/2017/model3d" xmlns:o="urn:schemas-microsoft-com:office:office" xmlns:r="http://schemas.openxmlformats.org/officeDocument/2006/relationships" xmlns:m="http://schemas.openxmlformats.org/officeDocument/2006/math" xmlns:v="urn:schemas-microsoft-com:vml" xmlns:wp14="http://schemas.microsoft.com/office/word/2010/wordprocessingDrawing" xmlns:wp="http://schemas.openxmlformats.org/drawingml/2006/wordprocessingDrawing" xmlns:w10="urn:schemas-microsoft-com:office:word" xmlns:w="http://schemas.openxmlformats.org/wordprocessingml/2006/main" xmlns:w14="http://schemas.microsoft.com/office/word/2010/wordml" xmlns:w15="http://schemas.microsoft.com/office/word/2012/wordml" xmlns:w16cid="http://schemas.microsoft.com/office/word/2016/wordml/cid" xmlns:w16se="http://schemas.microsoft.com/office/word/2015/wordml/symex" xmlns:wpg="http://schemas.microsoft.com/office/word/2010/wordprocessingGroup" xmlns:wpi="http://schemas.microsoft.com/office/word/2010/wordprocessingInk" xmlns:wne="http://schemas.microsoft.com/office/word/2006/wordml" xmlns:wps="http://schemas.microsoft.com/office/word/2010/wordprocessingShape" mc:Ignorable="w14 w15 w16se w16cid wp14">
   <w:background w:color="FFFFFF"/>
   <w:body>
     <w:p>
@@ -146,7 +146,7 @@
               </wp:anchor>
             </w:drawing>
           </mc:Choice>
-          <mc:Fallback xmlns:cx1="http://schemas.microsoft.com/office/drawing/2015/9/8/chartex" xmlns:cx2="http://schemas.microsoft.com/office/drawing/2015/10/21/chartex" xmlns:cx3="http://schemas.microsoft.com/office/drawing/2016/5/9/chartex" xmlns:cx4="http://schemas.microsoft.com/office/drawing/2016/5/10/chartex" xmlns:cx5="http://schemas.microsoft.com/office/drawing/2016/5/11/chartex" xmlns:cx6="http://schemas.microsoft.com/office/drawing/2016/5/12/chartex" xmlns:cx7="http://schemas.microsoft.com/office/drawing/2016/5/13/chartex" xmlns:cx8="http://schemas.microsoft.com/office/drawing/2016/5/14/chartex" xmlns:aink="http://schemas.microsoft.com/office/drawing/2016/ink" xmlns:am3d="http://schemas.microsoft.com/office/drawing/2017/model3d" xmlns:w16cid="http://schemas.microsoft.com/office/word/2016/wordml/cid">
+          <mc:Fallback>
             <w:pict>
               <v:shapetype w14:anchorId="3470755F" id="_x0000_t202" coordsize="21600,21600" o:spt="202" path="m,l,21600r21600,l21600,xe">
                 <v:stroke joinstyle="miter"/>
@@ -3482,7 +3482,11 @@
             <w:cnfStyle w:val="001000000000" w:firstRow="0" w:lastRow="0" w:firstColumn="1" w:lastColumn="0" w:oddVBand="0" w:evenVBand="0" w:oddHBand="0" w:evenHBand="0" w:firstRowFirstColumn="0" w:firstRowLastColumn="0" w:lastRowFirstColumn="0" w:lastRowLastColumn="0"/>
             <w:tcW w:w="1495" w:type="dxa"/>
           </w:tcPr>
-          <w:p/>
+          <w:p>
+            <w:r>
+              <w:t>16/12/2018</w:t>
+            </w:r>
+          </w:p>
         </w:tc>
         <w:tc>
           <w:tcPr>
@@ -3492,6 +3496,9 @@
             <w:pPr>
               <w:cnfStyle w:val="000000000000" w:firstRow="0" w:lastRow="0" w:firstColumn="0" w:lastColumn="0" w:oddVBand="0" w:evenVBand="0" w:oddHBand="0" w:evenHBand="0" w:firstRowFirstColumn="0" w:firstRowLastColumn="0" w:lastRowFirstColumn="0" w:lastRowLastColumn="0"/>
             </w:pPr>
+            <w:r>
+              <w:t>Thêm mô tả giao diện</w:t>
+            </w:r>
           </w:p>
         </w:tc>
         <w:tc>
@@ -3502,6 +3509,9 @@
             <w:pPr>
               <w:cnfStyle w:val="000000000000" w:firstRow="0" w:lastRow="0" w:firstColumn="0" w:lastColumn="0" w:oddVBand="0" w:evenVBand="0" w:oddHBand="0" w:evenHBand="0" w:firstRowFirstColumn="0" w:firstRowLastColumn="0" w:lastRowFirstColumn="0" w:lastRowLastColumn="0"/>
             </w:pPr>
+            <w:r>
+              <w:t>3.0</w:t>
+            </w:r>
           </w:p>
         </w:tc>
         <w:tc>
@@ -3512,6 +3522,9 @@
             <w:pPr>
               <w:cnfStyle w:val="000000000000" w:firstRow="0" w:lastRow="0" w:firstColumn="0" w:lastColumn="0" w:oddVBand="0" w:evenVBand="0" w:oddHBand="0" w:evenHBand="0" w:firstRowFirstColumn="0" w:firstRowLastColumn="0" w:lastRowFirstColumn="0" w:lastRowLastColumn="0"/>
             </w:pPr>
+            <w:r>
+              <w:t>Long Lê Ngọc</w:t>
+            </w:r>
           </w:p>
         </w:tc>
         <w:tc>
@@ -3522,6 +3535,11 @@
             <w:pPr>
               <w:cnfStyle w:val="000000000000" w:firstRow="0" w:lastRow="0" w:firstColumn="0" w:lastColumn="0" w:oddVBand="0" w:evenVBand="0" w:oddHBand="0" w:evenHBand="0" w:firstRowFirstColumn="0" w:firstRowLastColumn="0" w:lastRowFirstColumn="0" w:lastRowLastColumn="0"/>
             </w:pPr>
+            <w:r>
+              <w:t>Lê Ngọc Long</w:t>
+            </w:r>
+            <w:bookmarkStart w:id="0" w:name="_GoBack"/>
+            <w:bookmarkEnd w:id="0"/>
           </w:p>
         </w:tc>
       </w:tr>
@@ -3806,12 +3824,12 @@
       <w:pPr>
         <w:pStyle w:val="Heading1"/>
       </w:pPr>
-      <w:bookmarkStart w:id="0" w:name="_Toc527975125"/>
+      <w:bookmarkStart w:id="1" w:name="_Toc527975125"/>
       <w:r>
         <w:lastRenderedPageBreak/>
         <w:t>Giới thiệu dự án</w:t>
       </w:r>
-      <w:bookmarkEnd w:id="0"/>
+      <w:bookmarkEnd w:id="1"/>
     </w:p>
     <w:p>
       <w:r>
@@ -3822,21 +3840,21 @@
       <w:pPr>
         <w:pStyle w:val="Heading1"/>
       </w:pPr>
-      <w:bookmarkStart w:id="1" w:name="_Toc527975126"/>
+      <w:bookmarkStart w:id="2" w:name="_Toc527975126"/>
       <w:r>
         <w:t>Các nhân sự tham gia dự án</w:t>
       </w:r>
-      <w:bookmarkEnd w:id="1"/>
+      <w:bookmarkEnd w:id="2"/>
     </w:p>
     <w:p>
       <w:pPr>
         <w:pStyle w:val="Heading2"/>
       </w:pPr>
-      <w:bookmarkStart w:id="2" w:name="_Toc527975127"/>
+      <w:bookmarkStart w:id="3" w:name="_Toc527975127"/>
       <w:r>
         <w:t>Thông tin liên hệ phía khách hàng</w:t>
       </w:r>
-      <w:bookmarkEnd w:id="2"/>
+      <w:bookmarkEnd w:id="3"/>
     </w:p>
     <w:p>
       <w:r>
@@ -3853,11 +3871,11 @@
       <w:pPr>
         <w:pStyle w:val="Heading2"/>
       </w:pPr>
-      <w:bookmarkStart w:id="3" w:name="_Toc527975128"/>
+      <w:bookmarkStart w:id="4" w:name="_Toc527975128"/>
       <w:r>
         <w:t>Thông tin liên hệ phía công ty</w:t>
       </w:r>
-      <w:bookmarkEnd w:id="3"/>
+      <w:bookmarkEnd w:id="4"/>
     </w:p>
     <w:p>
       <w:r>
@@ -3871,11 +3889,11 @@
       <w:pPr>
         <w:pStyle w:val="Heading2"/>
       </w:pPr>
-      <w:bookmarkStart w:id="4" w:name="_Toc527975129"/>
+      <w:bookmarkStart w:id="5" w:name="_Toc527975129"/>
       <w:r>
         <w:t>Phân chia vai trò của thành viên dự án và khách hàng</w:t>
       </w:r>
-      <w:bookmarkEnd w:id="4"/>
+      <w:bookmarkEnd w:id="5"/>
     </w:p>
     <w:p>
       <w:r>
@@ -3957,21 +3975,21 @@
       <w:pPr>
         <w:pStyle w:val="Heading1"/>
       </w:pPr>
-      <w:bookmarkStart w:id="5" w:name="_Toc527975130"/>
+      <w:bookmarkStart w:id="6" w:name="_Toc527975130"/>
       <w:r>
         <w:t>Khảo sát dự án</w:t>
       </w:r>
-      <w:bookmarkEnd w:id="5"/>
+      <w:bookmarkEnd w:id="6"/>
     </w:p>
     <w:p>
       <w:pPr>
         <w:pStyle w:val="Heading2"/>
       </w:pPr>
-      <w:bookmarkStart w:id="6" w:name="_Toc527975131"/>
+      <w:bookmarkStart w:id="7" w:name="_Toc527975131"/>
       <w:r>
         <w:t>Yêu cầu khách hàng</w:t>
       </w:r>
-      <w:bookmarkEnd w:id="6"/>
+      <w:bookmarkEnd w:id="7"/>
     </w:p>
     <w:p>
       <w:r>
@@ -3982,7 +4000,7 @@
       <w:pPr>
         <w:pStyle w:val="Heading2"/>
       </w:pPr>
-      <w:bookmarkStart w:id="7" w:name="_Toc527975132"/>
+      <w:bookmarkStart w:id="8" w:name="_Toc527975132"/>
       <w:r>
         <w:t xml:space="preserve">Mô hình </w:t>
       </w:r>
@@ -3995,7 +4013,7 @@
       <w:r>
         <w:t xml:space="preserve"> – nghiệp vụ</w:t>
       </w:r>
-      <w:bookmarkEnd w:id="7"/>
+      <w:bookmarkEnd w:id="8"/>
     </w:p>
     <w:p>
       <w:r>
@@ -4006,11 +4024,11 @@
       <w:pPr>
         <w:pStyle w:val="Heading2"/>
       </w:pPr>
-      <w:bookmarkStart w:id="8" w:name="_Toc527975133"/>
+      <w:bookmarkStart w:id="9" w:name="_Toc527975133"/>
       <w:r>
         <w:t>Mô hình hoạt động dự kiến sau khi áp dụng sản phẩm mới</w:t>
       </w:r>
-      <w:bookmarkEnd w:id="8"/>
+      <w:bookmarkEnd w:id="9"/>
     </w:p>
     <w:p>
       <w:r>
@@ -4021,11 +4039,11 @@
       <w:pPr>
         <w:pStyle w:val="Heading2"/>
       </w:pPr>
-      <w:bookmarkStart w:id="9" w:name="_Toc527975134"/>
+      <w:bookmarkStart w:id="10" w:name="_Toc527975134"/>
       <w:r>
         <w:t>Phân tích ưu điểm/nhược điểm/lợi ích khách hàng</w:t>
       </w:r>
-      <w:bookmarkEnd w:id="9"/>
+      <w:bookmarkEnd w:id="10"/>
     </w:p>
     <w:p>
       <w:r>
@@ -4041,22 +4059,22 @@
       <w:pPr>
         <w:pStyle w:val="Heading1"/>
       </w:pPr>
-      <w:bookmarkStart w:id="10" w:name="_Toc527975135"/>
+      <w:bookmarkStart w:id="11" w:name="_Toc527975135"/>
       <w:r>
         <w:lastRenderedPageBreak/>
         <w:t>Ước lượng</w:t>
       </w:r>
-      <w:bookmarkEnd w:id="10"/>
+      <w:bookmarkEnd w:id="11"/>
     </w:p>
     <w:p>
       <w:pPr>
         <w:pStyle w:val="Heading2"/>
       </w:pPr>
-      <w:bookmarkStart w:id="11" w:name="_Toc527975136"/>
+      <w:bookmarkStart w:id="12" w:name="_Toc527975136"/>
       <w:r>
         <w:t>Ước lượng tính năng</w:t>
       </w:r>
-      <w:bookmarkEnd w:id="11"/>
+      <w:bookmarkEnd w:id="12"/>
     </w:p>
     <w:p>
       <w:r>
@@ -4115,21 +4133,21 @@
       <w:pPr>
         <w:pStyle w:val="Heading2"/>
       </w:pPr>
-      <w:bookmarkStart w:id="12" w:name="_Toc527975137"/>
+      <w:bookmarkStart w:id="13" w:name="_Toc527975137"/>
       <w:r>
         <w:t>Ước lượng cách tích hợp hệ thống</w:t>
       </w:r>
-      <w:bookmarkEnd w:id="12"/>
+      <w:bookmarkEnd w:id="13"/>
     </w:p>
     <w:p>
       <w:pPr>
         <w:pStyle w:val="Heading2"/>
       </w:pPr>
-      <w:bookmarkStart w:id="13" w:name="_Toc527975138"/>
+      <w:bookmarkStart w:id="14" w:name="_Toc527975138"/>
       <w:r>
         <w:t>Ước lượng thời gian</w:t>
       </w:r>
-      <w:bookmarkEnd w:id="13"/>
+      <w:bookmarkEnd w:id="14"/>
     </w:p>
     <w:p>
       <w:r>
@@ -4140,11 +4158,11 @@
       <w:pPr>
         <w:pStyle w:val="Heading2"/>
       </w:pPr>
-      <w:bookmarkStart w:id="14" w:name="_Toc527975139"/>
+      <w:bookmarkStart w:id="15" w:name="_Toc527975139"/>
       <w:r>
         <w:t>Ước lượng rủi ro</w:t>
       </w:r>
-      <w:bookmarkEnd w:id="14"/>
+      <w:bookmarkEnd w:id="15"/>
     </w:p>
     <w:p>
       <w:r>
@@ -4155,11 +4173,11 @@
       <w:pPr>
         <w:pStyle w:val="Heading2"/>
       </w:pPr>
-      <w:bookmarkStart w:id="15" w:name="_Toc527975140"/>
+      <w:bookmarkStart w:id="16" w:name="_Toc527975140"/>
       <w:r>
         <w:t>Xác định các hạng mục kiểm thử</w:t>
       </w:r>
-      <w:bookmarkEnd w:id="15"/>
+      <w:bookmarkEnd w:id="16"/>
     </w:p>
     <w:p>
       <w:r>
@@ -4206,11 +4224,11 @@
       <w:pPr>
         <w:pStyle w:val="Heading2"/>
       </w:pPr>
-      <w:bookmarkStart w:id="16" w:name="_Toc527975141"/>
+      <w:bookmarkStart w:id="17" w:name="_Toc527975141"/>
       <w:r>
         <w:t>Ước lượng cách thức triển khai/cài đặt</w:t>
       </w:r>
-      <w:bookmarkEnd w:id="16"/>
+      <w:bookmarkEnd w:id="17"/>
     </w:p>
     <w:p>
       <w:r>
@@ -4221,11 +4239,11 @@
       <w:pPr>
         <w:pStyle w:val="Heading1"/>
       </w:pPr>
-      <w:bookmarkStart w:id="17" w:name="_Toc527975142"/>
+      <w:bookmarkStart w:id="18" w:name="_Toc527975142"/>
       <w:r>
         <w:t>Ước lượng giá thành</w:t>
       </w:r>
-      <w:bookmarkEnd w:id="17"/>
+      <w:bookmarkEnd w:id="18"/>
     </w:p>
     <w:p>
       <w:pPr>
@@ -4300,14 +4318,14 @@
       <w:pPr>
         <w:pStyle w:val="Heading1"/>
       </w:pPr>
-      <w:bookmarkStart w:id="18" w:name="_Toc527975143"/>
+      <w:bookmarkStart w:id="19" w:name="_Toc527975143"/>
       <w:r>
         <w:t>Phân chia các giai đoạn</w:t>
       </w:r>
       <w:r>
         <w:t xml:space="preserve"> chính</w:t>
       </w:r>
-      <w:bookmarkEnd w:id="18"/>
+      <w:bookmarkEnd w:id="19"/>
     </w:p>
     <w:tbl>
       <w:tblPr>
@@ -4472,12 +4490,12 @@
       <w:pPr>
         <w:pStyle w:val="Heading1"/>
       </w:pPr>
-      <w:bookmarkStart w:id="19" w:name="_Toc527975144"/>
+      <w:bookmarkStart w:id="20" w:name="_Toc527975144"/>
       <w:r>
         <w:lastRenderedPageBreak/>
         <w:t>Phân tích thiết kế</w:t>
       </w:r>
-      <w:bookmarkEnd w:id="19"/>
+      <w:bookmarkEnd w:id="20"/>
       <w:r>
         <w:t xml:space="preserve"> </w:t>
       </w:r>
@@ -4489,14 +4507,14 @@
           <w:lang w:eastAsia="en-US" w:bidi="ar-SA"/>
         </w:rPr>
       </w:pPr>
-      <w:bookmarkStart w:id="20" w:name="_Toc527975145"/>
+      <w:bookmarkStart w:id="21" w:name="_Toc527975145"/>
       <w:r>
         <w:rPr>
           <w:lang w:eastAsia="en-US" w:bidi="ar-SA"/>
         </w:rPr>
         <w:t>Mô hình tích hợp phần cứng/phần mềm</w:t>
       </w:r>
-      <w:bookmarkEnd w:id="20"/>
+      <w:bookmarkEnd w:id="21"/>
     </w:p>
     <w:p>
       <w:pPr>
@@ -4505,14 +4523,27 @@
           <w:lang w:eastAsia="en-US" w:bidi="ar-SA"/>
         </w:rPr>
       </w:pPr>
-      <w:bookmarkStart w:id="21" w:name="_Toc527975146"/>
+      <w:bookmarkStart w:id="22" w:name="_Toc527975146"/>
       <w:r>
         <w:rPr>
           <w:lang w:eastAsia="en-US" w:bidi="ar-SA"/>
         </w:rPr>
         <w:t>Giao diện</w:t>
       </w:r>
-      <w:bookmarkEnd w:id="21"/>
+      <w:bookmarkEnd w:id="22"/>
+    </w:p>
+    <w:p>
+      <w:pPr>
+        <w:rPr>
+          <w:lang w:eastAsia="en-US" w:bidi="ar-SA"/>
+        </w:rPr>
+      </w:pPr>
+      <w:r>
+        <w:rPr>
+          <w:lang w:eastAsia="en-US" w:bidi="ar-SA"/>
+        </w:rPr>
+        <w:t>Giao diện xem bài viết.</w:t>
+      </w:r>
     </w:p>
     <w:p>
       <w:pPr>
@@ -4527,10 +4558,10 @@
           <w:lang w:eastAsia="en-US" w:bidi="ar-SA"/>
         </w:rPr>
         <w:drawing>
-          <wp:inline distT="0" distB="0" distL="0" distR="0" wp14:anchorId="16E2DE7E" wp14:editId="187E3B54">
-            <wp:extent cx="3467100" cy="5734050"/>
-            <wp:effectExtent l="0" t="0" r="0" b="0"/>
-            <wp:docPr id="1" name="Picture 1"/>
+          <wp:inline distT="0" distB="0" distL="0" distR="0" wp14:anchorId="0839F041" wp14:editId="74AC128C">
+            <wp:extent cx="5562600" cy="2581275"/>
+            <wp:effectExtent l="0" t="0" r="0" b="9525"/>
+            <wp:docPr id="2" name="Picture 2"/>
             <wp:cNvGraphicFramePr>
               <a:graphicFrameLocks xmlns:a="http://schemas.openxmlformats.org/drawingml/2006/main" noChangeAspect="1"/>
             </wp:cNvGraphicFramePr>
@@ -4538,23 +4569,36 @@
               <a:graphicData uri="http://schemas.openxmlformats.org/drawingml/2006/picture">
                 <pic:pic xmlns:pic="http://schemas.openxmlformats.org/drawingml/2006/picture">
                   <pic:nvPicPr>
-                    <pic:cNvPr id="1" name=""/>
-                    <pic:cNvPicPr/>
+                    <pic:cNvPr id="0" name="Picture 1"/>
+                    <pic:cNvPicPr>
+                      <a:picLocks noChangeAspect="1" noChangeArrowheads="1"/>
+                    </pic:cNvPicPr>
                   </pic:nvPicPr>
                   <pic:blipFill>
-                    <a:blip r:embed="rId12"/>
+                    <a:blip r:embed="rId12" cstate="print">
+                      <a:extLst>
+                        <a:ext uri="{28A0092B-C50C-407E-A947-70E740481C1C}">
+                          <a14:useLocalDpi xmlns:a14="http://schemas.microsoft.com/office/drawing/2010/main" val="0"/>
+                        </a:ext>
+                      </a:extLst>
+                    </a:blip>
+                    <a:srcRect/>
                     <a:stretch>
                       <a:fillRect/>
                     </a:stretch>
                   </pic:blipFill>
-                  <pic:spPr>
+                  <pic:spPr bwMode="auto">
                     <a:xfrm>
                       <a:off x="0" y="0"/>
-                      <a:ext cx="3467100" cy="5734050"/>
+                      <a:ext cx="5562600" cy="2581275"/>
                     </a:xfrm>
                     <a:prstGeom prst="rect">
                       <a:avLst/>
                     </a:prstGeom>
+                    <a:noFill/>
+                    <a:ln>
+                      <a:noFill/>
+                    </a:ln>
                   </pic:spPr>
                 </pic:pic>
               </a:graphicData>
@@ -4562,8 +4606,200 @@
           </wp:inline>
         </w:drawing>
       </w:r>
-      <w:bookmarkStart w:id="22" w:name="_GoBack"/>
-      <w:bookmarkEnd w:id="22"/>
+    </w:p>
+    <w:p>
+      <w:pPr>
+        <w:jc w:val="center"/>
+        <w:rPr>
+          <w:lang w:eastAsia="en-US" w:bidi="ar-SA"/>
+        </w:rPr>
+      </w:pPr>
+    </w:p>
+    <w:p>
+      <w:pPr>
+        <w:jc w:val="left"/>
+        <w:rPr>
+          <w:lang w:eastAsia="en-US" w:bidi="ar-SA"/>
+        </w:rPr>
+      </w:pPr>
+      <w:r>
+        <w:rPr>
+          <w:lang w:eastAsia="en-US" w:bidi="ar-SA"/>
+        </w:rPr>
+        <w:t>Giao diện thêm mới bài viết.</w:t>
+      </w:r>
+    </w:p>
+    <w:p>
+      <w:pPr>
+        <w:jc w:val="center"/>
+        <w:rPr>
+          <w:lang w:eastAsia="en-US" w:bidi="ar-SA"/>
+        </w:rPr>
+      </w:pPr>
+      <w:r>
+        <w:rPr>
+          <w:noProof/>
+          <w:lang w:eastAsia="en-US" w:bidi="ar-SA"/>
+        </w:rPr>
+        <w:drawing>
+          <wp:inline distT="0" distB="0" distL="0" distR="0" wp14:anchorId="067DA97F" wp14:editId="621CC06B">
+            <wp:extent cx="5572125" cy="1495425"/>
+            <wp:effectExtent l="0" t="0" r="9525" b="9525"/>
+            <wp:docPr id="3" name="Picture 3"/>
+            <wp:cNvGraphicFramePr>
+              <a:graphicFrameLocks xmlns:a="http://schemas.openxmlformats.org/drawingml/2006/main" noChangeAspect="1"/>
+            </wp:cNvGraphicFramePr>
+            <a:graphic xmlns:a="http://schemas.openxmlformats.org/drawingml/2006/main">
+              <a:graphicData uri="http://schemas.openxmlformats.org/drawingml/2006/picture">
+                <pic:pic xmlns:pic="http://schemas.openxmlformats.org/drawingml/2006/picture">
+                  <pic:nvPicPr>
+                    <pic:cNvPr id="0" name="Picture 2"/>
+                    <pic:cNvPicPr>
+                      <a:picLocks noChangeAspect="1" noChangeArrowheads="1"/>
+                    </pic:cNvPicPr>
+                  </pic:nvPicPr>
+                  <pic:blipFill>
+                    <a:blip r:embed="rId13">
+                      <a:extLst>
+                        <a:ext uri="{28A0092B-C50C-407E-A947-70E740481C1C}">
+                          <a14:useLocalDpi xmlns:a14="http://schemas.microsoft.com/office/drawing/2010/main" val="0"/>
+                        </a:ext>
+                      </a:extLst>
+                    </a:blip>
+                    <a:srcRect/>
+                    <a:stretch>
+                      <a:fillRect/>
+                    </a:stretch>
+                  </pic:blipFill>
+                  <pic:spPr bwMode="auto">
+                    <a:xfrm>
+                      <a:off x="0" y="0"/>
+                      <a:ext cx="5572125" cy="1495425"/>
+                    </a:xfrm>
+                    <a:prstGeom prst="rect">
+                      <a:avLst/>
+                    </a:prstGeom>
+                    <a:noFill/>
+                    <a:ln>
+                      <a:noFill/>
+                    </a:ln>
+                  </pic:spPr>
+                </pic:pic>
+              </a:graphicData>
+            </a:graphic>
+          </wp:inline>
+        </w:drawing>
+      </w:r>
+    </w:p>
+    <w:p>
+      <w:pPr>
+        <w:jc w:val="center"/>
+        <w:rPr>
+          <w:lang w:eastAsia="en-US" w:bidi="ar-SA"/>
+        </w:rPr>
+      </w:pPr>
+    </w:p>
+    <w:p>
+      <w:pPr>
+        <w:widowControl/>
+        <w:suppressAutoHyphens w:val="0"/>
+        <w:spacing w:after="0" w:line="240" w:lineRule="auto"/>
+        <w:jc w:val="left"/>
+        <w:rPr>
+          <w:lang w:eastAsia="en-US" w:bidi="ar-SA"/>
+        </w:rPr>
+      </w:pPr>
+      <w:r>
+        <w:rPr>
+          <w:lang w:eastAsia="en-US" w:bidi="ar-SA"/>
+        </w:rPr>
+        <w:br w:type="page"/>
+      </w:r>
+    </w:p>
+    <w:p>
+      <w:pPr>
+        <w:jc w:val="left"/>
+        <w:rPr>
+          <w:lang w:eastAsia="en-US" w:bidi="ar-SA"/>
+        </w:rPr>
+      </w:pPr>
+      <w:r>
+        <w:rPr>
+          <w:lang w:eastAsia="en-US" w:bidi="ar-SA"/>
+        </w:rPr>
+        <w:lastRenderedPageBreak/>
+        <w:t>Giao diện quản trị của admin.</w:t>
+      </w:r>
+    </w:p>
+    <w:p>
+      <w:pPr>
+        <w:jc w:val="center"/>
+        <w:rPr>
+          <w:lang w:eastAsia="en-US" w:bidi="ar-SA"/>
+        </w:rPr>
+      </w:pPr>
+      <w:r>
+        <w:rPr>
+          <w:noProof/>
+          <w:lang w:eastAsia="en-US" w:bidi="ar-SA"/>
+        </w:rPr>
+        <w:drawing>
+          <wp:inline distT="0" distB="0" distL="0" distR="0" wp14:anchorId="573899DE" wp14:editId="008051A9">
+            <wp:extent cx="5562600" cy="2495550"/>
+            <wp:effectExtent l="0" t="0" r="0" b="0"/>
+            <wp:docPr id="5" name="Picture 5"/>
+            <wp:cNvGraphicFramePr>
+              <a:graphicFrameLocks xmlns:a="http://schemas.openxmlformats.org/drawingml/2006/main" noChangeAspect="1"/>
+            </wp:cNvGraphicFramePr>
+            <a:graphic xmlns:a="http://schemas.openxmlformats.org/drawingml/2006/main">
+              <a:graphicData uri="http://schemas.openxmlformats.org/drawingml/2006/picture">
+                <pic:pic xmlns:pic="http://schemas.openxmlformats.org/drawingml/2006/picture">
+                  <pic:nvPicPr>
+                    <pic:cNvPr id="0" name="Picture 3"/>
+                    <pic:cNvPicPr>
+                      <a:picLocks noChangeAspect="1" noChangeArrowheads="1"/>
+                    </pic:cNvPicPr>
+                  </pic:nvPicPr>
+                  <pic:blipFill>
+                    <a:blip r:embed="rId14" cstate="print">
+                      <a:extLst>
+                        <a:ext uri="{28A0092B-C50C-407E-A947-70E740481C1C}">
+                          <a14:useLocalDpi xmlns:a14="http://schemas.microsoft.com/office/drawing/2010/main" val="0"/>
+                        </a:ext>
+                      </a:extLst>
+                    </a:blip>
+                    <a:srcRect/>
+                    <a:stretch>
+                      <a:fillRect/>
+                    </a:stretch>
+                  </pic:blipFill>
+                  <pic:spPr bwMode="auto">
+                    <a:xfrm>
+                      <a:off x="0" y="0"/>
+                      <a:ext cx="5562600" cy="2495550"/>
+                    </a:xfrm>
+                    <a:prstGeom prst="rect">
+                      <a:avLst/>
+                    </a:prstGeom>
+                    <a:noFill/>
+                    <a:ln>
+                      <a:noFill/>
+                    </a:ln>
+                  </pic:spPr>
+                </pic:pic>
+              </a:graphicData>
+            </a:graphic>
+          </wp:inline>
+        </w:drawing>
+      </w:r>
+    </w:p>
+    <w:p>
+      <w:pPr>
+        <w:jc w:val="center"/>
+        <w:rPr>
+          <w:lang w:eastAsia="en-US" w:bidi="ar-SA"/>
+        </w:rPr>
+      </w:pPr>
     </w:p>
     <w:p>
       <w:pPr>
@@ -4768,7 +5004,6 @@
               <w:rPr>
                 <w:lang w:eastAsia="en-US" w:bidi="ar-SA"/>
               </w:rPr>
-              <w:lastRenderedPageBreak/>
               <w:t>name</w:t>
             </w:r>
           </w:p>
@@ -7879,12 +8114,12 @@
     <w:p/>
     <w:p/>
     <w:sectPr>
-      <w:headerReference w:type="even" r:id="rId13"/>
-      <w:headerReference w:type="default" r:id="rId14"/>
-      <w:footerReference w:type="even" r:id="rId15"/>
-      <w:footerReference w:type="default" r:id="rId16"/>
-      <w:headerReference w:type="first" r:id="rId17"/>
-      <w:footerReference w:type="first" r:id="rId18"/>
+      <w:headerReference w:type="even" r:id="rId15"/>
+      <w:headerReference w:type="default" r:id="rId16"/>
+      <w:footerReference w:type="even" r:id="rId17"/>
+      <w:footerReference w:type="default" r:id="rId18"/>
+      <w:headerReference w:type="first" r:id="rId19"/>
+      <w:footerReference w:type="first" r:id="rId20"/>
       <w:footnotePr>
         <w:pos w:val="beneathText"/>
       </w:footnotePr>
@@ -7898,7 +8133,7 @@
 </file>
 
 <file path=word/endnotes.xml><?xml version="1.0" encoding="utf-8"?>
-<w:endnotes xmlns:wpc="http://schemas.microsoft.com/office/word/2010/wordprocessingCanvas" xmlns:cx="http://schemas.microsoft.com/office/drawing/2014/chartex" xmlns:mc="http://schemas.openxmlformats.org/markup-compatibility/2006" xmlns:o="urn:schemas-microsoft-com:office:office" xmlns:r="http://schemas.openxmlformats.org/officeDocument/2006/relationships" xmlns:m="http://schemas.openxmlformats.org/officeDocument/2006/math" xmlns:v="urn:schemas-microsoft-com:vml" xmlns:wp14="http://schemas.microsoft.com/office/word/2010/wordprocessingDrawing" xmlns:wp="http://schemas.openxmlformats.org/drawingml/2006/wordprocessingDrawing" xmlns:w10="urn:schemas-microsoft-com:office:word" xmlns:w="http://schemas.openxmlformats.org/wordprocessingml/2006/main" xmlns:w14="http://schemas.microsoft.com/office/word/2010/wordml" xmlns:w15="http://schemas.microsoft.com/office/word/2012/wordml" xmlns:w16se="http://schemas.microsoft.com/office/word/2015/wordml/symex" xmlns:wpg="http://schemas.microsoft.com/office/word/2010/wordprocessingGroup" xmlns:wpi="http://schemas.microsoft.com/office/word/2010/wordprocessingInk" xmlns:wne="http://schemas.microsoft.com/office/word/2006/wordml" xmlns:wps="http://schemas.microsoft.com/office/word/2010/wordprocessingShape" mc:Ignorable="w14 w15 w16se wp14">
+<w:endnotes xmlns:wpc="http://schemas.microsoft.com/office/word/2010/wordprocessingCanvas" xmlns:cx="http://schemas.microsoft.com/office/drawing/2014/chartex" xmlns:cx1="http://schemas.microsoft.com/office/drawing/2015/9/8/chartex" xmlns:cx2="http://schemas.microsoft.com/office/drawing/2015/10/21/chartex" xmlns:cx3="http://schemas.microsoft.com/office/drawing/2016/5/9/chartex" xmlns:cx4="http://schemas.microsoft.com/office/drawing/2016/5/10/chartex" xmlns:cx5="http://schemas.microsoft.com/office/drawing/2016/5/11/chartex" xmlns:cx6="http://schemas.microsoft.com/office/drawing/2016/5/12/chartex" xmlns:cx7="http://schemas.microsoft.com/office/drawing/2016/5/13/chartex" xmlns:cx8="http://schemas.microsoft.com/office/drawing/2016/5/14/chartex" xmlns:mc="http://schemas.openxmlformats.org/markup-compatibility/2006" xmlns:aink="http://schemas.microsoft.com/office/drawing/2016/ink" xmlns:am3d="http://schemas.microsoft.com/office/drawing/2017/model3d" xmlns:o="urn:schemas-microsoft-com:office:office" xmlns:r="http://schemas.openxmlformats.org/officeDocument/2006/relationships" xmlns:m="http://schemas.openxmlformats.org/officeDocument/2006/math" xmlns:v="urn:schemas-microsoft-com:vml" xmlns:wp14="http://schemas.microsoft.com/office/word/2010/wordprocessingDrawing" xmlns:wp="http://schemas.openxmlformats.org/drawingml/2006/wordprocessingDrawing" xmlns:w10="urn:schemas-microsoft-com:office:word" xmlns:w="http://schemas.openxmlformats.org/wordprocessingml/2006/main" xmlns:w14="http://schemas.microsoft.com/office/word/2010/wordml" xmlns:w15="http://schemas.microsoft.com/office/word/2012/wordml" xmlns:w16cid="http://schemas.microsoft.com/office/word/2016/wordml/cid" xmlns:w16se="http://schemas.microsoft.com/office/word/2015/wordml/symex" xmlns:wpg="http://schemas.microsoft.com/office/word/2010/wordprocessingGroup" xmlns:wpi="http://schemas.microsoft.com/office/word/2010/wordprocessingInk" xmlns:wne="http://schemas.microsoft.com/office/word/2006/wordml" xmlns:wps="http://schemas.microsoft.com/office/word/2010/wordprocessingShape" mc:Ignorable="w14 w15 w16se w16cid wp14">
   <w:endnote w:type="separator" w:id="-1">
     <w:p>
       <w:r>
@@ -7919,7 +8154,7 @@
 </file>
 
 <file path=word/footer1.xml><?xml version="1.0" encoding="utf-8"?>
-<w:ftr xmlns:wpc="http://schemas.microsoft.com/office/word/2010/wordprocessingCanvas" xmlns:cx="http://schemas.microsoft.com/office/drawing/2014/chartex" xmlns:mc="http://schemas.openxmlformats.org/markup-compatibility/2006" xmlns:o="urn:schemas-microsoft-com:office:office" xmlns:r="http://schemas.openxmlformats.org/officeDocument/2006/relationships" xmlns:m="http://schemas.openxmlformats.org/officeDocument/2006/math" xmlns:v="urn:schemas-microsoft-com:vml" xmlns:wp14="http://schemas.microsoft.com/office/word/2010/wordprocessingDrawing" xmlns:wp="http://schemas.openxmlformats.org/drawingml/2006/wordprocessingDrawing" xmlns:w10="urn:schemas-microsoft-com:office:word" xmlns:w="http://schemas.openxmlformats.org/wordprocessingml/2006/main" xmlns:w14="http://schemas.microsoft.com/office/word/2010/wordml" xmlns:w15="http://schemas.microsoft.com/office/word/2012/wordml" xmlns:w16se="http://schemas.microsoft.com/office/word/2015/wordml/symex" xmlns:wpg="http://schemas.microsoft.com/office/word/2010/wordprocessingGroup" xmlns:wpi="http://schemas.microsoft.com/office/word/2010/wordprocessingInk" xmlns:wne="http://schemas.microsoft.com/office/word/2006/wordml" xmlns:wps="http://schemas.microsoft.com/office/word/2010/wordprocessingShape" mc:Ignorable="w14 w15 w16se wp14">
+<w:ftr xmlns:wpc="http://schemas.microsoft.com/office/word/2010/wordprocessingCanvas" xmlns:cx="http://schemas.microsoft.com/office/drawing/2014/chartex" xmlns:cx1="http://schemas.microsoft.com/office/drawing/2015/9/8/chartex" xmlns:cx2="http://schemas.microsoft.com/office/drawing/2015/10/21/chartex" xmlns:cx3="http://schemas.microsoft.com/office/drawing/2016/5/9/chartex" xmlns:cx4="http://schemas.microsoft.com/office/drawing/2016/5/10/chartex" xmlns:cx5="http://schemas.microsoft.com/office/drawing/2016/5/11/chartex" xmlns:cx6="http://schemas.microsoft.com/office/drawing/2016/5/12/chartex" xmlns:cx7="http://schemas.microsoft.com/office/drawing/2016/5/13/chartex" xmlns:cx8="http://schemas.microsoft.com/office/drawing/2016/5/14/chartex" xmlns:mc="http://schemas.openxmlformats.org/markup-compatibility/2006" xmlns:aink="http://schemas.microsoft.com/office/drawing/2016/ink" xmlns:am3d="http://schemas.microsoft.com/office/drawing/2017/model3d" xmlns:o="urn:schemas-microsoft-com:office:office" xmlns:r="http://schemas.openxmlformats.org/officeDocument/2006/relationships" xmlns:m="http://schemas.openxmlformats.org/officeDocument/2006/math" xmlns:v="urn:schemas-microsoft-com:vml" xmlns:wp14="http://schemas.microsoft.com/office/word/2010/wordprocessingDrawing" xmlns:wp="http://schemas.openxmlformats.org/drawingml/2006/wordprocessingDrawing" xmlns:w10="urn:schemas-microsoft-com:office:word" xmlns:w="http://schemas.openxmlformats.org/wordprocessingml/2006/main" xmlns:w14="http://schemas.microsoft.com/office/word/2010/wordml" xmlns:w15="http://schemas.microsoft.com/office/word/2012/wordml" xmlns:w16cid="http://schemas.microsoft.com/office/word/2016/wordml/cid" xmlns:w16se="http://schemas.microsoft.com/office/word/2015/wordml/symex" xmlns:wpg="http://schemas.microsoft.com/office/word/2010/wordprocessingGroup" xmlns:wpi="http://schemas.microsoft.com/office/word/2010/wordprocessingInk" xmlns:wne="http://schemas.microsoft.com/office/word/2006/wordml" xmlns:wps="http://schemas.microsoft.com/office/word/2010/wordprocessingShape" mc:Ignorable="w14 w15 w16se w16cid wp14">
   <w:p>
     <w:pPr>
       <w:pStyle w:val="Footer"/>
@@ -7948,7 +8183,7 @@
 </file>
 
 <file path=word/footer2.xml><?xml version="1.0" encoding="utf-8"?>
-<w:ftr xmlns:wpc="http://schemas.microsoft.com/office/word/2010/wordprocessingCanvas" xmlns:cx="http://schemas.microsoft.com/office/drawing/2014/chartex" xmlns:mc="http://schemas.openxmlformats.org/markup-compatibility/2006" xmlns:o="urn:schemas-microsoft-com:office:office" xmlns:r="http://schemas.openxmlformats.org/officeDocument/2006/relationships" xmlns:m="http://schemas.openxmlformats.org/officeDocument/2006/math" xmlns:v="urn:schemas-microsoft-com:vml" xmlns:wp14="http://schemas.microsoft.com/office/word/2010/wordprocessingDrawing" xmlns:wp="http://schemas.openxmlformats.org/drawingml/2006/wordprocessingDrawing" xmlns:w10="urn:schemas-microsoft-com:office:word" xmlns:w="http://schemas.openxmlformats.org/wordprocessingml/2006/main" xmlns:w14="http://schemas.microsoft.com/office/word/2010/wordml" xmlns:w15="http://schemas.microsoft.com/office/word/2012/wordml" xmlns:w16se="http://schemas.microsoft.com/office/word/2015/wordml/symex" xmlns:wpg="http://schemas.microsoft.com/office/word/2010/wordprocessingGroup" xmlns:wpi="http://schemas.microsoft.com/office/word/2010/wordprocessingInk" xmlns:wne="http://schemas.microsoft.com/office/word/2006/wordml" xmlns:wps="http://schemas.microsoft.com/office/word/2010/wordprocessingShape" mc:Ignorable="w14 w15 w16se wp14">
+<w:ftr xmlns:wpc="http://schemas.microsoft.com/office/word/2010/wordprocessingCanvas" xmlns:cx="http://schemas.microsoft.com/office/drawing/2014/chartex" xmlns:cx1="http://schemas.microsoft.com/office/drawing/2015/9/8/chartex" xmlns:cx2="http://schemas.microsoft.com/office/drawing/2015/10/21/chartex" xmlns:cx3="http://schemas.microsoft.com/office/drawing/2016/5/9/chartex" xmlns:cx4="http://schemas.microsoft.com/office/drawing/2016/5/10/chartex" xmlns:cx5="http://schemas.microsoft.com/office/drawing/2016/5/11/chartex" xmlns:cx6="http://schemas.microsoft.com/office/drawing/2016/5/12/chartex" xmlns:cx7="http://schemas.microsoft.com/office/drawing/2016/5/13/chartex" xmlns:cx8="http://schemas.microsoft.com/office/drawing/2016/5/14/chartex" xmlns:mc="http://schemas.openxmlformats.org/markup-compatibility/2006" xmlns:aink="http://schemas.microsoft.com/office/drawing/2016/ink" xmlns:am3d="http://schemas.microsoft.com/office/drawing/2017/model3d" xmlns:o="urn:schemas-microsoft-com:office:office" xmlns:r="http://schemas.openxmlformats.org/officeDocument/2006/relationships" xmlns:m="http://schemas.openxmlformats.org/officeDocument/2006/math" xmlns:v="urn:schemas-microsoft-com:vml" xmlns:wp14="http://schemas.microsoft.com/office/word/2010/wordprocessingDrawing" xmlns:wp="http://schemas.openxmlformats.org/drawingml/2006/wordprocessingDrawing" xmlns:w10="urn:schemas-microsoft-com:office:word" xmlns:w="http://schemas.openxmlformats.org/wordprocessingml/2006/main" xmlns:w14="http://schemas.microsoft.com/office/word/2010/wordml" xmlns:w15="http://schemas.microsoft.com/office/word/2012/wordml" xmlns:w16cid="http://schemas.microsoft.com/office/word/2016/wordml/cid" xmlns:w16se="http://schemas.microsoft.com/office/word/2015/wordml/symex" xmlns:wpg="http://schemas.microsoft.com/office/word/2010/wordprocessingGroup" xmlns:wpi="http://schemas.microsoft.com/office/word/2010/wordprocessingInk" xmlns:wne="http://schemas.microsoft.com/office/word/2006/wordml" xmlns:wps="http://schemas.microsoft.com/office/word/2010/wordprocessingShape" mc:Ignorable="w14 w15 w16se w16cid wp14">
   <w:p>
     <w:pPr>
       <w:pStyle w:val="Footer"/>
@@ -8088,14 +8323,14 @@
 </file>
 
 <file path=word/footer3.xml><?xml version="1.0" encoding="utf-8"?>
-<w:ftr xmlns:wpc="http://schemas.microsoft.com/office/word/2010/wordprocessingCanvas" xmlns:cx="http://schemas.microsoft.com/office/drawing/2014/chartex" xmlns:mc="http://schemas.openxmlformats.org/markup-compatibility/2006" xmlns:o="urn:schemas-microsoft-com:office:office" xmlns:r="http://schemas.openxmlformats.org/officeDocument/2006/relationships" xmlns:m="http://schemas.openxmlformats.org/officeDocument/2006/math" xmlns:v="urn:schemas-microsoft-com:vml" xmlns:wp14="http://schemas.microsoft.com/office/word/2010/wordprocessingDrawing" xmlns:wp="http://schemas.openxmlformats.org/drawingml/2006/wordprocessingDrawing" xmlns:w10="urn:schemas-microsoft-com:office:word" xmlns:w="http://schemas.openxmlformats.org/wordprocessingml/2006/main" xmlns:w14="http://schemas.microsoft.com/office/word/2010/wordml" xmlns:w15="http://schemas.microsoft.com/office/word/2012/wordml" xmlns:w16se="http://schemas.microsoft.com/office/word/2015/wordml/symex" xmlns:wpg="http://schemas.microsoft.com/office/word/2010/wordprocessingGroup" xmlns:wpi="http://schemas.microsoft.com/office/word/2010/wordprocessingInk" xmlns:wne="http://schemas.microsoft.com/office/word/2006/wordml" xmlns:wps="http://schemas.microsoft.com/office/word/2010/wordprocessingShape" mc:Ignorable="w14 w15 w16se wp14">
+<w:ftr xmlns:wpc="http://schemas.microsoft.com/office/word/2010/wordprocessingCanvas" xmlns:cx="http://schemas.microsoft.com/office/drawing/2014/chartex" xmlns:cx1="http://schemas.microsoft.com/office/drawing/2015/9/8/chartex" xmlns:cx2="http://schemas.microsoft.com/office/drawing/2015/10/21/chartex" xmlns:cx3="http://schemas.microsoft.com/office/drawing/2016/5/9/chartex" xmlns:cx4="http://schemas.microsoft.com/office/drawing/2016/5/10/chartex" xmlns:cx5="http://schemas.microsoft.com/office/drawing/2016/5/11/chartex" xmlns:cx6="http://schemas.microsoft.com/office/drawing/2016/5/12/chartex" xmlns:cx7="http://schemas.microsoft.com/office/drawing/2016/5/13/chartex" xmlns:cx8="http://schemas.microsoft.com/office/drawing/2016/5/14/chartex" xmlns:mc="http://schemas.openxmlformats.org/markup-compatibility/2006" xmlns:aink="http://schemas.microsoft.com/office/drawing/2016/ink" xmlns:am3d="http://schemas.microsoft.com/office/drawing/2017/model3d" xmlns:o="urn:schemas-microsoft-com:office:office" xmlns:r="http://schemas.openxmlformats.org/officeDocument/2006/relationships" xmlns:m="http://schemas.openxmlformats.org/officeDocument/2006/math" xmlns:v="urn:schemas-microsoft-com:vml" xmlns:wp14="http://schemas.microsoft.com/office/word/2010/wordprocessingDrawing" xmlns:wp="http://schemas.openxmlformats.org/drawingml/2006/wordprocessingDrawing" xmlns:w10="urn:schemas-microsoft-com:office:word" xmlns:w="http://schemas.openxmlformats.org/wordprocessingml/2006/main" xmlns:w14="http://schemas.microsoft.com/office/word/2010/wordml" xmlns:w15="http://schemas.microsoft.com/office/word/2012/wordml" xmlns:w16cid="http://schemas.microsoft.com/office/word/2016/wordml/cid" xmlns:w16se="http://schemas.microsoft.com/office/word/2015/wordml/symex" xmlns:wpg="http://schemas.microsoft.com/office/word/2010/wordprocessingGroup" xmlns:wpi="http://schemas.microsoft.com/office/word/2010/wordprocessingInk" xmlns:wne="http://schemas.microsoft.com/office/word/2006/wordml" xmlns:wps="http://schemas.microsoft.com/office/word/2010/wordprocessingShape" mc:Ignorable="w14 w15 w16se w16cid wp14">
   <w:p/>
   <w:p/>
 </w:ftr>
 </file>
 
 <file path=word/footer4.xml><?xml version="1.0" encoding="utf-8"?>
-<w:ftr xmlns:wpc="http://schemas.microsoft.com/office/word/2010/wordprocessingCanvas" xmlns:cx="http://schemas.microsoft.com/office/drawing/2014/chartex" xmlns:mc="http://schemas.openxmlformats.org/markup-compatibility/2006" xmlns:o="urn:schemas-microsoft-com:office:office" xmlns:r="http://schemas.openxmlformats.org/officeDocument/2006/relationships" xmlns:m="http://schemas.openxmlformats.org/officeDocument/2006/math" xmlns:v="urn:schemas-microsoft-com:vml" xmlns:wp14="http://schemas.microsoft.com/office/word/2010/wordprocessingDrawing" xmlns:wp="http://schemas.openxmlformats.org/drawingml/2006/wordprocessingDrawing" xmlns:w10="urn:schemas-microsoft-com:office:word" xmlns:w="http://schemas.openxmlformats.org/wordprocessingml/2006/main" xmlns:w14="http://schemas.microsoft.com/office/word/2010/wordml" xmlns:w15="http://schemas.microsoft.com/office/word/2012/wordml" xmlns:w16se="http://schemas.microsoft.com/office/word/2015/wordml/symex" xmlns:wpg="http://schemas.microsoft.com/office/word/2010/wordprocessingGroup" xmlns:wpi="http://schemas.microsoft.com/office/word/2010/wordprocessingInk" xmlns:wne="http://schemas.microsoft.com/office/word/2006/wordml" xmlns:wps="http://schemas.microsoft.com/office/word/2010/wordprocessingShape" mc:Ignorable="w14 w15 w16se wp14">
+<w:ftr xmlns:wpc="http://schemas.microsoft.com/office/word/2010/wordprocessingCanvas" xmlns:cx="http://schemas.microsoft.com/office/drawing/2014/chartex" xmlns:cx1="http://schemas.microsoft.com/office/drawing/2015/9/8/chartex" xmlns:cx2="http://schemas.microsoft.com/office/drawing/2015/10/21/chartex" xmlns:cx3="http://schemas.microsoft.com/office/drawing/2016/5/9/chartex" xmlns:cx4="http://schemas.microsoft.com/office/drawing/2016/5/10/chartex" xmlns:cx5="http://schemas.microsoft.com/office/drawing/2016/5/11/chartex" xmlns:cx6="http://schemas.microsoft.com/office/drawing/2016/5/12/chartex" xmlns:cx7="http://schemas.microsoft.com/office/drawing/2016/5/13/chartex" xmlns:cx8="http://schemas.microsoft.com/office/drawing/2016/5/14/chartex" xmlns:mc="http://schemas.openxmlformats.org/markup-compatibility/2006" xmlns:aink="http://schemas.microsoft.com/office/drawing/2016/ink" xmlns:am3d="http://schemas.microsoft.com/office/drawing/2017/model3d" xmlns:o="urn:schemas-microsoft-com:office:office" xmlns:r="http://schemas.openxmlformats.org/officeDocument/2006/relationships" xmlns:m="http://schemas.openxmlformats.org/officeDocument/2006/math" xmlns:v="urn:schemas-microsoft-com:vml" xmlns:wp14="http://schemas.microsoft.com/office/word/2010/wordprocessingDrawing" xmlns:wp="http://schemas.openxmlformats.org/drawingml/2006/wordprocessingDrawing" xmlns:w10="urn:schemas-microsoft-com:office:word" xmlns:w="http://schemas.openxmlformats.org/wordprocessingml/2006/main" xmlns:w14="http://schemas.microsoft.com/office/word/2010/wordml" xmlns:w15="http://schemas.microsoft.com/office/word/2012/wordml" xmlns:w16cid="http://schemas.microsoft.com/office/word/2016/wordml/cid" xmlns:w16se="http://schemas.microsoft.com/office/word/2015/wordml/symex" xmlns:wpg="http://schemas.microsoft.com/office/word/2010/wordprocessingGroup" xmlns:wpi="http://schemas.microsoft.com/office/word/2010/wordprocessingInk" xmlns:wne="http://schemas.microsoft.com/office/word/2006/wordml" xmlns:wps="http://schemas.microsoft.com/office/word/2010/wordprocessingShape" mc:Ignorable="w14 w15 w16se w16cid wp14">
   <w:p>
     <w:pPr>
       <w:pStyle w:val="Footer"/>
@@ -8222,13 +8457,13 @@
 </file>
 
 <file path=word/footer5.xml><?xml version="1.0" encoding="utf-8"?>
-<w:ftr xmlns:wpc="http://schemas.microsoft.com/office/word/2010/wordprocessingCanvas" xmlns:cx="http://schemas.microsoft.com/office/drawing/2014/chartex" xmlns:mc="http://schemas.openxmlformats.org/markup-compatibility/2006" xmlns:o="urn:schemas-microsoft-com:office:office" xmlns:r="http://schemas.openxmlformats.org/officeDocument/2006/relationships" xmlns:m="http://schemas.openxmlformats.org/officeDocument/2006/math" xmlns:v="urn:schemas-microsoft-com:vml" xmlns:wp14="http://schemas.microsoft.com/office/word/2010/wordprocessingDrawing" xmlns:wp="http://schemas.openxmlformats.org/drawingml/2006/wordprocessingDrawing" xmlns:w10="urn:schemas-microsoft-com:office:word" xmlns:w="http://schemas.openxmlformats.org/wordprocessingml/2006/main" xmlns:w14="http://schemas.microsoft.com/office/word/2010/wordml" xmlns:w15="http://schemas.microsoft.com/office/word/2012/wordml" xmlns:w16se="http://schemas.microsoft.com/office/word/2015/wordml/symex" xmlns:wpg="http://schemas.microsoft.com/office/word/2010/wordprocessingGroup" xmlns:wpi="http://schemas.microsoft.com/office/word/2010/wordprocessingInk" xmlns:wne="http://schemas.microsoft.com/office/word/2006/wordml" xmlns:wps="http://schemas.microsoft.com/office/word/2010/wordprocessingShape" mc:Ignorable="w14 w15 w16se wp14">
+<w:ftr xmlns:wpc="http://schemas.microsoft.com/office/word/2010/wordprocessingCanvas" xmlns:cx="http://schemas.microsoft.com/office/drawing/2014/chartex" xmlns:cx1="http://schemas.microsoft.com/office/drawing/2015/9/8/chartex" xmlns:cx2="http://schemas.microsoft.com/office/drawing/2015/10/21/chartex" xmlns:cx3="http://schemas.microsoft.com/office/drawing/2016/5/9/chartex" xmlns:cx4="http://schemas.microsoft.com/office/drawing/2016/5/10/chartex" xmlns:cx5="http://schemas.microsoft.com/office/drawing/2016/5/11/chartex" xmlns:cx6="http://schemas.microsoft.com/office/drawing/2016/5/12/chartex" xmlns:cx7="http://schemas.microsoft.com/office/drawing/2016/5/13/chartex" xmlns:cx8="http://schemas.microsoft.com/office/drawing/2016/5/14/chartex" xmlns:mc="http://schemas.openxmlformats.org/markup-compatibility/2006" xmlns:aink="http://schemas.microsoft.com/office/drawing/2016/ink" xmlns:am3d="http://schemas.microsoft.com/office/drawing/2017/model3d" xmlns:o="urn:schemas-microsoft-com:office:office" xmlns:r="http://schemas.openxmlformats.org/officeDocument/2006/relationships" xmlns:m="http://schemas.openxmlformats.org/officeDocument/2006/math" xmlns:v="urn:schemas-microsoft-com:vml" xmlns:wp14="http://schemas.microsoft.com/office/word/2010/wordprocessingDrawing" xmlns:wp="http://schemas.openxmlformats.org/drawingml/2006/wordprocessingDrawing" xmlns:w10="urn:schemas-microsoft-com:office:word" xmlns:w="http://schemas.openxmlformats.org/wordprocessingml/2006/main" xmlns:w14="http://schemas.microsoft.com/office/word/2010/wordml" xmlns:w15="http://schemas.microsoft.com/office/word/2012/wordml" xmlns:w16cid="http://schemas.microsoft.com/office/word/2016/wordml/cid" xmlns:w16se="http://schemas.microsoft.com/office/word/2015/wordml/symex" xmlns:wpg="http://schemas.microsoft.com/office/word/2010/wordprocessingGroup" xmlns:wpi="http://schemas.microsoft.com/office/word/2010/wordprocessingInk" xmlns:wne="http://schemas.microsoft.com/office/word/2006/wordml" xmlns:wps="http://schemas.microsoft.com/office/word/2010/wordprocessingShape" mc:Ignorable="w14 w15 w16se w16cid wp14">
   <w:p/>
 </w:ftr>
 </file>
 
 <file path=word/footnotes.xml><?xml version="1.0" encoding="utf-8"?>
-<w:footnotes xmlns:wpc="http://schemas.microsoft.com/office/word/2010/wordprocessingCanvas" xmlns:cx="http://schemas.microsoft.com/office/drawing/2014/chartex" xmlns:mc="http://schemas.openxmlformats.org/markup-compatibility/2006" xmlns:o="urn:schemas-microsoft-com:office:office" xmlns:r="http://schemas.openxmlformats.org/officeDocument/2006/relationships" xmlns:m="http://schemas.openxmlformats.org/officeDocument/2006/math" xmlns:v="urn:schemas-microsoft-com:vml" xmlns:wp14="http://schemas.microsoft.com/office/word/2010/wordprocessingDrawing" xmlns:wp="http://schemas.openxmlformats.org/drawingml/2006/wordprocessingDrawing" xmlns:w10="urn:schemas-microsoft-com:office:word" xmlns:w="http://schemas.openxmlformats.org/wordprocessingml/2006/main" xmlns:w14="http://schemas.microsoft.com/office/word/2010/wordml" xmlns:w15="http://schemas.microsoft.com/office/word/2012/wordml" xmlns:w16se="http://schemas.microsoft.com/office/word/2015/wordml/symex" xmlns:wpg="http://schemas.microsoft.com/office/word/2010/wordprocessingGroup" xmlns:wpi="http://schemas.microsoft.com/office/word/2010/wordprocessingInk" xmlns:wne="http://schemas.microsoft.com/office/word/2006/wordml" xmlns:wps="http://schemas.microsoft.com/office/word/2010/wordprocessingShape" mc:Ignorable="w14 w15 w16se wp14">
+<w:footnotes xmlns:wpc="http://schemas.microsoft.com/office/word/2010/wordprocessingCanvas" xmlns:cx="http://schemas.microsoft.com/office/drawing/2014/chartex" xmlns:cx1="http://schemas.microsoft.com/office/drawing/2015/9/8/chartex" xmlns:cx2="http://schemas.microsoft.com/office/drawing/2015/10/21/chartex" xmlns:cx3="http://schemas.microsoft.com/office/drawing/2016/5/9/chartex" xmlns:cx4="http://schemas.microsoft.com/office/drawing/2016/5/10/chartex" xmlns:cx5="http://schemas.microsoft.com/office/drawing/2016/5/11/chartex" xmlns:cx6="http://schemas.microsoft.com/office/drawing/2016/5/12/chartex" xmlns:cx7="http://schemas.microsoft.com/office/drawing/2016/5/13/chartex" xmlns:cx8="http://schemas.microsoft.com/office/drawing/2016/5/14/chartex" xmlns:mc="http://schemas.openxmlformats.org/markup-compatibility/2006" xmlns:aink="http://schemas.microsoft.com/office/drawing/2016/ink" xmlns:am3d="http://schemas.microsoft.com/office/drawing/2017/model3d" xmlns:o="urn:schemas-microsoft-com:office:office" xmlns:r="http://schemas.openxmlformats.org/officeDocument/2006/relationships" xmlns:m="http://schemas.openxmlformats.org/officeDocument/2006/math" xmlns:v="urn:schemas-microsoft-com:vml" xmlns:wp14="http://schemas.microsoft.com/office/word/2010/wordprocessingDrawing" xmlns:wp="http://schemas.openxmlformats.org/drawingml/2006/wordprocessingDrawing" xmlns:w10="urn:schemas-microsoft-com:office:word" xmlns:w="http://schemas.openxmlformats.org/wordprocessingml/2006/main" xmlns:w14="http://schemas.microsoft.com/office/word/2010/wordml" xmlns:w15="http://schemas.microsoft.com/office/word/2012/wordml" xmlns:w16cid="http://schemas.microsoft.com/office/word/2016/wordml/cid" xmlns:w16se="http://schemas.microsoft.com/office/word/2015/wordml/symex" xmlns:wpg="http://schemas.microsoft.com/office/word/2010/wordprocessingGroup" xmlns:wpi="http://schemas.microsoft.com/office/word/2010/wordprocessingInk" xmlns:wne="http://schemas.microsoft.com/office/word/2006/wordml" xmlns:wps="http://schemas.microsoft.com/office/word/2010/wordprocessingShape" mc:Ignorable="w14 w15 w16se w16cid wp14">
   <w:footnote w:type="separator" w:id="-1">
     <w:p>
       <w:r>
@@ -8249,7 +8484,7 @@
 </file>
 
 <file path=word/header1.xml><?xml version="1.0" encoding="utf-8"?>
-<w:hdr xmlns:wpc="http://schemas.microsoft.com/office/word/2010/wordprocessingCanvas" xmlns:cx="http://schemas.microsoft.com/office/drawing/2014/chartex" xmlns:mc="http://schemas.openxmlformats.org/markup-compatibility/2006" xmlns:o="urn:schemas-microsoft-com:office:office" xmlns:r="http://schemas.openxmlformats.org/officeDocument/2006/relationships" xmlns:m="http://schemas.openxmlformats.org/officeDocument/2006/math" xmlns:v="urn:schemas-microsoft-com:vml" xmlns:wp14="http://schemas.microsoft.com/office/word/2010/wordprocessingDrawing" xmlns:wp="http://schemas.openxmlformats.org/drawingml/2006/wordprocessingDrawing" xmlns:w10="urn:schemas-microsoft-com:office:word" xmlns:w="http://schemas.openxmlformats.org/wordprocessingml/2006/main" xmlns:w14="http://schemas.microsoft.com/office/word/2010/wordml" xmlns:w15="http://schemas.microsoft.com/office/word/2012/wordml" xmlns:w16se="http://schemas.microsoft.com/office/word/2015/wordml/symex" xmlns:wpg="http://schemas.microsoft.com/office/word/2010/wordprocessingGroup" xmlns:wpi="http://schemas.microsoft.com/office/word/2010/wordprocessingInk" xmlns:wne="http://schemas.microsoft.com/office/word/2006/wordml" xmlns:wps="http://schemas.microsoft.com/office/word/2010/wordprocessingShape" mc:Ignorable="w14 w15 w16se wp14">
+<w:hdr xmlns:wpc="http://schemas.microsoft.com/office/word/2010/wordprocessingCanvas" xmlns:cx="http://schemas.microsoft.com/office/drawing/2014/chartex" xmlns:cx1="http://schemas.microsoft.com/office/drawing/2015/9/8/chartex" xmlns:cx2="http://schemas.microsoft.com/office/drawing/2015/10/21/chartex" xmlns:cx3="http://schemas.microsoft.com/office/drawing/2016/5/9/chartex" xmlns:cx4="http://schemas.microsoft.com/office/drawing/2016/5/10/chartex" xmlns:cx5="http://schemas.microsoft.com/office/drawing/2016/5/11/chartex" xmlns:cx6="http://schemas.microsoft.com/office/drawing/2016/5/12/chartex" xmlns:cx7="http://schemas.microsoft.com/office/drawing/2016/5/13/chartex" xmlns:cx8="http://schemas.microsoft.com/office/drawing/2016/5/14/chartex" xmlns:mc="http://schemas.openxmlformats.org/markup-compatibility/2006" xmlns:aink="http://schemas.microsoft.com/office/drawing/2016/ink" xmlns:am3d="http://schemas.microsoft.com/office/drawing/2017/model3d" xmlns:o="urn:schemas-microsoft-com:office:office" xmlns:r="http://schemas.openxmlformats.org/officeDocument/2006/relationships" xmlns:m="http://schemas.openxmlformats.org/officeDocument/2006/math" xmlns:v="urn:schemas-microsoft-com:vml" xmlns:wp14="http://schemas.microsoft.com/office/word/2010/wordprocessingDrawing" xmlns:wp="http://schemas.openxmlformats.org/drawingml/2006/wordprocessingDrawing" xmlns:w10="urn:schemas-microsoft-com:office:word" xmlns:w="http://schemas.openxmlformats.org/wordprocessingml/2006/main" xmlns:w14="http://schemas.microsoft.com/office/word/2010/wordml" xmlns:w15="http://schemas.microsoft.com/office/word/2012/wordml" xmlns:w16cid="http://schemas.microsoft.com/office/word/2016/wordml/cid" xmlns:w16se="http://schemas.microsoft.com/office/word/2015/wordml/symex" xmlns:wpg="http://schemas.microsoft.com/office/word/2010/wordprocessingGroup" xmlns:wpi="http://schemas.microsoft.com/office/word/2010/wordprocessingInk" xmlns:wne="http://schemas.microsoft.com/office/word/2006/wordml" xmlns:wps="http://schemas.microsoft.com/office/word/2010/wordprocessingShape" mc:Ignorable="w14 w15 w16se w16cid wp14">
   <w:p>
     <w:pPr>
       <w:pStyle w:val="Header"/>
@@ -8281,13 +8516,13 @@
 </file>
 
 <file path=word/header2.xml><?xml version="1.0" encoding="utf-8"?>
-<w:hdr xmlns:wpc="http://schemas.microsoft.com/office/word/2010/wordprocessingCanvas" xmlns:cx="http://schemas.microsoft.com/office/drawing/2014/chartex" xmlns:mc="http://schemas.openxmlformats.org/markup-compatibility/2006" xmlns:o="urn:schemas-microsoft-com:office:office" xmlns:r="http://schemas.openxmlformats.org/officeDocument/2006/relationships" xmlns:m="http://schemas.openxmlformats.org/officeDocument/2006/math" xmlns:v="urn:schemas-microsoft-com:vml" xmlns:wp14="http://schemas.microsoft.com/office/word/2010/wordprocessingDrawing" xmlns:wp="http://schemas.openxmlformats.org/drawingml/2006/wordprocessingDrawing" xmlns:w10="urn:schemas-microsoft-com:office:word" xmlns:w="http://schemas.openxmlformats.org/wordprocessingml/2006/main" xmlns:w14="http://schemas.microsoft.com/office/word/2010/wordml" xmlns:w15="http://schemas.microsoft.com/office/word/2012/wordml" xmlns:w16se="http://schemas.microsoft.com/office/word/2015/wordml/symex" xmlns:wpg="http://schemas.microsoft.com/office/word/2010/wordprocessingGroup" xmlns:wpi="http://schemas.microsoft.com/office/word/2010/wordprocessingInk" xmlns:wne="http://schemas.microsoft.com/office/word/2006/wordml" xmlns:wps="http://schemas.microsoft.com/office/word/2010/wordprocessingShape" mc:Ignorable="w14 w15 w16se wp14">
+<w:hdr xmlns:wpc="http://schemas.microsoft.com/office/word/2010/wordprocessingCanvas" xmlns:cx="http://schemas.microsoft.com/office/drawing/2014/chartex" xmlns:cx1="http://schemas.microsoft.com/office/drawing/2015/9/8/chartex" xmlns:cx2="http://schemas.microsoft.com/office/drawing/2015/10/21/chartex" xmlns:cx3="http://schemas.microsoft.com/office/drawing/2016/5/9/chartex" xmlns:cx4="http://schemas.microsoft.com/office/drawing/2016/5/10/chartex" xmlns:cx5="http://schemas.microsoft.com/office/drawing/2016/5/11/chartex" xmlns:cx6="http://schemas.microsoft.com/office/drawing/2016/5/12/chartex" xmlns:cx7="http://schemas.microsoft.com/office/drawing/2016/5/13/chartex" xmlns:cx8="http://schemas.microsoft.com/office/drawing/2016/5/14/chartex" xmlns:mc="http://schemas.openxmlformats.org/markup-compatibility/2006" xmlns:aink="http://schemas.microsoft.com/office/drawing/2016/ink" xmlns:am3d="http://schemas.microsoft.com/office/drawing/2017/model3d" xmlns:o="urn:schemas-microsoft-com:office:office" xmlns:r="http://schemas.openxmlformats.org/officeDocument/2006/relationships" xmlns:m="http://schemas.openxmlformats.org/officeDocument/2006/math" xmlns:v="urn:schemas-microsoft-com:vml" xmlns:wp14="http://schemas.microsoft.com/office/word/2010/wordprocessingDrawing" xmlns:wp="http://schemas.openxmlformats.org/drawingml/2006/wordprocessingDrawing" xmlns:w10="urn:schemas-microsoft-com:office:word" xmlns:w="http://schemas.openxmlformats.org/wordprocessingml/2006/main" xmlns:w14="http://schemas.microsoft.com/office/word/2010/wordml" xmlns:w15="http://schemas.microsoft.com/office/word/2012/wordml" xmlns:w16cid="http://schemas.microsoft.com/office/word/2016/wordml/cid" xmlns:w16se="http://schemas.microsoft.com/office/word/2015/wordml/symex" xmlns:wpg="http://schemas.microsoft.com/office/word/2010/wordprocessingGroup" xmlns:wpi="http://schemas.microsoft.com/office/word/2010/wordprocessingInk" xmlns:wne="http://schemas.microsoft.com/office/word/2006/wordml" xmlns:wps="http://schemas.microsoft.com/office/word/2010/wordprocessingShape" mc:Ignorable="w14 w15 w16se w16cid wp14">
   <w:p/>
 </w:hdr>
 </file>
 
 <file path=word/header3.xml><?xml version="1.0" encoding="utf-8"?>
-<w:hdr xmlns:wpc="http://schemas.microsoft.com/office/word/2010/wordprocessingCanvas" xmlns:cx="http://schemas.microsoft.com/office/drawing/2014/chartex" xmlns:mc="http://schemas.openxmlformats.org/markup-compatibility/2006" xmlns:o="urn:schemas-microsoft-com:office:office" xmlns:r="http://schemas.openxmlformats.org/officeDocument/2006/relationships" xmlns:m="http://schemas.openxmlformats.org/officeDocument/2006/math" xmlns:v="urn:schemas-microsoft-com:vml" xmlns:wp14="http://schemas.microsoft.com/office/word/2010/wordprocessingDrawing" xmlns:wp="http://schemas.openxmlformats.org/drawingml/2006/wordprocessingDrawing" xmlns:w10="urn:schemas-microsoft-com:office:word" xmlns:w="http://schemas.openxmlformats.org/wordprocessingml/2006/main" xmlns:w14="http://schemas.microsoft.com/office/word/2010/wordml" xmlns:w15="http://schemas.microsoft.com/office/word/2012/wordml" xmlns:w16se="http://schemas.microsoft.com/office/word/2015/wordml/symex" xmlns:wpg="http://schemas.microsoft.com/office/word/2010/wordprocessingGroup" xmlns:wpi="http://schemas.microsoft.com/office/word/2010/wordprocessingInk" xmlns:wne="http://schemas.microsoft.com/office/word/2006/wordml" xmlns:wps="http://schemas.microsoft.com/office/word/2010/wordprocessingShape" mc:Ignorable="w14 w15 w16se wp14">
+<w:hdr xmlns:wpc="http://schemas.microsoft.com/office/word/2010/wordprocessingCanvas" xmlns:cx="http://schemas.microsoft.com/office/drawing/2014/chartex" xmlns:cx1="http://schemas.microsoft.com/office/drawing/2015/9/8/chartex" xmlns:cx2="http://schemas.microsoft.com/office/drawing/2015/10/21/chartex" xmlns:cx3="http://schemas.microsoft.com/office/drawing/2016/5/9/chartex" xmlns:cx4="http://schemas.microsoft.com/office/drawing/2016/5/10/chartex" xmlns:cx5="http://schemas.microsoft.com/office/drawing/2016/5/11/chartex" xmlns:cx6="http://schemas.microsoft.com/office/drawing/2016/5/12/chartex" xmlns:cx7="http://schemas.microsoft.com/office/drawing/2016/5/13/chartex" xmlns:cx8="http://schemas.microsoft.com/office/drawing/2016/5/14/chartex" xmlns:mc="http://schemas.openxmlformats.org/markup-compatibility/2006" xmlns:aink="http://schemas.microsoft.com/office/drawing/2016/ink" xmlns:am3d="http://schemas.microsoft.com/office/drawing/2017/model3d" xmlns:o="urn:schemas-microsoft-com:office:office" xmlns:r="http://schemas.openxmlformats.org/officeDocument/2006/relationships" xmlns:m="http://schemas.openxmlformats.org/officeDocument/2006/math" xmlns:v="urn:schemas-microsoft-com:vml" xmlns:wp14="http://schemas.microsoft.com/office/word/2010/wordprocessingDrawing" xmlns:wp="http://schemas.openxmlformats.org/drawingml/2006/wordprocessingDrawing" xmlns:w10="urn:schemas-microsoft-com:office:word" xmlns:w="http://schemas.openxmlformats.org/wordprocessingml/2006/main" xmlns:w14="http://schemas.microsoft.com/office/word/2010/wordml" xmlns:w15="http://schemas.microsoft.com/office/word/2012/wordml" xmlns:w16cid="http://schemas.microsoft.com/office/word/2016/wordml/cid" xmlns:w16se="http://schemas.microsoft.com/office/word/2015/wordml/symex" xmlns:wpg="http://schemas.microsoft.com/office/word/2010/wordprocessingGroup" xmlns:wpi="http://schemas.microsoft.com/office/word/2010/wordprocessingInk" xmlns:wne="http://schemas.microsoft.com/office/word/2006/wordml" xmlns:wps="http://schemas.microsoft.com/office/word/2010/wordprocessingShape" mc:Ignorable="w14 w15 w16se w16cid wp14">
   <w:p>
     <w:pPr>
       <w:pStyle w:val="Header"/>
@@ -8435,7 +8670,7 @@
             </wp:anchor>
           </w:drawing>
         </mc:Choice>
-        <mc:Fallback xmlns:cx1="http://schemas.microsoft.com/office/drawing/2015/9/8/chartex" xmlns:cx2="http://schemas.microsoft.com/office/drawing/2015/10/21/chartex" xmlns:cx3="http://schemas.microsoft.com/office/drawing/2016/5/9/chartex" xmlns:cx4="http://schemas.microsoft.com/office/drawing/2016/5/10/chartex" xmlns:cx5="http://schemas.microsoft.com/office/drawing/2016/5/11/chartex" xmlns:cx6="http://schemas.microsoft.com/office/drawing/2016/5/12/chartex" xmlns:cx7="http://schemas.microsoft.com/office/drawing/2016/5/13/chartex" xmlns:cx8="http://schemas.microsoft.com/office/drawing/2016/5/14/chartex" xmlns:aink="http://schemas.microsoft.com/office/drawing/2016/ink" xmlns:am3d="http://schemas.microsoft.com/office/drawing/2017/model3d" xmlns:w16cid="http://schemas.microsoft.com/office/word/2016/wordml/cid">
+        <mc:Fallback>
           <w:pict>
             <v:shapetype w14:anchorId="2A850F9D" id="_x0000_t202" coordsize="21600,21600" o:spt="202" path="m,l,21600r21600,l21600,xe">
               <v:stroke joinstyle="miter"/>
@@ -8479,7 +8714,7 @@
                                   <pic:cNvPicPr/>
                                 </pic:nvPicPr>
                                 <pic:blipFill>
-                                  <a:blip r:embed="rId2">
+                                  <a:blip r:embed="rId1">
                                     <a:extLst>
                                       <a:ext uri="{28A0092B-C50C-407E-A947-70E740481C1C}">
                                         <a14:useLocalDpi xmlns:a14="http://schemas.microsoft.com/office/drawing/2010/main" val="0"/>
@@ -8624,13 +8859,13 @@
 </file>
 
 <file path=word/header4.xml><?xml version="1.0" encoding="utf-8"?>
-<w:hdr xmlns:wpc="http://schemas.microsoft.com/office/word/2010/wordprocessingCanvas" xmlns:cx="http://schemas.microsoft.com/office/drawing/2014/chartex" xmlns:mc="http://schemas.openxmlformats.org/markup-compatibility/2006" xmlns:o="urn:schemas-microsoft-com:office:office" xmlns:r="http://schemas.openxmlformats.org/officeDocument/2006/relationships" xmlns:m="http://schemas.openxmlformats.org/officeDocument/2006/math" xmlns:v="urn:schemas-microsoft-com:vml" xmlns:wp14="http://schemas.microsoft.com/office/word/2010/wordprocessingDrawing" xmlns:wp="http://schemas.openxmlformats.org/drawingml/2006/wordprocessingDrawing" xmlns:w10="urn:schemas-microsoft-com:office:word" xmlns:w="http://schemas.openxmlformats.org/wordprocessingml/2006/main" xmlns:w14="http://schemas.microsoft.com/office/word/2010/wordml" xmlns:w15="http://schemas.microsoft.com/office/word/2012/wordml" xmlns:w16se="http://schemas.microsoft.com/office/word/2015/wordml/symex" xmlns:wpg="http://schemas.microsoft.com/office/word/2010/wordprocessingGroup" xmlns:wpi="http://schemas.microsoft.com/office/word/2010/wordprocessingInk" xmlns:wne="http://schemas.microsoft.com/office/word/2006/wordml" xmlns:wps="http://schemas.microsoft.com/office/word/2010/wordprocessingShape" mc:Ignorable="w14 w15 w16se wp14">
+<w:hdr xmlns:wpc="http://schemas.microsoft.com/office/word/2010/wordprocessingCanvas" xmlns:cx="http://schemas.microsoft.com/office/drawing/2014/chartex" xmlns:cx1="http://schemas.microsoft.com/office/drawing/2015/9/8/chartex" xmlns:cx2="http://schemas.microsoft.com/office/drawing/2015/10/21/chartex" xmlns:cx3="http://schemas.microsoft.com/office/drawing/2016/5/9/chartex" xmlns:cx4="http://schemas.microsoft.com/office/drawing/2016/5/10/chartex" xmlns:cx5="http://schemas.microsoft.com/office/drawing/2016/5/11/chartex" xmlns:cx6="http://schemas.microsoft.com/office/drawing/2016/5/12/chartex" xmlns:cx7="http://schemas.microsoft.com/office/drawing/2016/5/13/chartex" xmlns:cx8="http://schemas.microsoft.com/office/drawing/2016/5/14/chartex" xmlns:mc="http://schemas.openxmlformats.org/markup-compatibility/2006" xmlns:aink="http://schemas.microsoft.com/office/drawing/2016/ink" xmlns:am3d="http://schemas.microsoft.com/office/drawing/2017/model3d" xmlns:o="urn:schemas-microsoft-com:office:office" xmlns:r="http://schemas.openxmlformats.org/officeDocument/2006/relationships" xmlns:m="http://schemas.openxmlformats.org/officeDocument/2006/math" xmlns:v="urn:schemas-microsoft-com:vml" xmlns:wp14="http://schemas.microsoft.com/office/word/2010/wordprocessingDrawing" xmlns:wp="http://schemas.openxmlformats.org/drawingml/2006/wordprocessingDrawing" xmlns:w10="urn:schemas-microsoft-com:office:word" xmlns:w="http://schemas.openxmlformats.org/wordprocessingml/2006/main" xmlns:w14="http://schemas.microsoft.com/office/word/2010/wordml" xmlns:w15="http://schemas.microsoft.com/office/word/2012/wordml" xmlns:w16cid="http://schemas.microsoft.com/office/word/2016/wordml/cid" xmlns:w16se="http://schemas.microsoft.com/office/word/2015/wordml/symex" xmlns:wpg="http://schemas.microsoft.com/office/word/2010/wordprocessingGroup" xmlns:wpi="http://schemas.microsoft.com/office/word/2010/wordprocessingInk" xmlns:wne="http://schemas.microsoft.com/office/word/2006/wordml" xmlns:wps="http://schemas.microsoft.com/office/word/2010/wordprocessingShape" mc:Ignorable="w14 w15 w16se w16cid wp14">
   <w:p/>
 </w:hdr>
 </file>
 
 <file path=word/numbering.xml><?xml version="1.0" encoding="utf-8"?>
-<w:numbering xmlns:wpc="http://schemas.microsoft.com/office/word/2010/wordprocessingCanvas" xmlns:cx="http://schemas.microsoft.com/office/drawing/2014/chartex" xmlns:mc="http://schemas.openxmlformats.org/markup-compatibility/2006" xmlns:o="urn:schemas-microsoft-com:office:office" xmlns:r="http://schemas.openxmlformats.org/officeDocument/2006/relationships" xmlns:m="http://schemas.openxmlformats.org/officeDocument/2006/math" xmlns:v="urn:schemas-microsoft-com:vml" xmlns:wp14="http://schemas.microsoft.com/office/word/2010/wordprocessingDrawing" xmlns:wp="http://schemas.openxmlformats.org/drawingml/2006/wordprocessingDrawing" xmlns:w10="urn:schemas-microsoft-com:office:word" xmlns:w="http://schemas.openxmlformats.org/wordprocessingml/2006/main" xmlns:w14="http://schemas.microsoft.com/office/word/2010/wordml" xmlns:w15="http://schemas.microsoft.com/office/word/2012/wordml" xmlns:w16se="http://schemas.microsoft.com/office/word/2015/wordml/symex" xmlns:wpg="http://schemas.microsoft.com/office/word/2010/wordprocessingGroup" xmlns:wpi="http://schemas.microsoft.com/office/word/2010/wordprocessingInk" xmlns:wne="http://schemas.microsoft.com/office/word/2006/wordml" xmlns:wps="http://schemas.microsoft.com/office/word/2010/wordprocessingShape" mc:Ignorable="w14 w15 w16se wp14">
+<w:numbering xmlns:wpc="http://schemas.microsoft.com/office/word/2010/wordprocessingCanvas" xmlns:cx="http://schemas.microsoft.com/office/drawing/2014/chartex" xmlns:cx1="http://schemas.microsoft.com/office/drawing/2015/9/8/chartex" xmlns:cx2="http://schemas.microsoft.com/office/drawing/2015/10/21/chartex" xmlns:cx3="http://schemas.microsoft.com/office/drawing/2016/5/9/chartex" xmlns:cx4="http://schemas.microsoft.com/office/drawing/2016/5/10/chartex" xmlns:cx5="http://schemas.microsoft.com/office/drawing/2016/5/11/chartex" xmlns:cx6="http://schemas.microsoft.com/office/drawing/2016/5/12/chartex" xmlns:cx7="http://schemas.microsoft.com/office/drawing/2016/5/13/chartex" xmlns:cx8="http://schemas.microsoft.com/office/drawing/2016/5/14/chartex" xmlns:mc="http://schemas.openxmlformats.org/markup-compatibility/2006" xmlns:aink="http://schemas.microsoft.com/office/drawing/2016/ink" xmlns:am3d="http://schemas.microsoft.com/office/drawing/2017/model3d" xmlns:o="urn:schemas-microsoft-com:office:office" xmlns:r="http://schemas.openxmlformats.org/officeDocument/2006/relationships" xmlns:m="http://schemas.openxmlformats.org/officeDocument/2006/math" xmlns:v="urn:schemas-microsoft-com:vml" xmlns:wp14="http://schemas.microsoft.com/office/word/2010/wordprocessingDrawing" xmlns:wp="http://schemas.openxmlformats.org/drawingml/2006/wordprocessingDrawing" xmlns:w10="urn:schemas-microsoft-com:office:word" xmlns:w="http://schemas.openxmlformats.org/wordprocessingml/2006/main" xmlns:w14="http://schemas.microsoft.com/office/word/2010/wordml" xmlns:w15="http://schemas.microsoft.com/office/word/2012/wordml" xmlns:w16cid="http://schemas.microsoft.com/office/word/2016/wordml/cid" xmlns:w16se="http://schemas.microsoft.com/office/word/2015/wordml/symex" xmlns:wpg="http://schemas.microsoft.com/office/word/2010/wordprocessingGroup" xmlns:wpi="http://schemas.microsoft.com/office/word/2010/wordprocessingInk" xmlns:wne="http://schemas.microsoft.com/office/word/2006/wordml" xmlns:wps="http://schemas.microsoft.com/office/word/2010/wordprocessingShape" mc:Ignorable="w14 w15 w16se w16cid wp14">
   <w:abstractNum w:abstractNumId="0" w15:restartNumberingAfterBreak="0">
     <w:nsid w:val="00000001"/>
     <w:multiLevelType w:val="multilevel"/>
@@ -11507,7 +11742,7 @@
 </file>
 
 <file path=word/styles.xml><?xml version="1.0" encoding="utf-8"?>
-<w:styles xmlns:mc="http://schemas.openxmlformats.org/markup-compatibility/2006" xmlns:r="http://schemas.openxmlformats.org/officeDocument/2006/relationships" xmlns:w="http://schemas.openxmlformats.org/wordprocessingml/2006/main" xmlns:w14="http://schemas.microsoft.com/office/word/2010/wordml" xmlns:w15="http://schemas.microsoft.com/office/word/2012/wordml" xmlns:w16se="http://schemas.microsoft.com/office/word/2015/wordml/symex" mc:Ignorable="w14 w15 w16se">
+<w:styles xmlns:mc="http://schemas.openxmlformats.org/markup-compatibility/2006" xmlns:r="http://schemas.openxmlformats.org/officeDocument/2006/relationships" xmlns:w="http://schemas.openxmlformats.org/wordprocessingml/2006/main" xmlns:w14="http://schemas.microsoft.com/office/word/2010/wordml" xmlns:w15="http://schemas.microsoft.com/office/word/2012/wordml" xmlns:w16cid="http://schemas.microsoft.com/office/word/2016/wordml/cid" xmlns:w16se="http://schemas.microsoft.com/office/word/2015/wordml/symex" mc:Ignorable="w14 w15 w16se w16cid">
   <w:docDefaults>
     <w:rPrDefault>
       <w:rPr>
@@ -11517,7 +11752,7 @@
     </w:rPrDefault>
     <w:pPrDefault/>
   </w:docDefaults>
-  <w:latentStyles w:defLockedState="0" w:defUIPriority="0" w:defSemiHidden="0" w:defUnhideWhenUsed="0" w:defQFormat="0" w:count="371">
+  <w:latentStyles w:defLockedState="0" w:defUIPriority="0" w:defSemiHidden="0" w:defUnhideWhenUsed="0" w:defQFormat="0" w:count="375">
     <w:lsdException w:name="Normal" w:qFormat="1"/>
     <w:lsdException w:name="heading 1" w:qFormat="1"/>
     <w:lsdException w:name="heading 2" w:qFormat="1"/>
@@ -11616,7 +11851,6 @@
     <w:lsdException w:name="HTML Sample" w:semiHidden="1" w:unhideWhenUsed="1"/>
     <w:lsdException w:name="HTML Typewriter" w:semiHidden="1" w:unhideWhenUsed="1"/>
     <w:lsdException w:name="HTML Variable" w:semiHidden="1" w:unhideWhenUsed="1"/>
-    <w:lsdException w:name="Normal Table" w:semiHidden="1" w:unhideWhenUsed="1"/>
     <w:lsdException w:name="annotation subject" w:semiHidden="1" w:unhideWhenUsed="1"/>
     <w:lsdException w:name="No List" w:semiHidden="1" w:unhideWhenUsed="1"/>
     <w:lsdException w:name="Outline List 1" w:semiHidden="1" w:unhideWhenUsed="1"/>
@@ -11660,10 +11894,8 @@
     <w:lsdException w:name="Table Elegant" w:semiHidden="1" w:unhideWhenUsed="1"/>
     <w:lsdException w:name="Table Professional" w:semiHidden="1" w:unhideWhenUsed="1"/>
     <w:lsdException w:name="Table Subtle 1" w:semiHidden="1" w:unhideWhenUsed="1"/>
-    <w:lsdException w:name="Table Subtle 2" w:semiHidden="1" w:unhideWhenUsed="1"/>
     <w:lsdException w:name="Table Web 1" w:semiHidden="1" w:unhideWhenUsed="1"/>
     <w:lsdException w:name="Table Web 2" w:semiHidden="1" w:unhideWhenUsed="1"/>
-    <w:lsdException w:name="Table Web 3" w:semiHidden="1" w:unhideWhenUsed="1"/>
     <w:lsdException w:name="Table Theme" w:semiHidden="1" w:unhideWhenUsed="1"/>
     <w:lsdException w:name="Placeholder Text" w:semiHidden="1" w:uiPriority="99"/>
     <w:lsdException w:name="No Spacing" w:uiPriority="1" w:qFormat="1"/>
@@ -11880,6 +12112,10 @@
     <w:lsdException w:name="List Table 5 Dark Accent 6" w:uiPriority="50"/>
     <w:lsdException w:name="List Table 6 Colorful Accent 6" w:uiPriority="51"/>
     <w:lsdException w:name="List Table 7 Colorful Accent 6" w:uiPriority="52"/>
+    <w:lsdException w:name="Mention" w:semiHidden="1" w:uiPriority="99" w:unhideWhenUsed="1"/>
+    <w:lsdException w:name="Smart Hyperlink" w:semiHidden="1" w:uiPriority="99" w:unhideWhenUsed="1"/>
+    <w:lsdException w:name="Hashtag" w:semiHidden="1" w:uiPriority="99" w:unhideWhenUsed="1"/>
+    <w:lsdException w:name="Unresolved Mention" w:semiHidden="1" w:uiPriority="99" w:unhideWhenUsed="1"/>
   </w:latentStyles>
   <w:style w:type="paragraph" w:default="1" w:styleId="Normal">
     <w:name w:val="Normal"/>
@@ -13155,7 +13391,7 @@
 </file>
 
 <file path=customXml/itemProps1.xml><?xml version="1.0" encoding="utf-8"?>
-<ds:datastoreItem xmlns:ds="http://schemas.openxmlformats.org/officeDocument/2006/customXml" ds:itemID="{D355405B-B6A2-4778-B166-BD0C83E13BDF}">
+<ds:datastoreItem xmlns:ds="http://schemas.openxmlformats.org/officeDocument/2006/customXml" ds:itemID="{E0C9523E-F3BF-4DB1-A639-B9B141779D72}">
   <ds:schemaRefs>
     <ds:schemaRef ds:uri="http://schemas.openxmlformats.org/officeDocument/2006/bibliography"/>
   </ds:schemaRefs>

</xml_diff>

<commit_message>
Thêm mô tả API
</commit_message>
<xml_diff>
--- a/MyProjectMgnt.docx
+++ b/MyProjectMgnt.docx
@@ -3538,8 +3538,6 @@
             <w:r>
               <w:t>Lê Ngọc Long</w:t>
             </w:r>
-            <w:bookmarkStart w:id="0" w:name="_GoBack"/>
-            <w:bookmarkEnd w:id="0"/>
           </w:p>
         </w:tc>
       </w:tr>
@@ -3824,12 +3822,12 @@
       <w:pPr>
         <w:pStyle w:val="Heading1"/>
       </w:pPr>
-      <w:bookmarkStart w:id="1" w:name="_Toc527975125"/>
+      <w:bookmarkStart w:id="0" w:name="_Toc527975125"/>
       <w:r>
         <w:lastRenderedPageBreak/>
         <w:t>Giới thiệu dự án</w:t>
       </w:r>
-      <w:bookmarkEnd w:id="1"/>
+      <w:bookmarkEnd w:id="0"/>
     </w:p>
     <w:p>
       <w:r>
@@ -3840,21 +3838,21 @@
       <w:pPr>
         <w:pStyle w:val="Heading1"/>
       </w:pPr>
-      <w:bookmarkStart w:id="2" w:name="_Toc527975126"/>
+      <w:bookmarkStart w:id="1" w:name="_Toc527975126"/>
       <w:r>
         <w:t>Các nhân sự tham gia dự án</w:t>
       </w:r>
-      <w:bookmarkEnd w:id="2"/>
+      <w:bookmarkEnd w:id="1"/>
     </w:p>
     <w:p>
       <w:pPr>
         <w:pStyle w:val="Heading2"/>
       </w:pPr>
-      <w:bookmarkStart w:id="3" w:name="_Toc527975127"/>
+      <w:bookmarkStart w:id="2" w:name="_Toc527975127"/>
       <w:r>
         <w:t>Thông tin liên hệ phía khách hàng</w:t>
       </w:r>
-      <w:bookmarkEnd w:id="3"/>
+      <w:bookmarkEnd w:id="2"/>
     </w:p>
     <w:p>
       <w:r>
@@ -3871,11 +3869,11 @@
       <w:pPr>
         <w:pStyle w:val="Heading2"/>
       </w:pPr>
-      <w:bookmarkStart w:id="4" w:name="_Toc527975128"/>
+      <w:bookmarkStart w:id="3" w:name="_Toc527975128"/>
       <w:r>
         <w:t>Thông tin liên hệ phía công ty</w:t>
       </w:r>
-      <w:bookmarkEnd w:id="4"/>
+      <w:bookmarkEnd w:id="3"/>
     </w:p>
     <w:p>
       <w:r>
@@ -3889,11 +3887,11 @@
       <w:pPr>
         <w:pStyle w:val="Heading2"/>
       </w:pPr>
-      <w:bookmarkStart w:id="5" w:name="_Toc527975129"/>
+      <w:bookmarkStart w:id="4" w:name="_Toc527975129"/>
       <w:r>
         <w:t>Phân chia vai trò của thành viên dự án và khách hàng</w:t>
       </w:r>
-      <w:bookmarkEnd w:id="5"/>
+      <w:bookmarkEnd w:id="4"/>
     </w:p>
     <w:p>
       <w:r>
@@ -3975,21 +3973,21 @@
       <w:pPr>
         <w:pStyle w:val="Heading1"/>
       </w:pPr>
-      <w:bookmarkStart w:id="6" w:name="_Toc527975130"/>
+      <w:bookmarkStart w:id="5" w:name="_Toc527975130"/>
       <w:r>
         <w:t>Khảo sát dự án</w:t>
       </w:r>
-      <w:bookmarkEnd w:id="6"/>
+      <w:bookmarkEnd w:id="5"/>
     </w:p>
     <w:p>
       <w:pPr>
         <w:pStyle w:val="Heading2"/>
       </w:pPr>
-      <w:bookmarkStart w:id="7" w:name="_Toc527975131"/>
+      <w:bookmarkStart w:id="6" w:name="_Toc527975131"/>
       <w:r>
         <w:t>Yêu cầu khách hàng</w:t>
       </w:r>
-      <w:bookmarkEnd w:id="7"/>
+      <w:bookmarkEnd w:id="6"/>
     </w:p>
     <w:p>
       <w:r>
@@ -4000,7 +3998,7 @@
       <w:pPr>
         <w:pStyle w:val="Heading2"/>
       </w:pPr>
-      <w:bookmarkStart w:id="8" w:name="_Toc527975132"/>
+      <w:bookmarkStart w:id="7" w:name="_Toc527975132"/>
       <w:r>
         <w:t xml:space="preserve">Mô hình </w:t>
       </w:r>
@@ -4013,7 +4011,7 @@
       <w:r>
         <w:t xml:space="preserve"> – nghiệp vụ</w:t>
       </w:r>
-      <w:bookmarkEnd w:id="8"/>
+      <w:bookmarkEnd w:id="7"/>
     </w:p>
     <w:p>
       <w:r>
@@ -4024,11 +4022,11 @@
       <w:pPr>
         <w:pStyle w:val="Heading2"/>
       </w:pPr>
-      <w:bookmarkStart w:id="9" w:name="_Toc527975133"/>
+      <w:bookmarkStart w:id="8" w:name="_Toc527975133"/>
       <w:r>
         <w:t>Mô hình hoạt động dự kiến sau khi áp dụng sản phẩm mới</w:t>
       </w:r>
-      <w:bookmarkEnd w:id="9"/>
+      <w:bookmarkEnd w:id="8"/>
     </w:p>
     <w:p>
       <w:r>
@@ -4039,11 +4037,11 @@
       <w:pPr>
         <w:pStyle w:val="Heading2"/>
       </w:pPr>
-      <w:bookmarkStart w:id="10" w:name="_Toc527975134"/>
+      <w:bookmarkStart w:id="9" w:name="_Toc527975134"/>
       <w:r>
         <w:t>Phân tích ưu điểm/nhược điểm/lợi ích khách hàng</w:t>
       </w:r>
-      <w:bookmarkEnd w:id="10"/>
+      <w:bookmarkEnd w:id="9"/>
     </w:p>
     <w:p>
       <w:r>
@@ -4059,22 +4057,22 @@
       <w:pPr>
         <w:pStyle w:val="Heading1"/>
       </w:pPr>
-      <w:bookmarkStart w:id="11" w:name="_Toc527975135"/>
+      <w:bookmarkStart w:id="10" w:name="_Toc527975135"/>
       <w:r>
         <w:lastRenderedPageBreak/>
         <w:t>Ước lượng</w:t>
       </w:r>
-      <w:bookmarkEnd w:id="11"/>
+      <w:bookmarkEnd w:id="10"/>
     </w:p>
     <w:p>
       <w:pPr>
         <w:pStyle w:val="Heading2"/>
       </w:pPr>
-      <w:bookmarkStart w:id="12" w:name="_Toc527975136"/>
+      <w:bookmarkStart w:id="11" w:name="_Toc527975136"/>
       <w:r>
         <w:t>Ước lượng tính năng</w:t>
       </w:r>
-      <w:bookmarkEnd w:id="12"/>
+      <w:bookmarkEnd w:id="11"/>
     </w:p>
     <w:p>
       <w:r>
@@ -4133,21 +4131,21 @@
       <w:pPr>
         <w:pStyle w:val="Heading2"/>
       </w:pPr>
-      <w:bookmarkStart w:id="13" w:name="_Toc527975137"/>
+      <w:bookmarkStart w:id="12" w:name="_Toc527975137"/>
       <w:r>
         <w:t>Ước lượng cách tích hợp hệ thống</w:t>
       </w:r>
-      <w:bookmarkEnd w:id="13"/>
+      <w:bookmarkEnd w:id="12"/>
     </w:p>
     <w:p>
       <w:pPr>
         <w:pStyle w:val="Heading2"/>
       </w:pPr>
-      <w:bookmarkStart w:id="14" w:name="_Toc527975138"/>
+      <w:bookmarkStart w:id="13" w:name="_Toc527975138"/>
       <w:r>
         <w:t>Ước lượng thời gian</w:t>
       </w:r>
-      <w:bookmarkEnd w:id="14"/>
+      <w:bookmarkEnd w:id="13"/>
     </w:p>
     <w:p>
       <w:r>
@@ -4158,11 +4156,11 @@
       <w:pPr>
         <w:pStyle w:val="Heading2"/>
       </w:pPr>
-      <w:bookmarkStart w:id="15" w:name="_Toc527975139"/>
+      <w:bookmarkStart w:id="14" w:name="_Toc527975139"/>
       <w:r>
         <w:t>Ước lượng rủi ro</w:t>
       </w:r>
-      <w:bookmarkEnd w:id="15"/>
+      <w:bookmarkEnd w:id="14"/>
     </w:p>
     <w:p>
       <w:r>
@@ -4173,11 +4171,11 @@
       <w:pPr>
         <w:pStyle w:val="Heading2"/>
       </w:pPr>
-      <w:bookmarkStart w:id="16" w:name="_Toc527975140"/>
+      <w:bookmarkStart w:id="15" w:name="_Toc527975140"/>
       <w:r>
         <w:t>Xác định các hạng mục kiểm thử</w:t>
       </w:r>
-      <w:bookmarkEnd w:id="16"/>
+      <w:bookmarkEnd w:id="15"/>
     </w:p>
     <w:p>
       <w:r>
@@ -4224,11 +4222,11 @@
       <w:pPr>
         <w:pStyle w:val="Heading2"/>
       </w:pPr>
-      <w:bookmarkStart w:id="17" w:name="_Toc527975141"/>
+      <w:bookmarkStart w:id="16" w:name="_Toc527975141"/>
       <w:r>
         <w:t>Ước lượng cách thức triển khai/cài đặt</w:t>
       </w:r>
-      <w:bookmarkEnd w:id="17"/>
+      <w:bookmarkEnd w:id="16"/>
     </w:p>
     <w:p>
       <w:r>
@@ -4239,11 +4237,11 @@
       <w:pPr>
         <w:pStyle w:val="Heading1"/>
       </w:pPr>
-      <w:bookmarkStart w:id="18" w:name="_Toc527975142"/>
+      <w:bookmarkStart w:id="17" w:name="_Toc527975142"/>
       <w:r>
         <w:t>Ước lượng giá thành</w:t>
       </w:r>
-      <w:bookmarkEnd w:id="18"/>
+      <w:bookmarkEnd w:id="17"/>
     </w:p>
     <w:p>
       <w:pPr>
@@ -4318,14 +4316,14 @@
       <w:pPr>
         <w:pStyle w:val="Heading1"/>
       </w:pPr>
-      <w:bookmarkStart w:id="19" w:name="_Toc527975143"/>
+      <w:bookmarkStart w:id="18" w:name="_Toc527975143"/>
       <w:r>
         <w:t>Phân chia các giai đoạn</w:t>
       </w:r>
       <w:r>
         <w:t xml:space="preserve"> chính</w:t>
       </w:r>
-      <w:bookmarkEnd w:id="19"/>
+      <w:bookmarkEnd w:id="18"/>
     </w:p>
     <w:tbl>
       <w:tblPr>
@@ -4490,12 +4488,12 @@
       <w:pPr>
         <w:pStyle w:val="Heading1"/>
       </w:pPr>
-      <w:bookmarkStart w:id="20" w:name="_Toc527975144"/>
+      <w:bookmarkStart w:id="19" w:name="_Toc527975144"/>
       <w:r>
         <w:lastRenderedPageBreak/>
         <w:t>Phân tích thiết kế</w:t>
       </w:r>
-      <w:bookmarkEnd w:id="20"/>
+      <w:bookmarkEnd w:id="19"/>
       <w:r>
         <w:t xml:space="preserve"> </w:t>
       </w:r>
@@ -4507,14 +4505,14 @@
           <w:lang w:eastAsia="en-US" w:bidi="ar-SA"/>
         </w:rPr>
       </w:pPr>
-      <w:bookmarkStart w:id="21" w:name="_Toc527975145"/>
+      <w:bookmarkStart w:id="20" w:name="_Toc527975145"/>
       <w:r>
         <w:rPr>
           <w:lang w:eastAsia="en-US" w:bidi="ar-SA"/>
         </w:rPr>
         <w:t>Mô hình tích hợp phần cứng/phần mềm</w:t>
       </w:r>
-      <w:bookmarkEnd w:id="21"/>
+      <w:bookmarkEnd w:id="20"/>
     </w:p>
     <w:p>
       <w:pPr>
@@ -4523,14 +4521,14 @@
           <w:lang w:eastAsia="en-US" w:bidi="ar-SA"/>
         </w:rPr>
       </w:pPr>
-      <w:bookmarkStart w:id="22" w:name="_Toc527975146"/>
+      <w:bookmarkStart w:id="21" w:name="_Toc527975146"/>
       <w:r>
         <w:rPr>
           <w:lang w:eastAsia="en-US" w:bidi="ar-SA"/>
         </w:rPr>
         <w:t>Giao diện</w:t>
       </w:r>
-      <w:bookmarkEnd w:id="22"/>
+      <w:bookmarkEnd w:id="21"/>
     </w:p>
     <w:p>
       <w:pPr>
@@ -4808,14 +4806,14 @@
           <w:lang w:eastAsia="en-US" w:bidi="ar-SA"/>
         </w:rPr>
       </w:pPr>
-      <w:bookmarkStart w:id="23" w:name="_Toc527975147"/>
+      <w:bookmarkStart w:id="22" w:name="_Toc527975147"/>
       <w:r>
         <w:rPr>
           <w:lang w:eastAsia="en-US" w:bidi="ar-SA"/>
         </w:rPr>
         <w:t>Cơ sở dữ liệu</w:t>
       </w:r>
-      <w:bookmarkEnd w:id="23"/>
+      <w:bookmarkEnd w:id="22"/>
     </w:p>
     <w:p>
       <w:pPr>
@@ -7976,14 +7974,14 @@
           <w:lang w:eastAsia="en-US" w:bidi="ar-SA"/>
         </w:rPr>
       </w:pPr>
-      <w:bookmarkStart w:id="24" w:name="_Toc527975148"/>
+      <w:bookmarkStart w:id="23" w:name="_Toc527975148"/>
       <w:r>
         <w:rPr>
           <w:lang w:eastAsia="en-US" w:bidi="ar-SA"/>
         </w:rPr>
         <w:t>Mạng</w:t>
       </w:r>
-      <w:bookmarkEnd w:id="24"/>
+      <w:bookmarkEnd w:id="23"/>
     </w:p>
     <w:p>
       <w:pPr>
@@ -7992,14 +7990,14 @@
           <w:lang w:eastAsia="en-US" w:bidi="ar-SA"/>
         </w:rPr>
       </w:pPr>
-      <w:bookmarkStart w:id="25" w:name="_Toc527975149"/>
+      <w:bookmarkStart w:id="24" w:name="_Toc527975149"/>
       <w:r>
         <w:rPr>
           <w:lang w:eastAsia="en-US" w:bidi="ar-SA"/>
         </w:rPr>
         <w:t>Tương tác người dùng</w:t>
       </w:r>
-      <w:bookmarkEnd w:id="25"/>
+      <w:bookmarkEnd w:id="24"/>
     </w:p>
     <w:p>
       <w:pPr>
@@ -8008,14 +8006,162 @@
           <w:lang w:eastAsia="en-US" w:bidi="ar-SA"/>
         </w:rPr>
       </w:pPr>
-      <w:bookmarkStart w:id="26" w:name="_Toc527975150"/>
+      <w:bookmarkStart w:id="25" w:name="_Toc527975150"/>
       <w:r>
         <w:rPr>
           <w:lang w:eastAsia="en-US" w:bidi="ar-SA"/>
         </w:rPr>
         <w:t>Đặc tả giao diện API (interface)</w:t>
       </w:r>
+      <w:bookmarkEnd w:id="25"/>
+    </w:p>
+    <w:p>
+      <w:pPr>
+        <w:rPr>
+          <w:lang w:eastAsia="en-US" w:bidi="ar-SA"/>
+        </w:rPr>
+      </w:pPr>
+      <w:r>
+        <w:rPr>
+          <w:b/>
+          <w:lang w:eastAsia="en-US" w:bidi="ar-SA"/>
+        </w:rPr>
+        <w:t>Search post</w:t>
+      </w:r>
+      <w:r>
+        <w:rPr>
+          <w:lang w:eastAsia="en-US" w:bidi="ar-SA"/>
+        </w:rPr>
+        <w:t>: Tìm kiếm bài viết.</w:t>
+      </w:r>
+    </w:p>
+    <w:p>
+      <w:pPr>
+        <w:rPr>
+          <w:lang w:eastAsia="en-US" w:bidi="ar-SA"/>
+        </w:rPr>
+      </w:pPr>
+      <w:r>
+        <w:rPr>
+          <w:lang w:eastAsia="en-US" w:bidi="ar-SA"/>
+        </w:rPr>
+        <w:t xml:space="preserve">Method: </w:t>
+      </w:r>
+      <w:r>
+        <w:rPr>
+          <w:b/>
+          <w:lang w:eastAsia="en-US" w:bidi="ar-SA"/>
+        </w:rPr>
+        <w:t>GET</w:t>
+      </w:r>
+    </w:p>
+    <w:p>
+      <w:pPr>
+        <w:rPr>
+          <w:lang w:eastAsia="en-US" w:bidi="ar-SA"/>
+        </w:rPr>
+      </w:pPr>
+      <w:r>
+        <w:rPr>
+          <w:lang w:eastAsia="en-US" w:bidi="ar-SA"/>
+        </w:rPr>
+        <w:t>Input: content: nội dung tìm kiếm, order_field: lọc theo các tường, order_by: lọc theo kiểu tăng dần hoặc giảm dần, type: loại tìm kiếm (tất cả hoặc những bài chưa được phê duyệt)</w:t>
+      </w:r>
+      <w:r>
+        <w:rPr>
+          <w:lang w:eastAsia="en-US" w:bidi="ar-SA"/>
+        </w:rPr>
+        <w:t>, start: tìm kiếm từ, limit: giới hạn kết quả trả về.</w:t>
+      </w:r>
+    </w:p>
+    <w:p>
+      <w:pPr>
+        <w:rPr>
+          <w:lang w:eastAsia="en-US" w:bidi="ar-SA"/>
+        </w:rPr>
+      </w:pPr>
+      <w:r>
+        <w:rPr>
+          <w:lang w:eastAsia="en-US" w:bidi="ar-SA"/>
+        </w:rPr>
+        <w:t>Output: json array</w:t>
+      </w:r>
+    </w:p>
+    <w:p>
+      <w:pPr>
+        <w:rPr>
+          <w:lang w:eastAsia="en-US" w:bidi="ar-SA"/>
+        </w:rPr>
+      </w:pPr>
+      <w:bookmarkStart w:id="26" w:name="_GoBack"/>
       <w:bookmarkEnd w:id="26"/>
+    </w:p>
+    <w:p>
+      <w:pPr>
+        <w:rPr>
+          <w:lang w:eastAsia="en-US" w:bidi="ar-SA"/>
+        </w:rPr>
+      </w:pPr>
+      <w:r>
+        <w:rPr>
+          <w:b/>
+          <w:lang w:eastAsia="en-US" w:bidi="ar-SA"/>
+        </w:rPr>
+        <w:t>Approval</w:t>
+      </w:r>
+      <w:r>
+        <w:rPr>
+          <w:lang w:eastAsia="en-US" w:bidi="ar-SA"/>
+        </w:rPr>
+        <w:t>: Phê duyệt bài viết.</w:t>
+      </w:r>
+    </w:p>
+    <w:p>
+      <w:pPr>
+        <w:rPr>
+          <w:b/>
+          <w:lang w:eastAsia="en-US" w:bidi="ar-SA"/>
+        </w:rPr>
+      </w:pPr>
+      <w:r>
+        <w:rPr>
+          <w:lang w:eastAsia="en-US" w:bidi="ar-SA"/>
+        </w:rPr>
+        <w:t xml:space="preserve">Method: </w:t>
+      </w:r>
+      <w:r>
+        <w:rPr>
+          <w:b/>
+          <w:lang w:eastAsia="en-US" w:bidi="ar-SA"/>
+        </w:rPr>
+        <w:t>POST</w:t>
+      </w:r>
+    </w:p>
+    <w:p>
+      <w:pPr>
+        <w:rPr>
+          <w:lang w:eastAsia="en-US" w:bidi="ar-SA"/>
+        </w:rPr>
+      </w:pPr>
+      <w:r>
+        <w:rPr>
+          <w:lang w:eastAsia="en-US" w:bidi="ar-SA"/>
+        </w:rPr>
+        <w:t>Input: post_id: id của bài viết</w:t>
+      </w:r>
+    </w:p>
+    <w:p>
+      <w:pPr>
+        <w:rPr>
+          <w:lang w:eastAsia="en-US" w:bidi="ar-SA"/>
+        </w:rPr>
+      </w:pPr>
+      <w:r>
+        <w:rPr>
+          <w:lang w:eastAsia="en-US" w:bidi="ar-SA"/>
+        </w:rPr>
+        <w:t>Output: json object</w:t>
+      </w:r>
     </w:p>
     <w:p>
       <w:pPr>
@@ -8084,6 +8230,7 @@
         <w:rPr>
           <w:lang w:eastAsia="en-US" w:bidi="ar-SA"/>
         </w:rPr>
+        <w:lastRenderedPageBreak/>
         <w:t>Danh mục tài liệu liên quan</w:t>
       </w:r>
       <w:bookmarkEnd w:id="30"/>
@@ -10039,6 +10186,95 @@
     </w:lvl>
   </w:abstractNum>
   <w:abstractNum w:abstractNumId="21" w15:restartNumberingAfterBreak="0">
+    <w:nsid w:val="17223368"/>
+    <w:multiLevelType w:val="hybridMultilevel"/>
+    <w:tmpl w:val="BA0A8C04"/>
+    <w:lvl w:ilvl="0" w:tplc="0409000F">
+      <w:start w:val="1"/>
+      <w:numFmt w:val="decimal"/>
+      <w:lvlText w:val="%1."/>
+      <w:lvlJc w:val="left"/>
+      <w:pPr>
+        <w:ind w:left="720" w:hanging="360"/>
+      </w:pPr>
+      <w:rPr>
+        <w:rFonts w:hint="default"/>
+      </w:rPr>
+    </w:lvl>
+    <w:lvl w:ilvl="1" w:tplc="04090019" w:tentative="1">
+      <w:start w:val="1"/>
+      <w:numFmt w:val="lowerLetter"/>
+      <w:lvlText w:val="%2."/>
+      <w:lvlJc w:val="left"/>
+      <w:pPr>
+        <w:ind w:left="1440" w:hanging="360"/>
+      </w:pPr>
+    </w:lvl>
+    <w:lvl w:ilvl="2" w:tplc="0409001B" w:tentative="1">
+      <w:start w:val="1"/>
+      <w:numFmt w:val="lowerRoman"/>
+      <w:lvlText w:val="%3."/>
+      <w:lvlJc w:val="right"/>
+      <w:pPr>
+        <w:ind w:left="2160" w:hanging="180"/>
+      </w:pPr>
+    </w:lvl>
+    <w:lvl w:ilvl="3" w:tplc="0409000F" w:tentative="1">
+      <w:start w:val="1"/>
+      <w:numFmt w:val="decimal"/>
+      <w:lvlText w:val="%4."/>
+      <w:lvlJc w:val="left"/>
+      <w:pPr>
+        <w:ind w:left="2880" w:hanging="360"/>
+      </w:pPr>
+    </w:lvl>
+    <w:lvl w:ilvl="4" w:tplc="04090019" w:tentative="1">
+      <w:start w:val="1"/>
+      <w:numFmt w:val="lowerLetter"/>
+      <w:lvlText w:val="%5."/>
+      <w:lvlJc w:val="left"/>
+      <w:pPr>
+        <w:ind w:left="3600" w:hanging="360"/>
+      </w:pPr>
+    </w:lvl>
+    <w:lvl w:ilvl="5" w:tplc="0409001B" w:tentative="1">
+      <w:start w:val="1"/>
+      <w:numFmt w:val="lowerRoman"/>
+      <w:lvlText w:val="%6."/>
+      <w:lvlJc w:val="right"/>
+      <w:pPr>
+        <w:ind w:left="4320" w:hanging="180"/>
+      </w:pPr>
+    </w:lvl>
+    <w:lvl w:ilvl="6" w:tplc="0409000F" w:tentative="1">
+      <w:start w:val="1"/>
+      <w:numFmt w:val="decimal"/>
+      <w:lvlText w:val="%7."/>
+      <w:lvlJc w:val="left"/>
+      <w:pPr>
+        <w:ind w:left="5040" w:hanging="360"/>
+      </w:pPr>
+    </w:lvl>
+    <w:lvl w:ilvl="7" w:tplc="04090019" w:tentative="1">
+      <w:start w:val="1"/>
+      <w:numFmt w:val="lowerLetter"/>
+      <w:lvlText w:val="%8."/>
+      <w:lvlJc w:val="left"/>
+      <w:pPr>
+        <w:ind w:left="5760" w:hanging="360"/>
+      </w:pPr>
+    </w:lvl>
+    <w:lvl w:ilvl="8" w:tplc="0409001B" w:tentative="1">
+      <w:start w:val="1"/>
+      <w:numFmt w:val="lowerRoman"/>
+      <w:lvlText w:val="%9."/>
+      <w:lvlJc w:val="right"/>
+      <w:pPr>
+        <w:ind w:left="6480" w:hanging="180"/>
+      </w:pPr>
+    </w:lvl>
+  </w:abstractNum>
+  <w:abstractNum w:abstractNumId="22" w15:restartNumberingAfterBreak="0">
     <w:nsid w:val="17E86640"/>
     <w:multiLevelType w:val="hybridMultilevel"/>
     <w:tmpl w:val="E75E9EBC"/>
@@ -10179,7 +10415,7 @@
       </w:rPr>
     </w:lvl>
   </w:abstractNum>
-  <w:abstractNum w:abstractNumId="22" w15:restartNumberingAfterBreak="0">
+  <w:abstractNum w:abstractNumId="23" w15:restartNumberingAfterBreak="0">
     <w:nsid w:val="1904704E"/>
     <w:multiLevelType w:val="multilevel"/>
     <w:tmpl w:val="00000011"/>
@@ -10292,7 +10528,7 @@
       </w:pPr>
     </w:lvl>
   </w:abstractNum>
-  <w:abstractNum w:abstractNumId="23" w15:restartNumberingAfterBreak="0">
+  <w:abstractNum w:abstractNumId="24" w15:restartNumberingAfterBreak="0">
     <w:nsid w:val="1F391341"/>
     <w:multiLevelType w:val="hybridMultilevel"/>
     <w:tmpl w:val="28D01D6A"/>
@@ -10432,7 +10668,7 @@
       </w:rPr>
     </w:lvl>
   </w:abstractNum>
-  <w:abstractNum w:abstractNumId="24" w15:restartNumberingAfterBreak="0">
+  <w:abstractNum w:abstractNumId="25" w15:restartNumberingAfterBreak="0">
     <w:nsid w:val="1FCD39A1"/>
     <w:multiLevelType w:val="multilevel"/>
     <w:tmpl w:val="AC12CE28"/>
@@ -10548,7 +10784,7 @@
       </w:pPr>
     </w:lvl>
   </w:abstractNum>
-  <w:abstractNum w:abstractNumId="25" w15:restartNumberingAfterBreak="0">
+  <w:abstractNum w:abstractNumId="26" w15:restartNumberingAfterBreak="0">
     <w:nsid w:val="2A332316"/>
     <w:multiLevelType w:val="hybridMultilevel"/>
     <w:tmpl w:val="8D50A05A"/>
@@ -10660,7 +10896,7 @@
       </w:rPr>
     </w:lvl>
   </w:abstractNum>
-  <w:abstractNum w:abstractNumId="26" w15:restartNumberingAfterBreak="0">
+  <w:abstractNum w:abstractNumId="27" w15:restartNumberingAfterBreak="0">
     <w:nsid w:val="2D5B3E5E"/>
     <w:multiLevelType w:val="multilevel"/>
     <w:tmpl w:val="AC12CE28"/>
@@ -10776,7 +11012,7 @@
       </w:pPr>
     </w:lvl>
   </w:abstractNum>
-  <w:abstractNum w:abstractNumId="27" w15:restartNumberingAfterBreak="0">
+  <w:abstractNum w:abstractNumId="28" w15:restartNumberingAfterBreak="0">
     <w:nsid w:val="38B70A24"/>
     <w:multiLevelType w:val="hybridMultilevel"/>
     <w:tmpl w:val="65F02708"/>
@@ -10889,7 +11125,7 @@
       </w:rPr>
     </w:lvl>
   </w:abstractNum>
-  <w:abstractNum w:abstractNumId="28" w15:restartNumberingAfterBreak="0">
+  <w:abstractNum w:abstractNumId="29" w15:restartNumberingAfterBreak="0">
     <w:nsid w:val="3A2B4E87"/>
     <w:multiLevelType w:val="multilevel"/>
     <w:tmpl w:val="AC12CE28"/>
@@ -11005,7 +11241,7 @@
       </w:pPr>
     </w:lvl>
   </w:abstractNum>
-  <w:abstractNum w:abstractNumId="29" w15:restartNumberingAfterBreak="0">
+  <w:abstractNum w:abstractNumId="30" w15:restartNumberingAfterBreak="0">
     <w:nsid w:val="3CF96541"/>
     <w:multiLevelType w:val="hybridMultilevel"/>
     <w:tmpl w:val="7B7A9652"/>
@@ -11118,7 +11354,7 @@
       </w:rPr>
     </w:lvl>
   </w:abstractNum>
-  <w:abstractNum w:abstractNumId="30" w15:restartNumberingAfterBreak="0">
+  <w:abstractNum w:abstractNumId="31" w15:restartNumberingAfterBreak="0">
     <w:nsid w:val="58B72105"/>
     <w:multiLevelType w:val="multilevel"/>
     <w:tmpl w:val="D960FB60"/>
@@ -11267,7 +11503,7 @@
       </w:rPr>
     </w:lvl>
   </w:abstractNum>
-  <w:abstractNum w:abstractNumId="31" w15:restartNumberingAfterBreak="0">
+  <w:abstractNum w:abstractNumId="32" w15:restartNumberingAfterBreak="0">
     <w:nsid w:val="67C1146D"/>
     <w:multiLevelType w:val="hybridMultilevel"/>
     <w:tmpl w:val="7DA8282E"/>
@@ -11407,7 +11643,7 @@
       </w:rPr>
     </w:lvl>
   </w:abstractNum>
-  <w:abstractNum w:abstractNumId="32" w15:restartNumberingAfterBreak="0">
+  <w:abstractNum w:abstractNumId="33" w15:restartNumberingAfterBreak="0">
     <w:nsid w:val="79405515"/>
     <w:multiLevelType w:val="hybridMultilevel"/>
     <w:tmpl w:val="B588D586"/>
@@ -11523,7 +11759,7 @@
       </w:pPr>
     </w:lvl>
   </w:abstractNum>
-  <w:abstractNum w:abstractNumId="33" w15:restartNumberingAfterBreak="0">
+  <w:abstractNum w:abstractNumId="34" w15:restartNumberingAfterBreak="0">
     <w:nsid w:val="795348F1"/>
     <w:multiLevelType w:val="multilevel"/>
     <w:tmpl w:val="00000011"/>
@@ -11691,34 +11927,34 @@
     <w:abstractNumId w:val="17"/>
   </w:num>
   <w:num w:numId="19">
-    <w:abstractNumId w:val="22"/>
+    <w:abstractNumId w:val="23"/>
   </w:num>
   <w:num w:numId="20">
+    <w:abstractNumId w:val="34"/>
+  </w:num>
+  <w:num w:numId="21">
     <w:abstractNumId w:val="33"/>
   </w:num>
-  <w:num w:numId="21">
-    <w:abstractNumId w:val="32"/>
-  </w:num>
   <w:num w:numId="22">
-    <w:abstractNumId w:val="21"/>
+    <w:abstractNumId w:val="22"/>
   </w:num>
   <w:num w:numId="23">
     <w:abstractNumId w:val="19"/>
   </w:num>
   <w:num w:numId="24">
-    <w:abstractNumId w:val="23"/>
+    <w:abstractNumId w:val="24"/>
   </w:num>
   <w:num w:numId="25">
-    <w:abstractNumId w:val="26"/>
+    <w:abstractNumId w:val="27"/>
   </w:num>
   <w:num w:numId="26">
-    <w:abstractNumId w:val="24"/>
+    <w:abstractNumId w:val="25"/>
   </w:num>
   <w:num w:numId="27">
-    <w:abstractNumId w:val="31"/>
+    <w:abstractNumId w:val="32"/>
   </w:num>
   <w:num w:numId="28">
-    <w:abstractNumId w:val="28"/>
+    <w:abstractNumId w:val="29"/>
   </w:num>
   <w:num w:numId="29">
     <w:abstractNumId w:val="20"/>
@@ -11727,16 +11963,19 @@
     <w:abstractNumId w:val="18"/>
   </w:num>
   <w:num w:numId="31">
+    <w:abstractNumId w:val="31"/>
+  </w:num>
+  <w:num w:numId="32">
+    <w:abstractNumId w:val="26"/>
+  </w:num>
+  <w:num w:numId="33">
+    <w:abstractNumId w:val="28"/>
+  </w:num>
+  <w:num w:numId="34">
     <w:abstractNumId w:val="30"/>
   </w:num>
-  <w:num w:numId="32">
-    <w:abstractNumId w:val="25"/>
-  </w:num>
-  <w:num w:numId="33">
-    <w:abstractNumId w:val="27"/>
-  </w:num>
-  <w:num w:numId="34">
-    <w:abstractNumId w:val="29"/>
+  <w:num w:numId="35">
+    <w:abstractNumId w:val="21"/>
   </w:num>
 </w:numbering>
 </file>
@@ -11851,6 +12090,7 @@
     <w:lsdException w:name="HTML Sample" w:semiHidden="1" w:unhideWhenUsed="1"/>
     <w:lsdException w:name="HTML Typewriter" w:semiHidden="1" w:unhideWhenUsed="1"/>
     <w:lsdException w:name="HTML Variable" w:semiHidden="1" w:unhideWhenUsed="1"/>
+    <w:lsdException w:name="Normal Table" w:semiHidden="1" w:unhideWhenUsed="1"/>
     <w:lsdException w:name="annotation subject" w:semiHidden="1" w:unhideWhenUsed="1"/>
     <w:lsdException w:name="No List" w:semiHidden="1" w:unhideWhenUsed="1"/>
     <w:lsdException w:name="Outline List 1" w:semiHidden="1" w:unhideWhenUsed="1"/>
@@ -11894,8 +12134,10 @@
     <w:lsdException w:name="Table Elegant" w:semiHidden="1" w:unhideWhenUsed="1"/>
     <w:lsdException w:name="Table Professional" w:semiHidden="1" w:unhideWhenUsed="1"/>
     <w:lsdException w:name="Table Subtle 1" w:semiHidden="1" w:unhideWhenUsed="1"/>
+    <w:lsdException w:name="Table Subtle 2" w:semiHidden="1" w:unhideWhenUsed="1"/>
     <w:lsdException w:name="Table Web 1" w:semiHidden="1" w:unhideWhenUsed="1"/>
     <w:lsdException w:name="Table Web 2" w:semiHidden="1" w:unhideWhenUsed="1"/>
+    <w:lsdException w:name="Table Web 3" w:semiHidden="1" w:unhideWhenUsed="1"/>
     <w:lsdException w:name="Table Theme" w:semiHidden="1" w:unhideWhenUsed="1"/>
     <w:lsdException w:name="Placeholder Text" w:semiHidden="1" w:uiPriority="99"/>
     <w:lsdException w:name="No Spacing" w:uiPriority="1" w:qFormat="1"/>
@@ -13391,7 +13633,7 @@
 </file>
 
 <file path=customXml/itemProps1.xml><?xml version="1.0" encoding="utf-8"?>
-<ds:datastoreItem xmlns:ds="http://schemas.openxmlformats.org/officeDocument/2006/customXml" ds:itemID="{E0C9523E-F3BF-4DB1-A639-B9B141779D72}">
+<ds:datastoreItem xmlns:ds="http://schemas.openxmlformats.org/officeDocument/2006/customXml" ds:itemID="{D14B67F9-AC32-4AE9-A8E8-B9AC6FA8C1CC}">
   <ds:schemaRefs>
     <ds:schemaRef ds:uri="http://schemas.openxmlformats.org/officeDocument/2006/bibliography"/>
   </ds:schemaRefs>

</xml_diff>

<commit_message>
Thêm mô tả bảo mật
</commit_message>
<xml_diff>
--- a/MyProjectMgnt.docx
+++ b/MyProjectMgnt.docx
@@ -8093,8 +8093,6 @@
           <w:lang w:eastAsia="en-US" w:bidi="ar-SA"/>
         </w:rPr>
       </w:pPr>
-      <w:bookmarkStart w:id="26" w:name="_GoBack"/>
-      <w:bookmarkEnd w:id="26"/>
     </w:p>
     <w:p>
       <w:pPr>
@@ -8170,13 +8168,28 @@
           <w:lang w:eastAsia="en-US" w:bidi="ar-SA"/>
         </w:rPr>
       </w:pPr>
-      <w:bookmarkStart w:id="27" w:name="_Toc527975151"/>
+      <w:bookmarkStart w:id="26" w:name="_Toc527975151"/>
       <w:r>
         <w:rPr>
           <w:lang w:eastAsia="en-US" w:bidi="ar-SA"/>
         </w:rPr>
         <w:t>Bảo mật</w:t>
       </w:r>
+      <w:bookmarkEnd w:id="26"/>
+    </w:p>
+    <w:p>
+      <w:pPr>
+        <w:rPr>
+          <w:lang w:eastAsia="en-US" w:bidi="ar-SA"/>
+        </w:rPr>
+      </w:pPr>
+      <w:r>
+        <w:rPr>
+          <w:lang w:eastAsia="en-US" w:bidi="ar-SA"/>
+        </w:rPr>
+        <w:t>Hệ thống sử dụng cơ chế bảo mật cho admin bằng đăng nhập. Hệ thống cho phép đăng nhập bằng email, password hoặc đăng nhập bằng tài khoản Google.</w:t>
+      </w:r>
+      <w:bookmarkStart w:id="27" w:name="_GoBack"/>
       <w:bookmarkEnd w:id="27"/>
     </w:p>
     <w:p>
@@ -8191,6 +8204,7 @@
         <w:rPr>
           <w:lang w:eastAsia="en-US" w:bidi="ar-SA"/>
         </w:rPr>
+        <w:lastRenderedPageBreak/>
         <w:t>Sao lưu phục hồi</w:t>
       </w:r>
       <w:bookmarkEnd w:id="28"/>
@@ -8230,7 +8244,6 @@
         <w:rPr>
           <w:lang w:eastAsia="en-US" w:bidi="ar-SA"/>
         </w:rPr>
-        <w:lastRenderedPageBreak/>
         <w:t>Danh mục tài liệu liên quan</w:t>
       </w:r>
       <w:bookmarkEnd w:id="30"/>
@@ -13633,7 +13646,7 @@
 </file>
 
 <file path=customXml/itemProps1.xml><?xml version="1.0" encoding="utf-8"?>
-<ds:datastoreItem xmlns:ds="http://schemas.openxmlformats.org/officeDocument/2006/customXml" ds:itemID="{D14B67F9-AC32-4AE9-A8E8-B9AC6FA8C1CC}">
+<ds:datastoreItem xmlns:ds="http://schemas.openxmlformats.org/officeDocument/2006/customXml" ds:itemID="{70AD18B3-9324-4F9D-AB05-A94BB5048C72}">
   <ds:schemaRefs>
     <ds:schemaRef ds:uri="http://schemas.openxmlformats.org/officeDocument/2006/bibliography"/>
   </ds:schemaRefs>

</xml_diff>

<commit_message>
Thêm mô tả tương tác với người dùng
</commit_message>
<xml_diff>
--- a/MyProjectMgnt.docx
+++ b/MyProjectMgnt.docx
@@ -7974,29 +7974,41 @@
           <w:lang w:eastAsia="en-US" w:bidi="ar-SA"/>
         </w:rPr>
       </w:pPr>
-      <w:bookmarkStart w:id="23" w:name="_Toc527975148"/>
+      <w:bookmarkStart w:id="23" w:name="_Toc527975149"/>
       <w:r>
         <w:rPr>
           <w:lang w:eastAsia="en-US" w:bidi="ar-SA"/>
         </w:rPr>
-        <w:t>Mạng</w:t>
+        <w:t>Tương tác người dùng</w:t>
       </w:r>
       <w:bookmarkEnd w:id="23"/>
     </w:p>
     <w:p>
       <w:pPr>
-        <w:pStyle w:val="Heading2"/>
         <w:rPr>
           <w:lang w:eastAsia="en-US" w:bidi="ar-SA"/>
         </w:rPr>
       </w:pPr>
-      <w:bookmarkStart w:id="24" w:name="_Toc527975149"/>
       <w:r>
         <w:rPr>
           <w:lang w:eastAsia="en-US" w:bidi="ar-SA"/>
         </w:rPr>
-        <w:t>Tương tác người dùng</w:t>
+        <w:t>Người dùng có thể tương tác với hệ thống thông qua giao diện web.</w:t>
       </w:r>
+    </w:p>
+    <w:p>
+      <w:pPr>
+        <w:rPr>
+          <w:lang w:eastAsia="en-US" w:bidi="ar-SA"/>
+        </w:rPr>
+      </w:pPr>
+      <w:r>
+        <w:rPr>
+          <w:lang w:eastAsia="en-US" w:bidi="ar-SA"/>
+        </w:rPr>
+        <w:t>Người dùng cần đảm bảo sử dụng trình duyệt hỗ trợ javascript để tương tác với hệ thống 1 cách tốt nhật.</w:t>
+      </w:r>
+      <w:bookmarkStart w:id="24" w:name="_GoBack"/>
       <w:bookmarkEnd w:id="24"/>
     </w:p>
     <w:p>
@@ -8189,64 +8201,30 @@
         </w:rPr>
         <w:t>Hệ thống sử dụng cơ chế bảo mật cho admin bằng đăng nhập. Hệ thống cho phép đăng nhập bằng email, password hoặc đăng nhập bằng tài khoản Google.</w:t>
       </w:r>
-      <w:bookmarkStart w:id="27" w:name="_GoBack"/>
-      <w:bookmarkEnd w:id="27"/>
-    </w:p>
-    <w:p>
-      <w:pPr>
-        <w:pStyle w:val="Heading2"/>
+    </w:p>
+    <w:p>
+      <w:pPr>
         <w:rPr>
           <w:lang w:eastAsia="en-US" w:bidi="ar-SA"/>
         </w:rPr>
       </w:pPr>
-      <w:bookmarkStart w:id="28" w:name="_Toc527975152"/>
+    </w:p>
+    <w:p>
+      <w:pPr>
+        <w:pStyle w:val="Heading1"/>
+        <w:rPr>
+          <w:lang w:eastAsia="en-US" w:bidi="ar-SA"/>
+        </w:rPr>
+      </w:pPr>
+      <w:bookmarkStart w:id="27" w:name="_Toc527975154"/>
       <w:r>
         <w:rPr>
           <w:lang w:eastAsia="en-US" w:bidi="ar-SA"/>
         </w:rPr>
         <w:lastRenderedPageBreak/>
-        <w:t>Sao lưu phục hồi</w:t>
-      </w:r>
-      <w:bookmarkEnd w:id="28"/>
-    </w:p>
-    <w:p>
-      <w:pPr>
-        <w:pStyle w:val="Heading2"/>
-        <w:rPr>
-          <w:lang w:eastAsia="en-US" w:bidi="ar-SA"/>
-        </w:rPr>
-      </w:pPr>
-      <w:bookmarkStart w:id="29" w:name="_Toc527975153"/>
-      <w:r>
-        <w:rPr>
-          <w:lang w:eastAsia="en-US" w:bidi="ar-SA"/>
-        </w:rPr>
-        <w:t>Chuyển đổi dữ liệu</w:t>
-      </w:r>
-      <w:bookmarkEnd w:id="29"/>
-    </w:p>
-    <w:p>
-      <w:pPr>
-        <w:rPr>
-          <w:lang w:eastAsia="en-US" w:bidi="ar-SA"/>
-        </w:rPr>
-      </w:pPr>
-    </w:p>
-    <w:p>
-      <w:pPr>
-        <w:pStyle w:val="Heading1"/>
-        <w:rPr>
-          <w:lang w:eastAsia="en-US" w:bidi="ar-SA"/>
-        </w:rPr>
-      </w:pPr>
-      <w:bookmarkStart w:id="30" w:name="_Toc527975154"/>
-      <w:r>
-        <w:rPr>
-          <w:lang w:eastAsia="en-US" w:bidi="ar-SA"/>
-        </w:rPr>
         <w:t>Danh mục tài liệu liên quan</w:t>
       </w:r>
-      <w:bookmarkEnd w:id="30"/>
+      <w:bookmarkEnd w:id="27"/>
     </w:p>
     <w:p>
       <w:pPr>
@@ -13646,7 +13624,7 @@
 </file>
 
 <file path=customXml/itemProps1.xml><?xml version="1.0" encoding="utf-8"?>
-<ds:datastoreItem xmlns:ds="http://schemas.openxmlformats.org/officeDocument/2006/customXml" ds:itemID="{70AD18B3-9324-4F9D-AB05-A94BB5048C72}">
+<ds:datastoreItem xmlns:ds="http://schemas.openxmlformats.org/officeDocument/2006/customXml" ds:itemID="{7E6EB495-C254-497D-B843-60E4C74D2054}">
   <ds:schemaRefs>
     <ds:schemaRef ds:uri="http://schemas.openxmlformats.org/officeDocument/2006/bibliography"/>
   </ds:schemaRefs>

</xml_diff>

<commit_message>
hoàn thành mô tả thiết kế
</commit_message>
<xml_diff>
--- a/MyProjectMgnt.docx
+++ b/MyProjectMgnt.docx
@@ -3550,7 +3550,11 @@
             <w:cnfStyle w:val="001000000000" w:firstRow="0" w:lastRow="0" w:firstColumn="1" w:lastColumn="0" w:oddVBand="0" w:evenVBand="0" w:oddHBand="0" w:evenHBand="0" w:firstRowFirstColumn="0" w:firstRowLastColumn="0" w:lastRowFirstColumn="0" w:lastRowLastColumn="0"/>
             <w:tcW w:w="1495" w:type="dxa"/>
           </w:tcPr>
-          <w:p/>
+          <w:p>
+            <w:r>
+              <w:t>16/12/2018</w:t>
+            </w:r>
+          </w:p>
         </w:tc>
         <w:tc>
           <w:tcPr>
@@ -3560,6 +3564,14 @@
             <w:pPr>
               <w:cnfStyle w:val="000000000000" w:firstRow="0" w:lastRow="0" w:firstColumn="0" w:lastColumn="0" w:oddVBand="0" w:evenVBand="0" w:oddHBand="0" w:evenHBand="0" w:firstRowFirstColumn="0" w:firstRowLastColumn="0" w:lastRowFirstColumn="0" w:lastRowLastColumn="0"/>
             </w:pPr>
+            <w:r>
+              <w:t>Hoàn t</w:t>
+            </w:r>
+            <w:bookmarkStart w:id="0" w:name="_GoBack"/>
+            <w:bookmarkEnd w:id="0"/>
+            <w:r>
+              <w:t>hành mô tả thiết kế</w:t>
+            </w:r>
           </w:p>
         </w:tc>
         <w:tc>
@@ -3570,6 +3582,9 @@
             <w:pPr>
               <w:cnfStyle w:val="000000000000" w:firstRow="0" w:lastRow="0" w:firstColumn="0" w:lastColumn="0" w:oddVBand="0" w:evenVBand="0" w:oddHBand="0" w:evenHBand="0" w:firstRowFirstColumn="0" w:firstRowLastColumn="0" w:lastRowFirstColumn="0" w:lastRowLastColumn="0"/>
             </w:pPr>
+            <w:r>
+              <w:t>4.0</w:t>
+            </w:r>
           </w:p>
         </w:tc>
         <w:tc>
@@ -3580,6 +3595,9 @@
             <w:pPr>
               <w:cnfStyle w:val="000000000000" w:firstRow="0" w:lastRow="0" w:firstColumn="0" w:lastColumn="0" w:oddVBand="0" w:evenVBand="0" w:oddHBand="0" w:evenHBand="0" w:firstRowFirstColumn="0" w:firstRowLastColumn="0" w:lastRowFirstColumn="0" w:lastRowLastColumn="0"/>
             </w:pPr>
+            <w:r>
+              <w:t>Lê Ngọc Long</w:t>
+            </w:r>
           </w:p>
         </w:tc>
         <w:tc>
@@ -3590,6 +3608,9 @@
             <w:pPr>
               <w:cnfStyle w:val="000000000000" w:firstRow="0" w:lastRow="0" w:firstColumn="0" w:lastColumn="0" w:oddVBand="0" w:evenVBand="0" w:oddHBand="0" w:evenHBand="0" w:firstRowFirstColumn="0" w:firstRowLastColumn="0" w:lastRowFirstColumn="0" w:lastRowLastColumn="0"/>
             </w:pPr>
+            <w:r>
+              <w:t>Long Ngọc Lê</w:t>
+            </w:r>
           </w:p>
         </w:tc>
       </w:tr>
@@ -3822,12 +3843,12 @@
       <w:pPr>
         <w:pStyle w:val="Heading1"/>
       </w:pPr>
-      <w:bookmarkStart w:id="0" w:name="_Toc527975125"/>
+      <w:bookmarkStart w:id="1" w:name="_Toc527975125"/>
       <w:r>
         <w:lastRenderedPageBreak/>
         <w:t>Giới thiệu dự án</w:t>
       </w:r>
-      <w:bookmarkEnd w:id="0"/>
+      <w:bookmarkEnd w:id="1"/>
     </w:p>
     <w:p>
       <w:r>
@@ -3838,21 +3859,21 @@
       <w:pPr>
         <w:pStyle w:val="Heading1"/>
       </w:pPr>
-      <w:bookmarkStart w:id="1" w:name="_Toc527975126"/>
+      <w:bookmarkStart w:id="2" w:name="_Toc527975126"/>
       <w:r>
         <w:t>Các nhân sự tham gia dự án</w:t>
       </w:r>
-      <w:bookmarkEnd w:id="1"/>
+      <w:bookmarkEnd w:id="2"/>
     </w:p>
     <w:p>
       <w:pPr>
         <w:pStyle w:val="Heading2"/>
       </w:pPr>
-      <w:bookmarkStart w:id="2" w:name="_Toc527975127"/>
+      <w:bookmarkStart w:id="3" w:name="_Toc527975127"/>
       <w:r>
         <w:t>Thông tin liên hệ phía khách hàng</w:t>
       </w:r>
-      <w:bookmarkEnd w:id="2"/>
+      <w:bookmarkEnd w:id="3"/>
     </w:p>
     <w:p>
       <w:r>
@@ -3869,11 +3890,11 @@
       <w:pPr>
         <w:pStyle w:val="Heading2"/>
       </w:pPr>
-      <w:bookmarkStart w:id="3" w:name="_Toc527975128"/>
+      <w:bookmarkStart w:id="4" w:name="_Toc527975128"/>
       <w:r>
         <w:t>Thông tin liên hệ phía công ty</w:t>
       </w:r>
-      <w:bookmarkEnd w:id="3"/>
+      <w:bookmarkEnd w:id="4"/>
     </w:p>
     <w:p>
       <w:r>
@@ -3887,11 +3908,11 @@
       <w:pPr>
         <w:pStyle w:val="Heading2"/>
       </w:pPr>
-      <w:bookmarkStart w:id="4" w:name="_Toc527975129"/>
+      <w:bookmarkStart w:id="5" w:name="_Toc527975129"/>
       <w:r>
         <w:t>Phân chia vai trò của thành viên dự án và khách hàng</w:t>
       </w:r>
-      <w:bookmarkEnd w:id="4"/>
+      <w:bookmarkEnd w:id="5"/>
     </w:p>
     <w:p>
       <w:r>
@@ -3973,21 +3994,21 @@
       <w:pPr>
         <w:pStyle w:val="Heading1"/>
       </w:pPr>
-      <w:bookmarkStart w:id="5" w:name="_Toc527975130"/>
+      <w:bookmarkStart w:id="6" w:name="_Toc527975130"/>
       <w:r>
         <w:t>Khảo sát dự án</w:t>
       </w:r>
-      <w:bookmarkEnd w:id="5"/>
+      <w:bookmarkEnd w:id="6"/>
     </w:p>
     <w:p>
       <w:pPr>
         <w:pStyle w:val="Heading2"/>
       </w:pPr>
-      <w:bookmarkStart w:id="6" w:name="_Toc527975131"/>
+      <w:bookmarkStart w:id="7" w:name="_Toc527975131"/>
       <w:r>
         <w:t>Yêu cầu khách hàng</w:t>
       </w:r>
-      <w:bookmarkEnd w:id="6"/>
+      <w:bookmarkEnd w:id="7"/>
     </w:p>
     <w:p>
       <w:r>
@@ -3998,7 +4019,7 @@
       <w:pPr>
         <w:pStyle w:val="Heading2"/>
       </w:pPr>
-      <w:bookmarkStart w:id="7" w:name="_Toc527975132"/>
+      <w:bookmarkStart w:id="8" w:name="_Toc527975132"/>
       <w:r>
         <w:t xml:space="preserve">Mô hình </w:t>
       </w:r>
@@ -4011,7 +4032,7 @@
       <w:r>
         <w:t xml:space="preserve"> – nghiệp vụ</w:t>
       </w:r>
-      <w:bookmarkEnd w:id="7"/>
+      <w:bookmarkEnd w:id="8"/>
     </w:p>
     <w:p>
       <w:r>
@@ -4022,11 +4043,11 @@
       <w:pPr>
         <w:pStyle w:val="Heading2"/>
       </w:pPr>
-      <w:bookmarkStart w:id="8" w:name="_Toc527975133"/>
+      <w:bookmarkStart w:id="9" w:name="_Toc527975133"/>
       <w:r>
         <w:t>Mô hình hoạt động dự kiến sau khi áp dụng sản phẩm mới</w:t>
       </w:r>
-      <w:bookmarkEnd w:id="8"/>
+      <w:bookmarkEnd w:id="9"/>
     </w:p>
     <w:p>
       <w:r>
@@ -4037,11 +4058,11 @@
       <w:pPr>
         <w:pStyle w:val="Heading2"/>
       </w:pPr>
-      <w:bookmarkStart w:id="9" w:name="_Toc527975134"/>
+      <w:bookmarkStart w:id="10" w:name="_Toc527975134"/>
       <w:r>
         <w:t>Phân tích ưu điểm/nhược điểm/lợi ích khách hàng</w:t>
       </w:r>
-      <w:bookmarkEnd w:id="9"/>
+      <w:bookmarkEnd w:id="10"/>
     </w:p>
     <w:p>
       <w:r>
@@ -4057,22 +4078,22 @@
       <w:pPr>
         <w:pStyle w:val="Heading1"/>
       </w:pPr>
-      <w:bookmarkStart w:id="10" w:name="_Toc527975135"/>
+      <w:bookmarkStart w:id="11" w:name="_Toc527975135"/>
       <w:r>
         <w:lastRenderedPageBreak/>
         <w:t>Ước lượng</w:t>
       </w:r>
-      <w:bookmarkEnd w:id="10"/>
+      <w:bookmarkEnd w:id="11"/>
     </w:p>
     <w:p>
       <w:pPr>
         <w:pStyle w:val="Heading2"/>
       </w:pPr>
-      <w:bookmarkStart w:id="11" w:name="_Toc527975136"/>
+      <w:bookmarkStart w:id="12" w:name="_Toc527975136"/>
       <w:r>
         <w:t>Ước lượng tính năng</w:t>
       </w:r>
-      <w:bookmarkEnd w:id="11"/>
+      <w:bookmarkEnd w:id="12"/>
     </w:p>
     <w:p>
       <w:r>
@@ -4131,21 +4152,21 @@
       <w:pPr>
         <w:pStyle w:val="Heading2"/>
       </w:pPr>
-      <w:bookmarkStart w:id="12" w:name="_Toc527975137"/>
+      <w:bookmarkStart w:id="13" w:name="_Toc527975137"/>
       <w:r>
         <w:t>Ước lượng cách tích hợp hệ thống</w:t>
       </w:r>
-      <w:bookmarkEnd w:id="12"/>
+      <w:bookmarkEnd w:id="13"/>
     </w:p>
     <w:p>
       <w:pPr>
         <w:pStyle w:val="Heading2"/>
       </w:pPr>
-      <w:bookmarkStart w:id="13" w:name="_Toc527975138"/>
+      <w:bookmarkStart w:id="14" w:name="_Toc527975138"/>
       <w:r>
         <w:t>Ước lượng thời gian</w:t>
       </w:r>
-      <w:bookmarkEnd w:id="13"/>
+      <w:bookmarkEnd w:id="14"/>
     </w:p>
     <w:p>
       <w:r>
@@ -4156,11 +4177,11 @@
       <w:pPr>
         <w:pStyle w:val="Heading2"/>
       </w:pPr>
-      <w:bookmarkStart w:id="14" w:name="_Toc527975139"/>
+      <w:bookmarkStart w:id="15" w:name="_Toc527975139"/>
       <w:r>
         <w:t>Ước lượng rủi ro</w:t>
       </w:r>
-      <w:bookmarkEnd w:id="14"/>
+      <w:bookmarkEnd w:id="15"/>
     </w:p>
     <w:p>
       <w:r>
@@ -4171,11 +4192,11 @@
       <w:pPr>
         <w:pStyle w:val="Heading2"/>
       </w:pPr>
-      <w:bookmarkStart w:id="15" w:name="_Toc527975140"/>
+      <w:bookmarkStart w:id="16" w:name="_Toc527975140"/>
       <w:r>
         <w:t>Xác định các hạng mục kiểm thử</w:t>
       </w:r>
-      <w:bookmarkEnd w:id="15"/>
+      <w:bookmarkEnd w:id="16"/>
     </w:p>
     <w:p>
       <w:r>
@@ -4222,11 +4243,11 @@
       <w:pPr>
         <w:pStyle w:val="Heading2"/>
       </w:pPr>
-      <w:bookmarkStart w:id="16" w:name="_Toc527975141"/>
+      <w:bookmarkStart w:id="17" w:name="_Toc527975141"/>
       <w:r>
         <w:t>Ước lượng cách thức triển khai/cài đặt</w:t>
       </w:r>
-      <w:bookmarkEnd w:id="16"/>
+      <w:bookmarkEnd w:id="17"/>
     </w:p>
     <w:p>
       <w:r>
@@ -4237,11 +4258,11 @@
       <w:pPr>
         <w:pStyle w:val="Heading1"/>
       </w:pPr>
-      <w:bookmarkStart w:id="17" w:name="_Toc527975142"/>
+      <w:bookmarkStart w:id="18" w:name="_Toc527975142"/>
       <w:r>
         <w:t>Ước lượng giá thành</w:t>
       </w:r>
-      <w:bookmarkEnd w:id="17"/>
+      <w:bookmarkEnd w:id="18"/>
     </w:p>
     <w:p>
       <w:pPr>
@@ -4316,14 +4337,14 @@
       <w:pPr>
         <w:pStyle w:val="Heading1"/>
       </w:pPr>
-      <w:bookmarkStart w:id="18" w:name="_Toc527975143"/>
+      <w:bookmarkStart w:id="19" w:name="_Toc527975143"/>
       <w:r>
         <w:t>Phân chia các giai đoạn</w:t>
       </w:r>
       <w:r>
         <w:t xml:space="preserve"> chính</w:t>
       </w:r>
-      <w:bookmarkEnd w:id="18"/>
+      <w:bookmarkEnd w:id="19"/>
     </w:p>
     <w:tbl>
       <w:tblPr>
@@ -4488,31 +4509,15 @@
       <w:pPr>
         <w:pStyle w:val="Heading1"/>
       </w:pPr>
-      <w:bookmarkStart w:id="19" w:name="_Toc527975144"/>
+      <w:bookmarkStart w:id="20" w:name="_Toc527975144"/>
       <w:r>
         <w:lastRenderedPageBreak/>
         <w:t>Phân tích thiết kế</w:t>
       </w:r>
-      <w:bookmarkEnd w:id="19"/>
+      <w:bookmarkEnd w:id="20"/>
       <w:r>
         <w:t xml:space="preserve"> </w:t>
       </w:r>
-    </w:p>
-    <w:p>
-      <w:pPr>
-        <w:pStyle w:val="Heading2"/>
-        <w:rPr>
-          <w:lang w:eastAsia="en-US" w:bidi="ar-SA"/>
-        </w:rPr>
-      </w:pPr>
-      <w:bookmarkStart w:id="20" w:name="_Toc527975145"/>
-      <w:r>
-        <w:rPr>
-          <w:lang w:eastAsia="en-US" w:bidi="ar-SA"/>
-        </w:rPr>
-        <w:t>Mô hình tích hợp phần cứng/phần mềm</w:t>
-      </w:r>
-      <w:bookmarkEnd w:id="20"/>
     </w:p>
     <w:p>
       <w:pPr>
@@ -8008,8 +8013,6 @@
         </w:rPr>
         <w:t>Người dùng cần đảm bảo sử dụng trình duyệt hỗ trợ javascript để tương tác với hệ thống 1 cách tốt nhật.</w:t>
       </w:r>
-      <w:bookmarkStart w:id="24" w:name="_GoBack"/>
-      <w:bookmarkEnd w:id="24"/>
     </w:p>
     <w:p>
       <w:pPr>
@@ -8018,14 +8021,14 @@
           <w:lang w:eastAsia="en-US" w:bidi="ar-SA"/>
         </w:rPr>
       </w:pPr>
-      <w:bookmarkStart w:id="25" w:name="_Toc527975150"/>
+      <w:bookmarkStart w:id="24" w:name="_Toc527975150"/>
       <w:r>
         <w:rPr>
           <w:lang w:eastAsia="en-US" w:bidi="ar-SA"/>
         </w:rPr>
         <w:t>Đặc tả giao diện API (interface)</w:t>
       </w:r>
-      <w:bookmarkEnd w:id="25"/>
+      <w:bookmarkEnd w:id="24"/>
     </w:p>
     <w:p>
       <w:pPr>
@@ -8180,14 +8183,14 @@
           <w:lang w:eastAsia="en-US" w:bidi="ar-SA"/>
         </w:rPr>
       </w:pPr>
-      <w:bookmarkStart w:id="26" w:name="_Toc527975151"/>
+      <w:bookmarkStart w:id="25" w:name="_Toc527975151"/>
       <w:r>
         <w:rPr>
           <w:lang w:eastAsia="en-US" w:bidi="ar-SA"/>
         </w:rPr>
         <w:t>Bảo mật</w:t>
       </w:r>
-      <w:bookmarkEnd w:id="26"/>
+      <w:bookmarkEnd w:id="25"/>
     </w:p>
     <w:p>
       <w:pPr>
@@ -8216,7 +8219,7 @@
           <w:lang w:eastAsia="en-US" w:bidi="ar-SA"/>
         </w:rPr>
       </w:pPr>
-      <w:bookmarkStart w:id="27" w:name="_Toc527975154"/>
+      <w:bookmarkStart w:id="26" w:name="_Toc527975154"/>
       <w:r>
         <w:rPr>
           <w:lang w:eastAsia="en-US" w:bidi="ar-SA"/>
@@ -8224,7 +8227,7 @@
         <w:lastRenderedPageBreak/>
         <w:t>Danh mục tài liệu liên quan</w:t>
       </w:r>
-      <w:bookmarkEnd w:id="27"/>
+      <w:bookmarkEnd w:id="26"/>
     </w:p>
     <w:p>
       <w:pPr>
@@ -13624,7 +13627,7 @@
 </file>
 
 <file path=customXml/itemProps1.xml><?xml version="1.0" encoding="utf-8"?>
-<ds:datastoreItem xmlns:ds="http://schemas.openxmlformats.org/officeDocument/2006/customXml" ds:itemID="{7E6EB495-C254-497D-B843-60E4C74D2054}">
+<ds:datastoreItem xmlns:ds="http://schemas.openxmlformats.org/officeDocument/2006/customXml" ds:itemID="{81DEE6C8-14CB-4353-9E62-5EB03FBC274B}">
   <ds:schemaRefs>
     <ds:schemaRef ds:uri="http://schemas.openxmlformats.org/officeDocument/2006/bibliography"/>
   </ds:schemaRefs>

</xml_diff>

<commit_message>
Mô tả mô hình hoạt động trước và sau khi sử dụng hệ thống
</commit_message>
<xml_diff>
--- a/MyProjectMgnt.docx
+++ b/MyProjectMgnt.docx
@@ -3565,12 +3565,7 @@
               <w:cnfStyle w:val="000000000000" w:firstRow="0" w:lastRow="0" w:firstColumn="0" w:lastColumn="0" w:oddVBand="0" w:evenVBand="0" w:oddHBand="0" w:evenHBand="0" w:firstRowFirstColumn="0" w:firstRowLastColumn="0" w:lastRowFirstColumn="0" w:lastRowLastColumn="0"/>
             </w:pPr>
             <w:r>
-              <w:t>Hoàn t</w:t>
-            </w:r>
-            <w:bookmarkStart w:id="0" w:name="_GoBack"/>
-            <w:bookmarkEnd w:id="0"/>
-            <w:r>
-              <w:t>hành mô tả thiết kế</w:t>
+              <w:t>Hoàn thành mô tả thiết kế</w:t>
             </w:r>
           </w:p>
         </w:tc>
@@ -3623,7 +3618,11 @@
             <w:cnfStyle w:val="001000000000" w:firstRow="0" w:lastRow="0" w:firstColumn="1" w:lastColumn="0" w:oddVBand="0" w:evenVBand="0" w:oddHBand="0" w:evenHBand="0" w:firstRowFirstColumn="0" w:firstRowLastColumn="0" w:lastRowFirstColumn="0" w:lastRowLastColumn="0"/>
             <w:tcW w:w="1495" w:type="dxa"/>
           </w:tcPr>
-          <w:p/>
+          <w:p>
+            <w:r>
+              <w:t>16/12/2018</w:t>
+            </w:r>
+          </w:p>
         </w:tc>
         <w:tc>
           <w:tcPr>
@@ -3633,6 +3632,9 @@
             <w:pPr>
               <w:cnfStyle w:val="000000000000" w:firstRow="0" w:lastRow="0" w:firstColumn="0" w:lastColumn="0" w:oddVBand="0" w:evenVBand="0" w:oddHBand="0" w:evenHBand="0" w:firstRowFirstColumn="0" w:firstRowLastColumn="0" w:lastRowFirstColumn="0" w:lastRowLastColumn="0"/>
             </w:pPr>
+            <w:r>
+              <w:t>Mô tả mô hình hoạt động trước và sau khi sử dụng hệ thống</w:t>
+            </w:r>
           </w:p>
         </w:tc>
         <w:tc>
@@ -3643,6 +3645,9 @@
             <w:pPr>
               <w:cnfStyle w:val="000000000000" w:firstRow="0" w:lastRow="0" w:firstColumn="0" w:lastColumn="0" w:oddVBand="0" w:evenVBand="0" w:oddHBand="0" w:evenHBand="0" w:firstRowFirstColumn="0" w:firstRowLastColumn="0" w:lastRowFirstColumn="0" w:lastRowLastColumn="0"/>
             </w:pPr>
+            <w:r>
+              <w:t>4.5</w:t>
+            </w:r>
           </w:p>
         </w:tc>
         <w:tc>
@@ -3653,6 +3658,9 @@
             <w:pPr>
               <w:cnfStyle w:val="000000000000" w:firstRow="0" w:lastRow="0" w:firstColumn="0" w:lastColumn="0" w:oddVBand="0" w:evenVBand="0" w:oddHBand="0" w:evenHBand="0" w:firstRowFirstColumn="0" w:firstRowLastColumn="0" w:lastRowFirstColumn="0" w:lastRowLastColumn="0"/>
             </w:pPr>
+            <w:r>
+              <w:t>Long Lê Ngọc</w:t>
+            </w:r>
           </w:p>
         </w:tc>
         <w:tc>
@@ -3663,6 +3671,11 @@
             <w:pPr>
               <w:cnfStyle w:val="000000000000" w:firstRow="0" w:lastRow="0" w:firstColumn="0" w:lastColumn="0" w:oddVBand="0" w:evenVBand="0" w:oddHBand="0" w:evenHBand="0" w:firstRowFirstColumn="0" w:firstRowLastColumn="0" w:lastRowFirstColumn="0" w:lastRowLastColumn="0"/>
             </w:pPr>
+            <w:r>
+              <w:t>Lê Ngọc Long</w:t>
+            </w:r>
+            <w:bookmarkStart w:id="0" w:name="_GoBack"/>
+            <w:bookmarkEnd w:id="0"/>
           </w:p>
         </w:tc>
       </w:tr>
@@ -4040,11 +4053,36 @@
       </w:r>
     </w:p>
     <w:p>
+      <w:r>
+        <w:t>Trang web chính sẽ là 1 fan page facebook hoặc các mạng xã hội tương tự.</w:t>
+      </w:r>
+    </w:p>
+    <w:p>
+      <w:r>
+        <w:t>Người dùng vào trang để xem</w:t>
+      </w:r>
+      <w:r>
+        <w:t xml:space="preserve"> và bình luận và react.</w:t>
+      </w:r>
+    </w:p>
+    <w:p>
+      <w:r>
+        <w:t>Người dùng muốn đăng bài viết thì sẽ điền vào 1 form mà admin cung cấp, thường là Google Doc vì nó hỗ trợ ẩn danh.</w:t>
+      </w:r>
+    </w:p>
+    <w:p>
+      <w:r>
+        <w:t>Admin sẽ đọc các bài viết được gửi tới, lựa chọn và đăng lên fan page.</w:t>
+      </w:r>
+    </w:p>
+    <w:p/>
+    <w:p>
       <w:pPr>
         <w:pStyle w:val="Heading2"/>
       </w:pPr>
       <w:bookmarkStart w:id="9" w:name="_Toc527975133"/>
       <w:r>
+        <w:lastRenderedPageBreak/>
         <w:t>Mô hình hoạt động dự kiến sau khi áp dụng sản phẩm mới</w:t>
       </w:r>
       <w:bookmarkEnd w:id="9"/>
@@ -4055,6 +4093,26 @@
       </w:r>
     </w:p>
     <w:p>
+      <w:r>
+        <w:t>Người dùng vào trang web mới để đọc, react và bình luận và có thể gửi bài viết mới.</w:t>
+      </w:r>
+    </w:p>
+    <w:p>
+      <w:r>
+        <w:t>Admin vào giao diện quản lý đọc các bài viết và phê duyệt để đăng lên website.</w:t>
+      </w:r>
+    </w:p>
+    <w:p>
+      <w:r>
+        <w:t>Admin có thể tìm kiếm bài viết theo nội dung, theo trạng thái phê duyệt và sắp xếp theo thời gian, số lượt react, số bình luận.</w:t>
+      </w:r>
+    </w:p>
+    <w:p>
+      <w:r>
+        <w:t>Hệ thống cũng hỗ trợ thống kê số lượng bình luận, số lượng react.</w:t>
+      </w:r>
+    </w:p>
+    <w:p>
       <w:pPr>
         <w:pStyle w:val="Heading2"/>
       </w:pPr>
@@ -4080,7 +4138,6 @@
       </w:pPr>
       <w:bookmarkStart w:id="11" w:name="_Toc527975135"/>
       <w:r>
-        <w:lastRenderedPageBreak/>
         <w:t>Ước lượng</w:t>
       </w:r>
       <w:bookmarkEnd w:id="11"/>
@@ -4260,6 +4317,7 @@
       </w:pPr>
       <w:bookmarkStart w:id="18" w:name="_Toc527975142"/>
       <w:r>
+        <w:lastRenderedPageBreak/>
         <w:t>Ước lượng giá thành</w:t>
       </w:r>
       <w:bookmarkEnd w:id="18"/>
@@ -4511,7 +4569,6 @@
       </w:pPr>
       <w:bookmarkStart w:id="20" w:name="_Toc527975144"/>
       <w:r>
-        <w:lastRenderedPageBreak/>
         <w:t>Phân tích thiết kế</w:t>
       </w:r>
       <w:bookmarkEnd w:id="20"/>
@@ -13627,7 +13684,7 @@
 </file>
 
 <file path=customXml/itemProps1.xml><?xml version="1.0" encoding="utf-8"?>
-<ds:datastoreItem xmlns:ds="http://schemas.openxmlformats.org/officeDocument/2006/customXml" ds:itemID="{81DEE6C8-14CB-4353-9E62-5EB03FBC274B}">
+<ds:datastoreItem xmlns:ds="http://schemas.openxmlformats.org/officeDocument/2006/customXml" ds:itemID="{761E2603-3606-4CCD-B136-EBE844029293}">
   <ds:schemaRefs>
     <ds:schemaRef ds:uri="http://schemas.openxmlformats.org/officeDocument/2006/bibliography"/>
   </ds:schemaRefs>

</xml_diff>

<commit_message>
Hoàn thành tài liệu
</commit_message>
<xml_diff>
--- a/MyProjectMgnt.docx
+++ b/MyProjectMgnt.docx
@@ -255,6 +255,16 @@
         </w:rPr>
         <w:t>Báo cáo dự án</w:t>
       </w:r>
+      <w:r>
+        <w:rPr>
+          <w:rFonts w:cs="Arial"/>
+          <w:b/>
+          <w:color w:val="951B13"/>
+          <w:sz w:val="58"/>
+          <w:szCs w:val="48"/>
+        </w:rPr>
+        <w:t xml:space="preserve"> confession</w:t>
+      </w:r>
     </w:p>
     <w:p>
       <w:pPr>
@@ -276,25 +286,13 @@
         </w:rPr>
         <w:t>Báo cáo dự án</w:t>
       </w:r>
-    </w:p>
-    <w:p>
-      <w:r>
-        <w:rPr>
+      <w:r>
+        <w:rPr>
+          <w:b/>
           <w:i/>
-        </w:rPr>
-        <w:t>[</w:t>
-      </w:r>
-      <w:r>
-        <w:rPr>
-          <w:i/>
-        </w:rPr>
-        <w:t>Type the abstract of the document here</w:t>
-      </w:r>
-      <w:r>
-        <w:rPr>
-          <w:i/>
-        </w:rPr>
-        <w:t>:]</w:t>
+          <w:sz w:val="42"/>
+        </w:rPr>
+        <w:t xml:space="preserve"> confession</w:t>
       </w:r>
     </w:p>
     <w:p>
@@ -1234,7 +1232,7 @@
             <w:rStyle w:val="Hyperlink"/>
             <w:noProof/>
           </w:rPr>
-          <w:t>Phân tích ưu điểm/nhược điểm/lợi ích khách hàng</w:t>
+          <w:t>Phân tích ưu điểm/nhược điểm</w:t>
         </w:r>
         <w:r>
           <w:rPr>
@@ -1248,41 +1246,7 @@
             <w:noProof/>
             <w:webHidden/>
           </w:rPr>
-          <w:fldChar w:fldCharType="begin"/>
-        </w:r>
-        <w:r>
-          <w:rPr>
-            <w:noProof/>
-            <w:webHidden/>
-          </w:rPr>
-          <w:instrText xml:space="preserve"> PAGEREF _Toc527975134 \h </w:instrText>
-        </w:r>
-        <w:r>
-          <w:rPr>
-            <w:noProof/>
-            <w:webHidden/>
-          </w:rPr>
-        </w:r>
-        <w:r>
-          <w:rPr>
-            <w:noProof/>
-            <w:webHidden/>
-          </w:rPr>
-          <w:fldChar w:fldCharType="separate"/>
-        </w:r>
-        <w:r>
-          <w:rPr>
-            <w:noProof/>
-            <w:webHidden/>
-          </w:rPr>
-          <w:t>4</w:t>
-        </w:r>
-        <w:r>
-          <w:rPr>
-            <w:noProof/>
-            <w:webHidden/>
-          </w:rPr>
-          <w:fldChar w:fldCharType="end"/>
+          <w:t>5</w:t>
         </w:r>
       </w:hyperlink>
     </w:p>
@@ -1340,41 +1304,7 @@
             <w:noProof/>
             <w:webHidden/>
           </w:rPr>
-          <w:fldChar w:fldCharType="begin"/>
-        </w:r>
-        <w:r>
-          <w:rPr>
-            <w:noProof/>
-            <w:webHidden/>
-          </w:rPr>
-          <w:instrText xml:space="preserve"> PAGEREF _Toc527975135 \h </w:instrText>
-        </w:r>
-        <w:r>
-          <w:rPr>
-            <w:noProof/>
-            <w:webHidden/>
-          </w:rPr>
-        </w:r>
-        <w:r>
-          <w:rPr>
-            <w:noProof/>
-            <w:webHidden/>
-          </w:rPr>
-          <w:fldChar w:fldCharType="separate"/>
-        </w:r>
-        <w:r>
-          <w:rPr>
-            <w:noProof/>
-            <w:webHidden/>
-          </w:rPr>
-          <w:t>4</w:t>
-        </w:r>
-        <w:r>
-          <w:rPr>
-            <w:noProof/>
-            <w:webHidden/>
-          </w:rPr>
-          <w:fldChar w:fldCharType="end"/>
+          <w:t>5</w:t>
         </w:r>
       </w:hyperlink>
     </w:p>
@@ -1427,41 +1357,7 @@
             <w:noProof/>
             <w:webHidden/>
           </w:rPr>
-          <w:fldChar w:fldCharType="begin"/>
-        </w:r>
-        <w:r>
-          <w:rPr>
-            <w:noProof/>
-            <w:webHidden/>
-          </w:rPr>
-          <w:instrText xml:space="preserve"> PAGEREF _Toc527975136 \h </w:instrText>
-        </w:r>
-        <w:r>
-          <w:rPr>
-            <w:noProof/>
-            <w:webHidden/>
-          </w:rPr>
-        </w:r>
-        <w:r>
-          <w:rPr>
-            <w:noProof/>
-            <w:webHidden/>
-          </w:rPr>
-          <w:fldChar w:fldCharType="separate"/>
-        </w:r>
-        <w:r>
-          <w:rPr>
-            <w:noProof/>
-            <w:webHidden/>
-          </w:rPr>
-          <w:t>4</w:t>
-        </w:r>
-        <w:r>
-          <w:rPr>
-            <w:noProof/>
-            <w:webHidden/>
-          </w:rPr>
-          <w:fldChar w:fldCharType="end"/>
+          <w:t>5</w:t>
         </w:r>
       </w:hyperlink>
     </w:p>
@@ -1514,41 +1410,7 @@
             <w:noProof/>
             <w:webHidden/>
           </w:rPr>
-          <w:fldChar w:fldCharType="begin"/>
-        </w:r>
-        <w:r>
-          <w:rPr>
-            <w:noProof/>
-            <w:webHidden/>
-          </w:rPr>
-          <w:instrText xml:space="preserve"> PAGEREF _Toc527975137 \h </w:instrText>
-        </w:r>
-        <w:r>
-          <w:rPr>
-            <w:noProof/>
-            <w:webHidden/>
-          </w:rPr>
-        </w:r>
-        <w:r>
-          <w:rPr>
-            <w:noProof/>
-            <w:webHidden/>
-          </w:rPr>
-          <w:fldChar w:fldCharType="separate"/>
-        </w:r>
-        <w:r>
-          <w:rPr>
-            <w:noProof/>
-            <w:webHidden/>
-          </w:rPr>
-          <w:t>4</w:t>
-        </w:r>
-        <w:r>
-          <w:rPr>
-            <w:noProof/>
-            <w:webHidden/>
-          </w:rPr>
-          <w:fldChar w:fldCharType="end"/>
+          <w:t>5</w:t>
         </w:r>
       </w:hyperlink>
     </w:p>
@@ -1601,41 +1463,7 @@
             <w:noProof/>
             <w:webHidden/>
           </w:rPr>
-          <w:fldChar w:fldCharType="begin"/>
-        </w:r>
-        <w:r>
-          <w:rPr>
-            <w:noProof/>
-            <w:webHidden/>
-          </w:rPr>
-          <w:instrText xml:space="preserve"> PAGEREF _Toc527975138 \h </w:instrText>
-        </w:r>
-        <w:r>
-          <w:rPr>
-            <w:noProof/>
-            <w:webHidden/>
-          </w:rPr>
-        </w:r>
-        <w:r>
-          <w:rPr>
-            <w:noProof/>
-            <w:webHidden/>
-          </w:rPr>
-          <w:fldChar w:fldCharType="separate"/>
-        </w:r>
-        <w:r>
-          <w:rPr>
-            <w:noProof/>
-            <w:webHidden/>
-          </w:rPr>
-          <w:t>4</w:t>
-        </w:r>
-        <w:r>
-          <w:rPr>
-            <w:noProof/>
-            <w:webHidden/>
-          </w:rPr>
-          <w:fldChar w:fldCharType="end"/>
+          <w:t>5</w:t>
         </w:r>
       </w:hyperlink>
     </w:p>
@@ -1688,41 +1516,7 @@
             <w:noProof/>
             <w:webHidden/>
           </w:rPr>
-          <w:fldChar w:fldCharType="begin"/>
-        </w:r>
-        <w:r>
-          <w:rPr>
-            <w:noProof/>
-            <w:webHidden/>
-          </w:rPr>
-          <w:instrText xml:space="preserve"> PAGEREF _Toc527975139 \h </w:instrText>
-        </w:r>
-        <w:r>
-          <w:rPr>
-            <w:noProof/>
-            <w:webHidden/>
-          </w:rPr>
-        </w:r>
-        <w:r>
-          <w:rPr>
-            <w:noProof/>
-            <w:webHidden/>
-          </w:rPr>
-          <w:fldChar w:fldCharType="separate"/>
-        </w:r>
-        <w:r>
-          <w:rPr>
-            <w:noProof/>
-            <w:webHidden/>
-          </w:rPr>
-          <w:t>4</w:t>
-        </w:r>
-        <w:r>
-          <w:rPr>
-            <w:noProof/>
-            <w:webHidden/>
-          </w:rPr>
-          <w:fldChar w:fldCharType="end"/>
+          <w:t>5</w:t>
         </w:r>
       </w:hyperlink>
     </w:p>
@@ -1775,41 +1569,7 @@
             <w:noProof/>
             <w:webHidden/>
           </w:rPr>
-          <w:fldChar w:fldCharType="begin"/>
-        </w:r>
-        <w:r>
-          <w:rPr>
-            <w:noProof/>
-            <w:webHidden/>
-          </w:rPr>
-          <w:instrText xml:space="preserve"> PAGEREF _Toc527975140 \h </w:instrText>
-        </w:r>
-        <w:r>
-          <w:rPr>
-            <w:noProof/>
-            <w:webHidden/>
-          </w:rPr>
-        </w:r>
-        <w:r>
-          <w:rPr>
-            <w:noProof/>
-            <w:webHidden/>
-          </w:rPr>
-          <w:fldChar w:fldCharType="separate"/>
-        </w:r>
-        <w:r>
-          <w:rPr>
-            <w:noProof/>
-            <w:webHidden/>
-          </w:rPr>
-          <w:t>4</w:t>
-        </w:r>
-        <w:r>
-          <w:rPr>
-            <w:noProof/>
-            <w:webHidden/>
-          </w:rPr>
-          <w:fldChar w:fldCharType="end"/>
+          <w:t>5</w:t>
         </w:r>
       </w:hyperlink>
     </w:p>
@@ -1862,41 +1622,7 @@
             <w:noProof/>
             <w:webHidden/>
           </w:rPr>
-          <w:fldChar w:fldCharType="begin"/>
-        </w:r>
-        <w:r>
-          <w:rPr>
-            <w:noProof/>
-            <w:webHidden/>
-          </w:rPr>
-          <w:instrText xml:space="preserve"> PAGEREF _Toc527975141 \h </w:instrText>
-        </w:r>
-        <w:r>
-          <w:rPr>
-            <w:noProof/>
-            <w:webHidden/>
-          </w:rPr>
-        </w:r>
-        <w:r>
-          <w:rPr>
-            <w:noProof/>
-            <w:webHidden/>
-          </w:rPr>
-          <w:fldChar w:fldCharType="separate"/>
-        </w:r>
-        <w:r>
-          <w:rPr>
-            <w:noProof/>
-            <w:webHidden/>
-          </w:rPr>
-          <w:t>4</w:t>
-        </w:r>
-        <w:r>
-          <w:rPr>
-            <w:noProof/>
-            <w:webHidden/>
-          </w:rPr>
-          <w:fldChar w:fldCharType="end"/>
+          <w:t>5</w:t>
         </w:r>
       </w:hyperlink>
     </w:p>
@@ -1954,41 +1680,7 @@
             <w:noProof/>
             <w:webHidden/>
           </w:rPr>
-          <w:fldChar w:fldCharType="begin"/>
-        </w:r>
-        <w:r>
-          <w:rPr>
-            <w:noProof/>
-            <w:webHidden/>
-          </w:rPr>
-          <w:instrText xml:space="preserve"> PAGEREF _Toc527975142 \h </w:instrText>
-        </w:r>
-        <w:r>
-          <w:rPr>
-            <w:noProof/>
-            <w:webHidden/>
-          </w:rPr>
-        </w:r>
-        <w:r>
-          <w:rPr>
-            <w:noProof/>
-            <w:webHidden/>
-          </w:rPr>
-          <w:fldChar w:fldCharType="separate"/>
-        </w:r>
-        <w:r>
-          <w:rPr>
-            <w:noProof/>
-            <w:webHidden/>
-          </w:rPr>
-          <w:t>4</w:t>
-        </w:r>
-        <w:r>
-          <w:rPr>
-            <w:noProof/>
-            <w:webHidden/>
-          </w:rPr>
-          <w:fldChar w:fldCharType="end"/>
+          <w:t>5</w:t>
         </w:r>
       </w:hyperlink>
     </w:p>
@@ -2138,41 +1830,7 @@
             <w:noProof/>
             <w:webHidden/>
           </w:rPr>
-          <w:fldChar w:fldCharType="begin"/>
-        </w:r>
-        <w:r>
-          <w:rPr>
-            <w:noProof/>
-            <w:webHidden/>
-          </w:rPr>
-          <w:instrText xml:space="preserve"> PAGEREF _Toc527975144 \h </w:instrText>
-        </w:r>
-        <w:r>
-          <w:rPr>
-            <w:noProof/>
-            <w:webHidden/>
-          </w:rPr>
-        </w:r>
-        <w:r>
-          <w:rPr>
-            <w:noProof/>
-            <w:webHidden/>
-          </w:rPr>
-          <w:fldChar w:fldCharType="separate"/>
-        </w:r>
-        <w:r>
-          <w:rPr>
-            <w:noProof/>
-            <w:webHidden/>
-          </w:rPr>
-          <w:t>5</w:t>
-        </w:r>
-        <w:r>
-          <w:rPr>
-            <w:noProof/>
-            <w:webHidden/>
-          </w:rPr>
-          <w:fldChar w:fldCharType="end"/>
+          <w:t>6</w:t>
         </w:r>
       </w:hyperlink>
     </w:p>
@@ -2187,7 +1845,7 @@
           <w:lang w:eastAsia="en-US" w:bidi="ar-SA"/>
         </w:rPr>
       </w:pPr>
-      <w:hyperlink w:anchor="_Toc527975145" w:history="1">
+      <w:hyperlink w:anchor="_Toc527975146" w:history="1">
         <w:r>
           <w:rPr>
             <w:rStyle w:val="Hyperlink"/>
@@ -2195,7 +1853,7 @@
             <w:noProof/>
             <w:lang w:eastAsia="en-US"/>
           </w:rPr>
-          <w:t>7.1.</w:t>
+          <w:t>7.2.</w:t>
         </w:r>
         <w:r>
           <w:rPr>
@@ -2213,7 +1871,7 @@
             <w:noProof/>
             <w:lang w:eastAsia="en-US"/>
           </w:rPr>
-          <w:t>Mô hình tích hợp phần cứng/phần mềm</w:t>
+          <w:t>Giao diện</w:t>
         </w:r>
         <w:r>
           <w:rPr>
@@ -2227,41 +1885,7 @@
             <w:noProof/>
             <w:webHidden/>
           </w:rPr>
-          <w:fldChar w:fldCharType="begin"/>
-        </w:r>
-        <w:r>
-          <w:rPr>
-            <w:noProof/>
-            <w:webHidden/>
-          </w:rPr>
-          <w:instrText xml:space="preserve"> PAGEREF _Toc527975145 \h </w:instrText>
-        </w:r>
-        <w:r>
-          <w:rPr>
-            <w:noProof/>
-            <w:webHidden/>
-          </w:rPr>
-        </w:r>
-        <w:r>
-          <w:rPr>
-            <w:noProof/>
-            <w:webHidden/>
-          </w:rPr>
-          <w:fldChar w:fldCharType="separate"/>
-        </w:r>
-        <w:r>
-          <w:rPr>
-            <w:noProof/>
-            <w:webHidden/>
-          </w:rPr>
-          <w:t>5</w:t>
-        </w:r>
-        <w:r>
-          <w:rPr>
-            <w:noProof/>
-            <w:webHidden/>
-          </w:rPr>
-          <w:fldChar w:fldCharType="end"/>
+          <w:t>6</w:t>
         </w:r>
       </w:hyperlink>
     </w:p>
@@ -2276,7 +1900,7 @@
           <w:lang w:eastAsia="en-US" w:bidi="ar-SA"/>
         </w:rPr>
       </w:pPr>
-      <w:hyperlink w:anchor="_Toc527975146" w:history="1">
+      <w:hyperlink w:anchor="_Toc527975147" w:history="1">
         <w:r>
           <w:rPr>
             <w:rStyle w:val="Hyperlink"/>
@@ -2284,7 +1908,7 @@
             <w:noProof/>
             <w:lang w:eastAsia="en-US"/>
           </w:rPr>
-          <w:t>7.2.</w:t>
+          <w:t>7.3.</w:t>
         </w:r>
         <w:r>
           <w:rPr>
@@ -2302,7 +1926,7 @@
             <w:noProof/>
             <w:lang w:eastAsia="en-US"/>
           </w:rPr>
-          <w:t>Giao diện</w:t>
+          <w:t>Cơ sở dữ liệu</w:t>
         </w:r>
         <w:r>
           <w:rPr>
@@ -2316,41 +1940,7 @@
             <w:noProof/>
             <w:webHidden/>
           </w:rPr>
-          <w:fldChar w:fldCharType="begin"/>
-        </w:r>
-        <w:r>
-          <w:rPr>
-            <w:noProof/>
-            <w:webHidden/>
-          </w:rPr>
-          <w:instrText xml:space="preserve"> PAGEREF _Toc527975146 \h </w:instrText>
-        </w:r>
-        <w:r>
-          <w:rPr>
-            <w:noProof/>
-            <w:webHidden/>
-          </w:rPr>
-        </w:r>
-        <w:r>
-          <w:rPr>
-            <w:noProof/>
-            <w:webHidden/>
-          </w:rPr>
-          <w:fldChar w:fldCharType="separate"/>
-        </w:r>
-        <w:r>
-          <w:rPr>
-            <w:noProof/>
-            <w:webHidden/>
-          </w:rPr>
-          <w:t>5</w:t>
-        </w:r>
-        <w:r>
-          <w:rPr>
-            <w:noProof/>
-            <w:webHidden/>
-          </w:rPr>
-          <w:fldChar w:fldCharType="end"/>
+          <w:t>7</w:t>
         </w:r>
       </w:hyperlink>
     </w:p>
@@ -2365,7 +1955,7 @@
           <w:lang w:eastAsia="en-US" w:bidi="ar-SA"/>
         </w:rPr>
       </w:pPr>
-      <w:hyperlink w:anchor="_Toc527975147" w:history="1">
+      <w:hyperlink w:anchor="_Toc527975149" w:history="1">
         <w:r>
           <w:rPr>
             <w:rStyle w:val="Hyperlink"/>
@@ -2373,7 +1963,7 @@
             <w:noProof/>
             <w:lang w:eastAsia="en-US"/>
           </w:rPr>
-          <w:t>7.3.</w:t>
+          <w:t>7.5.</w:t>
         </w:r>
         <w:r>
           <w:rPr>
@@ -2391,7 +1981,7 @@
             <w:noProof/>
             <w:lang w:eastAsia="en-US"/>
           </w:rPr>
-          <w:t>Cơ sở dữ liệu</w:t>
+          <w:t>Tương tác người dùng</w:t>
         </w:r>
         <w:r>
           <w:rPr>
@@ -2405,41 +1995,7 @@
             <w:noProof/>
             <w:webHidden/>
           </w:rPr>
-          <w:fldChar w:fldCharType="begin"/>
-        </w:r>
-        <w:r>
-          <w:rPr>
-            <w:noProof/>
-            <w:webHidden/>
-          </w:rPr>
-          <w:instrText xml:space="preserve"> PAGEREF _Toc527975147 \h </w:instrText>
-        </w:r>
-        <w:r>
-          <w:rPr>
-            <w:noProof/>
-            <w:webHidden/>
-          </w:rPr>
-        </w:r>
-        <w:r>
-          <w:rPr>
-            <w:noProof/>
-            <w:webHidden/>
-          </w:rPr>
-          <w:fldChar w:fldCharType="separate"/>
-        </w:r>
-        <w:r>
-          <w:rPr>
-            <w:noProof/>
-            <w:webHidden/>
-          </w:rPr>
-          <w:t>5</w:t>
-        </w:r>
-        <w:r>
-          <w:rPr>
-            <w:noProof/>
-            <w:webHidden/>
-          </w:rPr>
-          <w:fldChar w:fldCharType="end"/>
+          <w:t>10</w:t>
         </w:r>
       </w:hyperlink>
     </w:p>
@@ -2454,7 +2010,7 @@
           <w:lang w:eastAsia="en-US" w:bidi="ar-SA"/>
         </w:rPr>
       </w:pPr>
-      <w:hyperlink w:anchor="_Toc527975148" w:history="1">
+      <w:hyperlink w:anchor="_Toc527975150" w:history="1">
         <w:r>
           <w:rPr>
             <w:rStyle w:val="Hyperlink"/>
@@ -2462,7 +2018,7 @@
             <w:noProof/>
             <w:lang w:eastAsia="en-US"/>
           </w:rPr>
-          <w:t>7.4.</w:t>
+          <w:t>7.6.</w:t>
         </w:r>
         <w:r>
           <w:rPr>
@@ -2480,7 +2036,7 @@
             <w:noProof/>
             <w:lang w:eastAsia="en-US"/>
           </w:rPr>
-          <w:t>Mạng</w:t>
+          <w:t>Đặc tả giao diện API (interface)</w:t>
         </w:r>
         <w:r>
           <w:rPr>
@@ -2494,41 +2050,7 @@
             <w:noProof/>
             <w:webHidden/>
           </w:rPr>
-          <w:fldChar w:fldCharType="begin"/>
-        </w:r>
-        <w:r>
-          <w:rPr>
-            <w:noProof/>
-            <w:webHidden/>
-          </w:rPr>
-          <w:instrText xml:space="preserve"> PAGEREF _Toc527975148 \h </w:instrText>
-        </w:r>
-        <w:r>
-          <w:rPr>
-            <w:noProof/>
-            <w:webHidden/>
-          </w:rPr>
-        </w:r>
-        <w:r>
-          <w:rPr>
-            <w:noProof/>
-            <w:webHidden/>
-          </w:rPr>
-          <w:fldChar w:fldCharType="separate"/>
-        </w:r>
-        <w:r>
-          <w:rPr>
-            <w:noProof/>
-            <w:webHidden/>
-          </w:rPr>
-          <w:t>5</w:t>
-        </w:r>
-        <w:r>
-          <w:rPr>
-            <w:noProof/>
-            <w:webHidden/>
-          </w:rPr>
-          <w:fldChar w:fldCharType="end"/>
+          <w:t>10</w:t>
         </w:r>
       </w:hyperlink>
     </w:p>
@@ -2543,7 +2065,7 @@
           <w:lang w:eastAsia="en-US" w:bidi="ar-SA"/>
         </w:rPr>
       </w:pPr>
-      <w:hyperlink w:anchor="_Toc527975149" w:history="1">
+      <w:hyperlink w:anchor="_Toc527975151" w:history="1">
         <w:r>
           <w:rPr>
             <w:rStyle w:val="Hyperlink"/>
@@ -2551,7 +2073,7 @@
             <w:noProof/>
             <w:lang w:eastAsia="en-US"/>
           </w:rPr>
-          <w:t>7.5.</w:t>
+          <w:t>7.7.</w:t>
         </w:r>
         <w:r>
           <w:rPr>
@@ -2569,7 +2091,7 @@
             <w:noProof/>
             <w:lang w:eastAsia="en-US"/>
           </w:rPr>
-          <w:t>Tương tác người dùng</w:t>
+          <w:t>Bảo mật</w:t>
         </w:r>
         <w:r>
           <w:rPr>
@@ -2583,397 +2105,7 @@
             <w:noProof/>
             <w:webHidden/>
           </w:rPr>
-          <w:fldChar w:fldCharType="begin"/>
-        </w:r>
-        <w:r>
-          <w:rPr>
-            <w:noProof/>
-            <w:webHidden/>
-          </w:rPr>
-          <w:instrText xml:space="preserve"> PAGEREF _Toc527975149 \h </w:instrText>
-        </w:r>
-        <w:r>
-          <w:rPr>
-            <w:noProof/>
-            <w:webHidden/>
-          </w:rPr>
-        </w:r>
-        <w:r>
-          <w:rPr>
-            <w:noProof/>
-            <w:webHidden/>
-          </w:rPr>
-          <w:fldChar w:fldCharType="separate"/>
-        </w:r>
-        <w:r>
-          <w:rPr>
-            <w:noProof/>
-            <w:webHidden/>
-          </w:rPr>
-          <w:t>5</w:t>
-        </w:r>
-        <w:r>
-          <w:rPr>
-            <w:noProof/>
-            <w:webHidden/>
-          </w:rPr>
-          <w:fldChar w:fldCharType="end"/>
-        </w:r>
-      </w:hyperlink>
-    </w:p>
-    <w:p>
-      <w:pPr>
-        <w:pStyle w:val="TOC2"/>
-        <w:rPr>
-          <w:rFonts w:asciiTheme="minorHAnsi" w:eastAsiaTheme="minorEastAsia" w:hAnsiTheme="minorHAnsi" w:cstheme="minorBidi"/>
-          <w:noProof/>
-          <w:sz w:val="22"/>
-          <w:szCs w:val="22"/>
-          <w:lang w:eastAsia="en-US" w:bidi="ar-SA"/>
-        </w:rPr>
-      </w:pPr>
-      <w:hyperlink w:anchor="_Toc527975150" w:history="1">
-        <w:r>
-          <w:rPr>
-            <w:rStyle w:val="Hyperlink"/>
-            <w:rFonts w:cs="Tahoma"/>
-            <w:noProof/>
-            <w:lang w:eastAsia="en-US"/>
-          </w:rPr>
-          <w:t>7.6.</w:t>
-        </w:r>
-        <w:r>
-          <w:rPr>
-            <w:rFonts w:asciiTheme="minorHAnsi" w:eastAsiaTheme="minorEastAsia" w:hAnsiTheme="minorHAnsi" w:cstheme="minorBidi"/>
-            <w:noProof/>
-            <w:sz w:val="22"/>
-            <w:szCs w:val="22"/>
-            <w:lang w:eastAsia="en-US" w:bidi="ar-SA"/>
-          </w:rPr>
-          <w:tab/>
-        </w:r>
-        <w:r>
-          <w:rPr>
-            <w:rStyle w:val="Hyperlink"/>
-            <w:noProof/>
-            <w:lang w:eastAsia="en-US"/>
-          </w:rPr>
-          <w:t>Đặc tả giao diện API (interface)</w:t>
-        </w:r>
-        <w:r>
-          <w:rPr>
-            <w:noProof/>
-            <w:webHidden/>
-          </w:rPr>
-          <w:tab/>
-        </w:r>
-        <w:r>
-          <w:rPr>
-            <w:noProof/>
-            <w:webHidden/>
-          </w:rPr>
-          <w:fldChar w:fldCharType="begin"/>
-        </w:r>
-        <w:r>
-          <w:rPr>
-            <w:noProof/>
-            <w:webHidden/>
-          </w:rPr>
-          <w:instrText xml:space="preserve"> PAGEREF _Toc527975150 \h </w:instrText>
-        </w:r>
-        <w:r>
-          <w:rPr>
-            <w:noProof/>
-            <w:webHidden/>
-          </w:rPr>
-        </w:r>
-        <w:r>
-          <w:rPr>
-            <w:noProof/>
-            <w:webHidden/>
-          </w:rPr>
-          <w:fldChar w:fldCharType="separate"/>
-        </w:r>
-        <w:r>
-          <w:rPr>
-            <w:noProof/>
-            <w:webHidden/>
-          </w:rPr>
-          <w:t>5</w:t>
-        </w:r>
-        <w:r>
-          <w:rPr>
-            <w:noProof/>
-            <w:webHidden/>
-          </w:rPr>
-          <w:fldChar w:fldCharType="end"/>
-        </w:r>
-      </w:hyperlink>
-    </w:p>
-    <w:p>
-      <w:pPr>
-        <w:pStyle w:val="TOC2"/>
-        <w:rPr>
-          <w:rFonts w:asciiTheme="minorHAnsi" w:eastAsiaTheme="minorEastAsia" w:hAnsiTheme="minorHAnsi" w:cstheme="minorBidi"/>
-          <w:noProof/>
-          <w:sz w:val="22"/>
-          <w:szCs w:val="22"/>
-          <w:lang w:eastAsia="en-US" w:bidi="ar-SA"/>
-        </w:rPr>
-      </w:pPr>
-      <w:hyperlink w:anchor="_Toc527975151" w:history="1">
-        <w:r>
-          <w:rPr>
-            <w:rStyle w:val="Hyperlink"/>
-            <w:rFonts w:cs="Tahoma"/>
-            <w:noProof/>
-            <w:lang w:eastAsia="en-US"/>
-          </w:rPr>
-          <w:t>7.7.</w:t>
-        </w:r>
-        <w:r>
-          <w:rPr>
-            <w:rFonts w:asciiTheme="minorHAnsi" w:eastAsiaTheme="minorEastAsia" w:hAnsiTheme="minorHAnsi" w:cstheme="minorBidi"/>
-            <w:noProof/>
-            <w:sz w:val="22"/>
-            <w:szCs w:val="22"/>
-            <w:lang w:eastAsia="en-US" w:bidi="ar-SA"/>
-          </w:rPr>
-          <w:tab/>
-        </w:r>
-        <w:r>
-          <w:rPr>
-            <w:rStyle w:val="Hyperlink"/>
-            <w:noProof/>
-            <w:lang w:eastAsia="en-US"/>
-          </w:rPr>
-          <w:t>Bảo mật</w:t>
-        </w:r>
-        <w:r>
-          <w:rPr>
-            <w:noProof/>
-            <w:webHidden/>
-          </w:rPr>
-          <w:tab/>
-        </w:r>
-        <w:r>
-          <w:rPr>
-            <w:noProof/>
-            <w:webHidden/>
-          </w:rPr>
-          <w:fldChar w:fldCharType="begin"/>
-        </w:r>
-        <w:r>
-          <w:rPr>
-            <w:noProof/>
-            <w:webHidden/>
-          </w:rPr>
-          <w:instrText xml:space="preserve"> PAGEREF _Toc527975151 \h </w:instrText>
-        </w:r>
-        <w:r>
-          <w:rPr>
-            <w:noProof/>
-            <w:webHidden/>
-          </w:rPr>
-        </w:r>
-        <w:r>
-          <w:rPr>
-            <w:noProof/>
-            <w:webHidden/>
-          </w:rPr>
-          <w:fldChar w:fldCharType="separate"/>
-        </w:r>
-        <w:r>
-          <w:rPr>
-            <w:noProof/>
-            <w:webHidden/>
-          </w:rPr>
-          <w:t>5</w:t>
-        </w:r>
-        <w:r>
-          <w:rPr>
-            <w:noProof/>
-            <w:webHidden/>
-          </w:rPr>
-          <w:fldChar w:fldCharType="end"/>
-        </w:r>
-      </w:hyperlink>
-    </w:p>
-    <w:p>
-      <w:pPr>
-        <w:pStyle w:val="TOC2"/>
-        <w:rPr>
-          <w:rFonts w:asciiTheme="minorHAnsi" w:eastAsiaTheme="minorEastAsia" w:hAnsiTheme="minorHAnsi" w:cstheme="minorBidi"/>
-          <w:noProof/>
-          <w:sz w:val="22"/>
-          <w:szCs w:val="22"/>
-          <w:lang w:eastAsia="en-US" w:bidi="ar-SA"/>
-        </w:rPr>
-      </w:pPr>
-      <w:hyperlink w:anchor="_Toc527975152" w:history="1">
-        <w:r>
-          <w:rPr>
-            <w:rStyle w:val="Hyperlink"/>
-            <w:rFonts w:cs="Tahoma"/>
-            <w:noProof/>
-            <w:lang w:eastAsia="en-US"/>
-          </w:rPr>
-          <w:t>7.8.</w:t>
-        </w:r>
-        <w:r>
-          <w:rPr>
-            <w:rFonts w:asciiTheme="minorHAnsi" w:eastAsiaTheme="minorEastAsia" w:hAnsiTheme="minorHAnsi" w:cstheme="minorBidi"/>
-            <w:noProof/>
-            <w:sz w:val="22"/>
-            <w:szCs w:val="22"/>
-            <w:lang w:eastAsia="en-US" w:bidi="ar-SA"/>
-          </w:rPr>
-          <w:tab/>
-        </w:r>
-        <w:r>
-          <w:rPr>
-            <w:rStyle w:val="Hyperlink"/>
-            <w:noProof/>
-            <w:lang w:eastAsia="en-US"/>
-          </w:rPr>
-          <w:t>Sao lưu phục hồi</w:t>
-        </w:r>
-        <w:r>
-          <w:rPr>
-            <w:noProof/>
-            <w:webHidden/>
-          </w:rPr>
-          <w:tab/>
-        </w:r>
-        <w:r>
-          <w:rPr>
-            <w:noProof/>
-            <w:webHidden/>
-          </w:rPr>
-          <w:fldChar w:fldCharType="begin"/>
-        </w:r>
-        <w:r>
-          <w:rPr>
-            <w:noProof/>
-            <w:webHidden/>
-          </w:rPr>
-          <w:instrText xml:space="preserve"> PAGEREF _Toc527975152 \h </w:instrText>
-        </w:r>
-        <w:r>
-          <w:rPr>
-            <w:noProof/>
-            <w:webHidden/>
-          </w:rPr>
-        </w:r>
-        <w:r>
-          <w:rPr>
-            <w:noProof/>
-            <w:webHidden/>
-          </w:rPr>
-          <w:fldChar w:fldCharType="separate"/>
-        </w:r>
-        <w:r>
-          <w:rPr>
-            <w:noProof/>
-            <w:webHidden/>
-          </w:rPr>
-          <w:t>5</w:t>
-        </w:r>
-        <w:r>
-          <w:rPr>
-            <w:noProof/>
-            <w:webHidden/>
-          </w:rPr>
-          <w:fldChar w:fldCharType="end"/>
-        </w:r>
-      </w:hyperlink>
-    </w:p>
-    <w:p>
-      <w:pPr>
-        <w:pStyle w:val="TOC2"/>
-        <w:rPr>
-          <w:rFonts w:asciiTheme="minorHAnsi" w:eastAsiaTheme="minorEastAsia" w:hAnsiTheme="minorHAnsi" w:cstheme="minorBidi"/>
-          <w:noProof/>
-          <w:sz w:val="22"/>
-          <w:szCs w:val="22"/>
-          <w:lang w:eastAsia="en-US" w:bidi="ar-SA"/>
-        </w:rPr>
-      </w:pPr>
-      <w:hyperlink w:anchor="_Toc527975153" w:history="1">
-        <w:r>
-          <w:rPr>
-            <w:rStyle w:val="Hyperlink"/>
-            <w:rFonts w:cs="Tahoma"/>
-            <w:noProof/>
-            <w:lang w:eastAsia="en-US"/>
-          </w:rPr>
-          <w:t>7.9.</w:t>
-        </w:r>
-        <w:r>
-          <w:rPr>
-            <w:rFonts w:asciiTheme="minorHAnsi" w:eastAsiaTheme="minorEastAsia" w:hAnsiTheme="minorHAnsi" w:cstheme="minorBidi"/>
-            <w:noProof/>
-            <w:sz w:val="22"/>
-            <w:szCs w:val="22"/>
-            <w:lang w:eastAsia="en-US" w:bidi="ar-SA"/>
-          </w:rPr>
-          <w:tab/>
-        </w:r>
-        <w:r>
-          <w:rPr>
-            <w:rStyle w:val="Hyperlink"/>
-            <w:noProof/>
-            <w:lang w:eastAsia="en-US"/>
-          </w:rPr>
-          <w:t>Chuyển đổi dữ liệu</w:t>
-        </w:r>
-        <w:r>
-          <w:rPr>
-            <w:noProof/>
-            <w:webHidden/>
-          </w:rPr>
-          <w:tab/>
-        </w:r>
-        <w:r>
-          <w:rPr>
-            <w:noProof/>
-            <w:webHidden/>
-          </w:rPr>
-          <w:fldChar w:fldCharType="begin"/>
-        </w:r>
-        <w:r>
-          <w:rPr>
-            <w:noProof/>
-            <w:webHidden/>
-          </w:rPr>
-          <w:instrText xml:space="preserve"> PAGEREF _Toc527975153 \h </w:instrText>
-        </w:r>
-        <w:r>
-          <w:rPr>
-            <w:noProof/>
-            <w:webHidden/>
-          </w:rPr>
-        </w:r>
-        <w:r>
-          <w:rPr>
-            <w:noProof/>
-            <w:webHidden/>
-          </w:rPr>
-          <w:fldChar w:fldCharType="separate"/>
-        </w:r>
-        <w:r>
-          <w:rPr>
-            <w:noProof/>
-            <w:webHidden/>
-          </w:rPr>
-          <w:t>5</w:t>
-        </w:r>
-        <w:r>
-          <w:rPr>
-            <w:noProof/>
-            <w:webHidden/>
-          </w:rPr>
-          <w:fldChar w:fldCharType="end"/>
+          <w:t>10</w:t>
         </w:r>
       </w:hyperlink>
     </w:p>
@@ -3033,41 +2165,7 @@
             <w:noProof/>
             <w:webHidden/>
           </w:rPr>
-          <w:fldChar w:fldCharType="begin"/>
-        </w:r>
-        <w:r>
-          <w:rPr>
-            <w:noProof/>
-            <w:webHidden/>
-          </w:rPr>
-          <w:instrText xml:space="preserve"> PAGEREF _Toc527975154 \h </w:instrText>
-        </w:r>
-        <w:r>
-          <w:rPr>
-            <w:noProof/>
-            <w:webHidden/>
-          </w:rPr>
-        </w:r>
-        <w:r>
-          <w:rPr>
-            <w:noProof/>
-            <w:webHidden/>
-          </w:rPr>
-          <w:fldChar w:fldCharType="separate"/>
-        </w:r>
-        <w:r>
-          <w:rPr>
-            <w:noProof/>
-            <w:webHidden/>
-          </w:rPr>
-          <w:t>5</w:t>
-        </w:r>
-        <w:r>
-          <w:rPr>
-            <w:noProof/>
-            <w:webHidden/>
-          </w:rPr>
-          <w:fldChar w:fldCharType="end"/>
+          <w:t>11</w:t>
         </w:r>
       </w:hyperlink>
     </w:p>
@@ -3101,7 +2199,15 @@
           <w:color w:val="951B13"/>
         </w:rPr>
         <w:lastRenderedPageBreak/>
-        <w:t>Phiên bản tài liệu</w:t>
+        <w:t xml:space="preserve">Phiên </w:t>
+      </w:r>
+      <w:bookmarkStart w:id="0" w:name="_GoBack"/>
+      <w:bookmarkEnd w:id="0"/>
+      <w:r>
+        <w:rPr>
+          <w:color w:val="951B13"/>
+        </w:rPr>
+        <w:t>bản tài liệu</w:t>
       </w:r>
     </w:p>
     <w:tbl>
@@ -3264,7 +2370,7 @@
               <w:cnfStyle w:val="000000000000" w:firstRow="0" w:lastRow="0" w:firstColumn="0" w:lastColumn="0" w:oddVBand="0" w:evenVBand="0" w:oddHBand="0" w:evenHBand="0" w:firstRowFirstColumn="0" w:firstRowLastColumn="0" w:lastRowFirstColumn="0" w:lastRowLastColumn="0"/>
             </w:pPr>
             <w:r>
-              <w:t>Long Lê Ngọc</w:t>
+              <w:t>Lê Ngọc Long</w:t>
             </w:r>
           </w:p>
         </w:tc>
@@ -3319,7 +2425,7 @@
               <w:cnfStyle w:val="000000000000" w:firstRow="0" w:lastRow="0" w:firstColumn="0" w:lastColumn="0" w:oddVBand="0" w:evenVBand="0" w:oddHBand="0" w:evenHBand="0" w:firstRowFirstColumn="0" w:firstRowLastColumn="0" w:lastRowFirstColumn="0" w:lastRowLastColumn="0"/>
             </w:pPr>
             <w:r>
-              <w:t>Long Lê Ngọc</w:t>
+              <w:t>Lê Ngọc Long</w:t>
             </w:r>
           </w:p>
         </w:tc>
@@ -3332,7 +2438,7 @@
               <w:cnfStyle w:val="000000000000" w:firstRow="0" w:lastRow="0" w:firstColumn="0" w:lastColumn="0" w:oddVBand="0" w:evenVBand="0" w:oddHBand="0" w:evenHBand="0" w:firstRowFirstColumn="0" w:firstRowLastColumn="0" w:lastRowFirstColumn="0" w:lastRowLastColumn="0"/>
             </w:pPr>
             <w:r>
-              <w:t>Lê Ngọc Long</w:t>
+              <w:t>Trần Đức Cường</w:t>
             </w:r>
           </w:p>
         </w:tc>
@@ -3400,7 +2506,7 @@
               <w:cnfStyle w:val="000000000000" w:firstRow="0" w:lastRow="0" w:firstColumn="0" w:lastColumn="0" w:oddVBand="0" w:evenVBand="0" w:oddHBand="0" w:evenHBand="0" w:firstRowFirstColumn="0" w:firstRowLastColumn="0" w:lastRowFirstColumn="0" w:lastRowLastColumn="0"/>
             </w:pPr>
             <w:r>
-              <w:t>Long Lê Ngọc</w:t>
+              <w:t>Nguyễn Thị Linh</w:t>
             </w:r>
           </w:p>
         </w:tc>
@@ -3468,7 +2574,7 @@
               <w:cnfStyle w:val="000000000000" w:firstRow="0" w:lastRow="0" w:firstColumn="0" w:lastColumn="0" w:oddVBand="0" w:evenVBand="0" w:oddHBand="0" w:evenHBand="0" w:firstRowFirstColumn="0" w:firstRowLastColumn="0" w:lastRowFirstColumn="0" w:lastRowLastColumn="0"/>
             </w:pPr>
             <w:r>
-              <w:t>Long Lê Ngọc</w:t>
+              <w:t>Phan Duy Mạnh</w:t>
             </w:r>
           </w:p>
         </w:tc>
@@ -3523,7 +2629,7 @@
               <w:cnfStyle w:val="000000000000" w:firstRow="0" w:lastRow="0" w:firstColumn="0" w:lastColumn="0" w:oddVBand="0" w:evenVBand="0" w:oddHBand="0" w:evenHBand="0" w:firstRowFirstColumn="0" w:firstRowLastColumn="0" w:lastRowFirstColumn="0" w:lastRowLastColumn="0"/>
             </w:pPr>
             <w:r>
-              <w:t>Long Lê Ngọc</w:t>
+              <w:t>Lê Ngọc Long</w:t>
             </w:r>
           </w:p>
         </w:tc>
@@ -3536,7 +2642,10 @@
               <w:cnfStyle w:val="000000000000" w:firstRow="0" w:lastRow="0" w:firstColumn="0" w:lastColumn="0" w:oddVBand="0" w:evenVBand="0" w:oddHBand="0" w:evenHBand="0" w:firstRowFirstColumn="0" w:firstRowLastColumn="0" w:lastRowFirstColumn="0" w:lastRowLastColumn="0"/>
             </w:pPr>
             <w:r>
-              <w:t>Lê Ngọc Long</w:t>
+              <w:t>Trần Đức Cường</w:t>
+            </w:r>
+            <w:r>
+              <w:t xml:space="preserve"> </w:t>
             </w:r>
           </w:p>
         </w:tc>
@@ -3604,7 +2713,7 @@
               <w:cnfStyle w:val="000000000000" w:firstRow="0" w:lastRow="0" w:firstColumn="0" w:lastColumn="0" w:oddVBand="0" w:evenVBand="0" w:oddHBand="0" w:evenHBand="0" w:firstRowFirstColumn="0" w:firstRowLastColumn="0" w:lastRowFirstColumn="0" w:lastRowLastColumn="0"/>
             </w:pPr>
             <w:r>
-              <w:t>Long Ngọc Lê</w:t>
+              <w:t>Phan Duy Mạnh</w:t>
             </w:r>
           </w:p>
         </w:tc>
@@ -3659,7 +2768,7 @@
               <w:cnfStyle w:val="000000000000" w:firstRow="0" w:lastRow="0" w:firstColumn="0" w:lastColumn="0" w:oddVBand="0" w:evenVBand="0" w:oddHBand="0" w:evenHBand="0" w:firstRowFirstColumn="0" w:firstRowLastColumn="0" w:lastRowFirstColumn="0" w:lastRowLastColumn="0"/>
             </w:pPr>
             <w:r>
-              <w:t>Long Lê Ngọc</w:t>
+              <w:t>Lê Ngọc Long</w:t>
             </w:r>
           </w:p>
         </w:tc>
@@ -3686,7 +2795,11 @@
             <w:cnfStyle w:val="001000000000" w:firstRow="0" w:lastRow="0" w:firstColumn="1" w:lastColumn="0" w:oddVBand="0" w:evenVBand="0" w:oddHBand="0" w:evenHBand="0" w:firstRowFirstColumn="0" w:firstRowLastColumn="0" w:lastRowFirstColumn="0" w:lastRowLastColumn="0"/>
             <w:tcW w:w="1495" w:type="dxa"/>
           </w:tcPr>
-          <w:p/>
+          <w:p>
+            <w:r>
+              <w:t>16/12/2018</w:t>
+            </w:r>
+          </w:p>
         </w:tc>
         <w:tc>
           <w:tcPr>
@@ -3696,6 +2809,9 @@
             <w:pPr>
               <w:cnfStyle w:val="000000000000" w:firstRow="0" w:lastRow="0" w:firstColumn="0" w:lastColumn="0" w:oddVBand="0" w:evenVBand="0" w:oddHBand="0" w:evenHBand="0" w:firstRowFirstColumn="0" w:firstRowLastColumn="0" w:lastRowFirstColumn="0" w:lastRowLastColumn="0"/>
             </w:pPr>
+            <w:r>
+              <w:t>Hoàn thành tài liệu</w:t>
+            </w:r>
           </w:p>
         </w:tc>
         <w:tc>
@@ -3706,6 +2822,9 @@
             <w:pPr>
               <w:cnfStyle w:val="000000000000" w:firstRow="0" w:lastRow="0" w:firstColumn="0" w:lastColumn="0" w:oddVBand="0" w:evenVBand="0" w:oddHBand="0" w:evenHBand="0" w:firstRowFirstColumn="0" w:firstRowLastColumn="0" w:lastRowFirstColumn="0" w:lastRowLastColumn="0"/>
             </w:pPr>
+            <w:r>
+              <w:t>5.0</w:t>
+            </w:r>
           </w:p>
         </w:tc>
         <w:tc>
@@ -3716,6 +2835,9 @@
             <w:pPr>
               <w:cnfStyle w:val="000000000000" w:firstRow="0" w:lastRow="0" w:firstColumn="0" w:lastColumn="0" w:oddVBand="0" w:evenVBand="0" w:oddHBand="0" w:evenHBand="0" w:firstRowFirstColumn="0" w:firstRowLastColumn="0" w:lastRowFirstColumn="0" w:lastRowLastColumn="0"/>
             </w:pPr>
+            <w:r>
+              <w:t>Lê Ngọc Long</w:t>
+            </w:r>
           </w:p>
         </w:tc>
         <w:tc>
@@ -3726,107 +2848,9 @@
             <w:pPr>
               <w:cnfStyle w:val="000000000000" w:firstRow="0" w:lastRow="0" w:firstColumn="0" w:lastColumn="0" w:oddVBand="0" w:evenVBand="0" w:oddHBand="0" w:evenHBand="0" w:firstRowFirstColumn="0" w:firstRowLastColumn="0" w:lastRowFirstColumn="0" w:lastRowLastColumn="0"/>
             </w:pPr>
-          </w:p>
-        </w:tc>
-      </w:tr>
-      <w:tr>
-        <w:trPr>
-          <w:trHeight w:val="540"/>
-        </w:trPr>
-        <w:tc>
-          <w:tcPr>
-            <w:cnfStyle w:val="001000000000" w:firstRow="0" w:lastRow="0" w:firstColumn="1" w:lastColumn="0" w:oddVBand="0" w:evenVBand="0" w:oddHBand="0" w:evenHBand="0" w:firstRowFirstColumn="0" w:firstRowLastColumn="0" w:lastRowFirstColumn="0" w:lastRowLastColumn="0"/>
-            <w:tcW w:w="1495" w:type="dxa"/>
-          </w:tcPr>
-          <w:p/>
-        </w:tc>
-        <w:tc>
-          <w:tcPr>
-            <w:tcW w:w="3095" w:type="dxa"/>
-          </w:tcPr>
-          <w:p>
-            <w:pPr>
-              <w:cnfStyle w:val="000000000000" w:firstRow="0" w:lastRow="0" w:firstColumn="0" w:lastColumn="0" w:oddVBand="0" w:evenVBand="0" w:oddHBand="0" w:evenHBand="0" w:firstRowFirstColumn="0" w:firstRowLastColumn="0" w:lastRowFirstColumn="0" w:lastRowLastColumn="0"/>
-            </w:pPr>
-          </w:p>
-        </w:tc>
-        <w:tc>
-          <w:tcPr>
-            <w:tcW w:w="1148" w:type="dxa"/>
-          </w:tcPr>
-          <w:p>
-            <w:pPr>
-              <w:cnfStyle w:val="000000000000" w:firstRow="0" w:lastRow="0" w:firstColumn="0" w:lastColumn="0" w:oddVBand="0" w:evenVBand="0" w:oddHBand="0" w:evenHBand="0" w:firstRowFirstColumn="0" w:firstRowLastColumn="0" w:lastRowFirstColumn="0" w:lastRowLastColumn="0"/>
-            </w:pPr>
-          </w:p>
-        </w:tc>
-        <w:tc>
-          <w:tcPr>
-            <w:tcW w:w="1552" w:type="dxa"/>
-          </w:tcPr>
-          <w:p>
-            <w:pPr>
-              <w:cnfStyle w:val="000000000000" w:firstRow="0" w:lastRow="0" w:firstColumn="0" w:lastColumn="0" w:oddVBand="0" w:evenVBand="0" w:oddHBand="0" w:evenHBand="0" w:firstRowFirstColumn="0" w:firstRowLastColumn="0" w:lastRowFirstColumn="0" w:lastRowLastColumn="0"/>
-            </w:pPr>
-          </w:p>
-        </w:tc>
-        <w:tc>
-          <w:tcPr>
-            <w:tcW w:w="1440" w:type="dxa"/>
-          </w:tcPr>
-          <w:p>
-            <w:pPr>
-              <w:cnfStyle w:val="000000000000" w:firstRow="0" w:lastRow="0" w:firstColumn="0" w:lastColumn="0" w:oddVBand="0" w:evenVBand="0" w:oddHBand="0" w:evenHBand="0" w:firstRowFirstColumn="0" w:firstRowLastColumn="0" w:lastRowFirstColumn="0" w:lastRowLastColumn="0"/>
-            </w:pPr>
-          </w:p>
-        </w:tc>
-      </w:tr>
-      <w:tr>
-        <w:tc>
-          <w:tcPr>
-            <w:cnfStyle w:val="001000000000" w:firstRow="0" w:lastRow="0" w:firstColumn="1" w:lastColumn="0" w:oddVBand="0" w:evenVBand="0" w:oddHBand="0" w:evenHBand="0" w:firstRowFirstColumn="0" w:firstRowLastColumn="0" w:lastRowFirstColumn="0" w:lastRowLastColumn="0"/>
-            <w:tcW w:w="1495" w:type="dxa"/>
-          </w:tcPr>
-          <w:p/>
-        </w:tc>
-        <w:tc>
-          <w:tcPr>
-            <w:tcW w:w="3095" w:type="dxa"/>
-          </w:tcPr>
-          <w:p>
-            <w:pPr>
-              <w:cnfStyle w:val="000000000000" w:firstRow="0" w:lastRow="0" w:firstColumn="0" w:lastColumn="0" w:oddVBand="0" w:evenVBand="0" w:oddHBand="0" w:evenHBand="0" w:firstRowFirstColumn="0" w:firstRowLastColumn="0" w:lastRowFirstColumn="0" w:lastRowLastColumn="0"/>
-            </w:pPr>
-          </w:p>
-        </w:tc>
-        <w:tc>
-          <w:tcPr>
-            <w:tcW w:w="1148" w:type="dxa"/>
-          </w:tcPr>
-          <w:p>
-            <w:pPr>
-              <w:cnfStyle w:val="000000000000" w:firstRow="0" w:lastRow="0" w:firstColumn="0" w:lastColumn="0" w:oddVBand="0" w:evenVBand="0" w:oddHBand="0" w:evenHBand="0" w:firstRowFirstColumn="0" w:firstRowLastColumn="0" w:lastRowFirstColumn="0" w:lastRowLastColumn="0"/>
-            </w:pPr>
-          </w:p>
-        </w:tc>
-        <w:tc>
-          <w:tcPr>
-            <w:tcW w:w="1552" w:type="dxa"/>
-          </w:tcPr>
-          <w:p>
-            <w:pPr>
-              <w:cnfStyle w:val="000000000000" w:firstRow="0" w:lastRow="0" w:firstColumn="0" w:lastColumn="0" w:oddVBand="0" w:evenVBand="0" w:oddHBand="0" w:evenHBand="0" w:firstRowFirstColumn="0" w:firstRowLastColumn="0" w:lastRowFirstColumn="0" w:lastRowLastColumn="0"/>
-            </w:pPr>
-          </w:p>
-        </w:tc>
-        <w:tc>
-          <w:tcPr>
-            <w:tcW w:w="1440" w:type="dxa"/>
-          </w:tcPr>
-          <w:p>
-            <w:pPr>
-              <w:cnfStyle w:val="000000000000" w:firstRow="0" w:lastRow="0" w:firstColumn="0" w:lastColumn="0" w:oddVBand="0" w:evenVBand="0" w:oddHBand="0" w:evenHBand="0" w:firstRowFirstColumn="0" w:firstRowLastColumn="0" w:lastRowFirstColumn="0" w:lastRowLastColumn="0"/>
-            </w:pPr>
+            <w:r>
+              <w:t>Nguyễn Thị Linh</w:t>
+            </w:r>
           </w:p>
         </w:tc>
       </w:tr>
@@ -3854,12 +2878,12 @@
       <w:pPr>
         <w:pStyle w:val="Heading1"/>
       </w:pPr>
-      <w:bookmarkStart w:id="0" w:name="_Toc527975125"/>
+      <w:bookmarkStart w:id="1" w:name="_Toc527975125"/>
       <w:r>
         <w:lastRenderedPageBreak/>
         <w:t>Giới thiệu dự án</w:t>
       </w:r>
-      <w:bookmarkEnd w:id="0"/>
+      <w:bookmarkEnd w:id="1"/>
     </w:p>
     <w:p>
       <w:r>
@@ -3870,21 +2894,21 @@
       <w:pPr>
         <w:pStyle w:val="Heading1"/>
       </w:pPr>
-      <w:bookmarkStart w:id="1" w:name="_Toc527975126"/>
+      <w:bookmarkStart w:id="2" w:name="_Toc527975126"/>
       <w:r>
         <w:t>Các nhân sự tham gia dự án</w:t>
       </w:r>
-      <w:bookmarkEnd w:id="1"/>
+      <w:bookmarkEnd w:id="2"/>
     </w:p>
     <w:p>
       <w:pPr>
         <w:pStyle w:val="Heading2"/>
       </w:pPr>
-      <w:bookmarkStart w:id="2" w:name="_Toc527975127"/>
+      <w:bookmarkStart w:id="3" w:name="_Toc527975127"/>
       <w:r>
         <w:t>Thông tin liên hệ phía khách hàng</w:t>
       </w:r>
-      <w:bookmarkEnd w:id="2"/>
+      <w:bookmarkEnd w:id="3"/>
     </w:p>
     <w:p>
       <w:r>
@@ -3901,11 +2925,11 @@
       <w:pPr>
         <w:pStyle w:val="Heading2"/>
       </w:pPr>
-      <w:bookmarkStart w:id="3" w:name="_Toc527975128"/>
+      <w:bookmarkStart w:id="4" w:name="_Toc527975128"/>
       <w:r>
         <w:t>Thông tin liên hệ phía công ty</w:t>
       </w:r>
-      <w:bookmarkEnd w:id="3"/>
+      <w:bookmarkEnd w:id="4"/>
     </w:p>
     <w:p>
       <w:r>
@@ -3919,11 +2943,11 @@
       <w:pPr>
         <w:pStyle w:val="Heading2"/>
       </w:pPr>
-      <w:bookmarkStart w:id="4" w:name="_Toc527975129"/>
+      <w:bookmarkStart w:id="5" w:name="_Toc527975129"/>
       <w:r>
         <w:t>Phân chia vai trò của thành viên dự án và khách hàng</w:t>
       </w:r>
-      <w:bookmarkEnd w:id="4"/>
+      <w:bookmarkEnd w:id="5"/>
     </w:p>
     <w:p>
       <w:r>
@@ -4005,21 +3029,21 @@
       <w:pPr>
         <w:pStyle w:val="Heading1"/>
       </w:pPr>
-      <w:bookmarkStart w:id="5" w:name="_Toc527975130"/>
+      <w:bookmarkStart w:id="6" w:name="_Toc527975130"/>
       <w:r>
         <w:t>Khảo sát dự án</w:t>
       </w:r>
-      <w:bookmarkEnd w:id="5"/>
+      <w:bookmarkEnd w:id="6"/>
     </w:p>
     <w:p>
       <w:pPr>
         <w:pStyle w:val="Heading2"/>
       </w:pPr>
-      <w:bookmarkStart w:id="6" w:name="_Toc527975131"/>
+      <w:bookmarkStart w:id="7" w:name="_Toc527975131"/>
       <w:r>
         <w:t>Yêu cầu khách hàng</w:t>
       </w:r>
-      <w:bookmarkEnd w:id="6"/>
+      <w:bookmarkEnd w:id="7"/>
     </w:p>
     <w:p>
       <w:r>
@@ -4030,7 +3054,7 @@
       <w:pPr>
         <w:pStyle w:val="Heading2"/>
       </w:pPr>
-      <w:bookmarkStart w:id="7" w:name="_Toc527975132"/>
+      <w:bookmarkStart w:id="8" w:name="_Toc527975132"/>
       <w:r>
         <w:t xml:space="preserve">Mô hình </w:t>
       </w:r>
@@ -4043,7 +3067,7 @@
       <w:r>
         <w:t xml:space="preserve"> – nghiệp vụ</w:t>
       </w:r>
-      <w:bookmarkEnd w:id="7"/>
+      <w:bookmarkEnd w:id="8"/>
     </w:p>
     <w:p>
       <w:r>
@@ -4078,12 +3102,12 @@
       <w:pPr>
         <w:pStyle w:val="Heading2"/>
       </w:pPr>
-      <w:bookmarkStart w:id="8" w:name="_Toc527975133"/>
+      <w:bookmarkStart w:id="9" w:name="_Toc527975133"/>
       <w:r>
         <w:lastRenderedPageBreak/>
         <w:t>Mô hình hoạt động dự kiến sau khi áp dụng sản phẩm mới</w:t>
       </w:r>
-      <w:bookmarkEnd w:id="8"/>
+      <w:bookmarkEnd w:id="9"/>
     </w:p>
     <w:p>
       <w:r>
@@ -4114,11 +3138,11 @@
       <w:pPr>
         <w:pStyle w:val="Heading2"/>
       </w:pPr>
-      <w:bookmarkStart w:id="9" w:name="_Toc527975134"/>
+      <w:bookmarkStart w:id="10" w:name="_Toc527975134"/>
       <w:r>
         <w:t>Phân tích ưu điểm/nhược điểm</w:t>
       </w:r>
-      <w:bookmarkEnd w:id="9"/>
+      <w:bookmarkEnd w:id="10"/>
     </w:p>
     <w:p>
       <w:r>
@@ -4146,21 +3170,21 @@
       <w:pPr>
         <w:pStyle w:val="Heading1"/>
       </w:pPr>
-      <w:bookmarkStart w:id="10" w:name="_Toc527975135"/>
+      <w:bookmarkStart w:id="11" w:name="_Toc527975135"/>
       <w:r>
         <w:t>Ước lượng</w:t>
       </w:r>
-      <w:bookmarkEnd w:id="10"/>
+      <w:bookmarkEnd w:id="11"/>
     </w:p>
     <w:p>
       <w:pPr>
         <w:pStyle w:val="Heading2"/>
       </w:pPr>
-      <w:bookmarkStart w:id="11" w:name="_Toc527975136"/>
+      <w:bookmarkStart w:id="12" w:name="_Toc527975136"/>
       <w:r>
         <w:t>Ước lượng tính năng</w:t>
       </w:r>
-      <w:bookmarkEnd w:id="11"/>
+      <w:bookmarkEnd w:id="12"/>
     </w:p>
     <w:p>
       <w:r>
@@ -4219,11 +3243,11 @@
       <w:pPr>
         <w:pStyle w:val="Heading2"/>
       </w:pPr>
-      <w:bookmarkStart w:id="12" w:name="_Toc527975137"/>
+      <w:bookmarkStart w:id="13" w:name="_Toc527975137"/>
       <w:r>
         <w:t>Ước lượng cách tích hợp hệ thống</w:t>
       </w:r>
-      <w:bookmarkEnd w:id="12"/>
+      <w:bookmarkEnd w:id="13"/>
     </w:p>
     <w:p>
       <w:r>
@@ -4232,8 +3256,6 @@
       <w:r>
         <w:t>Yêu cầu hỗ trợ php và mysql.</w:t>
       </w:r>
-      <w:bookmarkStart w:id="13" w:name="_GoBack"/>
-      <w:bookmarkEnd w:id="13"/>
     </w:p>
     <w:p>
       <w:pPr>
@@ -4624,6 +3646,13 @@
         </w:rPr>
         <w:t>Giao diện xem bài viết.</w:t>
       </w:r>
+    </w:p>
+    <w:p>
+      <w:pPr>
+        <w:rPr>
+          <w:lang w:eastAsia="en-US" w:bidi="ar-SA"/>
+        </w:rPr>
+      </w:pPr>
     </w:p>
     <w:p>
       <w:pPr>
@@ -4697,6 +3726,9 @@
     </w:p>
     <w:p>
       <w:pPr>
+        <w:widowControl/>
+        <w:suppressAutoHyphens w:val="0"/>
+        <w:spacing w:after="0" w:line="240" w:lineRule="auto"/>
         <w:jc w:val="left"/>
         <w:rPr>
           <w:lang w:eastAsia="en-US" w:bidi="ar-SA"/>
@@ -4706,8 +3738,31 @@
         <w:rPr>
           <w:lang w:eastAsia="en-US" w:bidi="ar-SA"/>
         </w:rPr>
+        <w:br w:type="page"/>
+      </w:r>
+    </w:p>
+    <w:p>
+      <w:pPr>
+        <w:jc w:val="left"/>
+        <w:rPr>
+          <w:lang w:eastAsia="en-US" w:bidi="ar-SA"/>
+        </w:rPr>
+      </w:pPr>
+      <w:r>
+        <w:rPr>
+          <w:lang w:eastAsia="en-US" w:bidi="ar-SA"/>
+        </w:rPr>
+        <w:lastRenderedPageBreak/>
         <w:t>Giao diện thêm mới bài viết.</w:t>
       </w:r>
+    </w:p>
+    <w:p>
+      <w:pPr>
+        <w:jc w:val="left"/>
+        <w:rPr>
+          <w:lang w:eastAsia="en-US" w:bidi="ar-SA"/>
+        </w:rPr>
+      </w:pPr>
     </w:p>
     <w:p>
       <w:pPr>
@@ -4793,23 +3848,19 @@
         <w:rPr>
           <w:lang w:eastAsia="en-US" w:bidi="ar-SA"/>
         </w:rPr>
-        <w:br w:type="page"/>
-      </w:r>
-    </w:p>
-    <w:p>
-      <w:pPr>
+        <w:t>Giao diện quản trị của admin.</w:t>
+      </w:r>
+    </w:p>
+    <w:p>
+      <w:pPr>
+        <w:widowControl/>
+        <w:suppressAutoHyphens w:val="0"/>
+        <w:spacing w:after="0" w:line="240" w:lineRule="auto"/>
         <w:jc w:val="left"/>
         <w:rPr>
           <w:lang w:eastAsia="en-US" w:bidi="ar-SA"/>
         </w:rPr>
       </w:pPr>
-      <w:r>
-        <w:rPr>
-          <w:lang w:eastAsia="en-US" w:bidi="ar-SA"/>
-        </w:rPr>
-        <w:lastRenderedPageBreak/>
-        <w:t>Giao diện quản trị của admin.</w:t>
-      </w:r>
     </w:p>
     <w:p>
       <w:pPr>
@@ -8308,19 +7359,112 @@
     </w:p>
     <w:p>
       <w:pPr>
-        <w:rPr>
-          <w:lang w:eastAsia="en-US" w:bidi="ar-SA"/>
-        </w:rPr>
-      </w:pPr>
-    </w:p>
-    <w:p>
-      <w:pPr>
-        <w:rPr>
-          <w:lang w:eastAsia="en-US" w:bidi="ar-SA"/>
-        </w:rPr>
-      </w:pPr>
-    </w:p>
-    <w:p/>
+        <w:pStyle w:val="ListParagraph"/>
+        <w:ind w:left="720"/>
+        <w:rPr>
+          <w:b/>
+          <w:color w:val="1F497D" w:themeColor="text2"/>
+        </w:rPr>
+      </w:pPr>
+    </w:p>
+    <w:p>
+      <w:pPr>
+        <w:pStyle w:val="ListParagraph"/>
+        <w:numPr>
+          <w:ilvl w:val="0"/>
+          <w:numId w:val="36"/>
+        </w:numPr>
+        <w:rPr>
+          <w:b/>
+          <w:color w:val="1F497D" w:themeColor="text2"/>
+        </w:rPr>
+      </w:pPr>
+      <w:r>
+        <w:rPr>
+          <w:b/>
+        </w:rPr>
+        <w:t>Confession là gì và trào lưu confession</w:t>
+      </w:r>
+    </w:p>
+    <w:p>
+      <w:pPr>
+        <w:pStyle w:val="ListParagraph"/>
+        <w:ind w:left="720"/>
+        <w:rPr>
+          <w:color w:val="1F497D" w:themeColor="text2"/>
+        </w:rPr>
+      </w:pPr>
+      <w:r>
+        <w:rPr>
+          <w:color w:val="1F497D" w:themeColor="text2"/>
+        </w:rPr>
+        <w:t>https://tintucvietnam.vn/confession-la-gi-va-trao-luu-confession-10256</w:t>
+      </w:r>
+    </w:p>
+    <w:p>
+      <w:pPr>
+        <w:pStyle w:val="ListParagraph"/>
+        <w:ind w:left="720"/>
+        <w:rPr>
+          <w:color w:val="1F497D" w:themeColor="text2"/>
+        </w:rPr>
+      </w:pPr>
+    </w:p>
+    <w:p>
+      <w:pPr>
+        <w:pStyle w:val="ListParagraph"/>
+        <w:numPr>
+          <w:ilvl w:val="0"/>
+          <w:numId w:val="36"/>
+        </w:numPr>
+        <w:rPr>
+          <w:b/>
+          <w:color w:val="1F497D" w:themeColor="text2"/>
+        </w:rPr>
+      </w:pPr>
+      <w:r>
+        <w:rPr>
+          <w:b/>
+        </w:rPr>
+        <w:t>Trào</w:t>
+      </w:r>
+      <w:r>
+        <w:rPr>
+          <w:b/>
+        </w:rPr>
+        <w:t xml:space="preserve"> lưu confession</w:t>
+      </w:r>
+      <w:r>
+        <w:rPr>
+          <w:b/>
+        </w:rPr>
+        <w:t xml:space="preserve"> là gì?</w:t>
+      </w:r>
+    </w:p>
+    <w:p>
+      <w:pPr>
+        <w:pStyle w:val="ListParagraph"/>
+        <w:ind w:left="720"/>
+        <w:rPr>
+          <w:color w:val="1F497D" w:themeColor="text2"/>
+        </w:rPr>
+      </w:pPr>
+      <w:r>
+        <w:rPr>
+          <w:color w:val="1F497D" w:themeColor="text2"/>
+        </w:rPr>
+        <w:t>https://forum.vietdesigner.net/threads/trao-luu-confessions-la-gi.14691/</w:t>
+      </w:r>
+    </w:p>
+    <w:p>
+      <w:pPr>
+        <w:pStyle w:val="ListParagraph"/>
+        <w:ind w:left="720"/>
+        <w:rPr>
+          <w:color w:val="1F497D" w:themeColor="text2"/>
+        </w:rPr>
+      </w:pPr>
+    </w:p>
     <w:p/>
     <w:p/>
     <w:p/>
@@ -8507,7 +7651,7 @@
         <w:i/>
         <w:color w:val="003366"/>
       </w:rPr>
-      <w:t>long.master</w:t>
+      <w:t>confession.anigoo.net</w:t>
     </w:r>
   </w:p>
   <w:p>
@@ -11426,6 +10570,95 @@
     </w:lvl>
   </w:abstractNum>
   <w:abstractNum w:abstractNumId="31" w15:restartNumberingAfterBreak="0">
+    <w:nsid w:val="47890B1E"/>
+    <w:multiLevelType w:val="hybridMultilevel"/>
+    <w:tmpl w:val="AA841614"/>
+    <w:lvl w:ilvl="0" w:tplc="0409000F">
+      <w:start w:val="1"/>
+      <w:numFmt w:val="decimal"/>
+      <w:lvlText w:val="%1."/>
+      <w:lvlJc w:val="left"/>
+      <w:pPr>
+        <w:ind w:left="720" w:hanging="360"/>
+      </w:pPr>
+      <w:rPr>
+        <w:rFonts w:hint="default"/>
+      </w:rPr>
+    </w:lvl>
+    <w:lvl w:ilvl="1" w:tplc="04090019" w:tentative="1">
+      <w:start w:val="1"/>
+      <w:numFmt w:val="lowerLetter"/>
+      <w:lvlText w:val="%2."/>
+      <w:lvlJc w:val="left"/>
+      <w:pPr>
+        <w:ind w:left="1440" w:hanging="360"/>
+      </w:pPr>
+    </w:lvl>
+    <w:lvl w:ilvl="2" w:tplc="0409001B" w:tentative="1">
+      <w:start w:val="1"/>
+      <w:numFmt w:val="lowerRoman"/>
+      <w:lvlText w:val="%3."/>
+      <w:lvlJc w:val="right"/>
+      <w:pPr>
+        <w:ind w:left="2160" w:hanging="180"/>
+      </w:pPr>
+    </w:lvl>
+    <w:lvl w:ilvl="3" w:tplc="0409000F" w:tentative="1">
+      <w:start w:val="1"/>
+      <w:numFmt w:val="decimal"/>
+      <w:lvlText w:val="%4."/>
+      <w:lvlJc w:val="left"/>
+      <w:pPr>
+        <w:ind w:left="2880" w:hanging="360"/>
+      </w:pPr>
+    </w:lvl>
+    <w:lvl w:ilvl="4" w:tplc="04090019" w:tentative="1">
+      <w:start w:val="1"/>
+      <w:numFmt w:val="lowerLetter"/>
+      <w:lvlText w:val="%5."/>
+      <w:lvlJc w:val="left"/>
+      <w:pPr>
+        <w:ind w:left="3600" w:hanging="360"/>
+      </w:pPr>
+    </w:lvl>
+    <w:lvl w:ilvl="5" w:tplc="0409001B" w:tentative="1">
+      <w:start w:val="1"/>
+      <w:numFmt w:val="lowerRoman"/>
+      <w:lvlText w:val="%6."/>
+      <w:lvlJc w:val="right"/>
+      <w:pPr>
+        <w:ind w:left="4320" w:hanging="180"/>
+      </w:pPr>
+    </w:lvl>
+    <w:lvl w:ilvl="6" w:tplc="0409000F" w:tentative="1">
+      <w:start w:val="1"/>
+      <w:numFmt w:val="decimal"/>
+      <w:lvlText w:val="%7."/>
+      <w:lvlJc w:val="left"/>
+      <w:pPr>
+        <w:ind w:left="5040" w:hanging="360"/>
+      </w:pPr>
+    </w:lvl>
+    <w:lvl w:ilvl="7" w:tplc="04090019" w:tentative="1">
+      <w:start w:val="1"/>
+      <w:numFmt w:val="lowerLetter"/>
+      <w:lvlText w:val="%8."/>
+      <w:lvlJc w:val="left"/>
+      <w:pPr>
+        <w:ind w:left="5760" w:hanging="360"/>
+      </w:pPr>
+    </w:lvl>
+    <w:lvl w:ilvl="8" w:tplc="0409001B" w:tentative="1">
+      <w:start w:val="1"/>
+      <w:numFmt w:val="lowerRoman"/>
+      <w:lvlText w:val="%9."/>
+      <w:lvlJc w:val="right"/>
+      <w:pPr>
+        <w:ind w:left="6480" w:hanging="180"/>
+      </w:pPr>
+    </w:lvl>
+  </w:abstractNum>
+  <w:abstractNum w:abstractNumId="32" w15:restartNumberingAfterBreak="0">
     <w:nsid w:val="58B72105"/>
     <w:multiLevelType w:val="multilevel"/>
     <w:tmpl w:val="D960FB60"/>
@@ -11574,7 +10807,7 @@
       </w:rPr>
     </w:lvl>
   </w:abstractNum>
-  <w:abstractNum w:abstractNumId="32" w15:restartNumberingAfterBreak="0">
+  <w:abstractNum w:abstractNumId="33" w15:restartNumberingAfterBreak="0">
     <w:nsid w:val="67C1146D"/>
     <w:multiLevelType w:val="hybridMultilevel"/>
     <w:tmpl w:val="7DA8282E"/>
@@ -11714,7 +10947,7 @@
       </w:rPr>
     </w:lvl>
   </w:abstractNum>
-  <w:abstractNum w:abstractNumId="33" w15:restartNumberingAfterBreak="0">
+  <w:abstractNum w:abstractNumId="34" w15:restartNumberingAfterBreak="0">
     <w:nsid w:val="79405515"/>
     <w:multiLevelType w:val="hybridMultilevel"/>
     <w:tmpl w:val="B588D586"/>
@@ -11830,7 +11063,7 @@
       </w:pPr>
     </w:lvl>
   </w:abstractNum>
-  <w:abstractNum w:abstractNumId="34" w15:restartNumberingAfterBreak="0">
+  <w:abstractNum w:abstractNumId="35" w15:restartNumberingAfterBreak="0">
     <w:nsid w:val="795348F1"/>
     <w:multiLevelType w:val="multilevel"/>
     <w:tmpl w:val="00000011"/>
@@ -12001,10 +11234,10 @@
     <w:abstractNumId w:val="23"/>
   </w:num>
   <w:num w:numId="20">
-    <w:abstractNumId w:val="34"/>
+    <w:abstractNumId w:val="35"/>
   </w:num>
   <w:num w:numId="21">
-    <w:abstractNumId w:val="33"/>
+    <w:abstractNumId w:val="34"/>
   </w:num>
   <w:num w:numId="22">
     <w:abstractNumId w:val="22"/>
@@ -12022,7 +11255,7 @@
     <w:abstractNumId w:val="25"/>
   </w:num>
   <w:num w:numId="27">
-    <w:abstractNumId w:val="32"/>
+    <w:abstractNumId w:val="33"/>
   </w:num>
   <w:num w:numId="28">
     <w:abstractNumId w:val="29"/>
@@ -12034,7 +11267,7 @@
     <w:abstractNumId w:val="18"/>
   </w:num>
   <w:num w:numId="31">
-    <w:abstractNumId w:val="31"/>
+    <w:abstractNumId w:val="32"/>
   </w:num>
   <w:num w:numId="32">
     <w:abstractNumId w:val="26"/>
@@ -12047,6 +11280,9 @@
   </w:num>
   <w:num w:numId="35">
     <w:abstractNumId w:val="21"/>
+  </w:num>
+  <w:num w:numId="36">
+    <w:abstractNumId w:val="31"/>
   </w:num>
 </w:numbering>
 </file>
@@ -12523,7 +11759,6 @@
   <w:style w:type="character" w:default="1" w:styleId="DefaultParagraphFont">
     <w:name w:val="Default Paragraph Font"/>
     <w:uiPriority w:val="1"/>
-    <w:semiHidden/>
     <w:unhideWhenUsed/>
   </w:style>
   <w:style w:type="table" w:default="1" w:styleId="TableNormal">
@@ -13413,6 +12648,18 @@
       </w:tblBorders>
     </w:tblPr>
   </w:style>
+  <w:style w:type="character" w:styleId="UnresolvedMention">
+    <w:name w:val="Unresolved Mention"/>
+    <w:basedOn w:val="DefaultParagraphFont"/>
+    <w:uiPriority w:val="99"/>
+    <w:semiHidden/>
+    <w:unhideWhenUsed/>
+    <w:rsid w:val="00C813D0"/>
+    <w:rPr>
+      <w:color w:val="605E5C"/>
+      <w:shd w:val="clear" w:color="auto" w:fill="E1DFDD"/>
+    </w:rPr>
+  </w:style>
 </w:styles>
 </file>
 
@@ -13704,7 +12951,7 @@
 </file>
 
 <file path=customXml/itemProps1.xml><?xml version="1.0" encoding="utf-8"?>
-<ds:datastoreItem xmlns:ds="http://schemas.openxmlformats.org/officeDocument/2006/customXml" ds:itemID="{7729E947-9926-4464-AE9A-C4CE897FEE8F}">
+<ds:datastoreItem xmlns:ds="http://schemas.openxmlformats.org/officeDocument/2006/customXml" ds:itemID="{5C41F540-9D09-447A-B425-FABFEB86473D}">
   <ds:schemaRefs>
     <ds:schemaRef ds:uri="http://schemas.openxmlformats.org/officeDocument/2006/bibliography"/>
   </ds:schemaRefs>

</xml_diff>

<commit_message>
Kiểm tra lỗi chính tả
</commit_message>
<xml_diff>
--- a/MyProjectMgnt.docx
+++ b/MyProjectMgnt.docx
@@ -1,6 +1,6 @@
 
 <file path=word/document.xml><?xml version="1.0" encoding="utf-8"?>
-<w:document xmlns:wpc="http://schemas.microsoft.com/office/word/2010/wordprocessingCanvas" xmlns:cx="http://schemas.microsoft.com/office/drawing/2014/chartex" xmlns:cx1="http://schemas.microsoft.com/office/drawing/2015/9/8/chartex" xmlns:cx2="http://schemas.microsoft.com/office/drawing/2015/10/21/chartex" xmlns:cx3="http://schemas.microsoft.com/office/drawing/2016/5/9/chartex" xmlns:cx4="http://schemas.microsoft.com/office/drawing/2016/5/10/chartex" xmlns:cx5="http://schemas.microsoft.com/office/drawing/2016/5/11/chartex" xmlns:cx6="http://schemas.microsoft.com/office/drawing/2016/5/12/chartex" xmlns:cx7="http://schemas.microsoft.com/office/drawing/2016/5/13/chartex" xmlns:cx8="http://schemas.microsoft.com/office/drawing/2016/5/14/chartex" xmlns:mc="http://schemas.openxmlformats.org/markup-compatibility/2006" xmlns:aink="http://schemas.microsoft.com/office/drawing/2016/ink" xmlns:am3d="http://schemas.microsoft.com/office/drawing/2017/model3d" xmlns:o="urn:schemas-microsoft-com:office:office" xmlns:r="http://schemas.openxmlformats.org/officeDocument/2006/relationships" xmlns:m="http://schemas.openxmlformats.org/officeDocument/2006/math" xmlns:v="urn:schemas-microsoft-com:vml" xmlns:wp14="http://schemas.microsoft.com/office/word/2010/wordprocessingDrawing" xmlns:wp="http://schemas.openxmlformats.org/drawingml/2006/wordprocessingDrawing" xmlns:w10="urn:schemas-microsoft-com:office:word" xmlns:w="http://schemas.openxmlformats.org/wordprocessingml/2006/main" xmlns:w14="http://schemas.microsoft.com/office/word/2010/wordml" xmlns:w15="http://schemas.microsoft.com/office/word/2012/wordml" xmlns:w16cid="http://schemas.microsoft.com/office/word/2016/wordml/cid" xmlns:w16se="http://schemas.microsoft.com/office/word/2015/wordml/symex" xmlns:wpg="http://schemas.microsoft.com/office/word/2010/wordprocessingGroup" xmlns:wpi="http://schemas.microsoft.com/office/word/2010/wordprocessingInk" xmlns:wne="http://schemas.microsoft.com/office/word/2006/wordml" xmlns:wps="http://schemas.microsoft.com/office/word/2010/wordprocessingShape" mc:Ignorable="w14 w15 w16se w16cid wp14">
+<w:document xmlns:wpc="http://schemas.microsoft.com/office/word/2010/wordprocessingCanvas" xmlns:cx="http://schemas.microsoft.com/office/drawing/2014/chartex" xmlns:mc="http://schemas.openxmlformats.org/markup-compatibility/2006" xmlns:o="urn:schemas-microsoft-com:office:office" xmlns:r="http://schemas.openxmlformats.org/officeDocument/2006/relationships" xmlns:m="http://schemas.openxmlformats.org/officeDocument/2006/math" xmlns:v="urn:schemas-microsoft-com:vml" xmlns:wp14="http://schemas.microsoft.com/office/word/2010/wordprocessingDrawing" xmlns:wp="http://schemas.openxmlformats.org/drawingml/2006/wordprocessingDrawing" xmlns:w10="urn:schemas-microsoft-com:office:word" xmlns:w="http://schemas.openxmlformats.org/wordprocessingml/2006/main" xmlns:w14="http://schemas.microsoft.com/office/word/2010/wordml" xmlns:w15="http://schemas.microsoft.com/office/word/2012/wordml" xmlns:w16se="http://schemas.microsoft.com/office/word/2015/wordml/symex" xmlns:wpg="http://schemas.microsoft.com/office/word/2010/wordprocessingGroup" xmlns:wpi="http://schemas.microsoft.com/office/word/2010/wordprocessingInk" xmlns:wne="http://schemas.microsoft.com/office/word/2006/wordml" xmlns:wps="http://schemas.microsoft.com/office/word/2010/wordprocessingShape" mc:Ignorable="w14 w15 w16se wp14">
   <w:background w:color="FFFFFF"/>
   <w:body>
     <w:p>
@@ -146,7 +146,7 @@
               </wp:anchor>
             </w:drawing>
           </mc:Choice>
-          <mc:Fallback>
+          <mc:Fallback xmlns:w16cid="http://schemas.microsoft.com/office/word/2016/wordml/cid" xmlns:am3d="http://schemas.microsoft.com/office/drawing/2017/model3d" xmlns:aink="http://schemas.microsoft.com/office/drawing/2016/ink" xmlns:cx8="http://schemas.microsoft.com/office/drawing/2016/5/14/chartex" xmlns:cx7="http://schemas.microsoft.com/office/drawing/2016/5/13/chartex" xmlns:cx6="http://schemas.microsoft.com/office/drawing/2016/5/12/chartex" xmlns:cx5="http://schemas.microsoft.com/office/drawing/2016/5/11/chartex" xmlns:cx4="http://schemas.microsoft.com/office/drawing/2016/5/10/chartex" xmlns:cx3="http://schemas.microsoft.com/office/drawing/2016/5/9/chartex" xmlns:cx2="http://schemas.microsoft.com/office/drawing/2015/10/21/chartex" xmlns:cx1="http://schemas.microsoft.com/office/drawing/2015/9/8/chartex">
             <w:pict>
               <v:shapetype w14:anchorId="3470755F" id="_x0000_t202" coordsize="21600,21600" o:spt="202" path="m,l,21600r21600,l21600,xe">
                 <v:stroke joinstyle="miter"/>
@@ -2199,15 +2199,7 @@
           <w:color w:val="951B13"/>
         </w:rPr>
         <w:lastRenderedPageBreak/>
-        <w:t xml:space="preserve">Phiên </w:t>
-      </w:r>
-      <w:bookmarkStart w:id="0" w:name="_GoBack"/>
-      <w:bookmarkEnd w:id="0"/>
-      <w:r>
-        <w:rPr>
-          <w:color w:val="951B13"/>
-        </w:rPr>
-        <w:t>bản tài liệu</w:t>
+        <w:t>Phiên bản tài liệu</w:t>
       </w:r>
     </w:p>
     <w:tbl>
@@ -2642,10 +2634,7 @@
               <w:cnfStyle w:val="000000000000" w:firstRow="0" w:lastRow="0" w:firstColumn="0" w:lastColumn="0" w:oddVBand="0" w:evenVBand="0" w:oddHBand="0" w:evenHBand="0" w:firstRowFirstColumn="0" w:firstRowLastColumn="0" w:lastRowFirstColumn="0" w:lastRowLastColumn="0"/>
             </w:pPr>
             <w:r>
-              <w:t>Trần Đức Cường</w:t>
-            </w:r>
-            <w:r>
-              <w:t xml:space="preserve"> </w:t>
+              <w:t xml:space="preserve">Trần Đức Cường </w:t>
             </w:r>
           </w:p>
         </w:tc>
@@ -2878,76 +2867,76 @@
       <w:pPr>
         <w:pStyle w:val="Heading1"/>
       </w:pPr>
-      <w:bookmarkStart w:id="1" w:name="_Toc527975125"/>
+      <w:bookmarkStart w:id="0" w:name="_Toc527975125"/>
       <w:r>
         <w:lastRenderedPageBreak/>
         <w:t>Giới thiệu dự án</w:t>
       </w:r>
+      <w:bookmarkEnd w:id="0"/>
+    </w:p>
+    <w:p>
+      <w:r>
+        <w:t>Trang web confession: dành cho mọi người có thể đọc và tạo các confession 1 cách ẩn danh.</w:t>
+      </w:r>
+    </w:p>
+    <w:p>
+      <w:pPr>
+        <w:pStyle w:val="Heading1"/>
+      </w:pPr>
+      <w:bookmarkStart w:id="1" w:name="_Toc527975126"/>
+      <w:r>
+        <w:t>Các nhân sự tham gia dự án</w:t>
+      </w:r>
       <w:bookmarkEnd w:id="1"/>
     </w:p>
     <w:p>
-      <w:r>
-        <w:t>Trang web confession: dành cho mọi người có thể đọc và tạo các confession 1 cách ẩn danh.</w:t>
-      </w:r>
-    </w:p>
-    <w:p>
-      <w:pPr>
-        <w:pStyle w:val="Heading1"/>
-      </w:pPr>
-      <w:bookmarkStart w:id="2" w:name="_Toc527975126"/>
-      <w:r>
-        <w:t>Các nhân sự tham gia dự án</w:t>
+      <w:pPr>
+        <w:pStyle w:val="Heading2"/>
+      </w:pPr>
+      <w:bookmarkStart w:id="2" w:name="_Toc527975127"/>
+      <w:r>
+        <w:t>Thông tin liên hệ phía khách hàng</w:t>
       </w:r>
       <w:bookmarkEnd w:id="2"/>
     </w:p>
     <w:p>
+      <w:r>
+        <w:t>Lê Ngọc Long</w:t>
+      </w:r>
+      <w:r>
+        <w:t xml:space="preserve">: </w:t>
+      </w:r>
+      <w:r>
+        <w:t>Giám đốc công nghệ</w:t>
+      </w:r>
+    </w:p>
+    <w:p>
       <w:pPr>
         <w:pStyle w:val="Heading2"/>
       </w:pPr>
-      <w:bookmarkStart w:id="3" w:name="_Toc527975127"/>
-      <w:r>
-        <w:t>Thông tin liên hệ phía khách hàng</w:t>
+      <w:bookmarkStart w:id="3" w:name="_Toc527975128"/>
+      <w:r>
+        <w:t>Thông tin liên hệ phía công ty</w:t>
       </w:r>
       <w:bookmarkEnd w:id="3"/>
     </w:p>
     <w:p>
       <w:r>
-        <w:t>Lê Ngọc Long</w:t>
-      </w:r>
-      <w:r>
-        <w:t xml:space="preserve">: </w:t>
-      </w:r>
-      <w:r>
-        <w:t>Giám đốc công nghệ</w:t>
+        <w:t xml:space="preserve">Lập trình viên:  </w:t>
+      </w:r>
+      <w:r>
+        <w:t>Nguyễn Thị Linh</w:t>
       </w:r>
     </w:p>
     <w:p>
       <w:pPr>
         <w:pStyle w:val="Heading2"/>
       </w:pPr>
-      <w:bookmarkStart w:id="4" w:name="_Toc527975128"/>
-      <w:r>
-        <w:t>Thông tin liên hệ phía công ty</w:t>
+      <w:bookmarkStart w:id="4" w:name="_Toc527975129"/>
+      <w:r>
+        <w:t>Phân chia vai trò của thành viên dự án và khách hàng</w:t>
       </w:r>
       <w:bookmarkEnd w:id="4"/>
-    </w:p>
-    <w:p>
-      <w:r>
-        <w:t xml:space="preserve">Lập trình viên:  </w:t>
-      </w:r>
-      <w:r>
-        <w:t>Nguyễn Thị Linh</w:t>
-      </w:r>
-    </w:p>
-    <w:p>
-      <w:pPr>
-        <w:pStyle w:val="Heading2"/>
-      </w:pPr>
-      <w:bookmarkStart w:id="5" w:name="_Toc527975129"/>
-      <w:r>
-        <w:t>Phân chia vai trò của thành viên dự án và khách hàng</w:t>
-      </w:r>
-      <w:bookmarkEnd w:id="5"/>
     </w:p>
     <w:p>
       <w:r>
@@ -3001,6 +2990,9 @@
       <w:r>
         <w:t xml:space="preserve">: </w:t>
       </w:r>
+      <w:r>
+        <w:t>IT, chi tiết, báo tiến độ</w:t>
+      </w:r>
     </w:p>
     <w:p>
       <w:pPr>
@@ -3029,162 +3021,162 @@
       <w:pPr>
         <w:pStyle w:val="Heading1"/>
       </w:pPr>
-      <w:bookmarkStart w:id="6" w:name="_Toc527975130"/>
+      <w:bookmarkStart w:id="5" w:name="_Toc527975130"/>
       <w:r>
         <w:t>Khảo sát dự án</w:t>
       </w:r>
+      <w:bookmarkEnd w:id="5"/>
+    </w:p>
+    <w:p>
+      <w:pPr>
+        <w:pStyle w:val="Heading2"/>
+      </w:pPr>
+      <w:bookmarkStart w:id="6" w:name="_Toc527975131"/>
+      <w:r>
+        <w:t>Yêu cầu khách hàng</w:t>
+      </w:r>
       <w:bookmarkEnd w:id="6"/>
     </w:p>
     <w:p>
+      <w:r>
+        <w:t>Khách hàng yêu cầu 1 trang web cho phép đọc các confession. Cho phép đăng bài 1 cách ẩn danh. Khách hàng cũng muốn có 1 trang quản trị để phê duyệt các bài viết.</w:t>
+      </w:r>
+    </w:p>
+    <w:p>
       <w:pPr>
         <w:pStyle w:val="Heading2"/>
       </w:pPr>
-      <w:bookmarkStart w:id="7" w:name="_Toc527975131"/>
-      <w:r>
-        <w:t>Yêu cầu khách hàng</w:t>
+      <w:bookmarkStart w:id="7" w:name="_Toc527975132"/>
+      <w:r>
+        <w:t xml:space="preserve">Mô hình </w:t>
+      </w:r>
+      <w:r>
+        <w:t>hoạt động</w:t>
+      </w:r>
+      <w:r>
+        <w:t xml:space="preserve"> hiện thời</w:t>
+      </w:r>
+      <w:r>
+        <w:t xml:space="preserve"> – nghiệp vụ</w:t>
       </w:r>
       <w:bookmarkEnd w:id="7"/>
     </w:p>
     <w:p>
       <w:r>
-        <w:t>Khách hàng yêu cầu 1 trang web cho phép đọc các confession. Cho phép đăng bài 1 cách ẩn danh. Khách hàng cũng muốn có 1 trang quản trị để phê duyệt các bài viết.</w:t>
-      </w:r>
-    </w:p>
+        <w:t>Mô tả hoạt động của 1 trang confession bình thường hiện nay:</w:t>
+      </w:r>
+    </w:p>
+    <w:p>
+      <w:r>
+        <w:t>Trang web chính sẽ là 1 fan page facebook hoặc các mạng xã hội tương tự.</w:t>
+      </w:r>
+    </w:p>
+    <w:p>
+      <w:r>
+        <w:t>Người dùng vào trang để xem</w:t>
+      </w:r>
+      <w:r>
+        <w:t xml:space="preserve"> và bình luận và react.</w:t>
+      </w:r>
+    </w:p>
+    <w:p>
+      <w:r>
+        <w:t>Người dùng muốn đăng bài viết thì sẽ điền vào 1 form mà admin cung cấp, thường là Google Doc vì nó hỗ trợ ẩn danh.</w:t>
+      </w:r>
+    </w:p>
+    <w:p>
+      <w:r>
+        <w:t>Admin sẽ đọc các bài viết được gửi tới, lựa chọn và đăng lên fan page.</w:t>
+      </w:r>
+    </w:p>
+    <w:p/>
     <w:p>
       <w:pPr>
         <w:pStyle w:val="Heading2"/>
       </w:pPr>
-      <w:bookmarkStart w:id="8" w:name="_Toc527975132"/>
-      <w:r>
-        <w:t xml:space="preserve">Mô hình </w:t>
-      </w:r>
-      <w:r>
-        <w:t>hoạt động</w:t>
-      </w:r>
-      <w:r>
-        <w:t xml:space="preserve"> hiện thời</w:t>
-      </w:r>
-      <w:r>
-        <w:t xml:space="preserve"> – nghiệp vụ</w:t>
-      </w:r>
-      <w:bookmarkEnd w:id="8"/>
-    </w:p>
-    <w:p>
-      <w:r>
-        <w:t>Mô tả hoạt động của 1 trang confession bình thường hiện nay:</w:t>
-      </w:r>
-    </w:p>
-    <w:p>
-      <w:r>
-        <w:t>Trang web chính sẽ là 1 fan page facebook hoặc các mạng xã hội tương tự.</w:t>
-      </w:r>
-    </w:p>
-    <w:p>
-      <w:r>
-        <w:t>Người dùng vào trang để xem</w:t>
-      </w:r>
-      <w:r>
-        <w:t xml:space="preserve"> và bình luận và react.</w:t>
-      </w:r>
-    </w:p>
-    <w:p>
-      <w:r>
-        <w:t>Người dùng muốn đăng bài viết thì sẽ điền vào 1 form mà admin cung cấp, thường là Google Doc vì nó hỗ trợ ẩn danh.</w:t>
-      </w:r>
-    </w:p>
-    <w:p>
-      <w:r>
-        <w:t>Admin sẽ đọc các bài viết được gửi tới, lựa chọn và đăng lên fan page.</w:t>
-      </w:r>
-    </w:p>
-    <w:p/>
-    <w:p>
-      <w:pPr>
-        <w:pStyle w:val="Heading2"/>
-      </w:pPr>
-      <w:bookmarkStart w:id="9" w:name="_Toc527975133"/>
+      <w:bookmarkStart w:id="8" w:name="_Toc527975133"/>
       <w:r>
         <w:lastRenderedPageBreak/>
         <w:t>Mô hình hoạt động dự kiến sau khi áp dụng sản phẩm mới</w:t>
       </w:r>
+      <w:bookmarkEnd w:id="8"/>
+    </w:p>
+    <w:p>
+      <w:r>
+        <w:t xml:space="preserve">Mô tả hoạt động của trang sau khi sử dụng hệ thống website mới: </w:t>
+      </w:r>
+    </w:p>
+    <w:p>
+      <w:r>
+        <w:t>Người dùng vào trang web mới để đọc, react và bình luận và có thể gửi bài viết mới.</w:t>
+      </w:r>
+    </w:p>
+    <w:p>
+      <w:r>
+        <w:t>Admin vào giao diện quản lý đọc các bài viết và phê duyệt để đăng lên website.</w:t>
+      </w:r>
+    </w:p>
+    <w:p>
+      <w:r>
+        <w:t>Admin có thể tìm kiếm bài viết theo nội dung, theo trạng thái phê duyệt và sắp xếp theo thời gian, số lượt react, số bình luận.</w:t>
+      </w:r>
+    </w:p>
+    <w:p>
+      <w:r>
+        <w:t>Hệ thống cũng hỗ trợ thống kê số lượng bình luận, số lượng react.</w:t>
+      </w:r>
+    </w:p>
+    <w:p>
+      <w:pPr>
+        <w:pStyle w:val="Heading2"/>
+      </w:pPr>
+      <w:bookmarkStart w:id="9" w:name="_Toc527975134"/>
+      <w:r>
+        <w:t>Phân tích ưu điểm/nhược điểm</w:t>
+      </w:r>
       <w:bookmarkEnd w:id="9"/>
     </w:p>
     <w:p>
       <w:r>
-        <w:t xml:space="preserve">Mô tả hoạt động của trang sau khi sử dụng hệ thống website mới: </w:t>
-      </w:r>
-    </w:p>
-    <w:p>
-      <w:r>
-        <w:t>Người dùng vào trang web mới để đọc, react và bình luận và có thể gửi bài viết mới.</w:t>
-      </w:r>
-    </w:p>
-    <w:p>
-      <w:r>
-        <w:t>Admin vào giao diện quản lý đọc các bài viết và phê duyệt để đăng lên website.</w:t>
-      </w:r>
-    </w:p>
-    <w:p>
-      <w:r>
-        <w:t>Admin có thể tìm kiếm bài viết theo nội dung, theo trạng thái phê duyệt và sắp xếp theo thời gian, số lượt react, số bình luận.</w:t>
-      </w:r>
-    </w:p>
-    <w:p>
-      <w:r>
-        <w:t>Hệ thống cũng hỗ trợ thống kê số lượng bình luận, số lượng react.</w:t>
-      </w:r>
+        <w:rPr>
+          <w:b/>
+        </w:rPr>
+        <w:t>Ưu điểm</w:t>
+      </w:r>
+      <w:r>
+        <w:t>: Giúp người quản lý dễ dàng quản lý, phê duyệt, thống kê, tìm kiếm bài đăng.</w:t>
+      </w:r>
+    </w:p>
+    <w:p>
+      <w:r>
+        <w:rPr>
+          <w:b/>
+        </w:rPr>
+        <w:t>Nhược điểm</w:t>
+      </w:r>
+      <w:r>
+        <w:t>: Hệ thống yêu cầu người dùng truy cập trang web để đọc, sẽ gây bỡ ngỡ cho người dùng khi mà họ đã quen vào fan page.</w:t>
+      </w:r>
+    </w:p>
+    <w:p>
+      <w:pPr>
+        <w:pStyle w:val="Heading1"/>
+      </w:pPr>
+      <w:bookmarkStart w:id="10" w:name="_Toc527975135"/>
+      <w:r>
+        <w:t>Ước lượng</w:t>
+      </w:r>
+      <w:bookmarkEnd w:id="10"/>
     </w:p>
     <w:p>
       <w:pPr>
         <w:pStyle w:val="Heading2"/>
       </w:pPr>
-      <w:bookmarkStart w:id="10" w:name="_Toc527975134"/>
-      <w:r>
-        <w:t>Phân tích ưu điểm/nhược điểm</w:t>
-      </w:r>
-      <w:bookmarkEnd w:id="10"/>
-    </w:p>
-    <w:p>
-      <w:r>
-        <w:rPr>
-          <w:b/>
-        </w:rPr>
-        <w:t>Ưu điểm</w:t>
-      </w:r>
-      <w:r>
-        <w:t>: Giúp người quản lý dễ dàng quản lý, phê duyệt, thống kê, tìm kiếm bài đăng.</w:t>
-      </w:r>
-    </w:p>
-    <w:p>
-      <w:r>
-        <w:rPr>
-          <w:b/>
-        </w:rPr>
-        <w:t>Nhược điểm</w:t>
-      </w:r>
-      <w:r>
-        <w:t>: Hệ thống yêu cầu người dùng truy cập trang web để đọc, sẽ gây bỡ ngỡ cho người dùng khi mà họ đã quen vào fan page.</w:t>
-      </w:r>
-    </w:p>
-    <w:p>
-      <w:pPr>
-        <w:pStyle w:val="Heading1"/>
-      </w:pPr>
-      <w:bookmarkStart w:id="11" w:name="_Toc527975135"/>
-      <w:r>
-        <w:t>Ước lượng</w:t>
+      <w:bookmarkStart w:id="11" w:name="_Toc527975136"/>
+      <w:r>
+        <w:t>Ước lượng tính năng</w:t>
       </w:r>
       <w:bookmarkEnd w:id="11"/>
-    </w:p>
-    <w:p>
-      <w:pPr>
-        <w:pStyle w:val="Heading2"/>
-      </w:pPr>
-      <w:bookmarkStart w:id="12" w:name="_Toc527975136"/>
-      <w:r>
-        <w:t>Ước lượng tính năng</w:t>
-      </w:r>
-      <w:bookmarkEnd w:id="12"/>
     </w:p>
     <w:p>
       <w:r>
@@ -3243,59 +3235,59 @@
       <w:pPr>
         <w:pStyle w:val="Heading2"/>
       </w:pPr>
-      <w:bookmarkStart w:id="13" w:name="_Toc527975137"/>
+      <w:bookmarkStart w:id="12" w:name="_Toc527975137"/>
       <w:r>
         <w:t>Ước lượng cách tích hợp hệ thống</w:t>
       </w:r>
+      <w:bookmarkEnd w:id="12"/>
+    </w:p>
+    <w:p>
+      <w:r>
+        <w:t xml:space="preserve">Deploy lên hosting của khách hàng. </w:t>
+      </w:r>
+      <w:r>
+        <w:t>Yêu cầu hỗ trợ php và mysql.</w:t>
+      </w:r>
+    </w:p>
+    <w:p>
+      <w:pPr>
+        <w:pStyle w:val="Heading2"/>
+      </w:pPr>
+      <w:bookmarkStart w:id="13" w:name="_Toc527975138"/>
+      <w:r>
+        <w:t>Ước lượng thời gian</w:t>
+      </w:r>
       <w:bookmarkEnd w:id="13"/>
     </w:p>
     <w:p>
       <w:r>
-        <w:t xml:space="preserve">Deploy lên hosting của khách hàng. </w:t>
-      </w:r>
-      <w:r>
-        <w:t>Yêu cầu hỗ trợ php và mysql.</w:t>
+        <w:t>Dự án kéo dài khoảng 3 tháng.</w:t>
       </w:r>
     </w:p>
     <w:p>
       <w:pPr>
         <w:pStyle w:val="Heading2"/>
       </w:pPr>
-      <w:bookmarkStart w:id="14" w:name="_Toc527975138"/>
-      <w:r>
-        <w:t>Ước lượng thời gian</w:t>
+      <w:bookmarkStart w:id="14" w:name="_Toc527975139"/>
+      <w:r>
+        <w:t>Ước lượng rủi ro</w:t>
       </w:r>
       <w:bookmarkEnd w:id="14"/>
     </w:p>
     <w:p>
       <w:r>
-        <w:t>Dự án kéo dài khoảng 3 tháng.</w:t>
+        <w:t>Không có rủi ro gì.</w:t>
       </w:r>
     </w:p>
     <w:p>
       <w:pPr>
         <w:pStyle w:val="Heading2"/>
       </w:pPr>
-      <w:bookmarkStart w:id="15" w:name="_Toc527975139"/>
-      <w:r>
-        <w:t>Ước lượng rủi ro</w:t>
+      <w:bookmarkStart w:id="15" w:name="_Toc527975140"/>
+      <w:r>
+        <w:t>Xác định các hạng mục kiểm thử</w:t>
       </w:r>
       <w:bookmarkEnd w:id="15"/>
-    </w:p>
-    <w:p>
-      <w:r>
-        <w:t>Không có rủi ro gì.</w:t>
-      </w:r>
-    </w:p>
-    <w:p>
-      <w:pPr>
-        <w:pStyle w:val="Heading2"/>
-      </w:pPr>
-      <w:bookmarkStart w:id="16" w:name="_Toc527975140"/>
-      <w:r>
-        <w:t>Xác định các hạng mục kiểm thử</w:t>
-      </w:r>
-      <w:bookmarkEnd w:id="16"/>
     </w:p>
     <w:p>
       <w:r>
@@ -3342,11 +3334,11 @@
       <w:pPr>
         <w:pStyle w:val="Heading2"/>
       </w:pPr>
-      <w:bookmarkStart w:id="17" w:name="_Toc527975141"/>
+      <w:bookmarkStart w:id="16" w:name="_Toc527975141"/>
       <w:r>
         <w:t>Ước lượng cách thức triển khai/cài đặt</w:t>
       </w:r>
-      <w:bookmarkEnd w:id="17"/>
+      <w:bookmarkEnd w:id="16"/>
     </w:p>
     <w:p>
       <w:r>
@@ -3357,94 +3349,132 @@
       <w:pPr>
         <w:pStyle w:val="Heading1"/>
       </w:pPr>
-      <w:bookmarkStart w:id="18" w:name="_Toc527975142"/>
+      <w:bookmarkStart w:id="17" w:name="_Toc527975142"/>
       <w:r>
         <w:lastRenderedPageBreak/>
         <w:t>Ước lượng giá thành</w:t>
       </w:r>
+      <w:bookmarkEnd w:id="17"/>
+    </w:p>
+    <w:p>
+      <w:pPr>
+        <w:rPr>
+          <w:i/>
+        </w:rPr>
+      </w:pPr>
+      <w:r>
+        <w:rPr>
+          <w:i/>
+        </w:rPr>
+        <w:t xml:space="preserve">Chi phí </w:t>
+      </w:r>
+      <w:r>
+        <w:rPr>
+          <w:i/>
+        </w:rPr>
+        <w:t xml:space="preserve">phát </w:t>
+      </w:r>
+      <w:proofErr w:type="gramStart"/>
+      <w:r>
+        <w:rPr>
+          <w:i/>
+        </w:rPr>
+        <w:t>triển  +</w:t>
+      </w:r>
+      <w:proofErr w:type="gramEnd"/>
+      <w:r>
+        <w:rPr>
+          <w:i/>
+        </w:rPr>
+        <w:t xml:space="preserve">  Chi phí kiểm thử</w:t>
+      </w:r>
+      <w:r>
+        <w:rPr>
+          <w:i/>
+        </w:rPr>
+        <w:t xml:space="preserve"> = 10</w:t>
+      </w:r>
+      <w:r>
+        <w:rPr>
+          <w:i/>
+        </w:rPr>
+        <w:t>0 triệ</w:t>
+      </w:r>
+      <w:r>
+        <w:rPr>
+          <w:i/>
+        </w:rPr>
+        <w:t>u + 10</w:t>
+      </w:r>
+      <w:r>
+        <w:rPr>
+          <w:i/>
+        </w:rPr>
+        <w:t>triệu</w:t>
+      </w:r>
+    </w:p>
+    <w:p>
+      <w:pPr>
+        <w:rPr>
+          <w:i/>
+        </w:rPr>
+      </w:pPr>
+      <w:r>
+        <w:rPr>
+          <w:i/>
+        </w:rPr>
+        <w:t>Chi phí vận hành</w:t>
+      </w:r>
+      <w:r>
+        <w:rPr>
+          <w:i/>
+        </w:rPr>
+        <w:t>, quản lý, hành chính</w:t>
+      </w:r>
+      <w:r>
+        <w:rPr>
+          <w:i/>
+        </w:rPr>
+        <w:t xml:space="preserve"> = 2</w:t>
+      </w:r>
+      <w:r>
+        <w:rPr>
+          <w:i/>
+        </w:rPr>
+        <w:t>0 triệu / tháng</w:t>
+      </w:r>
+    </w:p>
+    <w:p>
+      <w:pPr>
+        <w:rPr>
+          <w:i/>
+        </w:rPr>
+      </w:pPr>
+      <w:r>
+        <w:rPr>
+          <w:i/>
+        </w:rPr>
+        <w:t>Chi phí kính doanh, quảng cáo, tiếp thị</w:t>
+      </w:r>
+      <w:r>
+        <w:rPr>
+          <w:i/>
+        </w:rPr>
+        <w:t xml:space="preserve"> = 5 triệu / tháng</w:t>
+      </w:r>
+    </w:p>
+    <w:p>
+      <w:pPr>
+        <w:pStyle w:val="Heading1"/>
+      </w:pPr>
+      <w:bookmarkStart w:id="18" w:name="_Toc527975143"/>
+      <w:r>
+        <w:t>Phân chia các giai đoạn</w:t>
+      </w:r>
+      <w:r>
+        <w:t xml:space="preserve"> chính</w:t>
+      </w:r>
       <w:bookmarkEnd w:id="18"/>
-    </w:p>
-    <w:p>
-      <w:pPr>
-        <w:rPr>
-          <w:i/>
-        </w:rPr>
-      </w:pPr>
-      <w:r>
-        <w:rPr>
-          <w:i/>
-        </w:rPr>
-        <w:t xml:space="preserve">Chi phí </w:t>
-      </w:r>
-      <w:r>
-        <w:rPr>
-          <w:i/>
-        </w:rPr>
-        <w:t>phát triển  +  Chi phí kiểm thử</w:t>
-      </w:r>
-      <w:r>
-        <w:rPr>
-          <w:i/>
-        </w:rPr>
-        <w:t xml:space="preserve"> = 20 triệu + 5 triệu</w:t>
-      </w:r>
-    </w:p>
-    <w:p>
-      <w:pPr>
-        <w:rPr>
-          <w:i/>
-        </w:rPr>
-      </w:pPr>
-      <w:r>
-        <w:rPr>
-          <w:i/>
-        </w:rPr>
-        <w:t>Chi phí vận hành</w:t>
-      </w:r>
-      <w:r>
-        <w:rPr>
-          <w:i/>
-        </w:rPr>
-        <w:t>, quản lý, hành chính</w:t>
-      </w:r>
-      <w:r>
-        <w:rPr>
-          <w:i/>
-        </w:rPr>
-        <w:t xml:space="preserve"> = 10 triệu / tháng</w:t>
-      </w:r>
-    </w:p>
-    <w:p>
-      <w:pPr>
-        <w:rPr>
-          <w:i/>
-        </w:rPr>
-      </w:pPr>
-      <w:r>
-        <w:rPr>
-          <w:i/>
-        </w:rPr>
-        <w:t>Chi phí kính doanh, quảng cáo, tiếp thị</w:t>
-      </w:r>
-      <w:r>
-        <w:rPr>
-          <w:i/>
-        </w:rPr>
-        <w:t xml:space="preserve"> = 5 triệu / tháng</w:t>
-      </w:r>
-    </w:p>
-    <w:p>
-      <w:pPr>
-        <w:pStyle w:val="Heading1"/>
-      </w:pPr>
-      <w:bookmarkStart w:id="19" w:name="_Toc527975143"/>
-      <w:r>
-        <w:t>Phân chia các giai đoạn</w:t>
-      </w:r>
-      <w:r>
-        <w:t xml:space="preserve"> chính</w:t>
-      </w:r>
-      <w:bookmarkEnd w:id="19"/>
     </w:p>
     <w:tbl>
       <w:tblPr>
@@ -3609,30 +3639,30 @@
       <w:pPr>
         <w:pStyle w:val="Heading1"/>
       </w:pPr>
-      <w:bookmarkStart w:id="20" w:name="_Toc527975144"/>
+      <w:bookmarkStart w:id="19" w:name="_Toc527975144"/>
       <w:r>
         <w:t>Phân tích thiết kế</w:t>
       </w:r>
+      <w:bookmarkEnd w:id="19"/>
+      <w:r>
+        <w:t xml:space="preserve"> </w:t>
+      </w:r>
+    </w:p>
+    <w:p>
+      <w:pPr>
+        <w:pStyle w:val="Heading2"/>
+        <w:rPr>
+          <w:lang w:eastAsia="en-US" w:bidi="ar-SA"/>
+        </w:rPr>
+      </w:pPr>
+      <w:bookmarkStart w:id="20" w:name="_Toc527975146"/>
+      <w:r>
+        <w:rPr>
+          <w:lang w:eastAsia="en-US" w:bidi="ar-SA"/>
+        </w:rPr>
+        <w:t>Giao diện</w:t>
+      </w:r>
       <w:bookmarkEnd w:id="20"/>
-      <w:r>
-        <w:t xml:space="preserve"> </w:t>
-      </w:r>
-    </w:p>
-    <w:p>
-      <w:pPr>
-        <w:pStyle w:val="Heading2"/>
-        <w:rPr>
-          <w:lang w:eastAsia="en-US" w:bidi="ar-SA"/>
-        </w:rPr>
-      </w:pPr>
-      <w:bookmarkStart w:id="21" w:name="_Toc527975146"/>
-      <w:r>
-        <w:rPr>
-          <w:lang w:eastAsia="en-US" w:bidi="ar-SA"/>
-        </w:rPr>
-        <w:t>Giao diện</w:t>
-      </w:r>
-      <w:bookmarkEnd w:id="21"/>
     </w:p>
     <w:p>
       <w:pPr>
@@ -3939,14 +3969,14 @@
           <w:lang w:eastAsia="en-US" w:bidi="ar-SA"/>
         </w:rPr>
       </w:pPr>
-      <w:bookmarkStart w:id="22" w:name="_Toc527975147"/>
+      <w:bookmarkStart w:id="21" w:name="_Toc527975147"/>
       <w:r>
         <w:rPr>
           <w:lang w:eastAsia="en-US" w:bidi="ar-SA"/>
         </w:rPr>
         <w:t>Cơ sở dữ liệu</w:t>
       </w:r>
-      <w:bookmarkEnd w:id="22"/>
+      <w:bookmarkEnd w:id="21"/>
     </w:p>
     <w:p>
       <w:pPr>
@@ -4813,7 +4843,21 @@
               <w:rPr>
                 <w:lang w:eastAsia="en-US" w:bidi="ar-SA"/>
               </w:rPr>
-              <w:t>Thời gian lần cuối sửa đỗi</w:t>
+              <w:t>Thời gian lần cuối sửa đ</w:t>
+            </w:r>
+            <w:r>
+              <w:rPr>
+                <w:lang w:eastAsia="en-US" w:bidi="ar-SA"/>
+              </w:rPr>
+              <w:t>ổ</w:t>
+            </w:r>
+            <w:bookmarkStart w:id="22" w:name="_GoBack"/>
+            <w:bookmarkEnd w:id="22"/>
+            <w:r>
+              <w:rPr>
+                <w:lang w:eastAsia="en-US" w:bidi="ar-SA"/>
+              </w:rPr>
+              <w:t>i</w:t>
             </w:r>
           </w:p>
         </w:tc>
@@ -7139,7 +7183,19 @@
         <w:rPr>
           <w:lang w:eastAsia="en-US" w:bidi="ar-SA"/>
         </w:rPr>
-        <w:t>Người dùng cần đảm bảo sử dụng trình duyệt hỗ trợ javascript để tương tác với hệ thống 1 cách tốt nhật.</w:t>
+        <w:t>Người dùng cần đảm bảo sử dụng trình duyệt hỗ trợ javascript để tương tác với hệ thống 1 cách tốt nh</w:t>
+      </w:r>
+      <w:r>
+        <w:rPr>
+          <w:lang w:eastAsia="en-US" w:bidi="ar-SA"/>
+        </w:rPr>
+        <w:t>ấ</w:t>
+      </w:r>
+      <w:r>
+        <w:rPr>
+          <w:lang w:eastAsia="en-US" w:bidi="ar-SA"/>
+        </w:rPr>
+        <w:t>t.</w:t>
       </w:r>
     </w:p>
     <w:p>
@@ -7495,7 +7551,7 @@
 </file>
 
 <file path=word/endnotes.xml><?xml version="1.0" encoding="utf-8"?>
-<w:endnotes xmlns:wpc="http://schemas.microsoft.com/office/word/2010/wordprocessingCanvas" xmlns:cx="http://schemas.microsoft.com/office/drawing/2014/chartex" xmlns:cx1="http://schemas.microsoft.com/office/drawing/2015/9/8/chartex" xmlns:cx2="http://schemas.microsoft.com/office/drawing/2015/10/21/chartex" xmlns:cx3="http://schemas.microsoft.com/office/drawing/2016/5/9/chartex" xmlns:cx4="http://schemas.microsoft.com/office/drawing/2016/5/10/chartex" xmlns:cx5="http://schemas.microsoft.com/office/drawing/2016/5/11/chartex" xmlns:cx6="http://schemas.microsoft.com/office/drawing/2016/5/12/chartex" xmlns:cx7="http://schemas.microsoft.com/office/drawing/2016/5/13/chartex" xmlns:cx8="http://schemas.microsoft.com/office/drawing/2016/5/14/chartex" xmlns:mc="http://schemas.openxmlformats.org/markup-compatibility/2006" xmlns:aink="http://schemas.microsoft.com/office/drawing/2016/ink" xmlns:am3d="http://schemas.microsoft.com/office/drawing/2017/model3d" xmlns:o="urn:schemas-microsoft-com:office:office" xmlns:r="http://schemas.openxmlformats.org/officeDocument/2006/relationships" xmlns:m="http://schemas.openxmlformats.org/officeDocument/2006/math" xmlns:v="urn:schemas-microsoft-com:vml" xmlns:wp14="http://schemas.microsoft.com/office/word/2010/wordprocessingDrawing" xmlns:wp="http://schemas.openxmlformats.org/drawingml/2006/wordprocessingDrawing" xmlns:w10="urn:schemas-microsoft-com:office:word" xmlns:w="http://schemas.openxmlformats.org/wordprocessingml/2006/main" xmlns:w14="http://schemas.microsoft.com/office/word/2010/wordml" xmlns:w15="http://schemas.microsoft.com/office/word/2012/wordml" xmlns:w16cid="http://schemas.microsoft.com/office/word/2016/wordml/cid" xmlns:w16se="http://schemas.microsoft.com/office/word/2015/wordml/symex" xmlns:wpg="http://schemas.microsoft.com/office/word/2010/wordprocessingGroup" xmlns:wpi="http://schemas.microsoft.com/office/word/2010/wordprocessingInk" xmlns:wne="http://schemas.microsoft.com/office/word/2006/wordml" xmlns:wps="http://schemas.microsoft.com/office/word/2010/wordprocessingShape" mc:Ignorable="w14 w15 w16se w16cid wp14">
+<w:endnotes xmlns:wpc="http://schemas.microsoft.com/office/word/2010/wordprocessingCanvas" xmlns:cx="http://schemas.microsoft.com/office/drawing/2014/chartex" xmlns:mc="http://schemas.openxmlformats.org/markup-compatibility/2006" xmlns:o="urn:schemas-microsoft-com:office:office" xmlns:r="http://schemas.openxmlformats.org/officeDocument/2006/relationships" xmlns:m="http://schemas.openxmlformats.org/officeDocument/2006/math" xmlns:v="urn:schemas-microsoft-com:vml" xmlns:wp14="http://schemas.microsoft.com/office/word/2010/wordprocessingDrawing" xmlns:wp="http://schemas.openxmlformats.org/drawingml/2006/wordprocessingDrawing" xmlns:w10="urn:schemas-microsoft-com:office:word" xmlns:w="http://schemas.openxmlformats.org/wordprocessingml/2006/main" xmlns:w14="http://schemas.microsoft.com/office/word/2010/wordml" xmlns:w15="http://schemas.microsoft.com/office/word/2012/wordml" xmlns:w16se="http://schemas.microsoft.com/office/word/2015/wordml/symex" xmlns:wpg="http://schemas.microsoft.com/office/word/2010/wordprocessingGroup" xmlns:wpi="http://schemas.microsoft.com/office/word/2010/wordprocessingInk" xmlns:wne="http://schemas.microsoft.com/office/word/2006/wordml" xmlns:wps="http://schemas.microsoft.com/office/word/2010/wordprocessingShape" mc:Ignorable="w14 w15 w16se wp14">
   <w:endnote w:type="separator" w:id="-1">
     <w:p>
       <w:r>
@@ -7516,7 +7572,7 @@
 </file>
 
 <file path=word/footer1.xml><?xml version="1.0" encoding="utf-8"?>
-<w:ftr xmlns:wpc="http://schemas.microsoft.com/office/word/2010/wordprocessingCanvas" xmlns:cx="http://schemas.microsoft.com/office/drawing/2014/chartex" xmlns:cx1="http://schemas.microsoft.com/office/drawing/2015/9/8/chartex" xmlns:cx2="http://schemas.microsoft.com/office/drawing/2015/10/21/chartex" xmlns:cx3="http://schemas.microsoft.com/office/drawing/2016/5/9/chartex" xmlns:cx4="http://schemas.microsoft.com/office/drawing/2016/5/10/chartex" xmlns:cx5="http://schemas.microsoft.com/office/drawing/2016/5/11/chartex" xmlns:cx6="http://schemas.microsoft.com/office/drawing/2016/5/12/chartex" xmlns:cx7="http://schemas.microsoft.com/office/drawing/2016/5/13/chartex" xmlns:cx8="http://schemas.microsoft.com/office/drawing/2016/5/14/chartex" xmlns:mc="http://schemas.openxmlformats.org/markup-compatibility/2006" xmlns:aink="http://schemas.microsoft.com/office/drawing/2016/ink" xmlns:am3d="http://schemas.microsoft.com/office/drawing/2017/model3d" xmlns:o="urn:schemas-microsoft-com:office:office" xmlns:r="http://schemas.openxmlformats.org/officeDocument/2006/relationships" xmlns:m="http://schemas.openxmlformats.org/officeDocument/2006/math" xmlns:v="urn:schemas-microsoft-com:vml" xmlns:wp14="http://schemas.microsoft.com/office/word/2010/wordprocessingDrawing" xmlns:wp="http://schemas.openxmlformats.org/drawingml/2006/wordprocessingDrawing" xmlns:w10="urn:schemas-microsoft-com:office:word" xmlns:w="http://schemas.openxmlformats.org/wordprocessingml/2006/main" xmlns:w14="http://schemas.microsoft.com/office/word/2010/wordml" xmlns:w15="http://schemas.microsoft.com/office/word/2012/wordml" xmlns:w16cid="http://schemas.microsoft.com/office/word/2016/wordml/cid" xmlns:w16se="http://schemas.microsoft.com/office/word/2015/wordml/symex" xmlns:wpg="http://schemas.microsoft.com/office/word/2010/wordprocessingGroup" xmlns:wpi="http://schemas.microsoft.com/office/word/2010/wordprocessingInk" xmlns:wne="http://schemas.microsoft.com/office/word/2006/wordml" xmlns:wps="http://schemas.microsoft.com/office/word/2010/wordprocessingShape" mc:Ignorable="w14 w15 w16se w16cid wp14">
+<w:ftr xmlns:wpc="http://schemas.microsoft.com/office/word/2010/wordprocessingCanvas" xmlns:cx="http://schemas.microsoft.com/office/drawing/2014/chartex" xmlns:mc="http://schemas.openxmlformats.org/markup-compatibility/2006" xmlns:o="urn:schemas-microsoft-com:office:office" xmlns:r="http://schemas.openxmlformats.org/officeDocument/2006/relationships" xmlns:m="http://schemas.openxmlformats.org/officeDocument/2006/math" xmlns:v="urn:schemas-microsoft-com:vml" xmlns:wp14="http://schemas.microsoft.com/office/word/2010/wordprocessingDrawing" xmlns:wp="http://schemas.openxmlformats.org/drawingml/2006/wordprocessingDrawing" xmlns:w10="urn:schemas-microsoft-com:office:word" xmlns:w="http://schemas.openxmlformats.org/wordprocessingml/2006/main" xmlns:w14="http://schemas.microsoft.com/office/word/2010/wordml" xmlns:w15="http://schemas.microsoft.com/office/word/2012/wordml" xmlns:w16se="http://schemas.microsoft.com/office/word/2015/wordml/symex" xmlns:wpg="http://schemas.microsoft.com/office/word/2010/wordprocessingGroup" xmlns:wpi="http://schemas.microsoft.com/office/word/2010/wordprocessingInk" xmlns:wne="http://schemas.microsoft.com/office/word/2006/wordml" xmlns:wps="http://schemas.microsoft.com/office/word/2010/wordprocessingShape" mc:Ignorable="w14 w15 w16se wp14">
   <w:p>
     <w:pPr>
       <w:pStyle w:val="Footer"/>
@@ -7545,7 +7601,7 @@
 </file>
 
 <file path=word/footer2.xml><?xml version="1.0" encoding="utf-8"?>
-<w:ftr xmlns:wpc="http://schemas.microsoft.com/office/word/2010/wordprocessingCanvas" xmlns:cx="http://schemas.microsoft.com/office/drawing/2014/chartex" xmlns:cx1="http://schemas.microsoft.com/office/drawing/2015/9/8/chartex" xmlns:cx2="http://schemas.microsoft.com/office/drawing/2015/10/21/chartex" xmlns:cx3="http://schemas.microsoft.com/office/drawing/2016/5/9/chartex" xmlns:cx4="http://schemas.microsoft.com/office/drawing/2016/5/10/chartex" xmlns:cx5="http://schemas.microsoft.com/office/drawing/2016/5/11/chartex" xmlns:cx6="http://schemas.microsoft.com/office/drawing/2016/5/12/chartex" xmlns:cx7="http://schemas.microsoft.com/office/drawing/2016/5/13/chartex" xmlns:cx8="http://schemas.microsoft.com/office/drawing/2016/5/14/chartex" xmlns:mc="http://schemas.openxmlformats.org/markup-compatibility/2006" xmlns:aink="http://schemas.microsoft.com/office/drawing/2016/ink" xmlns:am3d="http://schemas.microsoft.com/office/drawing/2017/model3d" xmlns:o="urn:schemas-microsoft-com:office:office" xmlns:r="http://schemas.openxmlformats.org/officeDocument/2006/relationships" xmlns:m="http://schemas.openxmlformats.org/officeDocument/2006/math" xmlns:v="urn:schemas-microsoft-com:vml" xmlns:wp14="http://schemas.microsoft.com/office/word/2010/wordprocessingDrawing" xmlns:wp="http://schemas.openxmlformats.org/drawingml/2006/wordprocessingDrawing" xmlns:w10="urn:schemas-microsoft-com:office:word" xmlns:w="http://schemas.openxmlformats.org/wordprocessingml/2006/main" xmlns:w14="http://schemas.microsoft.com/office/word/2010/wordml" xmlns:w15="http://schemas.microsoft.com/office/word/2012/wordml" xmlns:w16cid="http://schemas.microsoft.com/office/word/2016/wordml/cid" xmlns:w16se="http://schemas.microsoft.com/office/word/2015/wordml/symex" xmlns:wpg="http://schemas.microsoft.com/office/word/2010/wordprocessingGroup" xmlns:wpi="http://schemas.microsoft.com/office/word/2010/wordprocessingInk" xmlns:wne="http://schemas.microsoft.com/office/word/2006/wordml" xmlns:wps="http://schemas.microsoft.com/office/word/2010/wordprocessingShape" mc:Ignorable="w14 w15 w16se w16cid wp14">
+<w:ftr xmlns:wpc="http://schemas.microsoft.com/office/word/2010/wordprocessingCanvas" xmlns:cx="http://schemas.microsoft.com/office/drawing/2014/chartex" xmlns:mc="http://schemas.openxmlformats.org/markup-compatibility/2006" xmlns:o="urn:schemas-microsoft-com:office:office" xmlns:r="http://schemas.openxmlformats.org/officeDocument/2006/relationships" xmlns:m="http://schemas.openxmlformats.org/officeDocument/2006/math" xmlns:v="urn:schemas-microsoft-com:vml" xmlns:wp14="http://schemas.microsoft.com/office/word/2010/wordprocessingDrawing" xmlns:wp="http://schemas.openxmlformats.org/drawingml/2006/wordprocessingDrawing" xmlns:w10="urn:schemas-microsoft-com:office:word" xmlns:w="http://schemas.openxmlformats.org/wordprocessingml/2006/main" xmlns:w14="http://schemas.microsoft.com/office/word/2010/wordml" xmlns:w15="http://schemas.microsoft.com/office/word/2012/wordml" xmlns:w16se="http://schemas.microsoft.com/office/word/2015/wordml/symex" xmlns:wpg="http://schemas.microsoft.com/office/word/2010/wordprocessingGroup" xmlns:wpi="http://schemas.microsoft.com/office/word/2010/wordprocessingInk" xmlns:wne="http://schemas.microsoft.com/office/word/2006/wordml" xmlns:wps="http://schemas.microsoft.com/office/word/2010/wordprocessingShape" mc:Ignorable="w14 w15 w16se wp14">
   <w:p>
     <w:pPr>
       <w:pStyle w:val="Footer"/>
@@ -7685,14 +7741,14 @@
 </file>
 
 <file path=word/footer3.xml><?xml version="1.0" encoding="utf-8"?>
-<w:ftr xmlns:wpc="http://schemas.microsoft.com/office/word/2010/wordprocessingCanvas" xmlns:cx="http://schemas.microsoft.com/office/drawing/2014/chartex" xmlns:cx1="http://schemas.microsoft.com/office/drawing/2015/9/8/chartex" xmlns:cx2="http://schemas.microsoft.com/office/drawing/2015/10/21/chartex" xmlns:cx3="http://schemas.microsoft.com/office/drawing/2016/5/9/chartex" xmlns:cx4="http://schemas.microsoft.com/office/drawing/2016/5/10/chartex" xmlns:cx5="http://schemas.microsoft.com/office/drawing/2016/5/11/chartex" xmlns:cx6="http://schemas.microsoft.com/office/drawing/2016/5/12/chartex" xmlns:cx7="http://schemas.microsoft.com/office/drawing/2016/5/13/chartex" xmlns:cx8="http://schemas.microsoft.com/office/drawing/2016/5/14/chartex" xmlns:mc="http://schemas.openxmlformats.org/markup-compatibility/2006" xmlns:aink="http://schemas.microsoft.com/office/drawing/2016/ink" xmlns:am3d="http://schemas.microsoft.com/office/drawing/2017/model3d" xmlns:o="urn:schemas-microsoft-com:office:office" xmlns:r="http://schemas.openxmlformats.org/officeDocument/2006/relationships" xmlns:m="http://schemas.openxmlformats.org/officeDocument/2006/math" xmlns:v="urn:schemas-microsoft-com:vml" xmlns:wp14="http://schemas.microsoft.com/office/word/2010/wordprocessingDrawing" xmlns:wp="http://schemas.openxmlformats.org/drawingml/2006/wordprocessingDrawing" xmlns:w10="urn:schemas-microsoft-com:office:word" xmlns:w="http://schemas.openxmlformats.org/wordprocessingml/2006/main" xmlns:w14="http://schemas.microsoft.com/office/word/2010/wordml" xmlns:w15="http://schemas.microsoft.com/office/word/2012/wordml" xmlns:w16cid="http://schemas.microsoft.com/office/word/2016/wordml/cid" xmlns:w16se="http://schemas.microsoft.com/office/word/2015/wordml/symex" xmlns:wpg="http://schemas.microsoft.com/office/word/2010/wordprocessingGroup" xmlns:wpi="http://schemas.microsoft.com/office/word/2010/wordprocessingInk" xmlns:wne="http://schemas.microsoft.com/office/word/2006/wordml" xmlns:wps="http://schemas.microsoft.com/office/word/2010/wordprocessingShape" mc:Ignorable="w14 w15 w16se w16cid wp14">
+<w:ftr xmlns:wpc="http://schemas.microsoft.com/office/word/2010/wordprocessingCanvas" xmlns:cx="http://schemas.microsoft.com/office/drawing/2014/chartex" xmlns:mc="http://schemas.openxmlformats.org/markup-compatibility/2006" xmlns:o="urn:schemas-microsoft-com:office:office" xmlns:r="http://schemas.openxmlformats.org/officeDocument/2006/relationships" xmlns:m="http://schemas.openxmlformats.org/officeDocument/2006/math" xmlns:v="urn:schemas-microsoft-com:vml" xmlns:wp14="http://schemas.microsoft.com/office/word/2010/wordprocessingDrawing" xmlns:wp="http://schemas.openxmlformats.org/drawingml/2006/wordprocessingDrawing" xmlns:w10="urn:schemas-microsoft-com:office:word" xmlns:w="http://schemas.openxmlformats.org/wordprocessingml/2006/main" xmlns:w14="http://schemas.microsoft.com/office/word/2010/wordml" xmlns:w15="http://schemas.microsoft.com/office/word/2012/wordml" xmlns:w16se="http://schemas.microsoft.com/office/word/2015/wordml/symex" xmlns:wpg="http://schemas.microsoft.com/office/word/2010/wordprocessingGroup" xmlns:wpi="http://schemas.microsoft.com/office/word/2010/wordprocessingInk" xmlns:wne="http://schemas.microsoft.com/office/word/2006/wordml" xmlns:wps="http://schemas.microsoft.com/office/word/2010/wordprocessingShape" mc:Ignorable="w14 w15 w16se wp14">
   <w:p/>
   <w:p/>
 </w:ftr>
 </file>
 
 <file path=word/footer4.xml><?xml version="1.0" encoding="utf-8"?>
-<w:ftr xmlns:wpc="http://schemas.microsoft.com/office/word/2010/wordprocessingCanvas" xmlns:cx="http://schemas.microsoft.com/office/drawing/2014/chartex" xmlns:cx1="http://schemas.microsoft.com/office/drawing/2015/9/8/chartex" xmlns:cx2="http://schemas.microsoft.com/office/drawing/2015/10/21/chartex" xmlns:cx3="http://schemas.microsoft.com/office/drawing/2016/5/9/chartex" xmlns:cx4="http://schemas.microsoft.com/office/drawing/2016/5/10/chartex" xmlns:cx5="http://schemas.microsoft.com/office/drawing/2016/5/11/chartex" xmlns:cx6="http://schemas.microsoft.com/office/drawing/2016/5/12/chartex" xmlns:cx7="http://schemas.microsoft.com/office/drawing/2016/5/13/chartex" xmlns:cx8="http://schemas.microsoft.com/office/drawing/2016/5/14/chartex" xmlns:mc="http://schemas.openxmlformats.org/markup-compatibility/2006" xmlns:aink="http://schemas.microsoft.com/office/drawing/2016/ink" xmlns:am3d="http://schemas.microsoft.com/office/drawing/2017/model3d" xmlns:o="urn:schemas-microsoft-com:office:office" xmlns:r="http://schemas.openxmlformats.org/officeDocument/2006/relationships" xmlns:m="http://schemas.openxmlformats.org/officeDocument/2006/math" xmlns:v="urn:schemas-microsoft-com:vml" xmlns:wp14="http://schemas.microsoft.com/office/word/2010/wordprocessingDrawing" xmlns:wp="http://schemas.openxmlformats.org/drawingml/2006/wordprocessingDrawing" xmlns:w10="urn:schemas-microsoft-com:office:word" xmlns:w="http://schemas.openxmlformats.org/wordprocessingml/2006/main" xmlns:w14="http://schemas.microsoft.com/office/word/2010/wordml" xmlns:w15="http://schemas.microsoft.com/office/word/2012/wordml" xmlns:w16cid="http://schemas.microsoft.com/office/word/2016/wordml/cid" xmlns:w16se="http://schemas.microsoft.com/office/word/2015/wordml/symex" xmlns:wpg="http://schemas.microsoft.com/office/word/2010/wordprocessingGroup" xmlns:wpi="http://schemas.microsoft.com/office/word/2010/wordprocessingInk" xmlns:wne="http://schemas.microsoft.com/office/word/2006/wordml" xmlns:wps="http://schemas.microsoft.com/office/word/2010/wordprocessingShape" mc:Ignorable="w14 w15 w16se w16cid wp14">
+<w:ftr xmlns:wpc="http://schemas.microsoft.com/office/word/2010/wordprocessingCanvas" xmlns:cx="http://schemas.microsoft.com/office/drawing/2014/chartex" xmlns:mc="http://schemas.openxmlformats.org/markup-compatibility/2006" xmlns:o="urn:schemas-microsoft-com:office:office" xmlns:r="http://schemas.openxmlformats.org/officeDocument/2006/relationships" xmlns:m="http://schemas.openxmlformats.org/officeDocument/2006/math" xmlns:v="urn:schemas-microsoft-com:vml" xmlns:wp14="http://schemas.microsoft.com/office/word/2010/wordprocessingDrawing" xmlns:wp="http://schemas.openxmlformats.org/drawingml/2006/wordprocessingDrawing" xmlns:w10="urn:schemas-microsoft-com:office:word" xmlns:w="http://schemas.openxmlformats.org/wordprocessingml/2006/main" xmlns:w14="http://schemas.microsoft.com/office/word/2010/wordml" xmlns:w15="http://schemas.microsoft.com/office/word/2012/wordml" xmlns:w16se="http://schemas.microsoft.com/office/word/2015/wordml/symex" xmlns:wpg="http://schemas.microsoft.com/office/word/2010/wordprocessingGroup" xmlns:wpi="http://schemas.microsoft.com/office/word/2010/wordprocessingInk" xmlns:wne="http://schemas.microsoft.com/office/word/2006/wordml" xmlns:wps="http://schemas.microsoft.com/office/word/2010/wordprocessingShape" mc:Ignorable="w14 w15 w16se wp14">
   <w:p>
     <w:pPr>
       <w:pStyle w:val="Footer"/>
@@ -7755,7 +7811,7 @@
         <w:color w:val="C00000"/>
         <w:lang w:eastAsia="ar-SA" w:bidi="ar-SA"/>
       </w:rPr>
-      <w:t>8</w:t>
+      <w:t>11</w:t>
     </w:r>
     <w:r>
       <w:rPr>
@@ -7804,7 +7860,7 @@
         <w:color w:val="C00000"/>
         <w:lang w:eastAsia="ar-SA" w:bidi="ar-SA"/>
       </w:rPr>
-      <w:t>10</w:t>
+      <w:t>11</w:t>
     </w:r>
     <w:r>
       <w:rPr>
@@ -7819,13 +7875,13 @@
 </file>
 
 <file path=word/footer5.xml><?xml version="1.0" encoding="utf-8"?>
-<w:ftr xmlns:wpc="http://schemas.microsoft.com/office/word/2010/wordprocessingCanvas" xmlns:cx="http://schemas.microsoft.com/office/drawing/2014/chartex" xmlns:cx1="http://schemas.microsoft.com/office/drawing/2015/9/8/chartex" xmlns:cx2="http://schemas.microsoft.com/office/drawing/2015/10/21/chartex" xmlns:cx3="http://schemas.microsoft.com/office/drawing/2016/5/9/chartex" xmlns:cx4="http://schemas.microsoft.com/office/drawing/2016/5/10/chartex" xmlns:cx5="http://schemas.microsoft.com/office/drawing/2016/5/11/chartex" xmlns:cx6="http://schemas.microsoft.com/office/drawing/2016/5/12/chartex" xmlns:cx7="http://schemas.microsoft.com/office/drawing/2016/5/13/chartex" xmlns:cx8="http://schemas.microsoft.com/office/drawing/2016/5/14/chartex" xmlns:mc="http://schemas.openxmlformats.org/markup-compatibility/2006" xmlns:aink="http://schemas.microsoft.com/office/drawing/2016/ink" xmlns:am3d="http://schemas.microsoft.com/office/drawing/2017/model3d" xmlns:o="urn:schemas-microsoft-com:office:office" xmlns:r="http://schemas.openxmlformats.org/officeDocument/2006/relationships" xmlns:m="http://schemas.openxmlformats.org/officeDocument/2006/math" xmlns:v="urn:schemas-microsoft-com:vml" xmlns:wp14="http://schemas.microsoft.com/office/word/2010/wordprocessingDrawing" xmlns:wp="http://schemas.openxmlformats.org/drawingml/2006/wordprocessingDrawing" xmlns:w10="urn:schemas-microsoft-com:office:word" xmlns:w="http://schemas.openxmlformats.org/wordprocessingml/2006/main" xmlns:w14="http://schemas.microsoft.com/office/word/2010/wordml" xmlns:w15="http://schemas.microsoft.com/office/word/2012/wordml" xmlns:w16cid="http://schemas.microsoft.com/office/word/2016/wordml/cid" xmlns:w16se="http://schemas.microsoft.com/office/word/2015/wordml/symex" xmlns:wpg="http://schemas.microsoft.com/office/word/2010/wordprocessingGroup" xmlns:wpi="http://schemas.microsoft.com/office/word/2010/wordprocessingInk" xmlns:wne="http://schemas.microsoft.com/office/word/2006/wordml" xmlns:wps="http://schemas.microsoft.com/office/word/2010/wordprocessingShape" mc:Ignorable="w14 w15 w16se w16cid wp14">
+<w:ftr xmlns:wpc="http://schemas.microsoft.com/office/word/2010/wordprocessingCanvas" xmlns:cx="http://schemas.microsoft.com/office/drawing/2014/chartex" xmlns:mc="http://schemas.openxmlformats.org/markup-compatibility/2006" xmlns:o="urn:schemas-microsoft-com:office:office" xmlns:r="http://schemas.openxmlformats.org/officeDocument/2006/relationships" xmlns:m="http://schemas.openxmlformats.org/officeDocument/2006/math" xmlns:v="urn:schemas-microsoft-com:vml" xmlns:wp14="http://schemas.microsoft.com/office/word/2010/wordprocessingDrawing" xmlns:wp="http://schemas.openxmlformats.org/drawingml/2006/wordprocessingDrawing" xmlns:w10="urn:schemas-microsoft-com:office:word" xmlns:w="http://schemas.openxmlformats.org/wordprocessingml/2006/main" xmlns:w14="http://schemas.microsoft.com/office/word/2010/wordml" xmlns:w15="http://schemas.microsoft.com/office/word/2012/wordml" xmlns:w16se="http://schemas.microsoft.com/office/word/2015/wordml/symex" xmlns:wpg="http://schemas.microsoft.com/office/word/2010/wordprocessingGroup" xmlns:wpi="http://schemas.microsoft.com/office/word/2010/wordprocessingInk" xmlns:wne="http://schemas.microsoft.com/office/word/2006/wordml" xmlns:wps="http://schemas.microsoft.com/office/word/2010/wordprocessingShape" mc:Ignorable="w14 w15 w16se wp14">
   <w:p/>
 </w:ftr>
 </file>
 
 <file path=word/footnotes.xml><?xml version="1.0" encoding="utf-8"?>
-<w:footnotes xmlns:wpc="http://schemas.microsoft.com/office/word/2010/wordprocessingCanvas" xmlns:cx="http://schemas.microsoft.com/office/drawing/2014/chartex" xmlns:cx1="http://schemas.microsoft.com/office/drawing/2015/9/8/chartex" xmlns:cx2="http://schemas.microsoft.com/office/drawing/2015/10/21/chartex" xmlns:cx3="http://schemas.microsoft.com/office/drawing/2016/5/9/chartex" xmlns:cx4="http://schemas.microsoft.com/office/drawing/2016/5/10/chartex" xmlns:cx5="http://schemas.microsoft.com/office/drawing/2016/5/11/chartex" xmlns:cx6="http://schemas.microsoft.com/office/drawing/2016/5/12/chartex" xmlns:cx7="http://schemas.microsoft.com/office/drawing/2016/5/13/chartex" xmlns:cx8="http://schemas.microsoft.com/office/drawing/2016/5/14/chartex" xmlns:mc="http://schemas.openxmlformats.org/markup-compatibility/2006" xmlns:aink="http://schemas.microsoft.com/office/drawing/2016/ink" xmlns:am3d="http://schemas.microsoft.com/office/drawing/2017/model3d" xmlns:o="urn:schemas-microsoft-com:office:office" xmlns:r="http://schemas.openxmlformats.org/officeDocument/2006/relationships" xmlns:m="http://schemas.openxmlformats.org/officeDocument/2006/math" xmlns:v="urn:schemas-microsoft-com:vml" xmlns:wp14="http://schemas.microsoft.com/office/word/2010/wordprocessingDrawing" xmlns:wp="http://schemas.openxmlformats.org/drawingml/2006/wordprocessingDrawing" xmlns:w10="urn:schemas-microsoft-com:office:word" xmlns:w="http://schemas.openxmlformats.org/wordprocessingml/2006/main" xmlns:w14="http://schemas.microsoft.com/office/word/2010/wordml" xmlns:w15="http://schemas.microsoft.com/office/word/2012/wordml" xmlns:w16cid="http://schemas.microsoft.com/office/word/2016/wordml/cid" xmlns:w16se="http://schemas.microsoft.com/office/word/2015/wordml/symex" xmlns:wpg="http://schemas.microsoft.com/office/word/2010/wordprocessingGroup" xmlns:wpi="http://schemas.microsoft.com/office/word/2010/wordprocessingInk" xmlns:wne="http://schemas.microsoft.com/office/word/2006/wordml" xmlns:wps="http://schemas.microsoft.com/office/word/2010/wordprocessingShape" mc:Ignorable="w14 w15 w16se w16cid wp14">
+<w:footnotes xmlns:wpc="http://schemas.microsoft.com/office/word/2010/wordprocessingCanvas" xmlns:cx="http://schemas.microsoft.com/office/drawing/2014/chartex" xmlns:mc="http://schemas.openxmlformats.org/markup-compatibility/2006" xmlns:o="urn:schemas-microsoft-com:office:office" xmlns:r="http://schemas.openxmlformats.org/officeDocument/2006/relationships" xmlns:m="http://schemas.openxmlformats.org/officeDocument/2006/math" xmlns:v="urn:schemas-microsoft-com:vml" xmlns:wp14="http://schemas.microsoft.com/office/word/2010/wordprocessingDrawing" xmlns:wp="http://schemas.openxmlformats.org/drawingml/2006/wordprocessingDrawing" xmlns:w10="urn:schemas-microsoft-com:office:word" xmlns:w="http://schemas.openxmlformats.org/wordprocessingml/2006/main" xmlns:w14="http://schemas.microsoft.com/office/word/2010/wordml" xmlns:w15="http://schemas.microsoft.com/office/word/2012/wordml" xmlns:w16se="http://schemas.microsoft.com/office/word/2015/wordml/symex" xmlns:wpg="http://schemas.microsoft.com/office/word/2010/wordprocessingGroup" xmlns:wpi="http://schemas.microsoft.com/office/word/2010/wordprocessingInk" xmlns:wne="http://schemas.microsoft.com/office/word/2006/wordml" xmlns:wps="http://schemas.microsoft.com/office/word/2010/wordprocessingShape" mc:Ignorable="w14 w15 w16se wp14">
   <w:footnote w:type="separator" w:id="-1">
     <w:p>
       <w:r>
@@ -7846,7 +7902,7 @@
 </file>
 
 <file path=word/header1.xml><?xml version="1.0" encoding="utf-8"?>
-<w:hdr xmlns:wpc="http://schemas.microsoft.com/office/word/2010/wordprocessingCanvas" xmlns:cx="http://schemas.microsoft.com/office/drawing/2014/chartex" xmlns:cx1="http://schemas.microsoft.com/office/drawing/2015/9/8/chartex" xmlns:cx2="http://schemas.microsoft.com/office/drawing/2015/10/21/chartex" xmlns:cx3="http://schemas.microsoft.com/office/drawing/2016/5/9/chartex" xmlns:cx4="http://schemas.microsoft.com/office/drawing/2016/5/10/chartex" xmlns:cx5="http://schemas.microsoft.com/office/drawing/2016/5/11/chartex" xmlns:cx6="http://schemas.microsoft.com/office/drawing/2016/5/12/chartex" xmlns:cx7="http://schemas.microsoft.com/office/drawing/2016/5/13/chartex" xmlns:cx8="http://schemas.microsoft.com/office/drawing/2016/5/14/chartex" xmlns:mc="http://schemas.openxmlformats.org/markup-compatibility/2006" xmlns:aink="http://schemas.microsoft.com/office/drawing/2016/ink" xmlns:am3d="http://schemas.microsoft.com/office/drawing/2017/model3d" xmlns:o="urn:schemas-microsoft-com:office:office" xmlns:r="http://schemas.openxmlformats.org/officeDocument/2006/relationships" xmlns:m="http://schemas.openxmlformats.org/officeDocument/2006/math" xmlns:v="urn:schemas-microsoft-com:vml" xmlns:wp14="http://schemas.microsoft.com/office/word/2010/wordprocessingDrawing" xmlns:wp="http://schemas.openxmlformats.org/drawingml/2006/wordprocessingDrawing" xmlns:w10="urn:schemas-microsoft-com:office:word" xmlns:w="http://schemas.openxmlformats.org/wordprocessingml/2006/main" xmlns:w14="http://schemas.microsoft.com/office/word/2010/wordml" xmlns:w15="http://schemas.microsoft.com/office/word/2012/wordml" xmlns:w16cid="http://schemas.microsoft.com/office/word/2016/wordml/cid" xmlns:w16se="http://schemas.microsoft.com/office/word/2015/wordml/symex" xmlns:wpg="http://schemas.microsoft.com/office/word/2010/wordprocessingGroup" xmlns:wpi="http://schemas.microsoft.com/office/word/2010/wordprocessingInk" xmlns:wne="http://schemas.microsoft.com/office/word/2006/wordml" xmlns:wps="http://schemas.microsoft.com/office/word/2010/wordprocessingShape" mc:Ignorable="w14 w15 w16se w16cid wp14">
+<w:hdr xmlns:wpc="http://schemas.microsoft.com/office/word/2010/wordprocessingCanvas" xmlns:cx="http://schemas.microsoft.com/office/drawing/2014/chartex" xmlns:mc="http://schemas.openxmlformats.org/markup-compatibility/2006" xmlns:o="urn:schemas-microsoft-com:office:office" xmlns:r="http://schemas.openxmlformats.org/officeDocument/2006/relationships" xmlns:m="http://schemas.openxmlformats.org/officeDocument/2006/math" xmlns:v="urn:schemas-microsoft-com:vml" xmlns:wp14="http://schemas.microsoft.com/office/word/2010/wordprocessingDrawing" xmlns:wp="http://schemas.openxmlformats.org/drawingml/2006/wordprocessingDrawing" xmlns:w10="urn:schemas-microsoft-com:office:word" xmlns:w="http://schemas.openxmlformats.org/wordprocessingml/2006/main" xmlns:w14="http://schemas.microsoft.com/office/word/2010/wordml" xmlns:w15="http://schemas.microsoft.com/office/word/2012/wordml" xmlns:w16se="http://schemas.microsoft.com/office/word/2015/wordml/symex" xmlns:wpg="http://schemas.microsoft.com/office/word/2010/wordprocessingGroup" xmlns:wpi="http://schemas.microsoft.com/office/word/2010/wordprocessingInk" xmlns:wne="http://schemas.microsoft.com/office/word/2006/wordml" xmlns:wps="http://schemas.microsoft.com/office/word/2010/wordprocessingShape" mc:Ignorable="w14 w15 w16se wp14">
   <w:p>
     <w:pPr>
       <w:pStyle w:val="Header"/>
@@ -7878,13 +7934,13 @@
 </file>
 
 <file path=word/header2.xml><?xml version="1.0" encoding="utf-8"?>
-<w:hdr xmlns:wpc="http://schemas.microsoft.com/office/word/2010/wordprocessingCanvas" xmlns:cx="http://schemas.microsoft.com/office/drawing/2014/chartex" xmlns:cx1="http://schemas.microsoft.com/office/drawing/2015/9/8/chartex" xmlns:cx2="http://schemas.microsoft.com/office/drawing/2015/10/21/chartex" xmlns:cx3="http://schemas.microsoft.com/office/drawing/2016/5/9/chartex" xmlns:cx4="http://schemas.microsoft.com/office/drawing/2016/5/10/chartex" xmlns:cx5="http://schemas.microsoft.com/office/drawing/2016/5/11/chartex" xmlns:cx6="http://schemas.microsoft.com/office/drawing/2016/5/12/chartex" xmlns:cx7="http://schemas.microsoft.com/office/drawing/2016/5/13/chartex" xmlns:cx8="http://schemas.microsoft.com/office/drawing/2016/5/14/chartex" xmlns:mc="http://schemas.openxmlformats.org/markup-compatibility/2006" xmlns:aink="http://schemas.microsoft.com/office/drawing/2016/ink" xmlns:am3d="http://schemas.microsoft.com/office/drawing/2017/model3d" xmlns:o="urn:schemas-microsoft-com:office:office" xmlns:r="http://schemas.openxmlformats.org/officeDocument/2006/relationships" xmlns:m="http://schemas.openxmlformats.org/officeDocument/2006/math" xmlns:v="urn:schemas-microsoft-com:vml" xmlns:wp14="http://schemas.microsoft.com/office/word/2010/wordprocessingDrawing" xmlns:wp="http://schemas.openxmlformats.org/drawingml/2006/wordprocessingDrawing" xmlns:w10="urn:schemas-microsoft-com:office:word" xmlns:w="http://schemas.openxmlformats.org/wordprocessingml/2006/main" xmlns:w14="http://schemas.microsoft.com/office/word/2010/wordml" xmlns:w15="http://schemas.microsoft.com/office/word/2012/wordml" xmlns:w16cid="http://schemas.microsoft.com/office/word/2016/wordml/cid" xmlns:w16se="http://schemas.microsoft.com/office/word/2015/wordml/symex" xmlns:wpg="http://schemas.microsoft.com/office/word/2010/wordprocessingGroup" xmlns:wpi="http://schemas.microsoft.com/office/word/2010/wordprocessingInk" xmlns:wne="http://schemas.microsoft.com/office/word/2006/wordml" xmlns:wps="http://schemas.microsoft.com/office/word/2010/wordprocessingShape" mc:Ignorable="w14 w15 w16se w16cid wp14">
+<w:hdr xmlns:wpc="http://schemas.microsoft.com/office/word/2010/wordprocessingCanvas" xmlns:cx="http://schemas.microsoft.com/office/drawing/2014/chartex" xmlns:mc="http://schemas.openxmlformats.org/markup-compatibility/2006" xmlns:o="urn:schemas-microsoft-com:office:office" xmlns:r="http://schemas.openxmlformats.org/officeDocument/2006/relationships" xmlns:m="http://schemas.openxmlformats.org/officeDocument/2006/math" xmlns:v="urn:schemas-microsoft-com:vml" xmlns:wp14="http://schemas.microsoft.com/office/word/2010/wordprocessingDrawing" xmlns:wp="http://schemas.openxmlformats.org/drawingml/2006/wordprocessingDrawing" xmlns:w10="urn:schemas-microsoft-com:office:word" xmlns:w="http://schemas.openxmlformats.org/wordprocessingml/2006/main" xmlns:w14="http://schemas.microsoft.com/office/word/2010/wordml" xmlns:w15="http://schemas.microsoft.com/office/word/2012/wordml" xmlns:w16se="http://schemas.microsoft.com/office/word/2015/wordml/symex" xmlns:wpg="http://schemas.microsoft.com/office/word/2010/wordprocessingGroup" xmlns:wpi="http://schemas.microsoft.com/office/word/2010/wordprocessingInk" xmlns:wne="http://schemas.microsoft.com/office/word/2006/wordml" xmlns:wps="http://schemas.microsoft.com/office/word/2010/wordprocessingShape" mc:Ignorable="w14 w15 w16se wp14">
   <w:p/>
 </w:hdr>
 </file>
 
 <file path=word/header3.xml><?xml version="1.0" encoding="utf-8"?>
-<w:hdr xmlns:wpc="http://schemas.microsoft.com/office/word/2010/wordprocessingCanvas" xmlns:cx="http://schemas.microsoft.com/office/drawing/2014/chartex" xmlns:cx1="http://schemas.microsoft.com/office/drawing/2015/9/8/chartex" xmlns:cx2="http://schemas.microsoft.com/office/drawing/2015/10/21/chartex" xmlns:cx3="http://schemas.microsoft.com/office/drawing/2016/5/9/chartex" xmlns:cx4="http://schemas.microsoft.com/office/drawing/2016/5/10/chartex" xmlns:cx5="http://schemas.microsoft.com/office/drawing/2016/5/11/chartex" xmlns:cx6="http://schemas.microsoft.com/office/drawing/2016/5/12/chartex" xmlns:cx7="http://schemas.microsoft.com/office/drawing/2016/5/13/chartex" xmlns:cx8="http://schemas.microsoft.com/office/drawing/2016/5/14/chartex" xmlns:mc="http://schemas.openxmlformats.org/markup-compatibility/2006" xmlns:aink="http://schemas.microsoft.com/office/drawing/2016/ink" xmlns:am3d="http://schemas.microsoft.com/office/drawing/2017/model3d" xmlns:o="urn:schemas-microsoft-com:office:office" xmlns:r="http://schemas.openxmlformats.org/officeDocument/2006/relationships" xmlns:m="http://schemas.openxmlformats.org/officeDocument/2006/math" xmlns:v="urn:schemas-microsoft-com:vml" xmlns:wp14="http://schemas.microsoft.com/office/word/2010/wordprocessingDrawing" xmlns:wp="http://schemas.openxmlformats.org/drawingml/2006/wordprocessingDrawing" xmlns:w10="urn:schemas-microsoft-com:office:word" xmlns:w="http://schemas.openxmlformats.org/wordprocessingml/2006/main" xmlns:w14="http://schemas.microsoft.com/office/word/2010/wordml" xmlns:w15="http://schemas.microsoft.com/office/word/2012/wordml" xmlns:w16cid="http://schemas.microsoft.com/office/word/2016/wordml/cid" xmlns:w16se="http://schemas.microsoft.com/office/word/2015/wordml/symex" xmlns:wpg="http://schemas.microsoft.com/office/word/2010/wordprocessingGroup" xmlns:wpi="http://schemas.microsoft.com/office/word/2010/wordprocessingInk" xmlns:wne="http://schemas.microsoft.com/office/word/2006/wordml" xmlns:wps="http://schemas.microsoft.com/office/word/2010/wordprocessingShape" mc:Ignorable="w14 w15 w16se w16cid wp14">
+<w:hdr xmlns:wpc="http://schemas.microsoft.com/office/word/2010/wordprocessingCanvas" xmlns:cx="http://schemas.microsoft.com/office/drawing/2014/chartex" xmlns:mc="http://schemas.openxmlformats.org/markup-compatibility/2006" xmlns:o="urn:schemas-microsoft-com:office:office" xmlns:r="http://schemas.openxmlformats.org/officeDocument/2006/relationships" xmlns:m="http://schemas.openxmlformats.org/officeDocument/2006/math" xmlns:v="urn:schemas-microsoft-com:vml" xmlns:wp14="http://schemas.microsoft.com/office/word/2010/wordprocessingDrawing" xmlns:wp="http://schemas.openxmlformats.org/drawingml/2006/wordprocessingDrawing" xmlns:w10="urn:schemas-microsoft-com:office:word" xmlns:w="http://schemas.openxmlformats.org/wordprocessingml/2006/main" xmlns:w14="http://schemas.microsoft.com/office/word/2010/wordml" xmlns:w15="http://schemas.microsoft.com/office/word/2012/wordml" xmlns:w16se="http://schemas.microsoft.com/office/word/2015/wordml/symex" xmlns:wpg="http://schemas.microsoft.com/office/word/2010/wordprocessingGroup" xmlns:wpi="http://schemas.microsoft.com/office/word/2010/wordprocessingInk" xmlns:wne="http://schemas.microsoft.com/office/word/2006/wordml" xmlns:wps="http://schemas.microsoft.com/office/word/2010/wordprocessingShape" mc:Ignorable="w14 w15 w16se wp14">
   <w:p>
     <w:pPr>
       <w:pStyle w:val="Header"/>
@@ -8032,7 +8088,7 @@
             </wp:anchor>
           </w:drawing>
         </mc:Choice>
-        <mc:Fallback>
+        <mc:Fallback xmlns:w16cid="http://schemas.microsoft.com/office/word/2016/wordml/cid" xmlns:am3d="http://schemas.microsoft.com/office/drawing/2017/model3d" xmlns:aink="http://schemas.microsoft.com/office/drawing/2016/ink" xmlns:cx8="http://schemas.microsoft.com/office/drawing/2016/5/14/chartex" xmlns:cx7="http://schemas.microsoft.com/office/drawing/2016/5/13/chartex" xmlns:cx6="http://schemas.microsoft.com/office/drawing/2016/5/12/chartex" xmlns:cx5="http://schemas.microsoft.com/office/drawing/2016/5/11/chartex" xmlns:cx4="http://schemas.microsoft.com/office/drawing/2016/5/10/chartex" xmlns:cx3="http://schemas.microsoft.com/office/drawing/2016/5/9/chartex" xmlns:cx2="http://schemas.microsoft.com/office/drawing/2015/10/21/chartex" xmlns:cx1="http://schemas.microsoft.com/office/drawing/2015/9/8/chartex">
           <w:pict>
             <v:shapetype w14:anchorId="2A850F9D" id="_x0000_t202" coordsize="21600,21600" o:spt="202" path="m,l,21600r21600,l21600,xe">
               <v:stroke joinstyle="miter"/>
@@ -8076,7 +8132,7 @@
                                   <pic:cNvPicPr/>
                                 </pic:nvPicPr>
                                 <pic:blipFill>
-                                  <a:blip r:embed="rId1">
+                                  <a:blip r:embed="rId2">
                                     <a:extLst>
                                       <a:ext uri="{28A0092B-C50C-407E-A947-70E740481C1C}">
                                         <a14:useLocalDpi xmlns:a14="http://schemas.microsoft.com/office/drawing/2010/main" val="0"/>
@@ -8221,13 +8277,13 @@
 </file>
 
 <file path=word/header4.xml><?xml version="1.0" encoding="utf-8"?>
-<w:hdr xmlns:wpc="http://schemas.microsoft.com/office/word/2010/wordprocessingCanvas" xmlns:cx="http://schemas.microsoft.com/office/drawing/2014/chartex" xmlns:cx1="http://schemas.microsoft.com/office/drawing/2015/9/8/chartex" xmlns:cx2="http://schemas.microsoft.com/office/drawing/2015/10/21/chartex" xmlns:cx3="http://schemas.microsoft.com/office/drawing/2016/5/9/chartex" xmlns:cx4="http://schemas.microsoft.com/office/drawing/2016/5/10/chartex" xmlns:cx5="http://schemas.microsoft.com/office/drawing/2016/5/11/chartex" xmlns:cx6="http://schemas.microsoft.com/office/drawing/2016/5/12/chartex" xmlns:cx7="http://schemas.microsoft.com/office/drawing/2016/5/13/chartex" xmlns:cx8="http://schemas.microsoft.com/office/drawing/2016/5/14/chartex" xmlns:mc="http://schemas.openxmlformats.org/markup-compatibility/2006" xmlns:aink="http://schemas.microsoft.com/office/drawing/2016/ink" xmlns:am3d="http://schemas.microsoft.com/office/drawing/2017/model3d" xmlns:o="urn:schemas-microsoft-com:office:office" xmlns:r="http://schemas.openxmlformats.org/officeDocument/2006/relationships" xmlns:m="http://schemas.openxmlformats.org/officeDocument/2006/math" xmlns:v="urn:schemas-microsoft-com:vml" xmlns:wp14="http://schemas.microsoft.com/office/word/2010/wordprocessingDrawing" xmlns:wp="http://schemas.openxmlformats.org/drawingml/2006/wordprocessingDrawing" xmlns:w10="urn:schemas-microsoft-com:office:word" xmlns:w="http://schemas.openxmlformats.org/wordprocessingml/2006/main" xmlns:w14="http://schemas.microsoft.com/office/word/2010/wordml" xmlns:w15="http://schemas.microsoft.com/office/word/2012/wordml" xmlns:w16cid="http://schemas.microsoft.com/office/word/2016/wordml/cid" xmlns:w16se="http://schemas.microsoft.com/office/word/2015/wordml/symex" xmlns:wpg="http://schemas.microsoft.com/office/word/2010/wordprocessingGroup" xmlns:wpi="http://schemas.microsoft.com/office/word/2010/wordprocessingInk" xmlns:wne="http://schemas.microsoft.com/office/word/2006/wordml" xmlns:wps="http://schemas.microsoft.com/office/word/2010/wordprocessingShape" mc:Ignorable="w14 w15 w16se w16cid wp14">
+<w:hdr xmlns:wpc="http://schemas.microsoft.com/office/word/2010/wordprocessingCanvas" xmlns:cx="http://schemas.microsoft.com/office/drawing/2014/chartex" xmlns:mc="http://schemas.openxmlformats.org/markup-compatibility/2006" xmlns:o="urn:schemas-microsoft-com:office:office" xmlns:r="http://schemas.openxmlformats.org/officeDocument/2006/relationships" xmlns:m="http://schemas.openxmlformats.org/officeDocument/2006/math" xmlns:v="urn:schemas-microsoft-com:vml" xmlns:wp14="http://schemas.microsoft.com/office/word/2010/wordprocessingDrawing" xmlns:wp="http://schemas.openxmlformats.org/drawingml/2006/wordprocessingDrawing" xmlns:w10="urn:schemas-microsoft-com:office:word" xmlns:w="http://schemas.openxmlformats.org/wordprocessingml/2006/main" xmlns:w14="http://schemas.microsoft.com/office/word/2010/wordml" xmlns:w15="http://schemas.microsoft.com/office/word/2012/wordml" xmlns:w16se="http://schemas.microsoft.com/office/word/2015/wordml/symex" xmlns:wpg="http://schemas.microsoft.com/office/word/2010/wordprocessingGroup" xmlns:wpi="http://schemas.microsoft.com/office/word/2010/wordprocessingInk" xmlns:wne="http://schemas.microsoft.com/office/word/2006/wordml" xmlns:wps="http://schemas.microsoft.com/office/word/2010/wordprocessingShape" mc:Ignorable="w14 w15 w16se wp14">
   <w:p/>
 </w:hdr>
 </file>
 
 <file path=word/numbering.xml><?xml version="1.0" encoding="utf-8"?>
-<w:numbering xmlns:wpc="http://schemas.microsoft.com/office/word/2010/wordprocessingCanvas" xmlns:cx="http://schemas.microsoft.com/office/drawing/2014/chartex" xmlns:cx1="http://schemas.microsoft.com/office/drawing/2015/9/8/chartex" xmlns:cx2="http://schemas.microsoft.com/office/drawing/2015/10/21/chartex" xmlns:cx3="http://schemas.microsoft.com/office/drawing/2016/5/9/chartex" xmlns:cx4="http://schemas.microsoft.com/office/drawing/2016/5/10/chartex" xmlns:cx5="http://schemas.microsoft.com/office/drawing/2016/5/11/chartex" xmlns:cx6="http://schemas.microsoft.com/office/drawing/2016/5/12/chartex" xmlns:cx7="http://schemas.microsoft.com/office/drawing/2016/5/13/chartex" xmlns:cx8="http://schemas.microsoft.com/office/drawing/2016/5/14/chartex" xmlns:mc="http://schemas.openxmlformats.org/markup-compatibility/2006" xmlns:aink="http://schemas.microsoft.com/office/drawing/2016/ink" xmlns:am3d="http://schemas.microsoft.com/office/drawing/2017/model3d" xmlns:o="urn:schemas-microsoft-com:office:office" xmlns:r="http://schemas.openxmlformats.org/officeDocument/2006/relationships" xmlns:m="http://schemas.openxmlformats.org/officeDocument/2006/math" xmlns:v="urn:schemas-microsoft-com:vml" xmlns:wp14="http://schemas.microsoft.com/office/word/2010/wordprocessingDrawing" xmlns:wp="http://schemas.openxmlformats.org/drawingml/2006/wordprocessingDrawing" xmlns:w10="urn:schemas-microsoft-com:office:word" xmlns:w="http://schemas.openxmlformats.org/wordprocessingml/2006/main" xmlns:w14="http://schemas.microsoft.com/office/word/2010/wordml" xmlns:w15="http://schemas.microsoft.com/office/word/2012/wordml" xmlns:w16cid="http://schemas.microsoft.com/office/word/2016/wordml/cid" xmlns:w16se="http://schemas.microsoft.com/office/word/2015/wordml/symex" xmlns:wpg="http://schemas.microsoft.com/office/word/2010/wordprocessingGroup" xmlns:wpi="http://schemas.microsoft.com/office/word/2010/wordprocessingInk" xmlns:wne="http://schemas.microsoft.com/office/word/2006/wordml" xmlns:wps="http://schemas.microsoft.com/office/word/2010/wordprocessingShape" mc:Ignorable="w14 w15 w16se w16cid wp14">
+<w:numbering xmlns:wpc="http://schemas.microsoft.com/office/word/2010/wordprocessingCanvas" xmlns:cx="http://schemas.microsoft.com/office/drawing/2014/chartex" xmlns:mc="http://schemas.openxmlformats.org/markup-compatibility/2006" xmlns:o="urn:schemas-microsoft-com:office:office" xmlns:r="http://schemas.openxmlformats.org/officeDocument/2006/relationships" xmlns:m="http://schemas.openxmlformats.org/officeDocument/2006/math" xmlns:v="urn:schemas-microsoft-com:vml" xmlns:wp14="http://schemas.microsoft.com/office/word/2010/wordprocessingDrawing" xmlns:wp="http://schemas.openxmlformats.org/drawingml/2006/wordprocessingDrawing" xmlns:w10="urn:schemas-microsoft-com:office:word" xmlns:w="http://schemas.openxmlformats.org/wordprocessingml/2006/main" xmlns:w14="http://schemas.microsoft.com/office/word/2010/wordml" xmlns:w15="http://schemas.microsoft.com/office/word/2012/wordml" xmlns:w16se="http://schemas.microsoft.com/office/word/2015/wordml/symex" xmlns:wpg="http://schemas.microsoft.com/office/word/2010/wordprocessingGroup" xmlns:wpi="http://schemas.microsoft.com/office/word/2010/wordprocessingInk" xmlns:wne="http://schemas.microsoft.com/office/word/2006/wordml" xmlns:wps="http://schemas.microsoft.com/office/word/2010/wordprocessingShape" mc:Ignorable="w14 w15 w16se wp14">
   <w:abstractNum w:abstractNumId="0" w15:restartNumberingAfterBreak="0">
     <w:nsid w:val="00000001"/>
     <w:multiLevelType w:val="multilevel"/>
@@ -11288,7 +11344,7 @@
 </file>
 
 <file path=word/styles.xml><?xml version="1.0" encoding="utf-8"?>
-<w:styles xmlns:mc="http://schemas.openxmlformats.org/markup-compatibility/2006" xmlns:r="http://schemas.openxmlformats.org/officeDocument/2006/relationships" xmlns:w="http://schemas.openxmlformats.org/wordprocessingml/2006/main" xmlns:w14="http://schemas.microsoft.com/office/word/2010/wordml" xmlns:w15="http://schemas.microsoft.com/office/word/2012/wordml" xmlns:w16cid="http://schemas.microsoft.com/office/word/2016/wordml/cid" xmlns:w16se="http://schemas.microsoft.com/office/word/2015/wordml/symex" mc:Ignorable="w14 w15 w16se w16cid">
+<w:styles xmlns:mc="http://schemas.openxmlformats.org/markup-compatibility/2006" xmlns:r="http://schemas.openxmlformats.org/officeDocument/2006/relationships" xmlns:w="http://schemas.openxmlformats.org/wordprocessingml/2006/main" xmlns:w14="http://schemas.microsoft.com/office/word/2010/wordml" xmlns:w15="http://schemas.microsoft.com/office/word/2012/wordml" xmlns:w16se="http://schemas.microsoft.com/office/word/2015/wordml/symex" mc:Ignorable="w14 w15 w16se">
   <w:docDefaults>
     <w:rPrDefault>
       <w:rPr>
@@ -11298,7 +11354,7 @@
     </w:rPrDefault>
     <w:pPrDefault/>
   </w:docDefaults>
-  <w:latentStyles w:defLockedState="0" w:defUIPriority="0" w:defSemiHidden="0" w:defUnhideWhenUsed="0" w:defQFormat="0" w:count="375">
+  <w:latentStyles w:defLockedState="0" w:defUIPriority="0" w:defSemiHidden="0" w:defUnhideWhenUsed="0" w:defQFormat="0" w:count="371">
     <w:lsdException w:name="Normal" w:qFormat="1"/>
     <w:lsdException w:name="heading 1" w:qFormat="1"/>
     <w:lsdException w:name="heading 2" w:qFormat="1"/>
@@ -11661,10 +11717,6 @@
     <w:lsdException w:name="List Table 5 Dark Accent 6" w:uiPriority="50"/>
     <w:lsdException w:name="List Table 6 Colorful Accent 6" w:uiPriority="51"/>
     <w:lsdException w:name="List Table 7 Colorful Accent 6" w:uiPriority="52"/>
-    <w:lsdException w:name="Mention" w:semiHidden="1" w:uiPriority="99" w:unhideWhenUsed="1"/>
-    <w:lsdException w:name="Smart Hyperlink" w:semiHidden="1" w:uiPriority="99" w:unhideWhenUsed="1"/>
-    <w:lsdException w:name="Hashtag" w:semiHidden="1" w:uiPriority="99" w:unhideWhenUsed="1"/>
-    <w:lsdException w:name="Unresolved Mention" w:semiHidden="1" w:uiPriority="99" w:unhideWhenUsed="1"/>
   </w:latentStyles>
   <w:style w:type="paragraph" w:default="1" w:styleId="Normal">
     <w:name w:val="Normal"/>
@@ -11759,6 +11811,7 @@
   <w:style w:type="character" w:default="1" w:styleId="DefaultParagraphFont">
     <w:name w:val="Default Paragraph Font"/>
     <w:uiPriority w:val="1"/>
+    <w:semiHidden/>
     <w:unhideWhenUsed/>
   </w:style>
   <w:style w:type="table" w:default="1" w:styleId="TableNormal">
@@ -12648,7 +12701,7 @@
       </w:tblBorders>
     </w:tblPr>
   </w:style>
-  <w:style w:type="character" w:styleId="UnresolvedMention">
+  <w:style w:type="character" w:customStyle="1" w:styleId="UnresolvedMention">
     <w:name w:val="Unresolved Mention"/>
     <w:basedOn w:val="DefaultParagraphFont"/>
     <w:uiPriority w:val="99"/>
@@ -12951,7 +13004,7 @@
 </file>
 
 <file path=customXml/itemProps1.xml><?xml version="1.0" encoding="utf-8"?>
-<ds:datastoreItem xmlns:ds="http://schemas.openxmlformats.org/officeDocument/2006/customXml" ds:itemID="{5C41F540-9D09-447A-B425-FABFEB86473D}">
+<ds:datastoreItem xmlns:ds="http://schemas.openxmlformats.org/officeDocument/2006/customXml" ds:itemID="{9F371550-3D5D-4FAB-9EFE-B4F5A8D6970E}">
   <ds:schemaRefs>
     <ds:schemaRef ds:uri="http://schemas.openxmlformats.org/officeDocument/2006/bibliography"/>
   </ds:schemaRefs>

</xml_diff>

<commit_message>
Chỉnh sửa phần Phân tích ưu nhược điểm, Ước lượng.
</commit_message>
<xml_diff>
--- a/MyProjectMgnt.docx
+++ b/MyProjectMgnt.docx
@@ -1,6 +1,6 @@
 
 <file path=word/document.xml><?xml version="1.0" encoding="utf-8"?>
-<w:document xmlns:wpc="http://schemas.microsoft.com/office/word/2010/wordprocessingCanvas" xmlns:cx="http://schemas.microsoft.com/office/drawing/2014/chartex" xmlns:mc="http://schemas.openxmlformats.org/markup-compatibility/2006" xmlns:o="urn:schemas-microsoft-com:office:office" xmlns:r="http://schemas.openxmlformats.org/officeDocument/2006/relationships" xmlns:m="http://schemas.openxmlformats.org/officeDocument/2006/math" xmlns:v="urn:schemas-microsoft-com:vml" xmlns:wp14="http://schemas.microsoft.com/office/word/2010/wordprocessingDrawing" xmlns:wp="http://schemas.openxmlformats.org/drawingml/2006/wordprocessingDrawing" xmlns:w10="urn:schemas-microsoft-com:office:word" xmlns:w="http://schemas.openxmlformats.org/wordprocessingml/2006/main" xmlns:w14="http://schemas.microsoft.com/office/word/2010/wordml" xmlns:w15="http://schemas.microsoft.com/office/word/2012/wordml" xmlns:w16se="http://schemas.microsoft.com/office/word/2015/wordml/symex" xmlns:wpg="http://schemas.microsoft.com/office/word/2010/wordprocessingGroup" xmlns:wpi="http://schemas.microsoft.com/office/word/2010/wordprocessingInk" xmlns:wne="http://schemas.microsoft.com/office/word/2006/wordml" xmlns:wps="http://schemas.microsoft.com/office/word/2010/wordprocessingShape" mc:Ignorable="w14 w15 w16se wp14">
+<w:document xmlns:wpc="http://schemas.microsoft.com/office/word/2010/wordprocessingCanvas" xmlns:mo="http://schemas.microsoft.com/office/mac/office/2008/main" xmlns:mc="http://schemas.openxmlformats.org/markup-compatibility/2006" xmlns:mv="urn:schemas-microsoft-com:mac:vml" xmlns:o="urn:schemas-microsoft-com:office:office" xmlns:r="http://schemas.openxmlformats.org/officeDocument/2006/relationships" xmlns:m="http://schemas.openxmlformats.org/officeDocument/2006/math" xmlns:v="urn:schemas-microsoft-com:vml" xmlns:wp14="http://schemas.microsoft.com/office/word/2010/wordprocessingDrawing" xmlns:wp="http://schemas.openxmlformats.org/drawingml/2006/wordprocessingDrawing" xmlns:w10="urn:schemas-microsoft-com:office:word" xmlns:w="http://schemas.openxmlformats.org/wordprocessingml/2006/main" xmlns:w14="http://schemas.microsoft.com/office/word/2010/wordml" xmlns:w15="http://schemas.microsoft.com/office/word/2012/wordml" xmlns:wpg="http://schemas.microsoft.com/office/word/2010/wordprocessingGroup" xmlns:wpi="http://schemas.microsoft.com/office/word/2010/wordprocessingInk" xmlns:wne="http://schemas.microsoft.com/office/word/2006/wordml" xmlns:wps="http://schemas.microsoft.com/office/word/2010/wordprocessingShape" mc:Ignorable="w14 w15 wp14">
   <w:background w:color="FFFFFF"/>
   <w:body>
     <w:p>
@@ -146,13 +146,13 @@
               </wp:anchor>
             </w:drawing>
           </mc:Choice>
-          <mc:Fallback xmlns:w16cid="http://schemas.microsoft.com/office/word/2016/wordml/cid" xmlns:am3d="http://schemas.microsoft.com/office/drawing/2017/model3d" xmlns:aink="http://schemas.microsoft.com/office/drawing/2016/ink" xmlns:cx8="http://schemas.microsoft.com/office/drawing/2016/5/14/chartex" xmlns:cx7="http://schemas.microsoft.com/office/drawing/2016/5/13/chartex" xmlns:cx6="http://schemas.microsoft.com/office/drawing/2016/5/12/chartex" xmlns:cx5="http://schemas.microsoft.com/office/drawing/2016/5/11/chartex" xmlns:cx4="http://schemas.microsoft.com/office/drawing/2016/5/10/chartex" xmlns:cx3="http://schemas.microsoft.com/office/drawing/2016/5/9/chartex" xmlns:cx2="http://schemas.microsoft.com/office/drawing/2015/10/21/chartex" xmlns:cx1="http://schemas.microsoft.com/office/drawing/2015/9/8/chartex">
+          <mc:Fallback>
             <w:pict>
-              <v:shapetype w14:anchorId="3470755F" id="_x0000_t202" coordsize="21600,21600" o:spt="202" path="m,l,21600r21600,l21600,xe">
+              <v:shapetype w14:anchorId="3470755F" id="_x0000_t202" coordsize="21600,21600" o:spt="202" path="m0,0l0,21600,21600,21600,21600,0xe">
                 <v:stroke joinstyle="miter"/>
                 <v:path gradientshapeok="t" o:connecttype="rect"/>
               </v:shapetype>
-              <v:shape id="Text Box 11" o:spid="_x0000_s1026" type="#_x0000_t202" style="position:absolute;left:0;text-align:left;margin-left:-6.35pt;margin-top:-2.15pt;width:130.25pt;height:45.1pt;z-index:-251656192;visibility:visible;mso-wrap-style:square;mso-wrap-distance-left:9pt;mso-wrap-distance-top:0;mso-wrap-distance-right:9pt;mso-wrap-distance-bottom:0;mso-position-horizontal:absolute;mso-position-horizontal-relative:text;mso-position-vertical:absolute;mso-position-vertical-relative:text;v-text-anchor:top" o:gfxdata="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" fillcolor="white [3201]" strokeweight=".5pt">
+              <v:shape id="Text Box 11" o:spid="_x0000_s1026" type="#_x0000_t202" style="position:absolute;left:0;text-align:left;margin-left:-6.35pt;margin-top:-2.1pt;width:130.25pt;height:45.1pt;z-index:-251656192;visibility:visible;mso-wrap-style:square;mso-wrap-distance-left:9pt;mso-wrap-distance-top:0;mso-wrap-distance-right:9pt;mso-wrap-distance-bottom:0;mso-position-horizontal:absolute;mso-position-horizontal-relative:text;mso-position-vertical:absolute;mso-position-vertical-relative:text;v-text-anchor:top" o:gfxdata="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" fillcolor="white [3201]" strokeweight=".5pt">
                 <v:textbox>
                   <w:txbxContent>
                     <w:p>
@@ -3144,7 +3144,91 @@
         <w:t>Ưu điểm</w:t>
       </w:r>
       <w:r>
-        <w:t>: Giúp người quản lý dễ dàng quản lý, phê duyệt, thống kê, tìm kiếm bài đăng.</w:t>
+        <w:t xml:space="preserve">: </w:t>
+      </w:r>
+    </w:p>
+    <w:p>
+      <w:pPr>
+        <w:pStyle w:val="ListParagraph"/>
+        <w:numPr>
+          <w:ilvl w:val="0"/>
+          <w:numId w:val="34"/>
+        </w:numPr>
+      </w:pPr>
+      <w:r>
+        <w:t>Giúp người quản lý dễ dàng quản lý, phê duyệt, thống kê, tìm kiếm bài đăng.</w:t>
+      </w:r>
+    </w:p>
+    <w:p>
+      <w:pPr>
+        <w:pStyle w:val="ListParagraph"/>
+        <w:numPr>
+          <w:ilvl w:val="0"/>
+          <w:numId w:val="34"/>
+        </w:numPr>
+      </w:pPr>
+      <w:r>
+        <w:t>Tr</w:t>
+      </w:r>
+      <w:r>
+        <w:rPr>
+          <w:lang w:val="vi-VN"/>
+        </w:rPr>
+        <w:t xml:space="preserve">ánh tình trạng </w:t>
+      </w:r>
+      <w:r>
+        <w:rPr>
+          <w:lang w:val="vi-VN"/>
+        </w:rPr>
+        <w:t xml:space="preserve">bị spam confesstion dẫn đến sập kho confesstion </w:t>
+      </w:r>
+      <w:r>
+        <w:rPr>
+          <w:lang w:val="vi-VN"/>
+        </w:rPr>
+        <w:t>trên google docs như một số page hiện hành đã gặp phải</w:t>
+      </w:r>
+    </w:p>
+    <w:p>
+      <w:pPr>
+        <w:pStyle w:val="ListParagraph"/>
+        <w:numPr>
+          <w:ilvl w:val="0"/>
+          <w:numId w:val="34"/>
+        </w:numPr>
+      </w:pPr>
+      <w:r>
+        <w:rPr>
+          <w:lang w:val="vi-VN"/>
+        </w:rPr>
+        <w:t xml:space="preserve">Giảm thiểu nguy cơ </w:t>
+      </w:r>
+      <w:r>
+        <w:rPr>
+          <w:lang w:val="vi-VN"/>
+        </w:rPr>
+        <w:t>trang có thể bị mất vì bị kẻ xấu sử dụng report trên facebook.</w:t>
+      </w:r>
+    </w:p>
+    <w:p>
+      <w:pPr>
+        <w:pStyle w:val="ListParagraph"/>
+        <w:numPr>
+          <w:ilvl w:val="0"/>
+          <w:numId w:val="34"/>
+        </w:numPr>
+      </w:pPr>
+      <w:r>
+        <w:rPr>
+          <w:lang w:val="vi-VN"/>
+        </w:rPr>
+        <w:t xml:space="preserve">Dễ dàng thêm tính năng, chỉnh sửa giao diện theo </w:t>
+      </w:r>
+      <w:r>
+        <w:rPr>
+          <w:lang w:val="vi-VN"/>
+        </w:rPr>
+        <w:t xml:space="preserve">ý muốn thay vì giao diện giống như tất cả các page khác trên facebook. </w:t>
       </w:r>
     </w:p>
     <w:p>
@@ -3155,7 +3239,34 @@
         <w:t>Nhược điểm</w:t>
       </w:r>
       <w:r>
-        <w:t>: Hệ thống yêu cầu người dùng truy cập trang web để đọc, sẽ gây bỡ ngỡ cho người dùng khi mà họ đã quen vào fan page.</w:t>
+        <w:t xml:space="preserve">: </w:t>
+      </w:r>
+    </w:p>
+    <w:p>
+      <w:pPr>
+        <w:pStyle w:val="ListParagraph"/>
+        <w:numPr>
+          <w:ilvl w:val="0"/>
+          <w:numId w:val="34"/>
+        </w:numPr>
+      </w:pPr>
+      <w:r>
+        <w:t>Hệ thống yêu cầu người dùng truy cập trang web để đọc, sẽ gây bỡ ngỡ cho người dùng khi mà họ đã quen vào fan page.</w:t>
+      </w:r>
+    </w:p>
+    <w:p>
+      <w:pPr>
+        <w:pStyle w:val="ListParagraph"/>
+        <w:numPr>
+          <w:ilvl w:val="0"/>
+          <w:numId w:val="34"/>
+        </w:numPr>
+      </w:pPr>
+      <w:r>
+        <w:t xml:space="preserve">Cần một thời gian và ngân sách </w:t>
+      </w:r>
+      <w:r>
+        <w:t>quảng cáo giúp cho người dùng có thể tạo thói quen vào trang web thay vì sử dụng page facebook như bình thường.</w:t>
       </w:r>
     </w:p>
     <w:p>
@@ -3243,10 +3354,10 @@
     </w:p>
     <w:p>
       <w:r>
-        <w:t xml:space="preserve">Deploy lên hosting của khách hàng. </w:t>
-      </w:r>
-      <w:r>
-        <w:t>Yêu cầu hỗ trợ php và mysql.</w:t>
+        <w:t>Deplo</w:t>
+      </w:r>
+      <w:r>
+        <w:t>y hệ thống trên Google Cloud sử dụng một Compute Enginee với cấu hình 3 CPU, 8 GB RAM cùng 100 GB disk. Với cấu hình như trên giúp cho khách hàng có thể vận hành hệ thống một cách trơn tru, tránh xảy ra trình trạng quá tải hệ thống.</w:t>
       </w:r>
     </w:p>
     <w:p>
@@ -3270,24 +3381,34 @@
       </w:pPr>
       <w:bookmarkStart w:id="14" w:name="_Toc527975139"/>
       <w:r>
+        <w:lastRenderedPageBreak/>
         <w:t>Ước lượng rủi ro</w:t>
       </w:r>
       <w:bookmarkEnd w:id="14"/>
     </w:p>
     <w:p>
-      <w:r>
-        <w:t>Không có rủi ro gì.</w:t>
-      </w:r>
+      <w:pPr>
+        <w:pStyle w:val="ListParagraph"/>
+        <w:numPr>
+          <w:ilvl w:val="0"/>
+          <w:numId w:val="34"/>
+        </w:numPr>
+      </w:pPr>
+      <w:r>
+        <w:t>Có thể xảy ra trình trạng DDos trang web. Do đó cần thêm một số giải pháp chuyển biệt cho các hệ thống bảo mật của website.</w:t>
+      </w:r>
+      <w:bookmarkStart w:id="15" w:name="_GoBack"/>
+      <w:bookmarkEnd w:id="15"/>
     </w:p>
     <w:p>
       <w:pPr>
         <w:pStyle w:val="Heading2"/>
       </w:pPr>
-      <w:bookmarkStart w:id="15" w:name="_Toc527975140"/>
+      <w:bookmarkStart w:id="16" w:name="_Toc527975140"/>
       <w:r>
         <w:t>Xác định các hạng mục kiểm thử</w:t>
       </w:r>
-      <w:bookmarkEnd w:id="15"/>
+      <w:bookmarkEnd w:id="16"/>
     </w:p>
     <w:p>
       <w:r>
@@ -3334,27 +3455,29 @@
       <w:pPr>
         <w:pStyle w:val="Heading2"/>
       </w:pPr>
-      <w:bookmarkStart w:id="16" w:name="_Toc527975141"/>
+      <w:bookmarkStart w:id="17" w:name="_Toc527975141"/>
       <w:r>
         <w:t>Ước lượng cách thức triển khai/cài đặt</w:t>
       </w:r>
-      <w:bookmarkEnd w:id="16"/>
-    </w:p>
-    <w:p>
-      <w:r>
-        <w:t>Cài đặt trên hosting của khách hàng.</w:t>
+      <w:bookmarkEnd w:id="17"/>
+    </w:p>
+    <w:p>
+      <w:r>
+        <w:t>Cài đặ</w:t>
+      </w:r>
+      <w:r>
+        <w:t>t hệ thống trên Google Cloud.</w:t>
       </w:r>
     </w:p>
     <w:p>
       <w:pPr>
         <w:pStyle w:val="Heading1"/>
       </w:pPr>
-      <w:bookmarkStart w:id="17" w:name="_Toc527975142"/>
-      <w:r>
-        <w:lastRenderedPageBreak/>
+      <w:bookmarkStart w:id="18" w:name="_Toc527975142"/>
+      <w:r>
         <w:t>Ước lượng giá thành</w:t>
       </w:r>
-      <w:bookmarkEnd w:id="17"/>
+      <w:bookmarkEnd w:id="18"/>
     </w:p>
     <w:p>
       <w:pPr>
@@ -3467,14 +3590,14 @@
       <w:pPr>
         <w:pStyle w:val="Heading1"/>
       </w:pPr>
-      <w:bookmarkStart w:id="18" w:name="_Toc527975143"/>
+      <w:bookmarkStart w:id="19" w:name="_Toc527975143"/>
       <w:r>
         <w:t>Phân chia các giai đoạn</w:t>
       </w:r>
       <w:r>
         <w:t xml:space="preserve"> chính</w:t>
       </w:r>
-      <w:bookmarkEnd w:id="18"/>
+      <w:bookmarkEnd w:id="19"/>
     </w:p>
     <w:tbl>
       <w:tblPr>
@@ -3639,11 +3762,11 @@
       <w:pPr>
         <w:pStyle w:val="Heading1"/>
       </w:pPr>
-      <w:bookmarkStart w:id="19" w:name="_Toc527975144"/>
+      <w:bookmarkStart w:id="20" w:name="_Toc527975144"/>
       <w:r>
         <w:t>Phân tích thiết kế</w:t>
       </w:r>
-      <w:bookmarkEnd w:id="19"/>
+      <w:bookmarkEnd w:id="20"/>
       <w:r>
         <w:t xml:space="preserve"> </w:t>
       </w:r>
@@ -3655,14 +3778,14 @@
           <w:lang w:eastAsia="en-US" w:bidi="ar-SA"/>
         </w:rPr>
       </w:pPr>
-      <w:bookmarkStart w:id="20" w:name="_Toc527975146"/>
+      <w:bookmarkStart w:id="21" w:name="_Toc527975146"/>
       <w:r>
         <w:rPr>
           <w:lang w:eastAsia="en-US" w:bidi="ar-SA"/>
         </w:rPr>
         <w:t>Giao diện</w:t>
       </w:r>
-      <w:bookmarkEnd w:id="20"/>
+      <w:bookmarkEnd w:id="21"/>
     </w:p>
     <w:p>
       <w:pPr>
@@ -3696,6 +3819,7 @@
           <w:noProof/>
           <w:lang w:eastAsia="en-US" w:bidi="ar-SA"/>
         </w:rPr>
+        <w:lastRenderedPageBreak/>
         <w:drawing>
           <wp:inline distT="0" distB="0" distL="0" distR="0" wp14:anchorId="0839F041" wp14:editId="74AC128C">
             <wp:extent cx="5562600" cy="2581275"/>
@@ -3969,14 +4093,14 @@
           <w:lang w:eastAsia="en-US" w:bidi="ar-SA"/>
         </w:rPr>
       </w:pPr>
-      <w:bookmarkStart w:id="21" w:name="_Toc527975147"/>
+      <w:bookmarkStart w:id="22" w:name="_Toc527975147"/>
       <w:r>
         <w:rPr>
           <w:lang w:eastAsia="en-US" w:bidi="ar-SA"/>
         </w:rPr>
         <w:t>Cơ sở dữ liệu</w:t>
       </w:r>
-      <w:bookmarkEnd w:id="21"/>
+      <w:bookmarkEnd w:id="22"/>
     </w:p>
     <w:p>
       <w:pPr>
@@ -4851,8 +4975,6 @@
               </w:rPr>
               <w:t>ổ</w:t>
             </w:r>
-            <w:bookmarkStart w:id="22" w:name="_GoBack"/>
-            <w:bookmarkEnd w:id="22"/>
             <w:r>
               <w:rPr>
                 <w:lang w:eastAsia="en-US" w:bidi="ar-SA"/>
@@ -7551,7 +7673,7 @@
 </file>
 
 <file path=word/endnotes.xml><?xml version="1.0" encoding="utf-8"?>
-<w:endnotes xmlns:wpc="http://schemas.microsoft.com/office/word/2010/wordprocessingCanvas" xmlns:cx="http://schemas.microsoft.com/office/drawing/2014/chartex" xmlns:mc="http://schemas.openxmlformats.org/markup-compatibility/2006" xmlns:o="urn:schemas-microsoft-com:office:office" xmlns:r="http://schemas.openxmlformats.org/officeDocument/2006/relationships" xmlns:m="http://schemas.openxmlformats.org/officeDocument/2006/math" xmlns:v="urn:schemas-microsoft-com:vml" xmlns:wp14="http://schemas.microsoft.com/office/word/2010/wordprocessingDrawing" xmlns:wp="http://schemas.openxmlformats.org/drawingml/2006/wordprocessingDrawing" xmlns:w10="urn:schemas-microsoft-com:office:word" xmlns:w="http://schemas.openxmlformats.org/wordprocessingml/2006/main" xmlns:w14="http://schemas.microsoft.com/office/word/2010/wordml" xmlns:w15="http://schemas.microsoft.com/office/word/2012/wordml" xmlns:w16se="http://schemas.microsoft.com/office/word/2015/wordml/symex" xmlns:wpg="http://schemas.microsoft.com/office/word/2010/wordprocessingGroup" xmlns:wpi="http://schemas.microsoft.com/office/word/2010/wordprocessingInk" xmlns:wne="http://schemas.microsoft.com/office/word/2006/wordml" xmlns:wps="http://schemas.microsoft.com/office/word/2010/wordprocessingShape" mc:Ignorable="w14 w15 w16se wp14">
+<w:endnotes xmlns:wpc="http://schemas.microsoft.com/office/word/2010/wordprocessingCanvas" xmlns:mo="http://schemas.microsoft.com/office/mac/office/2008/main" xmlns:mc="http://schemas.openxmlformats.org/markup-compatibility/2006" xmlns:mv="urn:schemas-microsoft-com:mac:vml" xmlns:o="urn:schemas-microsoft-com:office:office" xmlns:r="http://schemas.openxmlformats.org/officeDocument/2006/relationships" xmlns:m="http://schemas.openxmlformats.org/officeDocument/2006/math" xmlns:v="urn:schemas-microsoft-com:vml" xmlns:wp14="http://schemas.microsoft.com/office/word/2010/wordprocessingDrawing" xmlns:wp="http://schemas.openxmlformats.org/drawingml/2006/wordprocessingDrawing" xmlns:w10="urn:schemas-microsoft-com:office:word" xmlns:w="http://schemas.openxmlformats.org/wordprocessingml/2006/main" xmlns:w14="http://schemas.microsoft.com/office/word/2010/wordml" xmlns:w15="http://schemas.microsoft.com/office/word/2012/wordml" xmlns:wpg="http://schemas.microsoft.com/office/word/2010/wordprocessingGroup" xmlns:wpi="http://schemas.microsoft.com/office/word/2010/wordprocessingInk" xmlns:wne="http://schemas.microsoft.com/office/word/2006/wordml" xmlns:wps="http://schemas.microsoft.com/office/word/2010/wordprocessingShape" mc:Ignorable="w14 w15 wp14">
   <w:endnote w:type="separator" w:id="-1">
     <w:p>
       <w:r>
@@ -7572,7 +7694,7 @@
 </file>
 
 <file path=word/footer1.xml><?xml version="1.0" encoding="utf-8"?>
-<w:ftr xmlns:wpc="http://schemas.microsoft.com/office/word/2010/wordprocessingCanvas" xmlns:cx="http://schemas.microsoft.com/office/drawing/2014/chartex" xmlns:mc="http://schemas.openxmlformats.org/markup-compatibility/2006" xmlns:o="urn:schemas-microsoft-com:office:office" xmlns:r="http://schemas.openxmlformats.org/officeDocument/2006/relationships" xmlns:m="http://schemas.openxmlformats.org/officeDocument/2006/math" xmlns:v="urn:schemas-microsoft-com:vml" xmlns:wp14="http://schemas.microsoft.com/office/word/2010/wordprocessingDrawing" xmlns:wp="http://schemas.openxmlformats.org/drawingml/2006/wordprocessingDrawing" xmlns:w10="urn:schemas-microsoft-com:office:word" xmlns:w="http://schemas.openxmlformats.org/wordprocessingml/2006/main" xmlns:w14="http://schemas.microsoft.com/office/word/2010/wordml" xmlns:w15="http://schemas.microsoft.com/office/word/2012/wordml" xmlns:w16se="http://schemas.microsoft.com/office/word/2015/wordml/symex" xmlns:wpg="http://schemas.microsoft.com/office/word/2010/wordprocessingGroup" xmlns:wpi="http://schemas.microsoft.com/office/word/2010/wordprocessingInk" xmlns:wne="http://schemas.microsoft.com/office/word/2006/wordml" xmlns:wps="http://schemas.microsoft.com/office/word/2010/wordprocessingShape" mc:Ignorable="w14 w15 w16se wp14">
+<w:ftr xmlns:wpc="http://schemas.microsoft.com/office/word/2010/wordprocessingCanvas" xmlns:mo="http://schemas.microsoft.com/office/mac/office/2008/main" xmlns:mc="http://schemas.openxmlformats.org/markup-compatibility/2006" xmlns:mv="urn:schemas-microsoft-com:mac:vml" xmlns:o="urn:schemas-microsoft-com:office:office" xmlns:r="http://schemas.openxmlformats.org/officeDocument/2006/relationships" xmlns:m="http://schemas.openxmlformats.org/officeDocument/2006/math" xmlns:v="urn:schemas-microsoft-com:vml" xmlns:wp14="http://schemas.microsoft.com/office/word/2010/wordprocessingDrawing" xmlns:wp="http://schemas.openxmlformats.org/drawingml/2006/wordprocessingDrawing" xmlns:w10="urn:schemas-microsoft-com:office:word" xmlns:w="http://schemas.openxmlformats.org/wordprocessingml/2006/main" xmlns:w14="http://schemas.microsoft.com/office/word/2010/wordml" xmlns:w15="http://schemas.microsoft.com/office/word/2012/wordml" xmlns:wpg="http://schemas.microsoft.com/office/word/2010/wordprocessingGroup" xmlns:wpi="http://schemas.microsoft.com/office/word/2010/wordprocessingInk" xmlns:wne="http://schemas.microsoft.com/office/word/2006/wordml" xmlns:wps="http://schemas.microsoft.com/office/word/2010/wordprocessingShape" mc:Ignorable="w14 w15 wp14">
   <w:p>
     <w:pPr>
       <w:pStyle w:val="Footer"/>
@@ -7601,7 +7723,7 @@
 </file>
 
 <file path=word/footer2.xml><?xml version="1.0" encoding="utf-8"?>
-<w:ftr xmlns:wpc="http://schemas.microsoft.com/office/word/2010/wordprocessingCanvas" xmlns:cx="http://schemas.microsoft.com/office/drawing/2014/chartex" xmlns:mc="http://schemas.openxmlformats.org/markup-compatibility/2006" xmlns:o="urn:schemas-microsoft-com:office:office" xmlns:r="http://schemas.openxmlformats.org/officeDocument/2006/relationships" xmlns:m="http://schemas.openxmlformats.org/officeDocument/2006/math" xmlns:v="urn:schemas-microsoft-com:vml" xmlns:wp14="http://schemas.microsoft.com/office/word/2010/wordprocessingDrawing" xmlns:wp="http://schemas.openxmlformats.org/drawingml/2006/wordprocessingDrawing" xmlns:w10="urn:schemas-microsoft-com:office:word" xmlns:w="http://schemas.openxmlformats.org/wordprocessingml/2006/main" xmlns:w14="http://schemas.microsoft.com/office/word/2010/wordml" xmlns:w15="http://schemas.microsoft.com/office/word/2012/wordml" xmlns:w16se="http://schemas.microsoft.com/office/word/2015/wordml/symex" xmlns:wpg="http://schemas.microsoft.com/office/word/2010/wordprocessingGroup" xmlns:wpi="http://schemas.microsoft.com/office/word/2010/wordprocessingInk" xmlns:wne="http://schemas.microsoft.com/office/word/2006/wordml" xmlns:wps="http://schemas.microsoft.com/office/word/2010/wordprocessingShape" mc:Ignorable="w14 w15 w16se wp14">
+<w:ftr xmlns:wpc="http://schemas.microsoft.com/office/word/2010/wordprocessingCanvas" xmlns:mo="http://schemas.microsoft.com/office/mac/office/2008/main" xmlns:mc="http://schemas.openxmlformats.org/markup-compatibility/2006" xmlns:mv="urn:schemas-microsoft-com:mac:vml" xmlns:o="urn:schemas-microsoft-com:office:office" xmlns:r="http://schemas.openxmlformats.org/officeDocument/2006/relationships" xmlns:m="http://schemas.openxmlformats.org/officeDocument/2006/math" xmlns:v="urn:schemas-microsoft-com:vml" xmlns:wp14="http://schemas.microsoft.com/office/word/2010/wordprocessingDrawing" xmlns:wp="http://schemas.openxmlformats.org/drawingml/2006/wordprocessingDrawing" xmlns:w10="urn:schemas-microsoft-com:office:word" xmlns:w="http://schemas.openxmlformats.org/wordprocessingml/2006/main" xmlns:w14="http://schemas.microsoft.com/office/word/2010/wordml" xmlns:w15="http://schemas.microsoft.com/office/word/2012/wordml" xmlns:wpg="http://schemas.microsoft.com/office/word/2010/wordprocessingGroup" xmlns:wpi="http://schemas.microsoft.com/office/word/2010/wordprocessingInk" xmlns:wne="http://schemas.microsoft.com/office/word/2006/wordml" xmlns:wps="http://schemas.microsoft.com/office/word/2010/wordprocessingShape" mc:Ignorable="w14 w15 wp14">
   <w:p>
     <w:pPr>
       <w:pStyle w:val="Footer"/>
@@ -7741,14 +7863,14 @@
 </file>
 
 <file path=word/footer3.xml><?xml version="1.0" encoding="utf-8"?>
-<w:ftr xmlns:wpc="http://schemas.microsoft.com/office/word/2010/wordprocessingCanvas" xmlns:cx="http://schemas.microsoft.com/office/drawing/2014/chartex" xmlns:mc="http://schemas.openxmlformats.org/markup-compatibility/2006" xmlns:o="urn:schemas-microsoft-com:office:office" xmlns:r="http://schemas.openxmlformats.org/officeDocument/2006/relationships" xmlns:m="http://schemas.openxmlformats.org/officeDocument/2006/math" xmlns:v="urn:schemas-microsoft-com:vml" xmlns:wp14="http://schemas.microsoft.com/office/word/2010/wordprocessingDrawing" xmlns:wp="http://schemas.openxmlformats.org/drawingml/2006/wordprocessingDrawing" xmlns:w10="urn:schemas-microsoft-com:office:word" xmlns:w="http://schemas.openxmlformats.org/wordprocessingml/2006/main" xmlns:w14="http://schemas.microsoft.com/office/word/2010/wordml" xmlns:w15="http://schemas.microsoft.com/office/word/2012/wordml" xmlns:w16se="http://schemas.microsoft.com/office/word/2015/wordml/symex" xmlns:wpg="http://schemas.microsoft.com/office/word/2010/wordprocessingGroup" xmlns:wpi="http://schemas.microsoft.com/office/word/2010/wordprocessingInk" xmlns:wne="http://schemas.microsoft.com/office/word/2006/wordml" xmlns:wps="http://schemas.microsoft.com/office/word/2010/wordprocessingShape" mc:Ignorable="w14 w15 w16se wp14">
+<w:ftr xmlns:wpc="http://schemas.microsoft.com/office/word/2010/wordprocessingCanvas" xmlns:mo="http://schemas.microsoft.com/office/mac/office/2008/main" xmlns:mc="http://schemas.openxmlformats.org/markup-compatibility/2006" xmlns:mv="urn:schemas-microsoft-com:mac:vml" xmlns:o="urn:schemas-microsoft-com:office:office" xmlns:r="http://schemas.openxmlformats.org/officeDocument/2006/relationships" xmlns:m="http://schemas.openxmlformats.org/officeDocument/2006/math" xmlns:v="urn:schemas-microsoft-com:vml" xmlns:wp14="http://schemas.microsoft.com/office/word/2010/wordprocessingDrawing" xmlns:wp="http://schemas.openxmlformats.org/drawingml/2006/wordprocessingDrawing" xmlns:w10="urn:schemas-microsoft-com:office:word" xmlns:w="http://schemas.openxmlformats.org/wordprocessingml/2006/main" xmlns:w14="http://schemas.microsoft.com/office/word/2010/wordml" xmlns:w15="http://schemas.microsoft.com/office/word/2012/wordml" xmlns:wpg="http://schemas.microsoft.com/office/word/2010/wordprocessingGroup" xmlns:wpi="http://schemas.microsoft.com/office/word/2010/wordprocessingInk" xmlns:wne="http://schemas.microsoft.com/office/word/2006/wordml" xmlns:wps="http://schemas.microsoft.com/office/word/2010/wordprocessingShape" mc:Ignorable="w14 w15 wp14">
   <w:p/>
   <w:p/>
 </w:ftr>
 </file>
 
 <file path=word/footer4.xml><?xml version="1.0" encoding="utf-8"?>
-<w:ftr xmlns:wpc="http://schemas.microsoft.com/office/word/2010/wordprocessingCanvas" xmlns:cx="http://schemas.microsoft.com/office/drawing/2014/chartex" xmlns:mc="http://schemas.openxmlformats.org/markup-compatibility/2006" xmlns:o="urn:schemas-microsoft-com:office:office" xmlns:r="http://schemas.openxmlformats.org/officeDocument/2006/relationships" xmlns:m="http://schemas.openxmlformats.org/officeDocument/2006/math" xmlns:v="urn:schemas-microsoft-com:vml" xmlns:wp14="http://schemas.microsoft.com/office/word/2010/wordprocessingDrawing" xmlns:wp="http://schemas.openxmlformats.org/drawingml/2006/wordprocessingDrawing" xmlns:w10="urn:schemas-microsoft-com:office:word" xmlns:w="http://schemas.openxmlformats.org/wordprocessingml/2006/main" xmlns:w14="http://schemas.microsoft.com/office/word/2010/wordml" xmlns:w15="http://schemas.microsoft.com/office/word/2012/wordml" xmlns:w16se="http://schemas.microsoft.com/office/word/2015/wordml/symex" xmlns:wpg="http://schemas.microsoft.com/office/word/2010/wordprocessingGroup" xmlns:wpi="http://schemas.microsoft.com/office/word/2010/wordprocessingInk" xmlns:wne="http://schemas.microsoft.com/office/word/2006/wordml" xmlns:wps="http://schemas.microsoft.com/office/word/2010/wordprocessingShape" mc:Ignorable="w14 w15 w16se wp14">
+<w:ftr xmlns:wpc="http://schemas.microsoft.com/office/word/2010/wordprocessingCanvas" xmlns:mo="http://schemas.microsoft.com/office/mac/office/2008/main" xmlns:mc="http://schemas.openxmlformats.org/markup-compatibility/2006" xmlns:mv="urn:schemas-microsoft-com:mac:vml" xmlns:o="urn:schemas-microsoft-com:office:office" xmlns:r="http://schemas.openxmlformats.org/officeDocument/2006/relationships" xmlns:m="http://schemas.openxmlformats.org/officeDocument/2006/math" xmlns:v="urn:schemas-microsoft-com:vml" xmlns:wp14="http://schemas.microsoft.com/office/word/2010/wordprocessingDrawing" xmlns:wp="http://schemas.openxmlformats.org/drawingml/2006/wordprocessingDrawing" xmlns:w10="urn:schemas-microsoft-com:office:word" xmlns:w="http://schemas.openxmlformats.org/wordprocessingml/2006/main" xmlns:w14="http://schemas.microsoft.com/office/word/2010/wordml" xmlns:w15="http://schemas.microsoft.com/office/word/2012/wordml" xmlns:wpg="http://schemas.microsoft.com/office/word/2010/wordprocessingGroup" xmlns:wpi="http://schemas.microsoft.com/office/word/2010/wordprocessingInk" xmlns:wne="http://schemas.microsoft.com/office/word/2006/wordml" xmlns:wps="http://schemas.microsoft.com/office/word/2010/wordprocessingShape" mc:Ignorable="w14 w15 wp14">
   <w:p>
     <w:pPr>
       <w:pStyle w:val="Footer"/>
@@ -7811,7 +7933,7 @@
         <w:color w:val="C00000"/>
         <w:lang w:eastAsia="ar-SA" w:bidi="ar-SA"/>
       </w:rPr>
-      <w:t>11</w:t>
+      <w:t>8</w:t>
     </w:r>
     <w:r>
       <w:rPr>
@@ -7860,7 +7982,7 @@
         <w:color w:val="C00000"/>
         <w:lang w:eastAsia="ar-SA" w:bidi="ar-SA"/>
       </w:rPr>
-      <w:t>11</w:t>
+      <w:t>12</w:t>
     </w:r>
     <w:r>
       <w:rPr>
@@ -7875,13 +7997,13 @@
 </file>
 
 <file path=word/footer5.xml><?xml version="1.0" encoding="utf-8"?>
-<w:ftr xmlns:wpc="http://schemas.microsoft.com/office/word/2010/wordprocessingCanvas" xmlns:cx="http://schemas.microsoft.com/office/drawing/2014/chartex" xmlns:mc="http://schemas.openxmlformats.org/markup-compatibility/2006" xmlns:o="urn:schemas-microsoft-com:office:office" xmlns:r="http://schemas.openxmlformats.org/officeDocument/2006/relationships" xmlns:m="http://schemas.openxmlformats.org/officeDocument/2006/math" xmlns:v="urn:schemas-microsoft-com:vml" xmlns:wp14="http://schemas.microsoft.com/office/word/2010/wordprocessingDrawing" xmlns:wp="http://schemas.openxmlformats.org/drawingml/2006/wordprocessingDrawing" xmlns:w10="urn:schemas-microsoft-com:office:word" xmlns:w="http://schemas.openxmlformats.org/wordprocessingml/2006/main" xmlns:w14="http://schemas.microsoft.com/office/word/2010/wordml" xmlns:w15="http://schemas.microsoft.com/office/word/2012/wordml" xmlns:w16se="http://schemas.microsoft.com/office/word/2015/wordml/symex" xmlns:wpg="http://schemas.microsoft.com/office/word/2010/wordprocessingGroup" xmlns:wpi="http://schemas.microsoft.com/office/word/2010/wordprocessingInk" xmlns:wne="http://schemas.microsoft.com/office/word/2006/wordml" xmlns:wps="http://schemas.microsoft.com/office/word/2010/wordprocessingShape" mc:Ignorable="w14 w15 w16se wp14">
+<w:ftr xmlns:wpc="http://schemas.microsoft.com/office/word/2010/wordprocessingCanvas" xmlns:mo="http://schemas.microsoft.com/office/mac/office/2008/main" xmlns:mc="http://schemas.openxmlformats.org/markup-compatibility/2006" xmlns:mv="urn:schemas-microsoft-com:mac:vml" xmlns:o="urn:schemas-microsoft-com:office:office" xmlns:r="http://schemas.openxmlformats.org/officeDocument/2006/relationships" xmlns:m="http://schemas.openxmlformats.org/officeDocument/2006/math" xmlns:v="urn:schemas-microsoft-com:vml" xmlns:wp14="http://schemas.microsoft.com/office/word/2010/wordprocessingDrawing" xmlns:wp="http://schemas.openxmlformats.org/drawingml/2006/wordprocessingDrawing" xmlns:w10="urn:schemas-microsoft-com:office:word" xmlns:w="http://schemas.openxmlformats.org/wordprocessingml/2006/main" xmlns:w14="http://schemas.microsoft.com/office/word/2010/wordml" xmlns:w15="http://schemas.microsoft.com/office/word/2012/wordml" xmlns:wpg="http://schemas.microsoft.com/office/word/2010/wordprocessingGroup" xmlns:wpi="http://schemas.microsoft.com/office/word/2010/wordprocessingInk" xmlns:wne="http://schemas.microsoft.com/office/word/2006/wordml" xmlns:wps="http://schemas.microsoft.com/office/word/2010/wordprocessingShape" mc:Ignorable="w14 w15 wp14">
   <w:p/>
 </w:ftr>
 </file>
 
 <file path=word/footnotes.xml><?xml version="1.0" encoding="utf-8"?>
-<w:footnotes xmlns:wpc="http://schemas.microsoft.com/office/word/2010/wordprocessingCanvas" xmlns:cx="http://schemas.microsoft.com/office/drawing/2014/chartex" xmlns:mc="http://schemas.openxmlformats.org/markup-compatibility/2006" xmlns:o="urn:schemas-microsoft-com:office:office" xmlns:r="http://schemas.openxmlformats.org/officeDocument/2006/relationships" xmlns:m="http://schemas.openxmlformats.org/officeDocument/2006/math" xmlns:v="urn:schemas-microsoft-com:vml" xmlns:wp14="http://schemas.microsoft.com/office/word/2010/wordprocessingDrawing" xmlns:wp="http://schemas.openxmlformats.org/drawingml/2006/wordprocessingDrawing" xmlns:w10="urn:schemas-microsoft-com:office:word" xmlns:w="http://schemas.openxmlformats.org/wordprocessingml/2006/main" xmlns:w14="http://schemas.microsoft.com/office/word/2010/wordml" xmlns:w15="http://schemas.microsoft.com/office/word/2012/wordml" xmlns:w16se="http://schemas.microsoft.com/office/word/2015/wordml/symex" xmlns:wpg="http://schemas.microsoft.com/office/word/2010/wordprocessingGroup" xmlns:wpi="http://schemas.microsoft.com/office/word/2010/wordprocessingInk" xmlns:wne="http://schemas.microsoft.com/office/word/2006/wordml" xmlns:wps="http://schemas.microsoft.com/office/word/2010/wordprocessingShape" mc:Ignorable="w14 w15 w16se wp14">
+<w:footnotes xmlns:wpc="http://schemas.microsoft.com/office/word/2010/wordprocessingCanvas" xmlns:mo="http://schemas.microsoft.com/office/mac/office/2008/main" xmlns:mc="http://schemas.openxmlformats.org/markup-compatibility/2006" xmlns:mv="urn:schemas-microsoft-com:mac:vml" xmlns:o="urn:schemas-microsoft-com:office:office" xmlns:r="http://schemas.openxmlformats.org/officeDocument/2006/relationships" xmlns:m="http://schemas.openxmlformats.org/officeDocument/2006/math" xmlns:v="urn:schemas-microsoft-com:vml" xmlns:wp14="http://schemas.microsoft.com/office/word/2010/wordprocessingDrawing" xmlns:wp="http://schemas.openxmlformats.org/drawingml/2006/wordprocessingDrawing" xmlns:w10="urn:schemas-microsoft-com:office:word" xmlns:w="http://schemas.openxmlformats.org/wordprocessingml/2006/main" xmlns:w14="http://schemas.microsoft.com/office/word/2010/wordml" xmlns:w15="http://schemas.microsoft.com/office/word/2012/wordml" xmlns:wpg="http://schemas.microsoft.com/office/word/2010/wordprocessingGroup" xmlns:wpi="http://schemas.microsoft.com/office/word/2010/wordprocessingInk" xmlns:wne="http://schemas.microsoft.com/office/word/2006/wordml" xmlns:wps="http://schemas.microsoft.com/office/word/2010/wordprocessingShape" mc:Ignorable="w14 w15 wp14">
   <w:footnote w:type="separator" w:id="-1">
     <w:p>
       <w:r>
@@ -7902,7 +8024,7 @@
 </file>
 
 <file path=word/header1.xml><?xml version="1.0" encoding="utf-8"?>
-<w:hdr xmlns:wpc="http://schemas.microsoft.com/office/word/2010/wordprocessingCanvas" xmlns:cx="http://schemas.microsoft.com/office/drawing/2014/chartex" xmlns:mc="http://schemas.openxmlformats.org/markup-compatibility/2006" xmlns:o="urn:schemas-microsoft-com:office:office" xmlns:r="http://schemas.openxmlformats.org/officeDocument/2006/relationships" xmlns:m="http://schemas.openxmlformats.org/officeDocument/2006/math" xmlns:v="urn:schemas-microsoft-com:vml" xmlns:wp14="http://schemas.microsoft.com/office/word/2010/wordprocessingDrawing" xmlns:wp="http://schemas.openxmlformats.org/drawingml/2006/wordprocessingDrawing" xmlns:w10="urn:schemas-microsoft-com:office:word" xmlns:w="http://schemas.openxmlformats.org/wordprocessingml/2006/main" xmlns:w14="http://schemas.microsoft.com/office/word/2010/wordml" xmlns:w15="http://schemas.microsoft.com/office/word/2012/wordml" xmlns:w16se="http://schemas.microsoft.com/office/word/2015/wordml/symex" xmlns:wpg="http://schemas.microsoft.com/office/word/2010/wordprocessingGroup" xmlns:wpi="http://schemas.microsoft.com/office/word/2010/wordprocessingInk" xmlns:wne="http://schemas.microsoft.com/office/word/2006/wordml" xmlns:wps="http://schemas.microsoft.com/office/word/2010/wordprocessingShape" mc:Ignorable="w14 w15 w16se wp14">
+<w:hdr xmlns:wpc="http://schemas.microsoft.com/office/word/2010/wordprocessingCanvas" xmlns:mo="http://schemas.microsoft.com/office/mac/office/2008/main" xmlns:mc="http://schemas.openxmlformats.org/markup-compatibility/2006" xmlns:mv="urn:schemas-microsoft-com:mac:vml" xmlns:o="urn:schemas-microsoft-com:office:office" xmlns:r="http://schemas.openxmlformats.org/officeDocument/2006/relationships" xmlns:m="http://schemas.openxmlformats.org/officeDocument/2006/math" xmlns:v="urn:schemas-microsoft-com:vml" xmlns:wp14="http://schemas.microsoft.com/office/word/2010/wordprocessingDrawing" xmlns:wp="http://schemas.openxmlformats.org/drawingml/2006/wordprocessingDrawing" xmlns:w10="urn:schemas-microsoft-com:office:word" xmlns:w="http://schemas.openxmlformats.org/wordprocessingml/2006/main" xmlns:w14="http://schemas.microsoft.com/office/word/2010/wordml" xmlns:w15="http://schemas.microsoft.com/office/word/2012/wordml" xmlns:wpg="http://schemas.microsoft.com/office/word/2010/wordprocessingGroup" xmlns:wpi="http://schemas.microsoft.com/office/word/2010/wordprocessingInk" xmlns:wne="http://schemas.microsoft.com/office/word/2006/wordml" xmlns:wps="http://schemas.microsoft.com/office/word/2010/wordprocessingShape" mc:Ignorable="w14 w15 wp14">
   <w:p>
     <w:pPr>
       <w:pStyle w:val="Header"/>
@@ -7934,13 +8056,13 @@
 </file>
 
 <file path=word/header2.xml><?xml version="1.0" encoding="utf-8"?>
-<w:hdr xmlns:wpc="http://schemas.microsoft.com/office/word/2010/wordprocessingCanvas" xmlns:cx="http://schemas.microsoft.com/office/drawing/2014/chartex" xmlns:mc="http://schemas.openxmlformats.org/markup-compatibility/2006" xmlns:o="urn:schemas-microsoft-com:office:office" xmlns:r="http://schemas.openxmlformats.org/officeDocument/2006/relationships" xmlns:m="http://schemas.openxmlformats.org/officeDocument/2006/math" xmlns:v="urn:schemas-microsoft-com:vml" xmlns:wp14="http://schemas.microsoft.com/office/word/2010/wordprocessingDrawing" xmlns:wp="http://schemas.openxmlformats.org/drawingml/2006/wordprocessingDrawing" xmlns:w10="urn:schemas-microsoft-com:office:word" xmlns:w="http://schemas.openxmlformats.org/wordprocessingml/2006/main" xmlns:w14="http://schemas.microsoft.com/office/word/2010/wordml" xmlns:w15="http://schemas.microsoft.com/office/word/2012/wordml" xmlns:w16se="http://schemas.microsoft.com/office/word/2015/wordml/symex" xmlns:wpg="http://schemas.microsoft.com/office/word/2010/wordprocessingGroup" xmlns:wpi="http://schemas.microsoft.com/office/word/2010/wordprocessingInk" xmlns:wne="http://schemas.microsoft.com/office/word/2006/wordml" xmlns:wps="http://schemas.microsoft.com/office/word/2010/wordprocessingShape" mc:Ignorable="w14 w15 w16se wp14">
+<w:hdr xmlns:wpc="http://schemas.microsoft.com/office/word/2010/wordprocessingCanvas" xmlns:mo="http://schemas.microsoft.com/office/mac/office/2008/main" xmlns:mc="http://schemas.openxmlformats.org/markup-compatibility/2006" xmlns:mv="urn:schemas-microsoft-com:mac:vml" xmlns:o="urn:schemas-microsoft-com:office:office" xmlns:r="http://schemas.openxmlformats.org/officeDocument/2006/relationships" xmlns:m="http://schemas.openxmlformats.org/officeDocument/2006/math" xmlns:v="urn:schemas-microsoft-com:vml" xmlns:wp14="http://schemas.microsoft.com/office/word/2010/wordprocessingDrawing" xmlns:wp="http://schemas.openxmlformats.org/drawingml/2006/wordprocessingDrawing" xmlns:w10="urn:schemas-microsoft-com:office:word" xmlns:w="http://schemas.openxmlformats.org/wordprocessingml/2006/main" xmlns:w14="http://schemas.microsoft.com/office/word/2010/wordml" xmlns:w15="http://schemas.microsoft.com/office/word/2012/wordml" xmlns:wpg="http://schemas.microsoft.com/office/word/2010/wordprocessingGroup" xmlns:wpi="http://schemas.microsoft.com/office/word/2010/wordprocessingInk" xmlns:wne="http://schemas.microsoft.com/office/word/2006/wordml" xmlns:wps="http://schemas.microsoft.com/office/word/2010/wordprocessingShape" mc:Ignorable="w14 w15 wp14">
   <w:p/>
 </w:hdr>
 </file>
 
 <file path=word/header3.xml><?xml version="1.0" encoding="utf-8"?>
-<w:hdr xmlns:wpc="http://schemas.microsoft.com/office/word/2010/wordprocessingCanvas" xmlns:cx="http://schemas.microsoft.com/office/drawing/2014/chartex" xmlns:mc="http://schemas.openxmlformats.org/markup-compatibility/2006" xmlns:o="urn:schemas-microsoft-com:office:office" xmlns:r="http://schemas.openxmlformats.org/officeDocument/2006/relationships" xmlns:m="http://schemas.openxmlformats.org/officeDocument/2006/math" xmlns:v="urn:schemas-microsoft-com:vml" xmlns:wp14="http://schemas.microsoft.com/office/word/2010/wordprocessingDrawing" xmlns:wp="http://schemas.openxmlformats.org/drawingml/2006/wordprocessingDrawing" xmlns:w10="urn:schemas-microsoft-com:office:word" xmlns:w="http://schemas.openxmlformats.org/wordprocessingml/2006/main" xmlns:w14="http://schemas.microsoft.com/office/word/2010/wordml" xmlns:w15="http://schemas.microsoft.com/office/word/2012/wordml" xmlns:w16se="http://schemas.microsoft.com/office/word/2015/wordml/symex" xmlns:wpg="http://schemas.microsoft.com/office/word/2010/wordprocessingGroup" xmlns:wpi="http://schemas.microsoft.com/office/word/2010/wordprocessingInk" xmlns:wne="http://schemas.microsoft.com/office/word/2006/wordml" xmlns:wps="http://schemas.microsoft.com/office/word/2010/wordprocessingShape" mc:Ignorable="w14 w15 w16se wp14">
+<w:hdr xmlns:wpc="http://schemas.microsoft.com/office/word/2010/wordprocessingCanvas" xmlns:mo="http://schemas.microsoft.com/office/mac/office/2008/main" xmlns:mc="http://schemas.openxmlformats.org/markup-compatibility/2006" xmlns:mv="urn:schemas-microsoft-com:mac:vml" xmlns:o="urn:schemas-microsoft-com:office:office" xmlns:r="http://schemas.openxmlformats.org/officeDocument/2006/relationships" xmlns:m="http://schemas.openxmlformats.org/officeDocument/2006/math" xmlns:v="urn:schemas-microsoft-com:vml" xmlns:wp14="http://schemas.microsoft.com/office/word/2010/wordprocessingDrawing" xmlns:wp="http://schemas.openxmlformats.org/drawingml/2006/wordprocessingDrawing" xmlns:w10="urn:schemas-microsoft-com:office:word" xmlns:w="http://schemas.openxmlformats.org/wordprocessingml/2006/main" xmlns:w14="http://schemas.microsoft.com/office/word/2010/wordml" xmlns:w15="http://schemas.microsoft.com/office/word/2012/wordml" xmlns:wpg="http://schemas.microsoft.com/office/word/2010/wordprocessingGroup" xmlns:wpi="http://schemas.microsoft.com/office/word/2010/wordprocessingInk" xmlns:wne="http://schemas.microsoft.com/office/word/2006/wordml" xmlns:wps="http://schemas.microsoft.com/office/word/2010/wordprocessingShape" mc:Ignorable="w14 w15 wp14">
   <w:p>
     <w:pPr>
       <w:pStyle w:val="Header"/>
@@ -8088,13 +8210,13 @@
             </wp:anchor>
           </w:drawing>
         </mc:Choice>
-        <mc:Fallback xmlns:w16cid="http://schemas.microsoft.com/office/word/2016/wordml/cid" xmlns:am3d="http://schemas.microsoft.com/office/drawing/2017/model3d" xmlns:aink="http://schemas.microsoft.com/office/drawing/2016/ink" xmlns:cx8="http://schemas.microsoft.com/office/drawing/2016/5/14/chartex" xmlns:cx7="http://schemas.microsoft.com/office/drawing/2016/5/13/chartex" xmlns:cx6="http://schemas.microsoft.com/office/drawing/2016/5/12/chartex" xmlns:cx5="http://schemas.microsoft.com/office/drawing/2016/5/11/chartex" xmlns:cx4="http://schemas.microsoft.com/office/drawing/2016/5/10/chartex" xmlns:cx3="http://schemas.microsoft.com/office/drawing/2016/5/9/chartex" xmlns:cx2="http://schemas.microsoft.com/office/drawing/2015/10/21/chartex" xmlns:cx1="http://schemas.microsoft.com/office/drawing/2015/9/8/chartex">
+        <mc:Fallback>
           <w:pict>
-            <v:shapetype w14:anchorId="2A850F9D" id="_x0000_t202" coordsize="21600,21600" o:spt="202" path="m,l,21600r21600,l21600,xe">
+            <v:shapetype w14:anchorId="2A850F9D" id="_x0000_t202" coordsize="21600,21600" o:spt="202" path="m0,0l0,21600,21600,21600,21600,0xe">
               <v:stroke joinstyle="miter"/>
               <v:path gradientshapeok="t" o:connecttype="rect"/>
             </v:shapetype>
-            <v:shape id="Text Box 14" o:spid="_x0000_s1027" type="#_x0000_t202" style="position:absolute;left:0;text-align:left;margin-left:-78.35pt;margin-top:-10.5pt;width:71.35pt;height:30.7pt;z-index:251659264;visibility:visible;mso-wrap-style:square;mso-width-percent:0;mso-height-percent:0;mso-wrap-distance-left:9pt;mso-wrap-distance-top:0;mso-wrap-distance-right:9pt;mso-wrap-distance-bottom:0;mso-position-horizontal:absolute;mso-position-horizontal-relative:margin;mso-position-vertical:absolute;mso-position-vertical-relative:text;mso-width-percent:0;mso-height-percent:0;mso-width-relative:margin;mso-height-relative:margin;v-text-anchor:top" o:gfxdata="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" fillcolor="white [3201]" strokeweight=".5pt">
+            <v:shape id="Text Box 14" o:spid="_x0000_s1027" type="#_x0000_t202" style="position:absolute;left:0;text-align:left;margin-left:-78.35pt;margin-top:-10.45pt;width:71.35pt;height:30.7pt;z-index:251659264;visibility:visible;mso-wrap-style:square;mso-width-percent:0;mso-height-percent:0;mso-wrap-distance-left:9pt;mso-wrap-distance-top:0;mso-wrap-distance-right:9pt;mso-wrap-distance-bottom:0;mso-position-horizontal:absolute;mso-position-horizontal-relative:margin;mso-position-vertical:absolute;mso-position-vertical-relative:text;mso-width-percent:0;mso-height-percent:0;mso-width-relative:margin;mso-height-relative:margin;v-text-anchor:top" o:gfxdata="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" fillcolor="white [3201]" strokeweight=".5pt">
               <v:textbox>
                 <w:txbxContent>
                   <w:p>
@@ -8132,7 +8254,7 @@
                                   <pic:cNvPicPr/>
                                 </pic:nvPicPr>
                                 <pic:blipFill>
-                                  <a:blip r:embed="rId2">
+                                  <a:blip r:embed="rId1">
                                     <a:extLst>
                                       <a:ext uri="{28A0092B-C50C-407E-A947-70E740481C1C}">
                                         <a14:useLocalDpi xmlns:a14="http://schemas.microsoft.com/office/drawing/2010/main" val="0"/>
@@ -8277,14 +8399,14 @@
 </file>
 
 <file path=word/header4.xml><?xml version="1.0" encoding="utf-8"?>
-<w:hdr xmlns:wpc="http://schemas.microsoft.com/office/word/2010/wordprocessingCanvas" xmlns:cx="http://schemas.microsoft.com/office/drawing/2014/chartex" xmlns:mc="http://schemas.openxmlformats.org/markup-compatibility/2006" xmlns:o="urn:schemas-microsoft-com:office:office" xmlns:r="http://schemas.openxmlformats.org/officeDocument/2006/relationships" xmlns:m="http://schemas.openxmlformats.org/officeDocument/2006/math" xmlns:v="urn:schemas-microsoft-com:vml" xmlns:wp14="http://schemas.microsoft.com/office/word/2010/wordprocessingDrawing" xmlns:wp="http://schemas.openxmlformats.org/drawingml/2006/wordprocessingDrawing" xmlns:w10="urn:schemas-microsoft-com:office:word" xmlns:w="http://schemas.openxmlformats.org/wordprocessingml/2006/main" xmlns:w14="http://schemas.microsoft.com/office/word/2010/wordml" xmlns:w15="http://schemas.microsoft.com/office/word/2012/wordml" xmlns:w16se="http://schemas.microsoft.com/office/word/2015/wordml/symex" xmlns:wpg="http://schemas.microsoft.com/office/word/2010/wordprocessingGroup" xmlns:wpi="http://schemas.microsoft.com/office/word/2010/wordprocessingInk" xmlns:wne="http://schemas.microsoft.com/office/word/2006/wordml" xmlns:wps="http://schemas.microsoft.com/office/word/2010/wordprocessingShape" mc:Ignorable="w14 w15 w16se wp14">
+<w:hdr xmlns:wpc="http://schemas.microsoft.com/office/word/2010/wordprocessingCanvas" xmlns:mo="http://schemas.microsoft.com/office/mac/office/2008/main" xmlns:mc="http://schemas.openxmlformats.org/markup-compatibility/2006" xmlns:mv="urn:schemas-microsoft-com:mac:vml" xmlns:o="urn:schemas-microsoft-com:office:office" xmlns:r="http://schemas.openxmlformats.org/officeDocument/2006/relationships" xmlns:m="http://schemas.openxmlformats.org/officeDocument/2006/math" xmlns:v="urn:schemas-microsoft-com:vml" xmlns:wp14="http://schemas.microsoft.com/office/word/2010/wordprocessingDrawing" xmlns:wp="http://schemas.openxmlformats.org/drawingml/2006/wordprocessingDrawing" xmlns:w10="urn:schemas-microsoft-com:office:word" xmlns:w="http://schemas.openxmlformats.org/wordprocessingml/2006/main" xmlns:w14="http://schemas.microsoft.com/office/word/2010/wordml" xmlns:w15="http://schemas.microsoft.com/office/word/2012/wordml" xmlns:wpg="http://schemas.microsoft.com/office/word/2010/wordprocessingGroup" xmlns:wpi="http://schemas.microsoft.com/office/word/2010/wordprocessingInk" xmlns:wne="http://schemas.microsoft.com/office/word/2006/wordml" xmlns:wps="http://schemas.microsoft.com/office/word/2010/wordprocessingShape" mc:Ignorable="w14 w15 wp14">
   <w:p/>
 </w:hdr>
 </file>
 
 <file path=word/numbering.xml><?xml version="1.0" encoding="utf-8"?>
-<w:numbering xmlns:wpc="http://schemas.microsoft.com/office/word/2010/wordprocessingCanvas" xmlns:cx="http://schemas.microsoft.com/office/drawing/2014/chartex" xmlns:mc="http://schemas.openxmlformats.org/markup-compatibility/2006" xmlns:o="urn:schemas-microsoft-com:office:office" xmlns:r="http://schemas.openxmlformats.org/officeDocument/2006/relationships" xmlns:m="http://schemas.openxmlformats.org/officeDocument/2006/math" xmlns:v="urn:schemas-microsoft-com:vml" xmlns:wp14="http://schemas.microsoft.com/office/word/2010/wordprocessingDrawing" xmlns:wp="http://schemas.openxmlformats.org/drawingml/2006/wordprocessingDrawing" xmlns:w10="urn:schemas-microsoft-com:office:word" xmlns:w="http://schemas.openxmlformats.org/wordprocessingml/2006/main" xmlns:w14="http://schemas.microsoft.com/office/word/2010/wordml" xmlns:w15="http://schemas.microsoft.com/office/word/2012/wordml" xmlns:w16se="http://schemas.microsoft.com/office/word/2015/wordml/symex" xmlns:wpg="http://schemas.microsoft.com/office/word/2010/wordprocessingGroup" xmlns:wpi="http://schemas.microsoft.com/office/word/2010/wordprocessingInk" xmlns:wne="http://schemas.microsoft.com/office/word/2006/wordml" xmlns:wps="http://schemas.microsoft.com/office/word/2010/wordprocessingShape" mc:Ignorable="w14 w15 w16se wp14">
-  <w:abstractNum w:abstractNumId="0" w15:restartNumberingAfterBreak="0">
+<w:numbering xmlns:wpc="http://schemas.microsoft.com/office/word/2010/wordprocessingCanvas" xmlns:mo="http://schemas.microsoft.com/office/mac/office/2008/main" xmlns:mc="http://schemas.openxmlformats.org/markup-compatibility/2006" xmlns:mv="urn:schemas-microsoft-com:mac:vml" xmlns:o="urn:schemas-microsoft-com:office:office" xmlns:r="http://schemas.openxmlformats.org/officeDocument/2006/relationships" xmlns:m="http://schemas.openxmlformats.org/officeDocument/2006/math" xmlns:v="urn:schemas-microsoft-com:vml" xmlns:wp14="http://schemas.microsoft.com/office/word/2010/wordprocessingDrawing" xmlns:wp="http://schemas.openxmlformats.org/drawingml/2006/wordprocessingDrawing" xmlns:w10="urn:schemas-microsoft-com:office:word" xmlns:w="http://schemas.openxmlformats.org/wordprocessingml/2006/main" xmlns:w14="http://schemas.microsoft.com/office/word/2010/wordml" xmlns:w15="http://schemas.microsoft.com/office/word/2012/wordml" xmlns:wpg="http://schemas.microsoft.com/office/word/2010/wordprocessingGroup" xmlns:wpi="http://schemas.microsoft.com/office/word/2010/wordprocessingInk" xmlns:wne="http://schemas.microsoft.com/office/word/2006/wordml" xmlns:wps="http://schemas.microsoft.com/office/word/2010/wordprocessingShape" mc:Ignorable="w14 w15 wp14">
+  <w:abstractNum w:abstractNumId="0">
     <w:nsid w:val="00000001"/>
     <w:multiLevelType w:val="multilevel"/>
     <w:tmpl w:val="AC12CE28"/>
@@ -8403,7 +8525,7 @@
       </w:pPr>
     </w:lvl>
   </w:abstractNum>
-  <w:abstractNum w:abstractNumId="1" w15:restartNumberingAfterBreak="0">
+  <w:abstractNum w:abstractNumId="1">
     <w:nsid w:val="00000002"/>
     <w:multiLevelType w:val="singleLevel"/>
     <w:tmpl w:val="00000002"/>
@@ -8424,7 +8546,7 @@
       </w:rPr>
     </w:lvl>
   </w:abstractNum>
-  <w:abstractNum w:abstractNumId="2" w15:restartNumberingAfterBreak="0">
+  <w:abstractNum w:abstractNumId="2">
     <w:nsid w:val="00000003"/>
     <w:multiLevelType w:val="multilevel"/>
     <w:tmpl w:val="00000003"/>
@@ -8538,7 +8660,7 @@
       </w:pPr>
     </w:lvl>
   </w:abstractNum>
-  <w:abstractNum w:abstractNumId="3" w15:restartNumberingAfterBreak="0">
+  <w:abstractNum w:abstractNumId="3">
     <w:nsid w:val="00000004"/>
     <w:multiLevelType w:val="singleLevel"/>
     <w:tmpl w:val="00000004"/>
@@ -8555,7 +8677,7 @@
       </w:pPr>
     </w:lvl>
   </w:abstractNum>
-  <w:abstractNum w:abstractNumId="4" w15:restartNumberingAfterBreak="0">
+  <w:abstractNum w:abstractNumId="4">
     <w:nsid w:val="00000005"/>
     <w:multiLevelType w:val="singleLevel"/>
     <w:tmpl w:val="00000005"/>
@@ -8578,7 +8700,7 @@
       </w:rPr>
     </w:lvl>
   </w:abstractNum>
-  <w:abstractNum w:abstractNumId="5" w15:restartNumberingAfterBreak="0">
+  <w:abstractNum w:abstractNumId="5">
     <w:nsid w:val="00000006"/>
     <w:multiLevelType w:val="singleLevel"/>
     <w:tmpl w:val="00000006"/>
@@ -8599,7 +8721,7 @@
       </w:rPr>
     </w:lvl>
   </w:abstractNum>
-  <w:abstractNum w:abstractNumId="6" w15:restartNumberingAfterBreak="0">
+  <w:abstractNum w:abstractNumId="6">
     <w:nsid w:val="00000007"/>
     <w:multiLevelType w:val="singleLevel"/>
     <w:tmpl w:val="00000007"/>
@@ -8617,7 +8739,7 @@
       </w:pPr>
     </w:lvl>
   </w:abstractNum>
-  <w:abstractNum w:abstractNumId="7" w15:restartNumberingAfterBreak="0">
+  <w:abstractNum w:abstractNumId="7">
     <w:nsid w:val="00000008"/>
     <w:multiLevelType w:val="singleLevel"/>
     <w:tmpl w:val="00000008"/>
@@ -8640,7 +8762,7 @@
       </w:rPr>
     </w:lvl>
   </w:abstractNum>
-  <w:abstractNum w:abstractNumId="8" w15:restartNumberingAfterBreak="0">
+  <w:abstractNum w:abstractNumId="8">
     <w:nsid w:val="00000009"/>
     <w:multiLevelType w:val="singleLevel"/>
     <w:tmpl w:val="00000009"/>
@@ -8658,7 +8780,7 @@
       </w:pPr>
     </w:lvl>
   </w:abstractNum>
-  <w:abstractNum w:abstractNumId="9" w15:restartNumberingAfterBreak="0">
+  <w:abstractNum w:abstractNumId="9">
     <w:nsid w:val="0000000A"/>
     <w:multiLevelType w:val="singleLevel"/>
     <w:tmpl w:val="0000000A"/>
@@ -8676,7 +8798,7 @@
       </w:pPr>
     </w:lvl>
   </w:abstractNum>
-  <w:abstractNum w:abstractNumId="10" w15:restartNumberingAfterBreak="0">
+  <w:abstractNum w:abstractNumId="10">
     <w:nsid w:val="0000000B"/>
     <w:multiLevelType w:val="singleLevel"/>
     <w:tmpl w:val="0000000B"/>
@@ -8697,7 +8819,7 @@
       </w:rPr>
     </w:lvl>
   </w:abstractNum>
-  <w:abstractNum w:abstractNumId="11" w15:restartNumberingAfterBreak="0">
+  <w:abstractNum w:abstractNumId="11">
     <w:nsid w:val="0000000C"/>
     <w:multiLevelType w:val="singleLevel"/>
     <w:tmpl w:val="0000000C"/>
@@ -8720,7 +8842,7 @@
       </w:rPr>
     </w:lvl>
   </w:abstractNum>
-  <w:abstractNum w:abstractNumId="12" w15:restartNumberingAfterBreak="0">
+  <w:abstractNum w:abstractNumId="12">
     <w:nsid w:val="0000000D"/>
     <w:multiLevelType w:val="singleLevel"/>
     <w:tmpl w:val="0000000D"/>
@@ -8738,7 +8860,7 @@
       </w:pPr>
     </w:lvl>
   </w:abstractNum>
-  <w:abstractNum w:abstractNumId="13" w15:restartNumberingAfterBreak="0">
+  <w:abstractNum w:abstractNumId="13">
     <w:nsid w:val="0000000E"/>
     <w:multiLevelType w:val="multilevel"/>
     <w:tmpl w:val="0000000E"/>
@@ -8852,7 +8974,7 @@
       </w:pPr>
     </w:lvl>
   </w:abstractNum>
-  <w:abstractNum w:abstractNumId="14" w15:restartNumberingAfterBreak="0">
+  <w:abstractNum w:abstractNumId="14">
     <w:nsid w:val="0000000F"/>
     <w:multiLevelType w:val="singleLevel"/>
     <w:tmpl w:val="0000000F"/>
@@ -8870,7 +8992,7 @@
       </w:pPr>
     </w:lvl>
   </w:abstractNum>
-  <w:abstractNum w:abstractNumId="15" w15:restartNumberingAfterBreak="0">
+  <w:abstractNum w:abstractNumId="15">
     <w:nsid w:val="00000010"/>
     <w:multiLevelType w:val="multilevel"/>
     <w:tmpl w:val="00000010"/>
@@ -8984,7 +9106,7 @@
       </w:pPr>
     </w:lvl>
   </w:abstractNum>
-  <w:abstractNum w:abstractNumId="16" w15:restartNumberingAfterBreak="0">
+  <w:abstractNum w:abstractNumId="16">
     <w:nsid w:val="00000011"/>
     <w:multiLevelType w:val="multilevel"/>
     <w:tmpl w:val="00000011"/>
@@ -9097,7 +9219,7 @@
       </w:pPr>
     </w:lvl>
   </w:abstractNum>
-  <w:abstractNum w:abstractNumId="17" w15:restartNumberingAfterBreak="0">
+  <w:abstractNum w:abstractNumId="17">
     <w:nsid w:val="00000012"/>
     <w:multiLevelType w:val="singleLevel"/>
     <w:tmpl w:val="00000012"/>
@@ -9115,7 +9237,7 @@
       </w:pPr>
     </w:lvl>
   </w:abstractNum>
-  <w:abstractNum w:abstractNumId="18" w15:restartNumberingAfterBreak="0">
+  <w:abstractNum w:abstractNumId="18">
     <w:nsid w:val="0AC548F3"/>
     <w:multiLevelType w:val="hybridMultilevel"/>
     <w:tmpl w:val="E95ADD7E"/>
@@ -9204,7 +9326,7 @@
       </w:pPr>
     </w:lvl>
   </w:abstractNum>
-  <w:abstractNum w:abstractNumId="19" w15:restartNumberingAfterBreak="0">
+  <w:abstractNum w:abstractNumId="19">
     <w:nsid w:val="0F1C5952"/>
     <w:multiLevelType w:val="hybridMultilevel"/>
     <w:tmpl w:val="C2D8673A"/>
@@ -9344,7 +9466,7 @@
       </w:rPr>
     </w:lvl>
   </w:abstractNum>
-  <w:abstractNum w:abstractNumId="20" w15:restartNumberingAfterBreak="0">
+  <w:abstractNum w:abstractNumId="20">
     <w:nsid w:val="10071F88"/>
     <w:multiLevelType w:val="hybridMultilevel"/>
     <w:tmpl w:val="09AED870"/>
@@ -9456,7 +9578,7 @@
       </w:rPr>
     </w:lvl>
   </w:abstractNum>
-  <w:abstractNum w:abstractNumId="21" w15:restartNumberingAfterBreak="0">
+  <w:abstractNum w:abstractNumId="21">
     <w:nsid w:val="17223368"/>
     <w:multiLevelType w:val="hybridMultilevel"/>
     <w:tmpl w:val="BA0A8C04"/>
@@ -9545,7 +9667,7 @@
       </w:pPr>
     </w:lvl>
   </w:abstractNum>
-  <w:abstractNum w:abstractNumId="22" w15:restartNumberingAfterBreak="0">
+  <w:abstractNum w:abstractNumId="22">
     <w:nsid w:val="17E86640"/>
     <w:multiLevelType w:val="hybridMultilevel"/>
     <w:tmpl w:val="E75E9EBC"/>
@@ -9686,7 +9808,7 @@
       </w:rPr>
     </w:lvl>
   </w:abstractNum>
-  <w:abstractNum w:abstractNumId="23" w15:restartNumberingAfterBreak="0">
+  <w:abstractNum w:abstractNumId="23">
     <w:nsid w:val="1904704E"/>
     <w:multiLevelType w:val="multilevel"/>
     <w:tmpl w:val="00000011"/>
@@ -9799,7 +9921,7 @@
       </w:pPr>
     </w:lvl>
   </w:abstractNum>
-  <w:abstractNum w:abstractNumId="24" w15:restartNumberingAfterBreak="0">
+  <w:abstractNum w:abstractNumId="24">
     <w:nsid w:val="1F391341"/>
     <w:multiLevelType w:val="hybridMultilevel"/>
     <w:tmpl w:val="28D01D6A"/>
@@ -9939,7 +10061,7 @@
       </w:rPr>
     </w:lvl>
   </w:abstractNum>
-  <w:abstractNum w:abstractNumId="25" w15:restartNumberingAfterBreak="0">
+  <w:abstractNum w:abstractNumId="25">
     <w:nsid w:val="1FCD39A1"/>
     <w:multiLevelType w:val="multilevel"/>
     <w:tmpl w:val="AC12CE28"/>
@@ -10055,7 +10177,7 @@
       </w:pPr>
     </w:lvl>
   </w:abstractNum>
-  <w:abstractNum w:abstractNumId="26" w15:restartNumberingAfterBreak="0">
+  <w:abstractNum w:abstractNumId="26">
     <w:nsid w:val="2A332316"/>
     <w:multiLevelType w:val="hybridMultilevel"/>
     <w:tmpl w:val="8D50A05A"/>
@@ -10167,7 +10289,7 @@
       </w:rPr>
     </w:lvl>
   </w:abstractNum>
-  <w:abstractNum w:abstractNumId="27" w15:restartNumberingAfterBreak="0">
+  <w:abstractNum w:abstractNumId="27">
     <w:nsid w:val="2D5B3E5E"/>
     <w:multiLevelType w:val="multilevel"/>
     <w:tmpl w:val="AC12CE28"/>
@@ -10283,7 +10405,7 @@
       </w:pPr>
     </w:lvl>
   </w:abstractNum>
-  <w:abstractNum w:abstractNumId="28" w15:restartNumberingAfterBreak="0">
+  <w:abstractNum w:abstractNumId="28">
     <w:nsid w:val="38B70A24"/>
     <w:multiLevelType w:val="hybridMultilevel"/>
     <w:tmpl w:val="65F02708"/>
@@ -10396,7 +10518,7 @@
       </w:rPr>
     </w:lvl>
   </w:abstractNum>
-  <w:abstractNum w:abstractNumId="29" w15:restartNumberingAfterBreak="0">
+  <w:abstractNum w:abstractNumId="29">
     <w:nsid w:val="3A2B4E87"/>
     <w:multiLevelType w:val="multilevel"/>
     <w:tmpl w:val="AC12CE28"/>
@@ -10512,7 +10634,7 @@
       </w:pPr>
     </w:lvl>
   </w:abstractNum>
-  <w:abstractNum w:abstractNumId="30" w15:restartNumberingAfterBreak="0">
+  <w:abstractNum w:abstractNumId="30">
     <w:nsid w:val="3CF96541"/>
     <w:multiLevelType w:val="hybridMultilevel"/>
     <w:tmpl w:val="7B7A9652"/>
@@ -10625,7 +10747,7 @@
       </w:rPr>
     </w:lvl>
   </w:abstractNum>
-  <w:abstractNum w:abstractNumId="31" w15:restartNumberingAfterBreak="0">
+  <w:abstractNum w:abstractNumId="31">
     <w:nsid w:val="47890B1E"/>
     <w:multiLevelType w:val="hybridMultilevel"/>
     <w:tmpl w:val="AA841614"/>
@@ -10714,7 +10836,7 @@
       </w:pPr>
     </w:lvl>
   </w:abstractNum>
-  <w:abstractNum w:abstractNumId="32" w15:restartNumberingAfterBreak="0">
+  <w:abstractNum w:abstractNumId="32">
     <w:nsid w:val="58B72105"/>
     <w:multiLevelType w:val="multilevel"/>
     <w:tmpl w:val="D960FB60"/>
@@ -10863,7 +10985,7 @@
       </w:rPr>
     </w:lvl>
   </w:abstractNum>
-  <w:abstractNum w:abstractNumId="33" w15:restartNumberingAfterBreak="0">
+  <w:abstractNum w:abstractNumId="33">
     <w:nsid w:val="67C1146D"/>
     <w:multiLevelType w:val="hybridMultilevel"/>
     <w:tmpl w:val="7DA8282E"/>
@@ -11003,7 +11125,7 @@
       </w:rPr>
     </w:lvl>
   </w:abstractNum>
-  <w:abstractNum w:abstractNumId="34" w15:restartNumberingAfterBreak="0">
+  <w:abstractNum w:abstractNumId="34">
     <w:nsid w:val="79405515"/>
     <w:multiLevelType w:val="hybridMultilevel"/>
     <w:tmpl w:val="B588D586"/>
@@ -11119,7 +11241,7 @@
       </w:pPr>
     </w:lvl>
   </w:abstractNum>
-  <w:abstractNum w:abstractNumId="35" w15:restartNumberingAfterBreak="0">
+  <w:abstractNum w:abstractNumId="35">
     <w:nsid w:val="795348F1"/>
     <w:multiLevelType w:val="multilevel"/>
     <w:tmpl w:val="00000011"/>
@@ -11344,7 +11466,7 @@
 </file>
 
 <file path=word/styles.xml><?xml version="1.0" encoding="utf-8"?>
-<w:styles xmlns:mc="http://schemas.openxmlformats.org/markup-compatibility/2006" xmlns:r="http://schemas.openxmlformats.org/officeDocument/2006/relationships" xmlns:w="http://schemas.openxmlformats.org/wordprocessingml/2006/main" xmlns:w14="http://schemas.microsoft.com/office/word/2010/wordml" xmlns:w15="http://schemas.microsoft.com/office/word/2012/wordml" xmlns:w16se="http://schemas.microsoft.com/office/word/2015/wordml/symex" mc:Ignorable="w14 w15 w16se">
+<w:styles xmlns:mc="http://schemas.openxmlformats.org/markup-compatibility/2006" xmlns:r="http://schemas.openxmlformats.org/officeDocument/2006/relationships" xmlns:w="http://schemas.openxmlformats.org/wordprocessingml/2006/main" xmlns:w14="http://schemas.microsoft.com/office/word/2010/wordml" xmlns:w15="http://schemas.microsoft.com/office/word/2012/wordml" mc:Ignorable="w14 w15">
   <w:docDefaults>
     <w:rPrDefault>
       <w:rPr>
@@ -11354,7 +11476,7 @@
     </w:rPrDefault>
     <w:pPrDefault/>
   </w:docDefaults>
-  <w:latentStyles w:defLockedState="0" w:defUIPriority="0" w:defSemiHidden="0" w:defUnhideWhenUsed="0" w:defQFormat="0" w:count="371">
+  <w:latentStyles w:defLockedState="0" w:defUIPriority="0" w:defSemiHidden="0" w:defUnhideWhenUsed="0" w:defQFormat="0" w:count="382">
     <w:lsdException w:name="Normal" w:qFormat="1"/>
     <w:lsdException w:name="heading 1" w:qFormat="1"/>
     <w:lsdException w:name="heading 2" w:qFormat="1"/>
@@ -11453,7 +11575,6 @@
     <w:lsdException w:name="HTML Sample" w:semiHidden="1" w:unhideWhenUsed="1"/>
     <w:lsdException w:name="HTML Typewriter" w:semiHidden="1" w:unhideWhenUsed="1"/>
     <w:lsdException w:name="HTML Variable" w:semiHidden="1" w:unhideWhenUsed="1"/>
-    <w:lsdException w:name="Normal Table" w:semiHidden="1" w:unhideWhenUsed="1"/>
     <w:lsdException w:name="annotation subject" w:semiHidden="1" w:unhideWhenUsed="1"/>
     <w:lsdException w:name="No List" w:semiHidden="1" w:unhideWhenUsed="1"/>
     <w:lsdException w:name="Outline List 1" w:semiHidden="1" w:unhideWhenUsed="1"/>
@@ -11499,9 +11620,8 @@
     <w:lsdException w:name="Table Subtle 1" w:semiHidden="1" w:unhideWhenUsed="1"/>
     <w:lsdException w:name="Table Subtle 2" w:semiHidden="1" w:unhideWhenUsed="1"/>
     <w:lsdException w:name="Table Web 1" w:semiHidden="1" w:unhideWhenUsed="1"/>
-    <w:lsdException w:name="Table Web 2" w:semiHidden="1" w:unhideWhenUsed="1"/>
     <w:lsdException w:name="Table Web 3" w:semiHidden="1" w:unhideWhenUsed="1"/>
-    <w:lsdException w:name="Table Theme" w:semiHidden="1" w:unhideWhenUsed="1"/>
+    <w:lsdException w:name="Balloon Text" w:semiHidden="1" w:unhideWhenUsed="1"/>
     <w:lsdException w:name="Placeholder Text" w:semiHidden="1" w:uiPriority="99"/>
     <w:lsdException w:name="No Spacing" w:uiPriority="1" w:qFormat="1"/>
     <w:lsdException w:name="Light Shading" w:uiPriority="60"/>
@@ -11717,6 +11837,8 @@
     <w:lsdException w:name="List Table 5 Dark Accent 6" w:uiPriority="50"/>
     <w:lsdException w:name="List Table 6 Colorful Accent 6" w:uiPriority="51"/>
     <w:lsdException w:name="List Table 7 Colorful Accent 6" w:uiPriority="52"/>
+    <w:lsdException w:name="Mention" w:semiHidden="1" w:uiPriority="99" w:unhideWhenUsed="1"/>
+    <w:lsdException w:name="Smart Hyperlink" w:semiHidden="1" w:uiPriority="99" w:unhideWhenUsed="1"/>
   </w:latentStyles>
   <w:style w:type="paragraph" w:default="1" w:styleId="Normal">
     <w:name w:val="Normal"/>
@@ -12398,6 +12520,7 @@
     </w:rPr>
     <w:tblPr>
       <w:tblStyleRowBandSize w:val="1"/>
+      <w:tblInd w:w="0" w:type="dxa"/>
       <w:tblBorders>
         <w:top w:val="single" w:sz="4" w:space="0" w:color="6F97C7"/>
         <w:left w:val="single" w:sz="4" w:space="0" w:color="6F97C7"/>
@@ -12407,7 +12530,9 @@
         <w:insideV w:val="single" w:sz="4" w:space="0" w:color="6F97C7"/>
       </w:tblBorders>
       <w:tblCellMar>
+        <w:top w:w="0" w:type="dxa"/>
         <w:left w:w="115" w:type="dxa"/>
+        <w:bottom w:w="0" w:type="dxa"/>
         <w:right w:w="115" w:type="dxa"/>
       </w:tblCellMar>
     </w:tblPr>
@@ -12558,6 +12683,7 @@
     <w:tblPr>
       <w:tblStyleRowBandSize w:val="1"/>
       <w:tblStyleColBandSize w:val="1"/>
+      <w:tblInd w:w="0" w:type="dxa"/>
       <w:tblBorders>
         <w:top w:val="single" w:sz="4" w:space="0" w:color="E5B8B7" w:themeColor="accent2" w:themeTint="66"/>
         <w:left w:val="single" w:sz="4" w:space="0" w:color="E5B8B7" w:themeColor="accent2" w:themeTint="66"/>
@@ -12566,6 +12692,12 @@
         <w:insideH w:val="single" w:sz="4" w:space="0" w:color="E5B8B7" w:themeColor="accent2" w:themeTint="66"/>
         <w:insideV w:val="single" w:sz="4" w:space="0" w:color="E5B8B7" w:themeColor="accent2" w:themeTint="66"/>
       </w:tblBorders>
+      <w:tblCellMar>
+        <w:top w:w="0" w:type="dxa"/>
+        <w:left w:w="108" w:type="dxa"/>
+        <w:bottom w:w="0" w:type="dxa"/>
+        <w:right w:w="108" w:type="dxa"/>
+      </w:tblCellMar>
     </w:tblPr>
     <w:tblStylePr w:type="firstRow">
       <w:rPr>
@@ -12640,6 +12772,7 @@
     <w:tblPr>
       <w:tblStyleRowBandSize w:val="1"/>
       <w:tblStyleColBandSize w:val="1"/>
+      <w:tblInd w:w="0" w:type="dxa"/>
       <w:tblBorders>
         <w:top w:val="single" w:sz="4" w:space="0" w:color="999999" w:themeColor="text1" w:themeTint="66"/>
         <w:left w:val="single" w:sz="4" w:space="0" w:color="999999" w:themeColor="text1" w:themeTint="66"/>
@@ -12648,6 +12781,12 @@
         <w:insideH w:val="single" w:sz="4" w:space="0" w:color="999999" w:themeColor="text1" w:themeTint="66"/>
         <w:insideV w:val="single" w:sz="4" w:space="0" w:color="999999" w:themeColor="text1" w:themeTint="66"/>
       </w:tblBorders>
+      <w:tblCellMar>
+        <w:top w:w="0" w:type="dxa"/>
+        <w:left w:w="108" w:type="dxa"/>
+        <w:bottom w:w="0" w:type="dxa"/>
+        <w:right w:w="108" w:type="dxa"/>
+      </w:tblCellMar>
     </w:tblPr>
     <w:tblStylePr w:type="firstRow">
       <w:rPr>
@@ -12691,6 +12830,7 @@
     <w:basedOn w:val="TableNormal"/>
     <w:rsid w:val="00227A72"/>
     <w:tblPr>
+      <w:tblInd w:w="0" w:type="dxa"/>
       <w:tblBorders>
         <w:top w:val="single" w:sz="4" w:space="0" w:color="auto"/>
         <w:left w:val="single" w:sz="4" w:space="0" w:color="auto"/>
@@ -12699,6 +12839,12 @@
         <w:insideH w:val="single" w:sz="4" w:space="0" w:color="auto"/>
         <w:insideV w:val="single" w:sz="4" w:space="0" w:color="auto"/>
       </w:tblBorders>
+      <w:tblCellMar>
+        <w:top w:w="0" w:type="dxa"/>
+        <w:left w:w="108" w:type="dxa"/>
+        <w:bottom w:w="0" w:type="dxa"/>
+        <w:right w:w="108" w:type="dxa"/>
+      </w:tblCellMar>
     </w:tblPr>
   </w:style>
   <w:style w:type="character" w:customStyle="1" w:styleId="UnresolvedMention">
@@ -13004,7 +13150,7 @@
 </file>
 
 <file path=customXml/itemProps1.xml><?xml version="1.0" encoding="utf-8"?>
-<ds:datastoreItem xmlns:ds="http://schemas.openxmlformats.org/officeDocument/2006/customXml" ds:itemID="{9F371550-3D5D-4FAB-9EFE-B4F5A8D6970E}">
+<ds:datastoreItem xmlns:ds="http://schemas.openxmlformats.org/officeDocument/2006/customXml" ds:itemID="{ACCEB9EE-F305-9544-A67E-1301D3EBF79F}">
   <ds:schemaRefs>
     <ds:schemaRef ds:uri="http://schemas.openxmlformats.org/officeDocument/2006/bibliography"/>
   </ds:schemaRefs>

</xml_diff>

<commit_message>
Chỉnh sửa phần bảo mật.
</commit_message>
<xml_diff>
--- a/MyProjectMgnt.docx
+++ b/MyProjectMgnt.docx
@@ -3397,18 +3397,16 @@
       <w:r>
         <w:t>Có thể xảy ra trình trạng DDos trang web. Do đó cần thêm một số giải pháp chuyển biệt cho các hệ thống bảo mật của website.</w:t>
       </w:r>
-      <w:bookmarkStart w:id="15" w:name="_GoBack"/>
+    </w:p>
+    <w:p>
+      <w:pPr>
+        <w:pStyle w:val="Heading2"/>
+      </w:pPr>
+      <w:bookmarkStart w:id="15" w:name="_Toc527975140"/>
+      <w:r>
+        <w:t>Xác định các hạng mục kiểm thử</w:t>
+      </w:r>
       <w:bookmarkEnd w:id="15"/>
-    </w:p>
-    <w:p>
-      <w:pPr>
-        <w:pStyle w:val="Heading2"/>
-      </w:pPr>
-      <w:bookmarkStart w:id="16" w:name="_Toc527975140"/>
-      <w:r>
-        <w:t>Xác định các hạng mục kiểm thử</w:t>
-      </w:r>
-      <w:bookmarkEnd w:id="16"/>
     </w:p>
     <w:p>
       <w:r>
@@ -3455,149 +3453,149 @@
       <w:pPr>
         <w:pStyle w:val="Heading2"/>
       </w:pPr>
-      <w:bookmarkStart w:id="17" w:name="_Toc527975141"/>
+      <w:bookmarkStart w:id="16" w:name="_Toc527975141"/>
       <w:r>
         <w:t>Ước lượng cách thức triển khai/cài đặt</w:t>
       </w:r>
+      <w:bookmarkEnd w:id="16"/>
+    </w:p>
+    <w:p>
+      <w:r>
+        <w:t>Cài đặ</w:t>
+      </w:r>
+      <w:r>
+        <w:t>t hệ thống trên Google Cloud.</w:t>
+      </w:r>
+    </w:p>
+    <w:p>
+      <w:pPr>
+        <w:pStyle w:val="Heading1"/>
+      </w:pPr>
+      <w:bookmarkStart w:id="17" w:name="_Toc527975142"/>
+      <w:r>
+        <w:t>Ước lượng giá thành</w:t>
+      </w:r>
       <w:bookmarkEnd w:id="17"/>
     </w:p>
     <w:p>
-      <w:r>
-        <w:t>Cài đặ</w:t>
-      </w:r>
-      <w:r>
-        <w:t>t hệ thống trên Google Cloud.</w:t>
+      <w:pPr>
+        <w:rPr>
+          <w:i/>
+        </w:rPr>
+      </w:pPr>
+      <w:r>
+        <w:rPr>
+          <w:i/>
+        </w:rPr>
+        <w:t xml:space="preserve">Chi phí </w:t>
+      </w:r>
+      <w:r>
+        <w:rPr>
+          <w:i/>
+        </w:rPr>
+        <w:t xml:space="preserve">phát </w:t>
+      </w:r>
+      <w:proofErr w:type="gramStart"/>
+      <w:r>
+        <w:rPr>
+          <w:i/>
+        </w:rPr>
+        <w:t>triển  +</w:t>
+      </w:r>
+      <w:proofErr w:type="gramEnd"/>
+      <w:r>
+        <w:rPr>
+          <w:i/>
+        </w:rPr>
+        <w:t xml:space="preserve">  Chi phí kiểm thử</w:t>
+      </w:r>
+      <w:r>
+        <w:rPr>
+          <w:i/>
+        </w:rPr>
+        <w:t xml:space="preserve"> = 10</w:t>
+      </w:r>
+      <w:r>
+        <w:rPr>
+          <w:i/>
+        </w:rPr>
+        <w:t>0 triệ</w:t>
+      </w:r>
+      <w:r>
+        <w:rPr>
+          <w:i/>
+        </w:rPr>
+        <w:t>u + 10</w:t>
+      </w:r>
+      <w:r>
+        <w:rPr>
+          <w:i/>
+        </w:rPr>
+        <w:t>triệu</w:t>
+      </w:r>
+    </w:p>
+    <w:p>
+      <w:pPr>
+        <w:rPr>
+          <w:i/>
+        </w:rPr>
+      </w:pPr>
+      <w:r>
+        <w:rPr>
+          <w:i/>
+        </w:rPr>
+        <w:t>Chi phí vận hành</w:t>
+      </w:r>
+      <w:r>
+        <w:rPr>
+          <w:i/>
+        </w:rPr>
+        <w:t>, quản lý, hành chính</w:t>
+      </w:r>
+      <w:r>
+        <w:rPr>
+          <w:i/>
+        </w:rPr>
+        <w:t xml:space="preserve"> = 2</w:t>
+      </w:r>
+      <w:r>
+        <w:rPr>
+          <w:i/>
+        </w:rPr>
+        <w:t>0 triệu / tháng</w:t>
+      </w:r>
+    </w:p>
+    <w:p>
+      <w:pPr>
+        <w:rPr>
+          <w:i/>
+        </w:rPr>
+      </w:pPr>
+      <w:r>
+        <w:rPr>
+          <w:i/>
+        </w:rPr>
+        <w:t>Chi phí kính doanh, quảng cáo, tiếp thị</w:t>
+      </w:r>
+      <w:r>
+        <w:rPr>
+          <w:i/>
+        </w:rPr>
+        <w:t xml:space="preserve"> = 5 triệu / tháng</w:t>
       </w:r>
     </w:p>
     <w:p>
       <w:pPr>
         <w:pStyle w:val="Heading1"/>
       </w:pPr>
-      <w:bookmarkStart w:id="18" w:name="_Toc527975142"/>
-      <w:r>
-        <w:t>Ước lượng giá thành</w:t>
+      <w:bookmarkStart w:id="18" w:name="_Toc527975143"/>
+      <w:r>
+        <w:t>Phân chia các giai đoạn</w:t>
+      </w:r>
+      <w:r>
+        <w:t xml:space="preserve"> chính</w:t>
       </w:r>
       <w:bookmarkEnd w:id="18"/>
-    </w:p>
-    <w:p>
-      <w:pPr>
-        <w:rPr>
-          <w:i/>
-        </w:rPr>
-      </w:pPr>
-      <w:r>
-        <w:rPr>
-          <w:i/>
-        </w:rPr>
-        <w:t xml:space="preserve">Chi phí </w:t>
-      </w:r>
-      <w:r>
-        <w:rPr>
-          <w:i/>
-        </w:rPr>
-        <w:t xml:space="preserve">phát </w:t>
-      </w:r>
-      <w:proofErr w:type="gramStart"/>
-      <w:r>
-        <w:rPr>
-          <w:i/>
-        </w:rPr>
-        <w:t>triển  +</w:t>
-      </w:r>
-      <w:proofErr w:type="gramEnd"/>
-      <w:r>
-        <w:rPr>
-          <w:i/>
-        </w:rPr>
-        <w:t xml:space="preserve">  Chi phí kiểm thử</w:t>
-      </w:r>
-      <w:r>
-        <w:rPr>
-          <w:i/>
-        </w:rPr>
-        <w:t xml:space="preserve"> = 10</w:t>
-      </w:r>
-      <w:r>
-        <w:rPr>
-          <w:i/>
-        </w:rPr>
-        <w:t>0 triệ</w:t>
-      </w:r>
-      <w:r>
-        <w:rPr>
-          <w:i/>
-        </w:rPr>
-        <w:t>u + 10</w:t>
-      </w:r>
-      <w:r>
-        <w:rPr>
-          <w:i/>
-        </w:rPr>
-        <w:t>triệu</w:t>
-      </w:r>
-    </w:p>
-    <w:p>
-      <w:pPr>
-        <w:rPr>
-          <w:i/>
-        </w:rPr>
-      </w:pPr>
-      <w:r>
-        <w:rPr>
-          <w:i/>
-        </w:rPr>
-        <w:t>Chi phí vận hành</w:t>
-      </w:r>
-      <w:r>
-        <w:rPr>
-          <w:i/>
-        </w:rPr>
-        <w:t>, quản lý, hành chính</w:t>
-      </w:r>
-      <w:r>
-        <w:rPr>
-          <w:i/>
-        </w:rPr>
-        <w:t xml:space="preserve"> = 2</w:t>
-      </w:r>
-      <w:r>
-        <w:rPr>
-          <w:i/>
-        </w:rPr>
-        <w:t>0 triệu / tháng</w:t>
-      </w:r>
-    </w:p>
-    <w:p>
-      <w:pPr>
-        <w:rPr>
-          <w:i/>
-        </w:rPr>
-      </w:pPr>
-      <w:r>
-        <w:rPr>
-          <w:i/>
-        </w:rPr>
-        <w:t>Chi phí kính doanh, quảng cáo, tiếp thị</w:t>
-      </w:r>
-      <w:r>
-        <w:rPr>
-          <w:i/>
-        </w:rPr>
-        <w:t xml:space="preserve"> = 5 triệu / tháng</w:t>
-      </w:r>
-    </w:p>
-    <w:p>
-      <w:pPr>
-        <w:pStyle w:val="Heading1"/>
-      </w:pPr>
-      <w:bookmarkStart w:id="19" w:name="_Toc527975143"/>
-      <w:r>
-        <w:t>Phân chia các giai đoạn</w:t>
-      </w:r>
-      <w:r>
-        <w:t xml:space="preserve"> chính</w:t>
-      </w:r>
-      <w:bookmarkEnd w:id="19"/>
     </w:p>
     <w:tbl>
       <w:tblPr>
@@ -3762,30 +3760,30 @@
       <w:pPr>
         <w:pStyle w:val="Heading1"/>
       </w:pPr>
-      <w:bookmarkStart w:id="20" w:name="_Toc527975144"/>
+      <w:bookmarkStart w:id="19" w:name="_Toc527975144"/>
       <w:r>
         <w:t>Phân tích thiết kế</w:t>
       </w:r>
+      <w:bookmarkEnd w:id="19"/>
+      <w:r>
+        <w:t xml:space="preserve"> </w:t>
+      </w:r>
+    </w:p>
+    <w:p>
+      <w:pPr>
+        <w:pStyle w:val="Heading2"/>
+        <w:rPr>
+          <w:lang w:eastAsia="en-US" w:bidi="ar-SA"/>
+        </w:rPr>
+      </w:pPr>
+      <w:bookmarkStart w:id="20" w:name="_Toc527975146"/>
+      <w:r>
+        <w:rPr>
+          <w:lang w:eastAsia="en-US" w:bidi="ar-SA"/>
+        </w:rPr>
+        <w:t>Giao diện</w:t>
+      </w:r>
       <w:bookmarkEnd w:id="20"/>
-      <w:r>
-        <w:t xml:space="preserve"> </w:t>
-      </w:r>
-    </w:p>
-    <w:p>
-      <w:pPr>
-        <w:pStyle w:val="Heading2"/>
-        <w:rPr>
-          <w:lang w:eastAsia="en-US" w:bidi="ar-SA"/>
-        </w:rPr>
-      </w:pPr>
-      <w:bookmarkStart w:id="21" w:name="_Toc527975146"/>
-      <w:r>
-        <w:rPr>
-          <w:lang w:eastAsia="en-US" w:bidi="ar-SA"/>
-        </w:rPr>
-        <w:t>Giao diện</w:t>
-      </w:r>
-      <w:bookmarkEnd w:id="21"/>
     </w:p>
     <w:p>
       <w:pPr>
@@ -4093,14 +4091,14 @@
           <w:lang w:eastAsia="en-US" w:bidi="ar-SA"/>
         </w:rPr>
       </w:pPr>
-      <w:bookmarkStart w:id="22" w:name="_Toc527975147"/>
+      <w:bookmarkStart w:id="21" w:name="_Toc527975147"/>
       <w:r>
         <w:rPr>
           <w:lang w:eastAsia="en-US" w:bidi="ar-SA"/>
         </w:rPr>
         <w:t>Cơ sở dữ liệu</w:t>
       </w:r>
-      <w:bookmarkEnd w:id="22"/>
+      <w:bookmarkEnd w:id="21"/>
     </w:p>
     <w:p>
       <w:pPr>
@@ -7273,13 +7271,67 @@
           <w:lang w:eastAsia="en-US" w:bidi="ar-SA"/>
         </w:rPr>
       </w:pPr>
-      <w:bookmarkStart w:id="23" w:name="_Toc527975149"/>
+      <w:bookmarkStart w:id="22" w:name="_Toc527975149"/>
       <w:r>
         <w:rPr>
           <w:lang w:eastAsia="en-US" w:bidi="ar-SA"/>
         </w:rPr>
         <w:t>Tương tác người dùng</w:t>
       </w:r>
+      <w:bookmarkEnd w:id="22"/>
+    </w:p>
+    <w:p>
+      <w:pPr>
+        <w:rPr>
+          <w:lang w:eastAsia="en-US" w:bidi="ar-SA"/>
+        </w:rPr>
+      </w:pPr>
+      <w:r>
+        <w:rPr>
+          <w:lang w:eastAsia="en-US" w:bidi="ar-SA"/>
+        </w:rPr>
+        <w:t>Người dùng có thể tương tác với hệ thống thông qua giao diện web.</w:t>
+      </w:r>
+    </w:p>
+    <w:p>
+      <w:pPr>
+        <w:rPr>
+          <w:lang w:eastAsia="en-US" w:bidi="ar-SA"/>
+        </w:rPr>
+      </w:pPr>
+      <w:r>
+        <w:rPr>
+          <w:lang w:eastAsia="en-US" w:bidi="ar-SA"/>
+        </w:rPr>
+        <w:t>Người dùng cần đảm bảo sử dụng trình duyệt hỗ trợ javascript để tương tác với hệ thống 1 cách tốt nh</w:t>
+      </w:r>
+      <w:r>
+        <w:rPr>
+          <w:lang w:eastAsia="en-US" w:bidi="ar-SA"/>
+        </w:rPr>
+        <w:t>ấ</w:t>
+      </w:r>
+      <w:r>
+        <w:rPr>
+          <w:lang w:eastAsia="en-US" w:bidi="ar-SA"/>
+        </w:rPr>
+        <w:t>t.</w:t>
+      </w:r>
+    </w:p>
+    <w:p>
+      <w:pPr>
+        <w:pStyle w:val="Heading2"/>
+        <w:rPr>
+          <w:lang w:eastAsia="en-US" w:bidi="ar-SA"/>
+        </w:rPr>
+      </w:pPr>
+      <w:bookmarkStart w:id="23" w:name="_Toc527975150"/>
+      <w:r>
+        <w:rPr>
+          <w:lang w:eastAsia="en-US" w:bidi="ar-SA"/>
+        </w:rPr>
+        <w:t>Đặc tả giao diện API (interface)</w:t>
+      </w:r>
       <w:bookmarkEnd w:id="23"/>
     </w:p>
     <w:p>
@@ -7290,34 +7342,142 @@
       </w:pPr>
       <w:r>
         <w:rPr>
-          <w:lang w:eastAsia="en-US" w:bidi="ar-SA"/>
-        </w:rPr>
-        <w:t>Người dùng có thể tương tác với hệ thống thông qua giao diện web.</w:t>
-      </w:r>
-    </w:p>
-    <w:p>
-      <w:pPr>
-        <w:rPr>
-          <w:lang w:eastAsia="en-US" w:bidi="ar-SA"/>
-        </w:rPr>
-      </w:pPr>
-      <w:r>
-        <w:rPr>
-          <w:lang w:eastAsia="en-US" w:bidi="ar-SA"/>
-        </w:rPr>
-        <w:t>Người dùng cần đảm bảo sử dụng trình duyệt hỗ trợ javascript để tương tác với hệ thống 1 cách tốt nh</w:t>
-      </w:r>
-      <w:r>
-        <w:rPr>
-          <w:lang w:eastAsia="en-US" w:bidi="ar-SA"/>
-        </w:rPr>
-        <w:t>ấ</w:t>
-      </w:r>
-      <w:r>
-        <w:rPr>
-          <w:lang w:eastAsia="en-US" w:bidi="ar-SA"/>
-        </w:rPr>
-        <w:t>t.</w:t>
+          <w:b/>
+          <w:lang w:eastAsia="en-US" w:bidi="ar-SA"/>
+        </w:rPr>
+        <w:t>Search post</w:t>
+      </w:r>
+      <w:r>
+        <w:rPr>
+          <w:lang w:eastAsia="en-US" w:bidi="ar-SA"/>
+        </w:rPr>
+        <w:t>: Tìm kiếm bài viết.</w:t>
+      </w:r>
+    </w:p>
+    <w:p>
+      <w:pPr>
+        <w:rPr>
+          <w:lang w:eastAsia="en-US" w:bidi="ar-SA"/>
+        </w:rPr>
+      </w:pPr>
+      <w:r>
+        <w:rPr>
+          <w:lang w:eastAsia="en-US" w:bidi="ar-SA"/>
+        </w:rPr>
+        <w:t xml:space="preserve">Method: </w:t>
+      </w:r>
+      <w:r>
+        <w:rPr>
+          <w:b/>
+          <w:lang w:eastAsia="en-US" w:bidi="ar-SA"/>
+        </w:rPr>
+        <w:t>GET</w:t>
+      </w:r>
+    </w:p>
+    <w:p>
+      <w:pPr>
+        <w:rPr>
+          <w:lang w:eastAsia="en-US" w:bidi="ar-SA"/>
+        </w:rPr>
+      </w:pPr>
+      <w:r>
+        <w:rPr>
+          <w:lang w:eastAsia="en-US" w:bidi="ar-SA"/>
+        </w:rPr>
+        <w:t>Input: content: nội dung tìm kiếm, order_field: lọc theo các tường, order_by: lọc theo kiểu tăng dần hoặc giảm dần, type: loại tìm kiếm (tất cả hoặc những bài chưa được phê duyệt)</w:t>
+      </w:r>
+      <w:r>
+        <w:rPr>
+          <w:lang w:eastAsia="en-US" w:bidi="ar-SA"/>
+        </w:rPr>
+        <w:t>, start: tìm kiếm từ, limit: giới hạn kết quả trả về.</w:t>
+      </w:r>
+    </w:p>
+    <w:p>
+      <w:pPr>
+        <w:rPr>
+          <w:lang w:eastAsia="en-US" w:bidi="ar-SA"/>
+        </w:rPr>
+      </w:pPr>
+      <w:r>
+        <w:rPr>
+          <w:lang w:eastAsia="en-US" w:bidi="ar-SA"/>
+        </w:rPr>
+        <w:t>Output: json array</w:t>
+      </w:r>
+    </w:p>
+    <w:p>
+      <w:pPr>
+        <w:rPr>
+          <w:lang w:eastAsia="en-US" w:bidi="ar-SA"/>
+        </w:rPr>
+      </w:pPr>
+    </w:p>
+    <w:p>
+      <w:pPr>
+        <w:rPr>
+          <w:lang w:eastAsia="en-US" w:bidi="ar-SA"/>
+        </w:rPr>
+      </w:pPr>
+      <w:r>
+        <w:rPr>
+          <w:b/>
+          <w:lang w:eastAsia="en-US" w:bidi="ar-SA"/>
+        </w:rPr>
+        <w:t>Approval</w:t>
+      </w:r>
+      <w:r>
+        <w:rPr>
+          <w:lang w:eastAsia="en-US" w:bidi="ar-SA"/>
+        </w:rPr>
+        <w:t>: Phê duyệt bài viết.</w:t>
+      </w:r>
+    </w:p>
+    <w:p>
+      <w:pPr>
+        <w:rPr>
+          <w:b/>
+          <w:lang w:eastAsia="en-US" w:bidi="ar-SA"/>
+        </w:rPr>
+      </w:pPr>
+      <w:r>
+        <w:rPr>
+          <w:lang w:eastAsia="en-US" w:bidi="ar-SA"/>
+        </w:rPr>
+        <w:t xml:space="preserve">Method: </w:t>
+      </w:r>
+      <w:r>
+        <w:rPr>
+          <w:b/>
+          <w:lang w:eastAsia="en-US" w:bidi="ar-SA"/>
+        </w:rPr>
+        <w:t>POST</w:t>
+      </w:r>
+    </w:p>
+    <w:p>
+      <w:pPr>
+        <w:rPr>
+          <w:lang w:eastAsia="en-US" w:bidi="ar-SA"/>
+        </w:rPr>
+      </w:pPr>
+      <w:r>
+        <w:rPr>
+          <w:lang w:eastAsia="en-US" w:bidi="ar-SA"/>
+        </w:rPr>
+        <w:t>Input: post_id: id của bài viết</w:t>
+      </w:r>
+    </w:p>
+    <w:p>
+      <w:pPr>
+        <w:rPr>
+          <w:lang w:eastAsia="en-US" w:bidi="ar-SA"/>
+        </w:rPr>
+      </w:pPr>
+      <w:r>
+        <w:rPr>
+          <w:lang w:eastAsia="en-US" w:bidi="ar-SA"/>
+        </w:rPr>
+        <w:t>Output: json object</w:t>
       </w:r>
     </w:p>
     <w:p>
@@ -7327,12 +7487,12 @@
           <w:lang w:eastAsia="en-US" w:bidi="ar-SA"/>
         </w:rPr>
       </w:pPr>
-      <w:bookmarkStart w:id="24" w:name="_Toc527975150"/>
-      <w:r>
-        <w:rPr>
-          <w:lang w:eastAsia="en-US" w:bidi="ar-SA"/>
-        </w:rPr>
-        <w:t>Đặc tả giao diện API (interface)</w:t>
+      <w:bookmarkStart w:id="24" w:name="_Toc527975151"/>
+      <w:r>
+        <w:rPr>
+          <w:lang w:eastAsia="en-US" w:bidi="ar-SA"/>
+        </w:rPr>
+        <w:t>Bảo mật</w:t>
       </w:r>
       <w:bookmarkEnd w:id="24"/>
     </w:p>
@@ -7344,179 +7504,108 @@
       </w:pPr>
       <w:r>
         <w:rPr>
-          <w:b/>
-          <w:lang w:eastAsia="en-US" w:bidi="ar-SA"/>
-        </w:rPr>
-        <w:t>Search post</w:t>
-      </w:r>
-      <w:r>
-        <w:rPr>
-          <w:lang w:eastAsia="en-US" w:bidi="ar-SA"/>
-        </w:rPr>
-        <w:t>: Tìm kiếm bài viết.</w:t>
-      </w:r>
-    </w:p>
-    <w:p>
-      <w:pPr>
-        <w:rPr>
-          <w:lang w:eastAsia="en-US" w:bidi="ar-SA"/>
-        </w:rPr>
-      </w:pPr>
-      <w:r>
-        <w:rPr>
-          <w:lang w:eastAsia="en-US" w:bidi="ar-SA"/>
-        </w:rPr>
-        <w:t xml:space="preserve">Method: </w:t>
-      </w:r>
-      <w:r>
-        <w:rPr>
-          <w:b/>
-          <w:lang w:eastAsia="en-US" w:bidi="ar-SA"/>
-        </w:rPr>
-        <w:t>GET</w:t>
-      </w:r>
-    </w:p>
-    <w:p>
-      <w:pPr>
-        <w:rPr>
-          <w:lang w:eastAsia="en-US" w:bidi="ar-SA"/>
-        </w:rPr>
-      </w:pPr>
-      <w:r>
-        <w:rPr>
-          <w:lang w:eastAsia="en-US" w:bidi="ar-SA"/>
-        </w:rPr>
-        <w:t>Input: content: nội dung tìm kiếm, order_field: lọc theo các tường, order_by: lọc theo kiểu tăng dần hoặc giảm dần, type: loại tìm kiếm (tất cả hoặc những bài chưa được phê duyệt)</w:t>
-      </w:r>
-      <w:r>
-        <w:rPr>
-          <w:lang w:eastAsia="en-US" w:bidi="ar-SA"/>
-        </w:rPr>
-        <w:t>, start: tìm kiếm từ, limit: giới hạn kết quả trả về.</w:t>
-      </w:r>
-    </w:p>
-    <w:p>
-      <w:pPr>
-        <w:rPr>
-          <w:lang w:eastAsia="en-US" w:bidi="ar-SA"/>
-        </w:rPr>
-      </w:pPr>
-      <w:r>
-        <w:rPr>
-          <w:lang w:eastAsia="en-US" w:bidi="ar-SA"/>
-        </w:rPr>
-        <w:t>Output: json array</w:t>
-      </w:r>
-    </w:p>
-    <w:p>
-      <w:pPr>
-        <w:rPr>
-          <w:lang w:eastAsia="en-US" w:bidi="ar-SA"/>
-        </w:rPr>
-      </w:pPr>
-    </w:p>
-    <w:p>
-      <w:pPr>
-        <w:rPr>
-          <w:lang w:eastAsia="en-US" w:bidi="ar-SA"/>
-        </w:rPr>
-      </w:pPr>
-      <w:r>
-        <w:rPr>
-          <w:b/>
-          <w:lang w:eastAsia="en-US" w:bidi="ar-SA"/>
-        </w:rPr>
-        <w:t>Approval</w:t>
-      </w:r>
-      <w:r>
-        <w:rPr>
-          <w:lang w:eastAsia="en-US" w:bidi="ar-SA"/>
-        </w:rPr>
-        <w:t>: Phê duyệt bài viết.</w:t>
-      </w:r>
-    </w:p>
-    <w:p>
-      <w:pPr>
-        <w:rPr>
-          <w:b/>
-          <w:lang w:eastAsia="en-US" w:bidi="ar-SA"/>
-        </w:rPr>
-      </w:pPr>
-      <w:r>
-        <w:rPr>
-          <w:lang w:eastAsia="en-US" w:bidi="ar-SA"/>
-        </w:rPr>
-        <w:t xml:space="preserve">Method: </w:t>
-      </w:r>
-      <w:r>
-        <w:rPr>
-          <w:b/>
-          <w:lang w:eastAsia="en-US" w:bidi="ar-SA"/>
-        </w:rPr>
-        <w:t>POST</w:t>
-      </w:r>
-    </w:p>
-    <w:p>
-      <w:pPr>
-        <w:rPr>
-          <w:lang w:eastAsia="en-US" w:bidi="ar-SA"/>
-        </w:rPr>
-      </w:pPr>
-      <w:r>
-        <w:rPr>
-          <w:lang w:eastAsia="en-US" w:bidi="ar-SA"/>
-        </w:rPr>
-        <w:t>Input: post_id: id của bài viết</w:t>
-      </w:r>
-    </w:p>
-    <w:p>
-      <w:pPr>
-        <w:rPr>
-          <w:lang w:eastAsia="en-US" w:bidi="ar-SA"/>
-        </w:rPr>
-      </w:pPr>
-      <w:r>
-        <w:rPr>
-          <w:lang w:eastAsia="en-US" w:bidi="ar-SA"/>
-        </w:rPr>
-        <w:t>Output: json object</w:t>
-      </w:r>
-    </w:p>
-    <w:p>
-      <w:pPr>
-        <w:pStyle w:val="Heading2"/>
-        <w:rPr>
-          <w:lang w:eastAsia="en-US" w:bidi="ar-SA"/>
-        </w:rPr>
-      </w:pPr>
-      <w:bookmarkStart w:id="25" w:name="_Toc527975151"/>
-      <w:r>
-        <w:rPr>
-          <w:lang w:eastAsia="en-US" w:bidi="ar-SA"/>
-        </w:rPr>
-        <w:t>Bảo mật</w:t>
-      </w:r>
+          <w:lang w:eastAsia="en-US" w:bidi="ar-SA"/>
+        </w:rPr>
+        <w:t>-</w:t>
+      </w:r>
+      <w:r>
+        <w:rPr>
+          <w:lang w:eastAsia="en-US" w:bidi="ar-SA"/>
+        </w:rPr>
+        <w:tab/>
+      </w:r>
+      <w:r>
+        <w:rPr>
+          <w:lang w:eastAsia="en-US" w:bidi="ar-SA"/>
+        </w:rPr>
+        <w:t>Hệ thống sử dụng cơ chế bảo mật cho admin bằng đăng nhập. Hệ thống cho phép đăng nhập bằng email, password hoặc đăng nhập bằng tài khoản Google.</w:t>
+      </w:r>
+      <w:r>
+        <w:rPr>
+          <w:lang w:eastAsia="en-US" w:bidi="ar-SA"/>
+        </w:rPr>
+        <w:t xml:space="preserve"> Nếu đăng nhập bằng tài khoản Google yêu cầu tài khoảng Google cho admin cần được sử dụng bảo mật 2 yếu tố, đầy đủ thông tin bảo mật cho tài khoản Google.</w:t>
+      </w:r>
+    </w:p>
+    <w:p>
+      <w:pPr>
+        <w:rPr>
+          <w:lang w:eastAsia="en-US" w:bidi="ar-SA"/>
+        </w:rPr>
+      </w:pPr>
+      <w:r>
+        <w:rPr>
+          <w:lang w:eastAsia="en-US" w:bidi="ar-SA"/>
+        </w:rPr>
+        <w:t>-</w:t>
+      </w:r>
+      <w:r>
+        <w:rPr>
+          <w:lang w:eastAsia="en-US" w:bidi="ar-SA"/>
+        </w:rPr>
+        <w:tab/>
+        <w:t xml:space="preserve">Triển khai một số giải pháp chống DDos như FireWall, hệ thống theo real time bất thường </w:t>
+      </w:r>
+      <w:r>
+        <w:rPr>
+          <w:lang w:eastAsia="en-US" w:bidi="ar-SA"/>
+        </w:rPr>
+        <w:lastRenderedPageBreak/>
+        <w:t>xảy ra trong hệ thống và cảnh báo khi có sự cố để đảm bảo hệ thống có thể vận hành tốt nhất.</w:t>
+      </w:r>
+    </w:p>
+    <w:p>
+      <w:pPr>
+        <w:rPr>
+          <w:lang w:eastAsia="en-US" w:bidi="ar-SA"/>
+        </w:rPr>
+      </w:pPr>
+      <w:r>
+        <w:rPr>
+          <w:lang w:eastAsia="en-US" w:bidi="ar-SA"/>
+        </w:rPr>
+        <w:t>-</w:t>
+      </w:r>
+      <w:r>
+        <w:rPr>
+          <w:lang w:eastAsia="en-US" w:bidi="ar-SA"/>
+        </w:rPr>
+        <w:tab/>
+        <w:t>Xây dựng hệ thống cơ sở dữ liệu back-up hàng ngày, giúp dễ dàng khôi phục hệ thống dễ dàng, khách hàng có thể an tâm sử dụng dịch vụ.</w:t>
+      </w:r>
+    </w:p>
+    <w:p>
+      <w:pPr>
+        <w:rPr>
+          <w:lang w:eastAsia="en-US" w:bidi="ar-SA"/>
+        </w:rPr>
+      </w:pPr>
+      <w:r>
+        <w:rPr>
+          <w:lang w:eastAsia="en-US" w:bidi="ar-SA"/>
+        </w:rPr>
+        <w:t>-</w:t>
+      </w:r>
+      <w:r>
+        <w:rPr>
+          <w:lang w:eastAsia="en-US" w:bidi="ar-SA"/>
+        </w:rPr>
+        <w:tab/>
+      </w:r>
+      <w:r>
+        <w:rPr>
+          <w:lang w:eastAsia="en-US" w:bidi="ar-SA"/>
+        </w:rPr>
+        <w:t>Thiết kế cơ sở dữ liệu nhằm đảm bảo tránh các lỗi bảo mật cơ bản</w:t>
+      </w:r>
+      <w:bookmarkStart w:id="25" w:name="_GoBack"/>
       <w:bookmarkEnd w:id="25"/>
-    </w:p>
-    <w:p>
-      <w:pPr>
-        <w:rPr>
-          <w:lang w:eastAsia="en-US" w:bidi="ar-SA"/>
-        </w:rPr>
-      </w:pPr>
-      <w:r>
-        <w:rPr>
-          <w:lang w:eastAsia="en-US" w:bidi="ar-SA"/>
-        </w:rPr>
-        <w:t>Hệ thống sử dụng cơ chế bảo mật cho admin bằng đăng nhập. Hệ thống cho phép đăng nhập bằng email, password hoặc đăng nhập bằng tài khoản Google.</w:t>
-      </w:r>
-    </w:p>
-    <w:p>
-      <w:pPr>
-        <w:rPr>
-          <w:lang w:eastAsia="en-US" w:bidi="ar-SA"/>
-        </w:rPr>
-      </w:pPr>
+      <w:r>
+        <w:rPr>
+          <w:lang w:eastAsia="en-US" w:bidi="ar-SA"/>
+        </w:rPr>
+        <w:t xml:space="preserve"> như SQL Injection.</w:t>
+      </w:r>
     </w:p>
     <w:p>
       <w:pPr>
@@ -7530,7 +7619,6 @@
         <w:rPr>
           <w:lang w:eastAsia="en-US" w:bidi="ar-SA"/>
         </w:rPr>
-        <w:lastRenderedPageBreak/>
         <w:t>Danh mục tài liệu liên quan</w:t>
       </w:r>
       <w:bookmarkEnd w:id="26"/>
@@ -7933,7 +8021,7 @@
         <w:color w:val="C00000"/>
         <w:lang w:eastAsia="ar-SA" w:bidi="ar-SA"/>
       </w:rPr>
-      <w:t>8</w:t>
+      <w:t>12</w:t>
     </w:r>
     <w:r>
       <w:rPr>
@@ -8254,7 +8342,7 @@
                                   <pic:cNvPicPr/>
                                 </pic:nvPicPr>
                                 <pic:blipFill>
-                                  <a:blip r:embed="rId1">
+                                  <a:blip r:embed="rId2">
                                     <a:extLst>
                                       <a:ext uri="{28A0092B-C50C-407E-A947-70E740481C1C}">
                                         <a14:useLocalDpi xmlns:a14="http://schemas.microsoft.com/office/drawing/2010/main" val="0"/>
@@ -11575,6 +11663,7 @@
     <w:lsdException w:name="HTML Sample" w:semiHidden="1" w:unhideWhenUsed="1"/>
     <w:lsdException w:name="HTML Typewriter" w:semiHidden="1" w:unhideWhenUsed="1"/>
     <w:lsdException w:name="HTML Variable" w:semiHidden="1" w:unhideWhenUsed="1"/>
+    <w:lsdException w:name="Normal Table" w:semiHidden="1" w:unhideWhenUsed="1"/>
     <w:lsdException w:name="annotation subject" w:semiHidden="1" w:unhideWhenUsed="1"/>
     <w:lsdException w:name="No List" w:semiHidden="1" w:unhideWhenUsed="1"/>
     <w:lsdException w:name="Outline List 1" w:semiHidden="1" w:unhideWhenUsed="1"/>
@@ -11620,8 +11709,10 @@
     <w:lsdException w:name="Table Subtle 1" w:semiHidden="1" w:unhideWhenUsed="1"/>
     <w:lsdException w:name="Table Subtle 2" w:semiHidden="1" w:unhideWhenUsed="1"/>
     <w:lsdException w:name="Table Web 1" w:semiHidden="1" w:unhideWhenUsed="1"/>
+    <w:lsdException w:name="Table Web 2" w:semiHidden="1" w:unhideWhenUsed="1"/>
     <w:lsdException w:name="Table Web 3" w:semiHidden="1" w:unhideWhenUsed="1"/>
     <w:lsdException w:name="Balloon Text" w:semiHidden="1" w:unhideWhenUsed="1"/>
+    <w:lsdException w:name="Table Theme" w:semiHidden="1" w:unhideWhenUsed="1"/>
     <w:lsdException w:name="Placeholder Text" w:semiHidden="1" w:uiPriority="99"/>
     <w:lsdException w:name="No Spacing" w:uiPriority="1" w:qFormat="1"/>
     <w:lsdException w:name="Light Shading" w:uiPriority="60"/>
@@ -13150,7 +13241,7 @@
 </file>
 
 <file path=customXml/itemProps1.xml><?xml version="1.0" encoding="utf-8"?>
-<ds:datastoreItem xmlns:ds="http://schemas.openxmlformats.org/officeDocument/2006/customXml" ds:itemID="{ACCEB9EE-F305-9544-A67E-1301D3EBF79F}">
+<ds:datastoreItem xmlns:ds="http://schemas.openxmlformats.org/officeDocument/2006/customXml" ds:itemID="{28ED7A43-493A-344F-BA7F-8AE4DA0A5B50}">
   <ds:schemaRefs>
     <ds:schemaRef ds:uri="http://schemas.openxmlformats.org/officeDocument/2006/bibliography"/>
   </ds:schemaRefs>

</xml_diff>